<commit_message>
release 6.4 Guide has an chapter about hyper links Error prone ExcelCellreference class replaced by the POI calls CellReference: avoids problems with columns right to ZZ.
</commit_message>
<xml_diff>
--- a/doc/tFileExcelSheetInput.docx
+++ b/doc/tFileExcelSheetInput.docx
@@ -158,6 +158,8 @@
         </w:rPr>
         <w:t xml:space="preserve">   </w:t>
       </w:r>
+      <w:proofErr w:type="spellStart"/>
+      <w:proofErr w:type="gramStart"/>
       <w:r>
         <w:rPr>
           <w:b/>
@@ -180,6 +182,8 @@
         </w:rPr>
         <w:t>put</w:t>
       </w:r>
+      <w:proofErr w:type="spellEnd"/>
+      <w:proofErr w:type="gramEnd"/>
       <w:r>
         <w:rPr>
           <w:b/>
@@ -502,6 +506,7 @@
         </w:rPr>
         <w:t>This component can be found in the palette under File/</w:t>
       </w:r>
+      <w:proofErr w:type="spellStart"/>
       <w:r>
         <w:rPr>
           <w:lang w:val="en-GB"/>
@@ -514,6 +519,7 @@
         </w:rPr>
         <w:t>sheet</w:t>
       </w:r>
+      <w:proofErr w:type="spellEnd"/>
     </w:p>
     <w:p>
       <w:pPr>
@@ -829,10 +835,22 @@
               <w:rPr>
                 <w:lang w:val="en-GB"/>
               </w:rPr>
-              <w:t>You can take the sheet name from the return value of the tFileExcelSheetList.</w:t>
+              <w:t xml:space="preserve">You can take the sheet name from the return value of the </w:t>
             </w:r>
-            <w:bookmarkStart w:id="1" w:name="_GoBack"/>
-            <w:bookmarkEnd w:id="1"/>
+            <w:proofErr w:type="spellStart"/>
+            <w:r>
+              <w:rPr>
+                <w:lang w:val="en-GB"/>
+              </w:rPr>
+              <w:t>tFileExcelSheetList</w:t>
+            </w:r>
+            <w:proofErr w:type="spellEnd"/>
+            <w:r>
+              <w:rPr>
+                <w:lang w:val="en-GB"/>
+              </w:rPr>
+              <w:t>.</w:t>
+            </w:r>
           </w:p>
         </w:tc>
       </w:tr>
@@ -1396,6 +1414,329 @@
     </w:tbl>
     <w:p/>
     <w:p/>
+    <w:p>
+      <w:pPr>
+        <w:rPr>
+          <w:lang w:val="en-GB"/>
+        </w:rPr>
+      </w:pPr>
+      <w:r>
+        <w:rPr>
+          <w:b/>
+          <w:bCs/>
+          <w:lang w:val="en-GB"/>
+        </w:rPr>
+        <w:lastRenderedPageBreak/>
+        <w:t>Advanced setting p</w:t>
+      </w:r>
+      <w:r>
+        <w:rPr>
+          <w:b/>
+          <w:bCs/>
+          <w:lang w:val="en-GB"/>
+        </w:rPr>
+        <w:t>arameters for tFileExcelSheetOutput</w:t>
+      </w:r>
+    </w:p>
+    <w:p>
+      <w:pPr>
+        <w:rPr>
+          <w:lang w:val="en-GB"/>
+        </w:rPr>
+      </w:pPr>
+    </w:p>
+    <w:tbl>
+      <w:tblPr>
+        <w:tblW w:w="0" w:type="auto"/>
+        <w:tblInd w:w="55" w:type="dxa"/>
+        <w:tblLayout w:type="fixed"/>
+        <w:tblCellMar>
+          <w:top w:w="55" w:type="dxa"/>
+          <w:left w:w="55" w:type="dxa"/>
+          <w:bottom w:w="55" w:type="dxa"/>
+          <w:right w:w="55" w:type="dxa"/>
+        </w:tblCellMar>
+        <w:tblLook w:val="0000" w:firstRow="0" w:lastRow="0" w:firstColumn="0" w:lastColumn="0" w:noHBand="0" w:noVBand="0"/>
+      </w:tblPr>
+      <w:tblGrid>
+        <w:gridCol w:w="2154"/>
+        <w:gridCol w:w="7491"/>
+      </w:tblGrid>
+      <w:tr>
+        <w:tc>
+          <w:tcPr>
+            <w:tcW w:w="2154" w:type="dxa"/>
+            <w:tcBorders>
+              <w:top w:val="single" w:sz="2" w:space="0" w:color="000000"/>
+              <w:left w:val="single" w:sz="1" w:space="0" w:color="000000"/>
+              <w:bottom w:val="single" w:sz="1" w:space="0" w:color="000000"/>
+            </w:tcBorders>
+            <w:shd w:val="clear" w:color="auto" w:fill="E6E6FF"/>
+          </w:tcPr>
+          <w:p>
+            <w:pPr>
+              <w:pStyle w:val="TableContents"/>
+              <w:rPr>
+                <w:b/>
+                <w:bCs/>
+                <w:lang w:val="en-GB"/>
+              </w:rPr>
+            </w:pPr>
+            <w:r>
+              <w:rPr>
+                <w:b/>
+                <w:bCs/>
+                <w:lang w:val="en-GB"/>
+              </w:rPr>
+              <w:t>Property</w:t>
+            </w:r>
+          </w:p>
+        </w:tc>
+        <w:tc>
+          <w:tcPr>
+            <w:tcW w:w="7491" w:type="dxa"/>
+            <w:tcBorders>
+              <w:top w:val="single" w:sz="2" w:space="0" w:color="000000"/>
+              <w:left w:val="single" w:sz="1" w:space="0" w:color="000000"/>
+              <w:bottom w:val="single" w:sz="1" w:space="0" w:color="000000"/>
+              <w:right w:val="single" w:sz="1" w:space="0" w:color="000000"/>
+            </w:tcBorders>
+            <w:shd w:val="clear" w:color="auto" w:fill="E6E6FF"/>
+          </w:tcPr>
+          <w:p>
+            <w:pPr>
+              <w:pStyle w:val="TableContents"/>
+              <w:rPr>
+                <w:lang w:val="en-GB"/>
+              </w:rPr>
+            </w:pPr>
+            <w:r>
+              <w:rPr>
+                <w:b/>
+                <w:bCs/>
+                <w:lang w:val="en-GB"/>
+              </w:rPr>
+              <w:t>Content</w:t>
+            </w:r>
+          </w:p>
+        </w:tc>
+      </w:tr>
+      <w:tr>
+        <w:tc>
+          <w:tcPr>
+            <w:tcW w:w="2154" w:type="dxa"/>
+            <w:tcBorders>
+              <w:left w:val="single" w:sz="1" w:space="0" w:color="000000"/>
+              <w:bottom w:val="single" w:sz="1" w:space="0" w:color="000000"/>
+            </w:tcBorders>
+            <w:shd w:val="clear" w:color="auto" w:fill="auto"/>
+          </w:tcPr>
+          <w:p>
+            <w:pPr>
+              <w:pStyle w:val="TableContents"/>
+              <w:rPr>
+                <w:lang w:val="en-GB"/>
+              </w:rPr>
+            </w:pPr>
+            <w:r>
+              <w:rPr>
+                <w:lang w:val="en-GB"/>
+              </w:rPr>
+              <w:t>Language / Country for number format</w:t>
+            </w:r>
+          </w:p>
+        </w:tc>
+        <w:tc>
+          <w:tcPr>
+            <w:tcW w:w="7491" w:type="dxa"/>
+            <w:tcBorders>
+              <w:left w:val="single" w:sz="1" w:space="0" w:color="000000"/>
+              <w:bottom w:val="single" w:sz="1" w:space="0" w:color="000000"/>
+              <w:right w:val="single" w:sz="1" w:space="0" w:color="000000"/>
+            </w:tcBorders>
+            <w:shd w:val="clear" w:color="auto" w:fill="auto"/>
+          </w:tcPr>
+          <w:p>
+            <w:pPr>
+              <w:pStyle w:val="TableContents"/>
+              <w:rPr>
+                <w:lang w:val="en-GB"/>
+              </w:rPr>
+            </w:pPr>
+            <w:r>
+              <w:rPr>
+                <w:lang w:val="en-GB"/>
+              </w:rPr>
+              <w:t>Number formats are different for different languages/countries. In case of the number is stored in a text typed cell and the schema expects a number this local will be used to find the correct format pattern for the text-to-number conversion.</w:t>
+            </w:r>
+          </w:p>
+        </w:tc>
+      </w:tr>
+      <w:tr>
+        <w:tc>
+          <w:tcPr>
+            <w:tcW w:w="2154" w:type="dxa"/>
+            <w:tcBorders>
+              <w:left w:val="single" w:sz="1" w:space="0" w:color="000000"/>
+              <w:bottom w:val="single" w:sz="1" w:space="0" w:color="000000"/>
+            </w:tcBorders>
+            <w:shd w:val="clear" w:color="auto" w:fill="auto"/>
+          </w:tcPr>
+          <w:p>
+            <w:pPr>
+              <w:pStyle w:val="TableContents"/>
+              <w:rPr>
+                <w:lang w:val="en-GB"/>
+              </w:rPr>
+            </w:pPr>
+            <w:r>
+              <w:rPr>
+                <w:lang w:val="en-GB"/>
+              </w:rPr>
+              <w:t>Return Hyperlink URL</w:t>
+            </w:r>
+          </w:p>
+        </w:tc>
+        <w:tc>
+          <w:tcPr>
+            <w:tcW w:w="7491" w:type="dxa"/>
+            <w:tcBorders>
+              <w:left w:val="single" w:sz="1" w:space="0" w:color="000000"/>
+              <w:bottom w:val="single" w:sz="1" w:space="0" w:color="000000"/>
+              <w:right w:val="single" w:sz="1" w:space="0" w:color="000000"/>
+            </w:tcBorders>
+            <w:shd w:val="clear" w:color="auto" w:fill="auto"/>
+          </w:tcPr>
+          <w:p>
+            <w:pPr>
+              <w:pStyle w:val="TableContents"/>
+              <w:rPr>
+                <w:lang w:val="en-GB"/>
+              </w:rPr>
+            </w:pPr>
+            <w:r>
+              <w:rPr>
+                <w:lang w:val="en-GB"/>
+              </w:rPr>
+              <w:t xml:space="preserve">The normal value for a cell is always the visible cell value. If the cell has an underlying hyperlink, this option must be switched on to get the hyperlink instead of the value. </w:t>
+            </w:r>
+          </w:p>
+        </w:tc>
+      </w:tr>
+      <w:tr>
+        <w:tc>
+          <w:tcPr>
+            <w:tcW w:w="2154" w:type="dxa"/>
+            <w:tcBorders>
+              <w:left w:val="single" w:sz="1" w:space="0" w:color="000000"/>
+              <w:bottom w:val="single" w:sz="2" w:space="0" w:color="000000"/>
+            </w:tcBorders>
+            <w:shd w:val="clear" w:color="auto" w:fill="auto"/>
+          </w:tcPr>
+          <w:p>
+            <w:pPr>
+              <w:pStyle w:val="TableContents"/>
+              <w:rPr>
+                <w:lang w:val="en-GB"/>
+              </w:rPr>
+            </w:pPr>
+            <w:r>
+              <w:rPr>
+                <w:lang w:val="en-GB"/>
+              </w:rPr>
+              <w:t xml:space="preserve">Concatenate </w:t>
+            </w:r>
+            <w:proofErr w:type="spellStart"/>
+            <w:r>
+              <w:rPr>
+                <w:lang w:val="en-GB"/>
+              </w:rPr>
+              <w:t>Label|URL</w:t>
+            </w:r>
+            <w:proofErr w:type="spellEnd"/>
+          </w:p>
+        </w:tc>
+        <w:tc>
+          <w:tcPr>
+            <w:tcW w:w="7491" w:type="dxa"/>
+            <w:tcBorders>
+              <w:left w:val="single" w:sz="1" w:space="0" w:color="000000"/>
+              <w:bottom w:val="single" w:sz="2" w:space="0" w:color="000000"/>
+              <w:right w:val="single" w:sz="1" w:space="0" w:color="000000"/>
+            </w:tcBorders>
+            <w:shd w:val="clear" w:color="auto" w:fill="auto"/>
+          </w:tcPr>
+          <w:p>
+            <w:pPr>
+              <w:pStyle w:val="TableContents"/>
+              <w:rPr>
+                <w:lang w:val="en-GB"/>
+              </w:rPr>
+            </w:pPr>
+            <w:r>
+              <w:rPr>
+                <w:lang w:val="en-GB"/>
+              </w:rPr>
+              <w:t>The label of the hyperlink is the visible cell value and if both (label and hyperlink) are needed the component read both values and concatenates them with a pipe symbol.</w:t>
+            </w:r>
+          </w:p>
+        </w:tc>
+      </w:tr>
+      <w:tr>
+        <w:tc>
+          <w:tcPr>
+            <w:tcW w:w="2154" w:type="dxa"/>
+            <w:tcBorders>
+              <w:top w:val="single" w:sz="2" w:space="0" w:color="000000"/>
+              <w:left w:val="single" w:sz="2" w:space="0" w:color="000000"/>
+              <w:bottom w:val="single" w:sz="2" w:space="0" w:color="000000"/>
+              <w:right w:val="single" w:sz="2" w:space="0" w:color="000000"/>
+            </w:tcBorders>
+            <w:shd w:val="clear" w:color="auto" w:fill="auto"/>
+          </w:tcPr>
+          <w:p>
+            <w:pPr>
+              <w:pStyle w:val="TableContents"/>
+              <w:rPr>
+                <w:lang w:val="en-GB"/>
+              </w:rPr>
+            </w:pPr>
+            <w:r>
+              <w:rPr>
+                <w:lang w:val="en-GB"/>
+              </w:rPr>
+              <w:t>Trim columns</w:t>
+            </w:r>
+          </w:p>
+        </w:tc>
+        <w:tc>
+          <w:tcPr>
+            <w:tcW w:w="7491" w:type="dxa"/>
+            <w:tcBorders>
+              <w:top w:val="single" w:sz="2" w:space="0" w:color="000000"/>
+              <w:left w:val="single" w:sz="2" w:space="0" w:color="000000"/>
+              <w:bottom w:val="single" w:sz="2" w:space="0" w:color="000000"/>
+              <w:right w:val="single" w:sz="2" w:space="0" w:color="000000"/>
+            </w:tcBorders>
+            <w:shd w:val="clear" w:color="auto" w:fill="auto"/>
+          </w:tcPr>
+          <w:p>
+            <w:pPr>
+              <w:pStyle w:val="TableContents"/>
+              <w:rPr>
+                <w:lang w:val="en-GB"/>
+              </w:rPr>
+            </w:pPr>
+            <w:r>
+              <w:rPr>
+                <w:lang w:val="en-GB"/>
+              </w:rPr>
+              <w:t>If checked all textual content will be trimmed (leading and trailing spaces, tabulators or line breaks will be removed)</w:t>
+            </w:r>
+          </w:p>
+        </w:tc>
+      </w:tr>
+    </w:tbl>
     <w:p>
       <w:pPr>
         <w:rPr>
@@ -1816,6 +2157,21 @@
           <w:lang w:val="en-GB"/>
         </w:rPr>
       </w:pPr>
+      <w:r>
+        <w:rPr>
+          <w:lang w:val="en-GB"/>
+        </w:rPr>
+        <w:br w:type="page"/>
+      </w:r>
+    </w:p>
+    <w:p>
+      <w:pPr>
+        <w:widowControl/>
+        <w:suppressAutoHyphens w:val="0"/>
+        <w:rPr>
+          <w:lang w:val="en-GB"/>
+        </w:rPr>
+      </w:pPr>
     </w:p>
     <w:p>
       <w:pPr>
@@ -1966,8 +2322,644 @@
         </w:rPr>
       </w:pPr>
     </w:p>
+    <w:p>
+      <w:pPr>
+        <w:widowControl/>
+        <w:suppressAutoHyphens w:val="0"/>
+        <w:rPr>
+          <w:lang w:val="en-GB"/>
+        </w:rPr>
+      </w:pPr>
+      <w:r>
+        <w:rPr>
+          <w:lang w:val="en-GB"/>
+        </w:rPr>
+        <w:br w:type="page"/>
+      </w:r>
+    </w:p>
+    <w:p>
+      <w:pPr>
+        <w:widowControl/>
+        <w:suppressAutoHyphens w:val="0"/>
+        <w:rPr>
+          <w:b/>
+          <w:sz w:val="24"/>
+          <w:szCs w:val="24"/>
+          <w:lang w:val="en-GB"/>
+        </w:rPr>
+      </w:pPr>
+      <w:r>
+        <w:rPr>
+          <w:b/>
+          <w:sz w:val="24"/>
+          <w:szCs w:val="24"/>
+          <w:lang w:val="en-GB"/>
+        </w:rPr>
+        <w:lastRenderedPageBreak/>
+        <w:t>Scenario 3: Read hyperlinks from a cell</w:t>
+      </w:r>
+    </w:p>
+    <w:p>
+      <w:pPr>
+        <w:widowControl/>
+        <w:suppressAutoHyphens w:val="0"/>
+        <w:rPr>
+          <w:lang w:val="en-GB"/>
+        </w:rPr>
+      </w:pPr>
+    </w:p>
+    <w:p>
+      <w:pPr>
+        <w:widowControl/>
+        <w:suppressAutoHyphens w:val="0"/>
+        <w:rPr>
+          <w:lang w:val="en-GB"/>
+        </w:rPr>
+      </w:pPr>
+      <w:r>
+        <w:rPr>
+          <w:lang w:val="en-GB"/>
+        </w:rPr>
+        <w:t>The file to read looks like this:</w:t>
+      </w:r>
+    </w:p>
+    <w:p>
+      <w:pPr>
+        <w:widowControl/>
+        <w:suppressAutoHyphens w:val="0"/>
+        <w:rPr>
+          <w:lang w:val="en-GB"/>
+        </w:rPr>
+      </w:pPr>
+      <w:r>
+        <w:rPr>
+          <w:noProof/>
+          <w:lang w:val="de-DE"/>
+        </w:rPr>
+        <w:drawing>
+          <wp:inline distT="0" distB="0" distL="0" distR="0" wp14:anchorId="70CE0C1C" wp14:editId="76726FC4">
+            <wp:extent cx="2857500" cy="1708630"/>
+            <wp:effectExtent l="0" t="0" r="0" b="0"/>
+            <wp:docPr id="1" name="Bild 1"/>
+            <wp:cNvGraphicFramePr>
+              <a:graphicFrameLocks xmlns:a="http://schemas.openxmlformats.org/drawingml/2006/main" noChangeAspect="1"/>
+            </wp:cNvGraphicFramePr>
+            <a:graphic xmlns:a="http://schemas.openxmlformats.org/drawingml/2006/main">
+              <a:graphicData uri="http://schemas.openxmlformats.org/drawingml/2006/picture">
+                <pic:pic xmlns:pic="http://schemas.openxmlformats.org/drawingml/2006/picture">
+                  <pic:nvPicPr>
+                    <pic:cNvPr id="0" name="tFileExcelSheetInput_hyperlinks_excelfile.png"/>
+                    <pic:cNvPicPr/>
+                  </pic:nvPicPr>
+                  <pic:blipFill>
+                    <a:blip r:embed="rId12">
+                      <a:extLst>
+                        <a:ext uri="{28A0092B-C50C-407E-A947-70E740481C1C}">
+                          <a14:useLocalDpi xmlns:a14="http://schemas.microsoft.com/office/drawing/2010/main" val="0"/>
+                        </a:ext>
+                      </a:extLst>
+                    </a:blip>
+                    <a:stretch>
+                      <a:fillRect/>
+                    </a:stretch>
+                  </pic:blipFill>
+                  <pic:spPr>
+                    <a:xfrm>
+                      <a:off x="0" y="0"/>
+                      <a:ext cx="2857500" cy="1708630"/>
+                    </a:xfrm>
+                    <a:prstGeom prst="rect">
+                      <a:avLst/>
+                    </a:prstGeom>
+                  </pic:spPr>
+                </pic:pic>
+              </a:graphicData>
+            </a:graphic>
+          </wp:inline>
+        </w:drawing>
+      </w:r>
+    </w:p>
+    <w:p>
+      <w:pPr>
+        <w:widowControl/>
+        <w:suppressAutoHyphens w:val="0"/>
+        <w:rPr>
+          <w:lang w:val="en-GB"/>
+        </w:rPr>
+      </w:pPr>
+    </w:p>
+    <w:p>
+      <w:pPr>
+        <w:widowControl/>
+        <w:suppressAutoHyphens w:val="0"/>
+        <w:rPr>
+          <w:lang w:val="en-GB"/>
+        </w:rPr>
+      </w:pPr>
+      <w:r>
+        <w:rPr>
+          <w:lang w:val="en-GB"/>
+        </w:rPr>
+        <w:t>Here a s</w:t>
+      </w:r>
+      <w:r>
+        <w:rPr>
+          <w:lang w:val="en-GB"/>
+        </w:rPr>
+        <w:t>imple job reading the hyperlink and separate label and URL with a regex expression.</w:t>
+      </w:r>
+    </w:p>
+    <w:p>
+      <w:pPr>
+        <w:widowControl/>
+        <w:suppressAutoHyphens w:val="0"/>
+        <w:rPr>
+          <w:lang w:val="en-GB"/>
+        </w:rPr>
+      </w:pPr>
+      <w:r>
+        <w:rPr>
+          <w:lang w:val="en-GB"/>
+        </w:rPr>
+        <w:t xml:space="preserve">In the component </w:t>
+      </w:r>
+      <w:proofErr w:type="spellStart"/>
+      <w:r>
+        <w:rPr>
+          <w:lang w:val="en-GB"/>
+        </w:rPr>
+        <w:t>tFileExcelSheetInput</w:t>
+      </w:r>
+      <w:proofErr w:type="spellEnd"/>
+      <w:r>
+        <w:rPr>
+          <w:lang w:val="en-GB"/>
+        </w:rPr>
+        <w:t xml:space="preserve"> activate in the advanced settings the options “Return Hyperlink URL” and “Concatenate </w:t>
+      </w:r>
+      <w:proofErr w:type="spellStart"/>
+      <w:r>
+        <w:rPr>
+          <w:lang w:val="en-GB"/>
+        </w:rPr>
+        <w:t>Label|URL</w:t>
+      </w:r>
+      <w:proofErr w:type="spellEnd"/>
+      <w:r>
+        <w:rPr>
+          <w:lang w:val="en-GB"/>
+        </w:rPr>
+        <w:t xml:space="preserve">” (if you only need the </w:t>
+      </w:r>
+      <w:r>
+        <w:rPr>
+          <w:lang w:val="en-GB"/>
+        </w:rPr>
+        <w:t>URL</w:t>
+      </w:r>
+      <w:r>
+        <w:rPr>
+          <w:lang w:val="en-GB"/>
+        </w:rPr>
+        <w:t>, disable the last option and leaf out the regex component</w:t>
+      </w:r>
+      <w:r>
+        <w:rPr>
+          <w:lang w:val="en-GB"/>
+        </w:rPr>
+        <w:t>)</w:t>
+      </w:r>
+      <w:bookmarkStart w:id="1" w:name="_GoBack"/>
+      <w:bookmarkEnd w:id="1"/>
+      <w:r>
+        <w:rPr>
+          <w:lang w:val="en-GB"/>
+        </w:rPr>
+        <w:t xml:space="preserve">. </w:t>
+      </w:r>
+    </w:p>
+    <w:p>
+      <w:pPr>
+        <w:widowControl/>
+        <w:suppressAutoHyphens w:val="0"/>
+        <w:rPr>
+          <w:lang w:val="en-GB"/>
+        </w:rPr>
+      </w:pPr>
+      <w:r>
+        <w:rPr>
+          <w:noProof/>
+          <w:lang w:val="de-DE"/>
+        </w:rPr>
+        <w:drawing>
+          <wp:inline distT="0" distB="0" distL="0" distR="0" wp14:anchorId="63A7DC39" wp14:editId="417559EC">
+            <wp:extent cx="5080000" cy="3957846"/>
+            <wp:effectExtent l="0" t="0" r="0" b="5080"/>
+            <wp:docPr id="6" name="Bild 6"/>
+            <wp:cNvGraphicFramePr>
+              <a:graphicFrameLocks xmlns:a="http://schemas.openxmlformats.org/drawingml/2006/main" noChangeAspect="1"/>
+            </wp:cNvGraphicFramePr>
+            <a:graphic xmlns:a="http://schemas.openxmlformats.org/drawingml/2006/main">
+              <a:graphicData uri="http://schemas.openxmlformats.org/drawingml/2006/picture">
+                <pic:pic xmlns:pic="http://schemas.openxmlformats.org/drawingml/2006/picture">
+                  <pic:nvPicPr>
+                    <pic:cNvPr id="0" name="tFileExcelSheetInput_hyperlinks_regex.png"/>
+                    <pic:cNvPicPr/>
+                  </pic:nvPicPr>
+                  <pic:blipFill>
+                    <a:blip r:embed="rId13">
+                      <a:extLst>
+                        <a:ext uri="{28A0092B-C50C-407E-A947-70E740481C1C}">
+                          <a14:useLocalDpi xmlns:a14="http://schemas.microsoft.com/office/drawing/2010/main" val="0"/>
+                        </a:ext>
+                      </a:extLst>
+                    </a:blip>
+                    <a:stretch>
+                      <a:fillRect/>
+                    </a:stretch>
+                  </pic:blipFill>
+                  <pic:spPr>
+                    <a:xfrm>
+                      <a:off x="0" y="0"/>
+                      <a:ext cx="5080000" cy="3957846"/>
+                    </a:xfrm>
+                    <a:prstGeom prst="rect">
+                      <a:avLst/>
+                    </a:prstGeom>
+                  </pic:spPr>
+                </pic:pic>
+              </a:graphicData>
+            </a:graphic>
+          </wp:inline>
+        </w:drawing>
+      </w:r>
+    </w:p>
+    <w:p>
+      <w:pPr>
+        <w:widowControl/>
+        <w:suppressAutoHyphens w:val="0"/>
+        <w:rPr>
+          <w:lang w:val="en-GB"/>
+        </w:rPr>
+      </w:pPr>
+      <w:r>
+        <w:rPr>
+          <w:lang w:val="en-GB"/>
+        </w:rPr>
+        <w:t xml:space="preserve">The </w:t>
+      </w:r>
+      <w:proofErr w:type="spellStart"/>
+      <w:r>
+        <w:rPr>
+          <w:lang w:val="en-GB"/>
+        </w:rPr>
+        <w:t>tExtractRegexFields</w:t>
+      </w:r>
+      <w:proofErr w:type="spellEnd"/>
+      <w:r>
+        <w:rPr>
+          <w:lang w:val="en-GB"/>
+        </w:rPr>
+        <w:t xml:space="preserve"> expects after the parsed field (link) additional fields as much as you want to extract content by regex groups. It is highly recommended to check the regex expression with external tools and take care you get only one regex sequence with (in this case) to groups. Please keep in mind every regex sequence causes an output record (e.g. an additional output record). </w:t>
+      </w:r>
+    </w:p>
+    <w:p>
+      <w:pPr>
+        <w:widowControl/>
+        <w:suppressAutoHyphens w:val="0"/>
+        <w:rPr>
+          <w:lang w:val="en-GB"/>
+        </w:rPr>
+      </w:pPr>
+      <w:r>
+        <w:rPr>
+          <w:lang w:val="en-GB"/>
+        </w:rPr>
+        <w:t xml:space="preserve">The regex expression here is: </w:t>
+      </w:r>
+      <w:r>
+        <w:rPr>
+          <w:rFonts w:ascii="Courier New" w:hAnsi="Courier New" w:cs="Courier New"/>
+          <w:sz w:val="16"/>
+          <w:szCs w:val="16"/>
+          <w:lang w:val="en-GB"/>
+        </w:rPr>
+        <w:t>"^([\\-A-Za-z0-9/=</w:t>
+      </w:r>
+      <w:proofErr w:type="gramStart"/>
+      <w:r>
+        <w:rPr>
+          <w:rFonts w:ascii="Courier New" w:hAnsi="Courier New" w:cs="Courier New"/>
+          <w:sz w:val="16"/>
+          <w:szCs w:val="16"/>
+          <w:lang w:val="en-GB"/>
+        </w:rPr>
+        <w:t>?&amp;</w:t>
+      </w:r>
+      <w:proofErr w:type="gramEnd"/>
+      <w:r>
+        <w:rPr>
+          <w:rFonts w:ascii="Courier New" w:hAnsi="Courier New" w:cs="Courier New"/>
+          <w:sz w:val="16"/>
+          <w:szCs w:val="16"/>
+          <w:lang w:val="en-GB"/>
+        </w:rPr>
+        <w:t>:\\.\\\\]*)\\|([\\-A-Za-z0-9/?=&amp;:\\.]*)"</w:t>
+      </w:r>
+    </w:p>
+    <w:p>
+      <w:pPr>
+        <w:widowControl/>
+        <w:suppressAutoHyphens w:val="0"/>
+        <w:rPr>
+          <w:lang w:val="en-GB"/>
+        </w:rPr>
+      </w:pPr>
+    </w:p>
+    <w:p>
+      <w:pPr>
+        <w:widowControl/>
+        <w:suppressAutoHyphens w:val="0"/>
+        <w:rPr>
+          <w:lang w:val="en-GB"/>
+        </w:rPr>
+      </w:pPr>
+      <w:r>
+        <w:rPr>
+          <w:lang w:val="en-GB"/>
+        </w:rPr>
+        <w:t>The output of the job:</w:t>
+      </w:r>
+    </w:p>
+    <w:p>
+      <w:pPr>
+        <w:suppressAutoHyphens w:val="0"/>
+        <w:autoSpaceDE w:val="0"/>
+        <w:autoSpaceDN w:val="0"/>
+        <w:adjustRightInd w:val="0"/>
+        <w:rPr>
+          <w:rFonts w:ascii="Courier" w:hAnsi="Courier" w:cs="Courier"/>
+          <w:sz w:val="16"/>
+          <w:szCs w:val="16"/>
+          <w:lang w:val="de-DE"/>
+        </w:rPr>
+      </w:pPr>
+      <w:r>
+        <w:rPr>
+          <w:rFonts w:ascii="Courier" w:hAnsi="Courier" w:cs="Courier"/>
+          <w:sz w:val="16"/>
+          <w:szCs w:val="16"/>
+          <w:lang w:val="de-DE"/>
+        </w:rPr>
+        <w:t>.-----------------------------+----------+--------------------+-----+-------+-------+----------.</w:t>
+      </w:r>
+    </w:p>
+    <w:p>
+      <w:pPr>
+        <w:suppressAutoHyphens w:val="0"/>
+        <w:autoSpaceDE w:val="0"/>
+        <w:autoSpaceDN w:val="0"/>
+        <w:adjustRightInd w:val="0"/>
+        <w:rPr>
+          <w:rFonts w:ascii="Courier" w:hAnsi="Courier" w:cs="Courier"/>
+          <w:sz w:val="16"/>
+          <w:szCs w:val="16"/>
+          <w:lang w:val="de-DE"/>
+        </w:rPr>
+      </w:pPr>
+      <w:r>
+        <w:rPr>
+          <w:rFonts w:ascii="Courier" w:hAnsi="Courier" w:cs="Courier"/>
+          <w:sz w:val="16"/>
+          <w:szCs w:val="16"/>
+          <w:lang w:val="de-DE"/>
+        </w:rPr>
+        <w:t>|                                          tLogRow_1                                           |</w:t>
+      </w:r>
+    </w:p>
+    <w:p>
+      <w:pPr>
+        <w:suppressAutoHyphens w:val="0"/>
+        <w:autoSpaceDE w:val="0"/>
+        <w:autoSpaceDN w:val="0"/>
+        <w:adjustRightInd w:val="0"/>
+        <w:rPr>
+          <w:rFonts w:ascii="Courier" w:hAnsi="Courier" w:cs="Courier"/>
+          <w:sz w:val="16"/>
+          <w:szCs w:val="16"/>
+          <w:lang w:val="de-DE"/>
+        </w:rPr>
+      </w:pPr>
+      <w:r>
+        <w:rPr>
+          <w:rFonts w:ascii="Courier" w:hAnsi="Courier" w:cs="Courier"/>
+          <w:sz w:val="16"/>
+          <w:szCs w:val="16"/>
+          <w:lang w:val="de-DE"/>
+        </w:rPr>
+        <w:t>|=----------------------------+----------+--------------------+-----+-------+-------+---------=|</w:t>
+      </w:r>
+    </w:p>
+    <w:p>
+      <w:pPr>
+        <w:suppressAutoHyphens w:val="0"/>
+        <w:autoSpaceDE w:val="0"/>
+        <w:autoSpaceDN w:val="0"/>
+        <w:adjustRightInd w:val="0"/>
+        <w:rPr>
+          <w:rFonts w:ascii="Courier" w:hAnsi="Courier" w:cs="Courier"/>
+          <w:sz w:val="16"/>
+          <w:szCs w:val="16"/>
+          <w:lang w:val="de-DE"/>
+        </w:rPr>
+      </w:pPr>
+      <w:r>
+        <w:rPr>
+          <w:rFonts w:ascii="Courier" w:hAnsi="Courier" w:cs="Courier"/>
+          <w:sz w:val="16"/>
+          <w:szCs w:val="16"/>
+          <w:lang w:val="de-DE"/>
+        </w:rPr>
+        <w:t>|link                         |</w:t>
+      </w:r>
+      <w:proofErr w:type="spellStart"/>
+      <w:r>
+        <w:rPr>
+          <w:rFonts w:ascii="Courier" w:hAnsi="Courier" w:cs="Courier"/>
+          <w:sz w:val="16"/>
+          <w:szCs w:val="16"/>
+          <w:lang w:val="de-DE"/>
+        </w:rPr>
+        <w:t>link_label|link_url</w:t>
+      </w:r>
+      <w:proofErr w:type="spellEnd"/>
+      <w:r>
+        <w:rPr>
+          <w:rFonts w:ascii="Courier" w:hAnsi="Courier" w:cs="Courier"/>
+          <w:sz w:val="16"/>
+          <w:szCs w:val="16"/>
+          <w:lang w:val="de-DE"/>
+        </w:rPr>
+        <w:t xml:space="preserve">            |</w:t>
+      </w:r>
+      <w:proofErr w:type="spellStart"/>
+      <w:r>
+        <w:rPr>
+          <w:rFonts w:ascii="Courier" w:hAnsi="Courier" w:cs="Courier"/>
+          <w:sz w:val="16"/>
+          <w:szCs w:val="16"/>
+          <w:lang w:val="de-DE"/>
+        </w:rPr>
+        <w:t>fname|lname</w:t>
+      </w:r>
+      <w:proofErr w:type="spellEnd"/>
+      <w:r>
+        <w:rPr>
+          <w:rFonts w:ascii="Courier" w:hAnsi="Courier" w:cs="Courier"/>
+          <w:sz w:val="16"/>
+          <w:szCs w:val="16"/>
+          <w:lang w:val="de-DE"/>
+        </w:rPr>
+        <w:t xml:space="preserve">  |</w:t>
+      </w:r>
+      <w:proofErr w:type="spellStart"/>
+      <w:r>
+        <w:rPr>
+          <w:rFonts w:ascii="Courier" w:hAnsi="Courier" w:cs="Courier"/>
+          <w:sz w:val="16"/>
+          <w:szCs w:val="16"/>
+          <w:lang w:val="de-DE"/>
+        </w:rPr>
+        <w:t>number</w:t>
+      </w:r>
+      <w:proofErr w:type="spellEnd"/>
+      <w:r>
+        <w:rPr>
+          <w:rFonts w:ascii="Courier" w:hAnsi="Courier" w:cs="Courier"/>
+          <w:sz w:val="16"/>
+          <w:szCs w:val="16"/>
+          <w:lang w:val="de-DE"/>
+        </w:rPr>
+        <w:t xml:space="preserve"> |</w:t>
+      </w:r>
+      <w:proofErr w:type="spellStart"/>
+      <w:r>
+        <w:rPr>
+          <w:rFonts w:ascii="Courier" w:hAnsi="Courier" w:cs="Courier"/>
+          <w:sz w:val="16"/>
+          <w:szCs w:val="16"/>
+          <w:lang w:val="de-DE"/>
+        </w:rPr>
+        <w:t>date</w:t>
+      </w:r>
+      <w:proofErr w:type="spellEnd"/>
+      <w:r>
+        <w:rPr>
+          <w:rFonts w:ascii="Courier" w:hAnsi="Courier" w:cs="Courier"/>
+          <w:sz w:val="16"/>
+          <w:szCs w:val="16"/>
+          <w:lang w:val="de-DE"/>
+        </w:rPr>
+        <w:t xml:space="preserve">      |</w:t>
+      </w:r>
+    </w:p>
+    <w:p>
+      <w:pPr>
+        <w:suppressAutoHyphens w:val="0"/>
+        <w:autoSpaceDE w:val="0"/>
+        <w:autoSpaceDN w:val="0"/>
+        <w:adjustRightInd w:val="0"/>
+        <w:rPr>
+          <w:rFonts w:ascii="Courier" w:hAnsi="Courier" w:cs="Courier"/>
+          <w:sz w:val="16"/>
+          <w:szCs w:val="16"/>
+          <w:lang w:val="de-DE"/>
+        </w:rPr>
+      </w:pPr>
+      <w:r>
+        <w:rPr>
+          <w:rFonts w:ascii="Courier" w:hAnsi="Courier" w:cs="Courier"/>
+          <w:sz w:val="16"/>
+          <w:szCs w:val="16"/>
+          <w:lang w:val="de-DE"/>
+        </w:rPr>
+        <w:t>|=----------------------------+----------+--------------------+-----+-------+-------+---------=|</w:t>
+      </w:r>
+    </w:p>
+    <w:p>
+      <w:pPr>
+        <w:suppressAutoHyphens w:val="0"/>
+        <w:autoSpaceDE w:val="0"/>
+        <w:autoSpaceDN w:val="0"/>
+        <w:adjustRightInd w:val="0"/>
+        <w:rPr>
+          <w:rFonts w:ascii="Courier" w:hAnsi="Courier" w:cs="Courier"/>
+          <w:sz w:val="16"/>
+          <w:szCs w:val="16"/>
+          <w:lang w:val="de-DE"/>
+        </w:rPr>
+      </w:pPr>
+      <w:r>
+        <w:rPr>
+          <w:rFonts w:ascii="Courier" w:hAnsi="Courier" w:cs="Courier"/>
+          <w:sz w:val="16"/>
+          <w:szCs w:val="16"/>
+          <w:lang w:val="de-DE"/>
+        </w:rPr>
+        <w:t>|</w:t>
+      </w:r>
+      <w:proofErr w:type="spellStart"/>
+      <w:r>
+        <w:rPr>
+          <w:rFonts w:ascii="Courier" w:hAnsi="Courier" w:cs="Courier"/>
+          <w:sz w:val="16"/>
+          <w:szCs w:val="16"/>
+          <w:lang w:val="de-DE"/>
+        </w:rPr>
+        <w:t>Heise.de|http</w:t>
+      </w:r>
+      <w:proofErr w:type="spellEnd"/>
+      <w:r>
+        <w:rPr>
+          <w:rFonts w:ascii="Courier" w:hAnsi="Courier" w:cs="Courier"/>
+          <w:sz w:val="16"/>
+          <w:szCs w:val="16"/>
+          <w:lang w:val="de-DE"/>
+        </w:rPr>
+        <w:t>://www.heise.de/|Heise.de  |http://www.heise.de/|Jan  |Lolling|123.345|10-05-1965|</w:t>
+      </w:r>
+    </w:p>
+    <w:p>
+      <w:pPr>
+        <w:widowControl/>
+        <w:suppressAutoHyphens w:val="0"/>
+        <w:rPr>
+          <w:sz w:val="16"/>
+          <w:szCs w:val="16"/>
+          <w:lang w:val="en-GB"/>
+        </w:rPr>
+      </w:pPr>
+      <w:r>
+        <w:rPr>
+          <w:rFonts w:ascii="Courier" w:hAnsi="Courier" w:cs="Courier"/>
+          <w:sz w:val="16"/>
+          <w:szCs w:val="16"/>
+          <w:lang w:val="de-DE"/>
+        </w:rPr>
+        <w:t>'-----------------------------+----------+--------------------+-----+-------+-------+----------'</w:t>
+      </w:r>
+    </w:p>
+    <w:p>
+      <w:pPr>
+        <w:widowControl/>
+        <w:suppressAutoHyphens w:val="0"/>
+        <w:rPr>
+          <w:lang w:val="en-GB"/>
+        </w:rPr>
+      </w:pPr>
+    </w:p>
     <w:sectPr>
-      <w:footerReference w:type="default" r:id="rId12"/>
+      <w:footerReference w:type="default" r:id="rId14"/>
       <w:pgSz w:w="11906" w:h="16838"/>
       <w:pgMar w:top="1134" w:right="1134" w:bottom="1134" w:left="1134" w:header="720" w:footer="720" w:gutter="0"/>
       <w:cols w:space="720"/>
@@ -2021,7 +3013,7 @@
       <w:rPr>
         <w:noProof/>
       </w:rPr>
-      <w:t>1</w:t>
+      <w:t>4</w:t>
     </w:r>
     <w:r>
       <w:fldChar w:fldCharType="end"/>

</xml_diff>

<commit_message>
column start index described
</commit_message>
<xml_diff>
--- a/doc/tFileExcelSheetInput.docx
+++ b/doc/tFileExcelSheetInput.docx
@@ -1,6 +1,6 @@
 
 <file path=word/document.xml><?xml version="1.0" encoding="utf-8"?>
-<w:document xmlns:wpc="http://schemas.microsoft.com/office/word/2010/wordprocessingCanvas" xmlns:mo="http://schemas.microsoft.com/office/mac/office/2008/main" xmlns:mc="http://schemas.openxmlformats.org/markup-compatibility/2006" xmlns:mv="urn:schemas-microsoft-com:mac:vml" xmlns:o="urn:schemas-microsoft-com:office:office" xmlns:r="http://schemas.openxmlformats.org/officeDocument/2006/relationships" xmlns:m="http://schemas.openxmlformats.org/officeDocument/2006/math" xmlns:v="urn:schemas-microsoft-com:vml" xmlns:wp14="http://schemas.microsoft.com/office/word/2010/wordprocessingDrawing" xmlns:wp="http://schemas.openxmlformats.org/drawingml/2006/wordprocessingDrawing" xmlns:w10="urn:schemas-microsoft-com:office:word" xmlns:w="http://schemas.openxmlformats.org/wordprocessingml/2006/main" xmlns:w14="http://schemas.microsoft.com/office/word/2010/wordml" xmlns:wpg="http://schemas.microsoft.com/office/word/2010/wordprocessingGroup" xmlns:wpi="http://schemas.microsoft.com/office/word/2010/wordprocessingInk" xmlns:wne="http://schemas.microsoft.com/office/word/2006/wordml" xmlns:wps="http://schemas.microsoft.com/office/word/2010/wordprocessingShape" mc:Ignorable="w14 wp14">
+<w:document xmlns:wpc="http://schemas.microsoft.com/office/word/2010/wordprocessingCanvas" xmlns:mo="http://schemas.microsoft.com/office/mac/office/2008/main" xmlns:mc="http://schemas.openxmlformats.org/markup-compatibility/2006" xmlns:mv="urn:schemas-microsoft-com:mac:vml" xmlns:o="urn:schemas-microsoft-com:office:office" xmlns:r="http://schemas.openxmlformats.org/officeDocument/2006/relationships" xmlns:m="http://schemas.openxmlformats.org/officeDocument/2006/math" xmlns:v="urn:schemas-microsoft-com:vml" xmlns:wp14="http://schemas.microsoft.com/office/word/2010/wordprocessingDrawing" xmlns:wp="http://schemas.openxmlformats.org/drawingml/2006/wordprocessingDrawing" xmlns:w10="urn:schemas-microsoft-com:office:word" xmlns:w="http://schemas.openxmlformats.org/wordprocessingml/2006/main" xmlns:w14="http://schemas.microsoft.com/office/word/2010/wordml" xmlns:w15="http://schemas.microsoft.com/office/word/2012/wordml" xmlns:wpg="http://schemas.microsoft.com/office/word/2010/wordprocessingGroup" xmlns:wpi="http://schemas.microsoft.com/office/word/2010/wordprocessingInk" xmlns:wne="http://schemas.microsoft.com/office/word/2006/wordml" xmlns:wps="http://schemas.microsoft.com/office/word/2010/wordprocessingShape" mc:Ignorable="w14 w15 wp14">
   <w:background w:color="FFFFFF"/>
   <w:body>
     <w:p>
@@ -16,7 +16,7 @@
       <w:r>
         <w:rPr>
           <w:noProof/>
-          <w:lang w:val="de-DE"/>
+          <w:lang w:eastAsia="en-US"/>
         </w:rPr>
         <w:drawing>
           <wp:anchor distT="0" distB="0" distL="0" distR="0" simplePos="0" relativeHeight="251658240" behindDoc="0" locked="0" layoutInCell="1" allowOverlap="1" wp14:anchorId="2A807AC5" wp14:editId="66AA7AC7">
@@ -44,7 +44,7 @@
                     </pic:cNvPicPr>
                   </pic:nvPicPr>
                   <pic:blipFill>
-                    <a:blip r:embed="rId8">
+                    <a:blip r:embed="rId7">
                       <a:extLst>
                         <a:ext uri="{28A0092B-C50C-407E-A947-70E740481C1C}">
                           <a14:useLocalDpi xmlns:a14="http://schemas.microsoft.com/office/drawing/2010/main" val="0"/>
@@ -89,7 +89,6 @@
         </w:rPr>
         <w:t xml:space="preserve">   </w:t>
       </w:r>
-      <w:proofErr w:type="gramStart"/>
       <w:r>
         <w:rPr>
           <w:b/>
@@ -112,7 +111,6 @@
         </w:rPr>
         <w:t>put</w:t>
       </w:r>
-      <w:proofErr w:type="gramEnd"/>
       <w:r>
         <w:rPr>
           <w:b/>
@@ -427,7 +425,6 @@
         </w:rPr>
         <w:t>This component can be found in the palette under File/</w:t>
       </w:r>
-      <w:proofErr w:type="spellStart"/>
       <w:r>
         <w:rPr>
           <w:lang w:val="en-GB"/>
@@ -440,7 +437,6 @@
         </w:rPr>
         <w:t>sheet</w:t>
       </w:r>
-      <w:proofErr w:type="spellEnd"/>
     </w:p>
     <w:p>
       <w:pPr>
@@ -1003,6 +999,22 @@
               <w:t>Is visible only if no individual column configuration takes place</w:t>
             </w:r>
           </w:p>
+          <w:p>
+            <w:pPr>
+              <w:pStyle w:val="TableContents"/>
+              <w:rPr>
+                <w:lang w:val="en-GB"/>
+              </w:rPr>
+            </w:pPr>
+            <w:r>
+              <w:rPr>
+                <w:lang w:val="en-GB"/>
+              </w:rPr>
+              <w:t>The first column A in an excel sheet can be referenced with "A" or 0.</w:t>
+            </w:r>
+            <w:bookmarkStart w:id="1" w:name="_GoBack"/>
+            <w:bookmarkEnd w:id="1"/>
+          </w:p>
         </w:tc>
       </w:tr>
       <w:tr>
@@ -1865,7 +1877,7 @@
     </w:p>
     <w:tbl>
       <w:tblPr>
-        <w:tblStyle w:val="Tabellenraster"/>
+        <w:tblStyle w:val="TableGrid"/>
         <w:tblW w:w="0" w:type="auto"/>
         <w:tblInd w:w="108" w:type="dxa"/>
         <w:tblLook w:val="04A0" w:firstRow="1" w:lastRow="0" w:firstColumn="1" w:lastColumn="0" w:noHBand="0" w:noVBand="1"/>
@@ -2125,8 +2137,6 @@
               </w:rPr>
               <w:t>The current absolute excel row index (available within the flow)</w:t>
             </w:r>
-            <w:bookmarkStart w:id="1" w:name="_GoBack"/>
-            <w:bookmarkEnd w:id="1"/>
           </w:p>
         </w:tc>
       </w:tr>
@@ -2231,7 +2241,7 @@
       <w:r>
         <w:rPr>
           <w:noProof/>
-          <w:lang w:val="de-DE"/>
+          <w:lang w:eastAsia="en-US"/>
         </w:rPr>
         <w:drawing>
           <wp:inline distT="0" distB="0" distL="0" distR="0" wp14:anchorId="57BDDEAD" wp14:editId="02C9291B">
@@ -2249,7 +2259,7 @@
                     <pic:cNvPicPr/>
                   </pic:nvPicPr>
                   <pic:blipFill>
-                    <a:blip r:embed="rId9">
+                    <a:blip r:embed="rId8">
                       <a:extLst>
                         <a:ext uri="{28A0092B-C50C-407E-A947-70E740481C1C}">
                           <a14:useLocalDpi xmlns:a14="http://schemas.microsoft.com/office/drawing/2010/main" val="0"/>
@@ -2393,7 +2403,7 @@
           <w:noProof/>
           <w:sz w:val="24"/>
           <w:szCs w:val="24"/>
-          <w:lang w:val="de-DE"/>
+          <w:lang w:eastAsia="en-US"/>
         </w:rPr>
         <w:drawing>
           <wp:inline distT="0" distB="0" distL="0" distR="0" wp14:anchorId="71B20C6F" wp14:editId="01CE3CA3">
@@ -2411,7 +2421,7 @@
                     <pic:cNvPicPr/>
                   </pic:nvPicPr>
                   <pic:blipFill>
-                    <a:blip r:embed="rId10">
+                    <a:blip r:embed="rId9">
                       <a:extLst>
                         <a:ext uri="{28A0092B-C50C-407E-A947-70E740481C1C}">
                           <a14:useLocalDpi xmlns:a14="http://schemas.microsoft.com/office/drawing/2010/main" val="0"/>
@@ -2543,7 +2553,7 @@
       <w:r>
         <w:rPr>
           <w:noProof/>
-          <w:lang w:val="de-DE"/>
+          <w:lang w:eastAsia="en-US"/>
         </w:rPr>
         <w:drawing>
           <wp:inline distT="0" distB="0" distL="0" distR="0" wp14:anchorId="70CE0C1C" wp14:editId="76726FC4">
@@ -2561,7 +2571,7 @@
                     <pic:cNvPicPr/>
                   </pic:nvPicPr>
                   <pic:blipFill>
-                    <a:blip r:embed="rId11">
+                    <a:blip r:embed="rId10">
                       <a:extLst>
                         <a:ext uri="{28A0092B-C50C-407E-A947-70E740481C1C}">
                           <a14:useLocalDpi xmlns:a14="http://schemas.microsoft.com/office/drawing/2010/main" val="0"/>
@@ -2692,7 +2702,7 @@
       <w:r>
         <w:rPr>
           <w:noProof/>
-          <w:lang w:val="de-DE"/>
+          <w:lang w:eastAsia="en-US"/>
         </w:rPr>
         <w:drawing>
           <wp:inline distT="0" distB="0" distL="0" distR="0" wp14:anchorId="63A7DC39" wp14:editId="417559EC">
@@ -2710,7 +2720,7 @@
                     <pic:cNvPicPr/>
                   </pic:nvPicPr>
                   <pic:blipFill>
-                    <a:blip r:embed="rId12">
+                    <a:blip r:embed="rId11">
                       <a:extLst>
                         <a:ext uri="{28A0092B-C50C-407E-A947-70E740481C1C}">
                           <a14:useLocalDpi xmlns:a14="http://schemas.microsoft.com/office/drawing/2010/main" val="0"/>
@@ -2773,7 +2783,7 @@
           <w:szCs w:val="16"/>
           <w:lang w:val="en-GB"/>
         </w:rPr>
-        <w:t>"^([\\-A-Za-z0-9/=</w:t>
+        <w:t>"^([\\-A-Za-z0-9/</w:t>
       </w:r>
       <w:proofErr w:type="gramStart"/>
       <w:r>
@@ -2783,7 +2793,7 @@
           <w:szCs w:val="16"/>
           <w:lang w:val="en-GB"/>
         </w:rPr>
-        <w:t>?&amp;</w:t>
+        <w:t>=?&amp;</w:t>
       </w:r>
       <w:proofErr w:type="gramEnd"/>
       <w:r>
@@ -2909,19 +2919,22 @@
           <w:szCs w:val="16"/>
           <w:lang w:val="de-DE"/>
         </w:rPr>
-        <w:t>|link                         |</w:t>
-      </w:r>
-      <w:proofErr w:type="spellStart"/>
-      <w:r>
+        <w:t>|link                         |link_label|link_url            |fname|lname  |number |date      |</w:t>
+      </w:r>
+    </w:p>
+    <w:p>
+      <w:pPr>
+        <w:suppressAutoHyphens w:val="0"/>
+        <w:autoSpaceDE w:val="0"/>
+        <w:autoSpaceDN w:val="0"/>
+        <w:adjustRightInd w:val="0"/>
         <w:rPr>
           <w:rFonts w:ascii="Courier" w:hAnsi="Courier" w:cs="Courier"/>
           <w:sz w:val="16"/>
           <w:szCs w:val="16"/>
           <w:lang w:val="de-DE"/>
         </w:rPr>
-        <w:t>link_label|link_url</w:t>
-      </w:r>
-      <w:proofErr w:type="spellEnd"/>
+      </w:pPr>
       <w:r>
         <w:rPr>
           <w:rFonts w:ascii="Courier" w:hAnsi="Courier" w:cs="Courier"/>
@@ -2929,19 +2942,22 @@
           <w:szCs w:val="16"/>
           <w:lang w:val="de-DE"/>
         </w:rPr>
-        <w:t xml:space="preserve">            |</w:t>
-      </w:r>
-      <w:proofErr w:type="spellStart"/>
-      <w:r>
+        <w:t>|=----------------------------+----------+--------------------+-----+-------+-------+---------=|</w:t>
+      </w:r>
+    </w:p>
+    <w:p>
+      <w:pPr>
+        <w:suppressAutoHyphens w:val="0"/>
+        <w:autoSpaceDE w:val="0"/>
+        <w:autoSpaceDN w:val="0"/>
+        <w:adjustRightInd w:val="0"/>
         <w:rPr>
           <w:rFonts w:ascii="Courier" w:hAnsi="Courier" w:cs="Courier"/>
           <w:sz w:val="16"/>
           <w:szCs w:val="16"/>
           <w:lang w:val="de-DE"/>
         </w:rPr>
-        <w:t>fname|lname</w:t>
-      </w:r>
-      <w:proofErr w:type="spellEnd"/>
+      </w:pPr>
       <w:r>
         <w:rPr>
           <w:rFonts w:ascii="Courier" w:hAnsi="Courier" w:cs="Courier"/>
@@ -2949,9 +2965,19 @@
           <w:szCs w:val="16"/>
           <w:lang w:val="de-DE"/>
         </w:rPr>
-        <w:t xml:space="preserve">  |</w:t>
-      </w:r>
-      <w:proofErr w:type="spellStart"/>
+        <w:t>|Heise.de|http://www.heise.de/|Heise.de  |http://www.heise.de/|Jan  |Lolling|123.345|10-05-1965|</w:t>
+      </w:r>
+    </w:p>
+    <w:p>
+      <w:pPr>
+        <w:widowControl/>
+        <w:suppressAutoHyphens w:val="0"/>
+        <w:rPr>
+          <w:sz w:val="16"/>
+          <w:szCs w:val="16"/>
+          <w:lang w:val="en-GB"/>
+        </w:rPr>
+      </w:pPr>
       <w:r>
         <w:rPr>
           <w:rFonts w:ascii="Courier" w:hAnsi="Courier" w:cs="Courier"/>
@@ -2959,103 +2985,7 @@
           <w:szCs w:val="16"/>
           <w:lang w:val="de-DE"/>
         </w:rPr>
-        <w:t>number</w:t>
-      </w:r>
-      <w:proofErr w:type="spellEnd"/>
-      <w:r>
-        <w:rPr>
-          <w:rFonts w:ascii="Courier" w:hAnsi="Courier" w:cs="Courier"/>
-          <w:sz w:val="16"/>
-          <w:szCs w:val="16"/>
-          <w:lang w:val="de-DE"/>
-        </w:rPr>
-        <w:t xml:space="preserve"> |</w:t>
-      </w:r>
-      <w:proofErr w:type="spellStart"/>
-      <w:r>
-        <w:rPr>
-          <w:rFonts w:ascii="Courier" w:hAnsi="Courier" w:cs="Courier"/>
-          <w:sz w:val="16"/>
-          <w:szCs w:val="16"/>
-          <w:lang w:val="de-DE"/>
-        </w:rPr>
-        <w:t>date</w:t>
-      </w:r>
-      <w:proofErr w:type="spellEnd"/>
-      <w:r>
-        <w:rPr>
-          <w:rFonts w:ascii="Courier" w:hAnsi="Courier" w:cs="Courier"/>
-          <w:sz w:val="16"/>
-          <w:szCs w:val="16"/>
-          <w:lang w:val="de-DE"/>
-        </w:rPr>
-        <w:t xml:space="preserve">      |</w:t>
-      </w:r>
-    </w:p>
-    <w:p>
-      <w:pPr>
-        <w:suppressAutoHyphens w:val="0"/>
-        <w:autoSpaceDE w:val="0"/>
-        <w:autoSpaceDN w:val="0"/>
-        <w:adjustRightInd w:val="0"/>
-        <w:rPr>
-          <w:rFonts w:ascii="Courier" w:hAnsi="Courier" w:cs="Courier"/>
-          <w:sz w:val="16"/>
-          <w:szCs w:val="16"/>
-          <w:lang w:val="de-DE"/>
-        </w:rPr>
-      </w:pPr>
-      <w:r>
-        <w:rPr>
-          <w:rFonts w:ascii="Courier" w:hAnsi="Courier" w:cs="Courier"/>
-          <w:sz w:val="16"/>
-          <w:szCs w:val="16"/>
-          <w:lang w:val="de-DE"/>
-        </w:rPr>
-        <w:t>|=----------------------------+----------+--------------------+-----+-------+-------+---------=|</w:t>
-      </w:r>
-    </w:p>
-    <w:p>
-      <w:pPr>
-        <w:suppressAutoHyphens w:val="0"/>
-        <w:autoSpaceDE w:val="0"/>
-        <w:autoSpaceDN w:val="0"/>
-        <w:adjustRightInd w:val="0"/>
-        <w:rPr>
-          <w:rFonts w:ascii="Courier" w:hAnsi="Courier" w:cs="Courier"/>
-          <w:sz w:val="16"/>
-          <w:szCs w:val="16"/>
-          <w:lang w:val="de-DE"/>
-        </w:rPr>
-      </w:pPr>
-      <w:r>
-        <w:rPr>
-          <w:rFonts w:ascii="Courier" w:hAnsi="Courier" w:cs="Courier"/>
-          <w:sz w:val="16"/>
-          <w:szCs w:val="16"/>
-          <w:lang w:val="de-DE"/>
-        </w:rPr>
-        <w:t>|</w:t>
-      </w:r>
-      <w:proofErr w:type="spellStart"/>
-      <w:r>
-        <w:rPr>
-          <w:rFonts w:ascii="Courier" w:hAnsi="Courier" w:cs="Courier"/>
-          <w:sz w:val="16"/>
-          <w:szCs w:val="16"/>
-          <w:lang w:val="de-DE"/>
-        </w:rPr>
-        <w:t>Heise.de|http</w:t>
-      </w:r>
-      <w:proofErr w:type="spellEnd"/>
-      <w:r>
-        <w:rPr>
-          <w:rFonts w:ascii="Courier" w:hAnsi="Courier" w:cs="Courier"/>
-          <w:sz w:val="16"/>
-          <w:szCs w:val="16"/>
-          <w:lang w:val="de-DE"/>
-        </w:rPr>
-        <w:t>://www.heise.de/|Heise.de  |http://www.heise.de/|Jan  |Lolling|123.345|10-05-1965|</w:t>
+        <w:t>'-----------------------------+----------+--------------------+-----+-------+-------+----------'</w:t>
       </w:r>
     </w:p>
     <w:p>
@@ -3063,32 +2993,12 @@
         <w:widowControl/>
         <w:suppressAutoHyphens w:val="0"/>
         <w:rPr>
-          <w:sz w:val="16"/>
-          <w:szCs w:val="16"/>
-          <w:lang w:val="en-GB"/>
-        </w:rPr>
-      </w:pPr>
-      <w:r>
-        <w:rPr>
-          <w:rFonts w:ascii="Courier" w:hAnsi="Courier" w:cs="Courier"/>
-          <w:sz w:val="16"/>
-          <w:szCs w:val="16"/>
-          <w:lang w:val="de-DE"/>
-        </w:rPr>
-        <w:t>'-----------------------------+----------+--------------------+-----+-------+-------+----------'</w:t>
-      </w:r>
-    </w:p>
-    <w:p>
-      <w:pPr>
-        <w:widowControl/>
-        <w:suppressAutoHyphens w:val="0"/>
-        <w:rPr>
           <w:lang w:val="en-GB"/>
         </w:rPr>
       </w:pPr>
     </w:p>
     <w:sectPr>
-      <w:footerReference w:type="default" r:id="rId13"/>
+      <w:footerReference w:type="default" r:id="rId12"/>
       <w:pgSz w:w="11906" w:h="16838"/>
       <w:pgMar w:top="1134" w:right="1134" w:bottom="1134" w:left="1134" w:header="720" w:footer="720" w:gutter="0"/>
       <w:cols w:space="720"/>
@@ -3098,7 +3008,7 @@
 </file>
 
 <file path=word/endnotes.xml><?xml version="1.0" encoding="utf-8"?>
-<w:endnotes xmlns:wpc="http://schemas.microsoft.com/office/word/2010/wordprocessingCanvas" xmlns:mo="http://schemas.microsoft.com/office/mac/office/2008/main" xmlns:mc="http://schemas.openxmlformats.org/markup-compatibility/2006" xmlns:mv="urn:schemas-microsoft-com:mac:vml" xmlns:o="urn:schemas-microsoft-com:office:office" xmlns:r="http://schemas.openxmlformats.org/officeDocument/2006/relationships" xmlns:m="http://schemas.openxmlformats.org/officeDocument/2006/math" xmlns:v="urn:schemas-microsoft-com:vml" xmlns:wp14="http://schemas.microsoft.com/office/word/2010/wordprocessingDrawing" xmlns:wp="http://schemas.openxmlformats.org/drawingml/2006/wordprocessingDrawing" xmlns:w10="urn:schemas-microsoft-com:office:word" xmlns:w="http://schemas.openxmlformats.org/wordprocessingml/2006/main" xmlns:w14="http://schemas.microsoft.com/office/word/2010/wordml" xmlns:wpg="http://schemas.microsoft.com/office/word/2010/wordprocessingGroup" xmlns:wpi="http://schemas.microsoft.com/office/word/2010/wordprocessingInk" xmlns:wne="http://schemas.microsoft.com/office/word/2006/wordml" xmlns:wps="http://schemas.microsoft.com/office/word/2010/wordprocessingShape" mc:Ignorable="w14 wp14">
+<w:endnotes xmlns:wpc="http://schemas.microsoft.com/office/word/2010/wordprocessingCanvas" xmlns:mo="http://schemas.microsoft.com/office/mac/office/2008/main" xmlns:mc="http://schemas.openxmlformats.org/markup-compatibility/2006" xmlns:mv="urn:schemas-microsoft-com:mac:vml" xmlns:o="urn:schemas-microsoft-com:office:office" xmlns:r="http://schemas.openxmlformats.org/officeDocument/2006/relationships" xmlns:m="http://schemas.openxmlformats.org/officeDocument/2006/math" xmlns:v="urn:schemas-microsoft-com:vml" xmlns:wp14="http://schemas.microsoft.com/office/word/2010/wordprocessingDrawing" xmlns:wp="http://schemas.openxmlformats.org/drawingml/2006/wordprocessingDrawing" xmlns:w10="urn:schemas-microsoft-com:office:word" xmlns:w="http://schemas.openxmlformats.org/wordprocessingml/2006/main" xmlns:w14="http://schemas.microsoft.com/office/word/2010/wordml" xmlns:w15="http://schemas.microsoft.com/office/word/2012/wordml" xmlns:wpg="http://schemas.microsoft.com/office/word/2010/wordprocessingGroup" xmlns:wpi="http://schemas.microsoft.com/office/word/2010/wordprocessingInk" xmlns:wne="http://schemas.microsoft.com/office/word/2006/wordml" xmlns:wps="http://schemas.microsoft.com/office/word/2010/wordprocessingShape" mc:Ignorable="w14 w15 wp14">
   <w:endnote w:type="separator" w:id="-1">
     <w:p>
       <w:r>
@@ -3117,10 +3027,10 @@
 </file>
 
 <file path=word/footer1.xml><?xml version="1.0" encoding="utf-8"?>
-<w:ftr xmlns:wpc="http://schemas.microsoft.com/office/word/2010/wordprocessingCanvas" xmlns:mo="http://schemas.microsoft.com/office/mac/office/2008/main" xmlns:mc="http://schemas.openxmlformats.org/markup-compatibility/2006" xmlns:mv="urn:schemas-microsoft-com:mac:vml" xmlns:o="urn:schemas-microsoft-com:office:office" xmlns:r="http://schemas.openxmlformats.org/officeDocument/2006/relationships" xmlns:m="http://schemas.openxmlformats.org/officeDocument/2006/math" xmlns:v="urn:schemas-microsoft-com:vml" xmlns:wp14="http://schemas.microsoft.com/office/word/2010/wordprocessingDrawing" xmlns:wp="http://schemas.openxmlformats.org/drawingml/2006/wordprocessingDrawing" xmlns:w10="urn:schemas-microsoft-com:office:word" xmlns:w="http://schemas.openxmlformats.org/wordprocessingml/2006/main" xmlns:w14="http://schemas.microsoft.com/office/word/2010/wordml" xmlns:wpg="http://schemas.microsoft.com/office/word/2010/wordprocessingGroup" xmlns:wpi="http://schemas.microsoft.com/office/word/2010/wordprocessingInk" xmlns:wne="http://schemas.microsoft.com/office/word/2006/wordml" xmlns:wps="http://schemas.microsoft.com/office/word/2010/wordprocessingShape" mc:Ignorable="w14 wp14">
+<w:ftr xmlns:wpc="http://schemas.microsoft.com/office/word/2010/wordprocessingCanvas" xmlns:mo="http://schemas.microsoft.com/office/mac/office/2008/main" xmlns:mc="http://schemas.openxmlformats.org/markup-compatibility/2006" xmlns:mv="urn:schemas-microsoft-com:mac:vml" xmlns:o="urn:schemas-microsoft-com:office:office" xmlns:r="http://schemas.openxmlformats.org/officeDocument/2006/relationships" xmlns:m="http://schemas.openxmlformats.org/officeDocument/2006/math" xmlns:v="urn:schemas-microsoft-com:vml" xmlns:wp14="http://schemas.microsoft.com/office/word/2010/wordprocessingDrawing" xmlns:wp="http://schemas.openxmlformats.org/drawingml/2006/wordprocessingDrawing" xmlns:w10="urn:schemas-microsoft-com:office:word" xmlns:w="http://schemas.openxmlformats.org/wordprocessingml/2006/main" xmlns:w14="http://schemas.microsoft.com/office/word/2010/wordml" xmlns:w15="http://schemas.microsoft.com/office/word/2012/wordml" xmlns:wpg="http://schemas.microsoft.com/office/word/2010/wordprocessingGroup" xmlns:wpi="http://schemas.microsoft.com/office/word/2010/wordprocessingInk" xmlns:wne="http://schemas.microsoft.com/office/word/2006/wordml" xmlns:wps="http://schemas.microsoft.com/office/word/2010/wordprocessingShape" mc:Ignorable="w14 w15 wp14">
   <w:p>
     <w:pPr>
-      <w:pStyle w:val="Fuzeile"/>
+      <w:pStyle w:val="Footer"/>
     </w:pPr>
     <w:r>
       <w:tab/>
@@ -3142,7 +3052,7 @@
       <w:rPr>
         <w:noProof/>
       </w:rPr>
-      <w:t>2</w:t>
+      <w:t>1</w:t>
     </w:r>
     <w:r>
       <w:fldChar w:fldCharType="end"/>
@@ -3152,7 +3062,7 @@
 </file>
 
 <file path=word/footnotes.xml><?xml version="1.0" encoding="utf-8"?>
-<w:footnotes xmlns:wpc="http://schemas.microsoft.com/office/word/2010/wordprocessingCanvas" xmlns:mo="http://schemas.microsoft.com/office/mac/office/2008/main" xmlns:mc="http://schemas.openxmlformats.org/markup-compatibility/2006" xmlns:mv="urn:schemas-microsoft-com:mac:vml" xmlns:o="urn:schemas-microsoft-com:office:office" xmlns:r="http://schemas.openxmlformats.org/officeDocument/2006/relationships" xmlns:m="http://schemas.openxmlformats.org/officeDocument/2006/math" xmlns:v="urn:schemas-microsoft-com:vml" xmlns:wp14="http://schemas.microsoft.com/office/word/2010/wordprocessingDrawing" xmlns:wp="http://schemas.openxmlformats.org/drawingml/2006/wordprocessingDrawing" xmlns:w10="urn:schemas-microsoft-com:office:word" xmlns:w="http://schemas.openxmlformats.org/wordprocessingml/2006/main" xmlns:w14="http://schemas.microsoft.com/office/word/2010/wordml" xmlns:wpg="http://schemas.microsoft.com/office/word/2010/wordprocessingGroup" xmlns:wpi="http://schemas.microsoft.com/office/word/2010/wordprocessingInk" xmlns:wne="http://schemas.microsoft.com/office/word/2006/wordml" xmlns:wps="http://schemas.microsoft.com/office/word/2010/wordprocessingShape" mc:Ignorable="w14 wp14">
+<w:footnotes xmlns:wpc="http://schemas.microsoft.com/office/word/2010/wordprocessingCanvas" xmlns:mo="http://schemas.microsoft.com/office/mac/office/2008/main" xmlns:mc="http://schemas.openxmlformats.org/markup-compatibility/2006" xmlns:mv="urn:schemas-microsoft-com:mac:vml" xmlns:o="urn:schemas-microsoft-com:office:office" xmlns:r="http://schemas.openxmlformats.org/officeDocument/2006/relationships" xmlns:m="http://schemas.openxmlformats.org/officeDocument/2006/math" xmlns:v="urn:schemas-microsoft-com:vml" xmlns:wp14="http://schemas.microsoft.com/office/word/2010/wordprocessingDrawing" xmlns:wp="http://schemas.openxmlformats.org/drawingml/2006/wordprocessingDrawing" xmlns:w10="urn:schemas-microsoft-com:office:word" xmlns:w="http://schemas.openxmlformats.org/wordprocessingml/2006/main" xmlns:w14="http://schemas.microsoft.com/office/word/2010/wordml" xmlns:w15="http://schemas.microsoft.com/office/word/2012/wordml" xmlns:wpg="http://schemas.microsoft.com/office/word/2010/wordprocessingGroup" xmlns:wpi="http://schemas.microsoft.com/office/word/2010/wordprocessingInk" xmlns:wne="http://schemas.microsoft.com/office/word/2006/wordml" xmlns:wps="http://schemas.microsoft.com/office/word/2010/wordprocessingShape" mc:Ignorable="w14 w15 wp14">
   <w:footnote w:type="separator" w:id="-1">
     <w:p>
       <w:r>
@@ -3171,7 +3081,7 @@
 </file>
 
 <file path=word/numbering.xml><?xml version="1.0" encoding="utf-8"?>
-<w:numbering xmlns:wpc="http://schemas.microsoft.com/office/word/2010/wordprocessingCanvas" xmlns:mo="http://schemas.microsoft.com/office/mac/office/2008/main" xmlns:mc="http://schemas.openxmlformats.org/markup-compatibility/2006" xmlns:mv="urn:schemas-microsoft-com:mac:vml" xmlns:o="urn:schemas-microsoft-com:office:office" xmlns:r="http://schemas.openxmlformats.org/officeDocument/2006/relationships" xmlns:m="http://schemas.openxmlformats.org/officeDocument/2006/math" xmlns:v="urn:schemas-microsoft-com:vml" xmlns:wp14="http://schemas.microsoft.com/office/word/2010/wordprocessingDrawing" xmlns:wp="http://schemas.openxmlformats.org/drawingml/2006/wordprocessingDrawing" xmlns:w10="urn:schemas-microsoft-com:office:word" xmlns:w="http://schemas.openxmlformats.org/wordprocessingml/2006/main" xmlns:w14="http://schemas.microsoft.com/office/word/2010/wordml" xmlns:wpg="http://schemas.microsoft.com/office/word/2010/wordprocessingGroup" xmlns:wpi="http://schemas.microsoft.com/office/word/2010/wordprocessingInk" xmlns:wne="http://schemas.microsoft.com/office/word/2006/wordml" xmlns:wps="http://schemas.microsoft.com/office/word/2010/wordprocessingShape" mc:Ignorable="w14 wp14">
+<w:numbering xmlns:wpc="http://schemas.microsoft.com/office/word/2010/wordprocessingCanvas" xmlns:mo="http://schemas.microsoft.com/office/mac/office/2008/main" xmlns:mc="http://schemas.openxmlformats.org/markup-compatibility/2006" xmlns:mv="urn:schemas-microsoft-com:mac:vml" xmlns:o="urn:schemas-microsoft-com:office:office" xmlns:r="http://schemas.openxmlformats.org/officeDocument/2006/relationships" xmlns:m="http://schemas.openxmlformats.org/officeDocument/2006/math" xmlns:v="urn:schemas-microsoft-com:vml" xmlns:wp14="http://schemas.microsoft.com/office/word/2010/wordprocessingDrawing" xmlns:wp="http://schemas.openxmlformats.org/drawingml/2006/wordprocessingDrawing" xmlns:w10="urn:schemas-microsoft-com:office:word" xmlns:w="http://schemas.openxmlformats.org/wordprocessingml/2006/main" xmlns:w14="http://schemas.microsoft.com/office/word/2010/wordml" xmlns:w15="http://schemas.microsoft.com/office/word/2012/wordml" xmlns:wpg="http://schemas.microsoft.com/office/word/2010/wordprocessingGroup" xmlns:wpi="http://schemas.microsoft.com/office/word/2010/wordprocessingInk" xmlns:wne="http://schemas.microsoft.com/office/word/2006/wordml" xmlns:wps="http://schemas.microsoft.com/office/word/2010/wordprocessingShape" mc:Ignorable="w14 w15 wp14">
   <w:abstractNum w:abstractNumId="0">
     <w:nsid w:val="00000001"/>
     <w:multiLevelType w:val="multilevel"/>
@@ -3192,6 +3102,7 @@
     <w:lvl w:ilvl="1">
       <w:start w:val="1"/>
       <w:numFmt w:val="none"/>
+      <w:pStyle w:val="Heading2"/>
       <w:suff w:val="nothing"/>
       <w:lvlText w:val=""/>
       <w:lvlJc w:val="left"/>
@@ -3536,7 +3447,7 @@
 </file>
 
 <file path=word/styles.xml><?xml version="1.0" encoding="utf-8"?>
-<w:styles xmlns:mc="http://schemas.openxmlformats.org/markup-compatibility/2006" xmlns:r="http://schemas.openxmlformats.org/officeDocument/2006/relationships" xmlns:w="http://schemas.openxmlformats.org/wordprocessingml/2006/main" xmlns:w14="http://schemas.microsoft.com/office/word/2010/wordml" mc:Ignorable="w14">
+<w:styles xmlns:mc="http://schemas.openxmlformats.org/markup-compatibility/2006" xmlns:r="http://schemas.openxmlformats.org/officeDocument/2006/relationships" xmlns:w="http://schemas.openxmlformats.org/wordprocessingml/2006/main" xmlns:w14="http://schemas.microsoft.com/office/word/2010/wordml" xmlns:w15="http://schemas.microsoft.com/office/word/2012/wordml" mc:Ignorable="w14 w15">
   <w:docDefaults>
     <w:rPrDefault>
       <w:rPr>
@@ -3546,146 +3457,389 @@
     </w:rPrDefault>
     <w:pPrDefault/>
   </w:docDefaults>
-  <w:latentStyles w:defLockedState="0" w:defUIPriority="99" w:defSemiHidden="1" w:defUnhideWhenUsed="1" w:defQFormat="0" w:count="276">
-    <w:lsdException w:name="Normal" w:semiHidden="0" w:uiPriority="0" w:unhideWhenUsed="0" w:qFormat="1"/>
-    <w:lsdException w:name="heading 1" w:semiHidden="0" w:uiPriority="9" w:unhideWhenUsed="0" w:qFormat="1"/>
-    <w:lsdException w:name="heading 2" w:semiHidden="0" w:uiPriority="9" w:unhideWhenUsed="0" w:qFormat="1"/>
-    <w:lsdException w:name="heading 3" w:uiPriority="9" w:qFormat="1"/>
-    <w:lsdException w:name="heading 4" w:uiPriority="9" w:qFormat="1"/>
-    <w:lsdException w:name="heading 5" w:uiPriority="9" w:qFormat="1"/>
-    <w:lsdException w:name="heading 6" w:uiPriority="9" w:qFormat="1"/>
-    <w:lsdException w:name="heading 7" w:uiPriority="9" w:qFormat="1"/>
-    <w:lsdException w:name="heading 8" w:uiPriority="9" w:qFormat="1"/>
-    <w:lsdException w:name="heading 9" w:uiPriority="9" w:qFormat="1"/>
-    <w:lsdException w:name="toc 1" w:uiPriority="39"/>
-    <w:lsdException w:name="toc 2" w:uiPriority="39"/>
-    <w:lsdException w:name="toc 3" w:uiPriority="39"/>
-    <w:lsdException w:name="toc 4" w:uiPriority="39"/>
-    <w:lsdException w:name="toc 5" w:uiPriority="39"/>
-    <w:lsdException w:name="toc 6" w:uiPriority="39"/>
-    <w:lsdException w:name="toc 7" w:uiPriority="39"/>
-    <w:lsdException w:name="toc 8" w:uiPriority="39"/>
-    <w:lsdException w:name="toc 9" w:uiPriority="39"/>
-    <w:lsdException w:name="caption" w:uiPriority="35" w:qFormat="1"/>
-    <w:lsdException w:name="Title" w:semiHidden="0" w:uiPriority="10" w:unhideWhenUsed="0" w:qFormat="1"/>
-    <w:lsdException w:name="Default Paragraph Font" w:uiPriority="1"/>
-    <w:lsdException w:name="Subtitle" w:semiHidden="0" w:uiPriority="11" w:unhideWhenUsed="0" w:qFormat="1"/>
-    <w:lsdException w:name="Strong" w:semiHidden="0" w:uiPriority="22" w:unhideWhenUsed="0" w:qFormat="1"/>
-    <w:lsdException w:name="Emphasis" w:semiHidden="0" w:uiPriority="20" w:unhideWhenUsed="0" w:qFormat="1"/>
-    <w:lsdException w:name="Table Grid" w:semiHidden="0" w:uiPriority="59" w:unhideWhenUsed="0"/>
-    <w:lsdException w:name="Placeholder Text" w:unhideWhenUsed="0"/>
-    <w:lsdException w:name="No Spacing" w:semiHidden="0" w:uiPriority="1" w:unhideWhenUsed="0" w:qFormat="1"/>
-    <w:lsdException w:name="Light Shading" w:semiHidden="0" w:uiPriority="60" w:unhideWhenUsed="0"/>
-    <w:lsdException w:name="Light List" w:semiHidden="0" w:uiPriority="61" w:unhideWhenUsed="0"/>
-    <w:lsdException w:name="Light Grid" w:semiHidden="0" w:uiPriority="62" w:unhideWhenUsed="0"/>
-    <w:lsdException w:name="Medium Shading 1" w:semiHidden="0" w:uiPriority="63" w:unhideWhenUsed="0"/>
-    <w:lsdException w:name="Medium Shading 2" w:semiHidden="0" w:uiPriority="64" w:unhideWhenUsed="0"/>
-    <w:lsdException w:name="Medium List 1" w:semiHidden="0" w:uiPriority="65" w:unhideWhenUsed="0"/>
-    <w:lsdException w:name="Medium List 2" w:semiHidden="0" w:uiPriority="66" w:unhideWhenUsed="0"/>
-    <w:lsdException w:name="Medium Grid 1" w:semiHidden="0" w:uiPriority="67" w:unhideWhenUsed="0"/>
-    <w:lsdException w:name="Medium Grid 2" w:semiHidden="0" w:uiPriority="68" w:unhideWhenUsed="0"/>
-    <w:lsdException w:name="Medium Grid 3" w:semiHidden="0" w:uiPriority="69" w:unhideWhenUsed="0"/>
-    <w:lsdException w:name="Dark List" w:semiHidden="0" w:uiPriority="70" w:unhideWhenUsed="0"/>
-    <w:lsdException w:name="Colorful Shading" w:semiHidden="0" w:uiPriority="71" w:unhideWhenUsed="0"/>
-    <w:lsdException w:name="Colorful List" w:semiHidden="0" w:uiPriority="72" w:unhideWhenUsed="0"/>
-    <w:lsdException w:name="Colorful Grid" w:semiHidden="0" w:uiPriority="73" w:unhideWhenUsed="0"/>
-    <w:lsdException w:name="Light Shading Accent 1" w:semiHidden="0" w:uiPriority="60" w:unhideWhenUsed="0"/>
-    <w:lsdException w:name="Light List Accent 1" w:semiHidden="0" w:uiPriority="61" w:unhideWhenUsed="0"/>
-    <w:lsdException w:name="Light Grid Accent 1" w:semiHidden="0" w:uiPriority="62" w:unhideWhenUsed="0"/>
-    <w:lsdException w:name="Medium Shading 1 Accent 1" w:semiHidden="0" w:uiPriority="63" w:unhideWhenUsed="0"/>
-    <w:lsdException w:name="Medium Shading 2 Accent 1" w:semiHidden="0" w:uiPriority="64" w:unhideWhenUsed="0"/>
-    <w:lsdException w:name="Medium List 1 Accent 1" w:semiHidden="0" w:uiPriority="65" w:unhideWhenUsed="0"/>
-    <w:lsdException w:name="Revision" w:unhideWhenUsed="0"/>
-    <w:lsdException w:name="List Paragraph" w:semiHidden="0" w:uiPriority="34" w:unhideWhenUsed="0" w:qFormat="1"/>
-    <w:lsdException w:name="Quote" w:semiHidden="0" w:uiPriority="29" w:unhideWhenUsed="0" w:qFormat="1"/>
-    <w:lsdException w:name="Intense Quote" w:semiHidden="0" w:uiPriority="30" w:unhideWhenUsed="0" w:qFormat="1"/>
-    <w:lsdException w:name="Medium List 2 Accent 1" w:semiHidden="0" w:uiPriority="66" w:unhideWhenUsed="0"/>
-    <w:lsdException w:name="Medium Grid 1 Accent 1" w:semiHidden="0" w:uiPriority="67" w:unhideWhenUsed="0"/>
-    <w:lsdException w:name="Medium Grid 2 Accent 1" w:semiHidden="0" w:uiPriority="68" w:unhideWhenUsed="0"/>
-    <w:lsdException w:name="Medium Grid 3 Accent 1" w:semiHidden="0" w:uiPriority="69" w:unhideWhenUsed="0"/>
-    <w:lsdException w:name="Dark List Accent 1" w:semiHidden="0" w:uiPriority="70" w:unhideWhenUsed="0"/>
-    <w:lsdException w:name="Colorful Shading Accent 1" w:semiHidden="0" w:uiPriority="71" w:unhideWhenUsed="0"/>
-    <w:lsdException w:name="Colorful List Accent 1" w:semiHidden="0" w:uiPriority="72" w:unhideWhenUsed="0"/>
-    <w:lsdException w:name="Colorful Grid Accent 1" w:semiHidden="0" w:uiPriority="73" w:unhideWhenUsed="0"/>
-    <w:lsdException w:name="Light Shading Accent 2" w:semiHidden="0" w:uiPriority="60" w:unhideWhenUsed="0"/>
-    <w:lsdException w:name="Light List Accent 2" w:semiHidden="0" w:uiPriority="61" w:unhideWhenUsed="0"/>
-    <w:lsdException w:name="Light Grid Accent 2" w:semiHidden="0" w:uiPriority="62" w:unhideWhenUsed="0"/>
-    <w:lsdException w:name="Medium Shading 1 Accent 2" w:semiHidden="0" w:uiPriority="63" w:unhideWhenUsed="0"/>
-    <w:lsdException w:name="Medium Shading 2 Accent 2" w:semiHidden="0" w:uiPriority="64" w:unhideWhenUsed="0"/>
-    <w:lsdException w:name="Medium List 1 Accent 2" w:semiHidden="0" w:uiPriority="65" w:unhideWhenUsed="0"/>
-    <w:lsdException w:name="Medium List 2 Accent 2" w:semiHidden="0" w:uiPriority="66" w:unhideWhenUsed="0"/>
-    <w:lsdException w:name="Medium Grid 1 Accent 2" w:semiHidden="0" w:uiPriority="67" w:unhideWhenUsed="0"/>
-    <w:lsdException w:name="Medium Grid 2 Accent 2" w:semiHidden="0" w:uiPriority="68" w:unhideWhenUsed="0"/>
-    <w:lsdException w:name="Medium Grid 3 Accent 2" w:semiHidden="0" w:uiPriority="69" w:unhideWhenUsed="0"/>
-    <w:lsdException w:name="Dark List Accent 2" w:semiHidden="0" w:uiPriority="70" w:unhideWhenUsed="0"/>
-    <w:lsdException w:name="Colorful Shading Accent 2" w:semiHidden="0" w:uiPriority="71" w:unhideWhenUsed="0"/>
-    <w:lsdException w:name="Colorful List Accent 2" w:semiHidden="0" w:uiPriority="72" w:unhideWhenUsed="0"/>
-    <w:lsdException w:name="Colorful Grid Accent 2" w:semiHidden="0" w:uiPriority="73" w:unhideWhenUsed="0"/>
-    <w:lsdException w:name="Light Shading Accent 3" w:semiHidden="0" w:uiPriority="60" w:unhideWhenUsed="0"/>
-    <w:lsdException w:name="Light List Accent 3" w:semiHidden="0" w:uiPriority="61" w:unhideWhenUsed="0"/>
-    <w:lsdException w:name="Light Grid Accent 3" w:semiHidden="0" w:uiPriority="62" w:unhideWhenUsed="0"/>
-    <w:lsdException w:name="Medium Shading 1 Accent 3" w:semiHidden="0" w:uiPriority="63" w:unhideWhenUsed="0"/>
-    <w:lsdException w:name="Medium Shading 2 Accent 3" w:semiHidden="0" w:uiPriority="64" w:unhideWhenUsed="0"/>
-    <w:lsdException w:name="Medium List 1 Accent 3" w:semiHidden="0" w:uiPriority="65" w:unhideWhenUsed="0"/>
-    <w:lsdException w:name="Medium List 2 Accent 3" w:semiHidden="0" w:uiPriority="66" w:unhideWhenUsed="0"/>
-    <w:lsdException w:name="Medium Grid 1 Accent 3" w:semiHidden="0" w:uiPriority="67" w:unhideWhenUsed="0"/>
-    <w:lsdException w:name="Medium Grid 2 Accent 3" w:semiHidden="0" w:uiPriority="68" w:unhideWhenUsed="0"/>
-    <w:lsdException w:name="Medium Grid 3 Accent 3" w:semiHidden="0" w:uiPriority="69" w:unhideWhenUsed="0"/>
-    <w:lsdException w:name="Dark List Accent 3" w:semiHidden="0" w:uiPriority="70" w:unhideWhenUsed="0"/>
-    <w:lsdException w:name="Colorful Shading Accent 3" w:semiHidden="0" w:uiPriority="71" w:unhideWhenUsed="0"/>
-    <w:lsdException w:name="Colorful List Accent 3" w:semiHidden="0" w:uiPriority="72" w:unhideWhenUsed="0"/>
-    <w:lsdException w:name="Colorful Grid Accent 3" w:semiHidden="0" w:uiPriority="73" w:unhideWhenUsed="0"/>
-    <w:lsdException w:name="Light Shading Accent 4" w:semiHidden="0" w:uiPriority="60" w:unhideWhenUsed="0"/>
-    <w:lsdException w:name="Light List Accent 4" w:semiHidden="0" w:uiPriority="61" w:unhideWhenUsed="0"/>
-    <w:lsdException w:name="Light Grid Accent 4" w:semiHidden="0" w:uiPriority="62" w:unhideWhenUsed="0"/>
-    <w:lsdException w:name="Medium Shading 1 Accent 4" w:semiHidden="0" w:uiPriority="63" w:unhideWhenUsed="0"/>
-    <w:lsdException w:name="Medium Shading 2 Accent 4" w:semiHidden="0" w:uiPriority="64" w:unhideWhenUsed="0"/>
-    <w:lsdException w:name="Medium List 1 Accent 4" w:semiHidden="0" w:uiPriority="65" w:unhideWhenUsed="0"/>
-    <w:lsdException w:name="Medium List 2 Accent 4" w:semiHidden="0" w:uiPriority="66" w:unhideWhenUsed="0"/>
-    <w:lsdException w:name="Medium Grid 1 Accent 4" w:semiHidden="0" w:uiPriority="67" w:unhideWhenUsed="0"/>
-    <w:lsdException w:name="Medium Grid 2 Accent 4" w:semiHidden="0" w:uiPriority="68" w:unhideWhenUsed="0"/>
-    <w:lsdException w:name="Medium Grid 3 Accent 4" w:semiHidden="0" w:uiPriority="69" w:unhideWhenUsed="0"/>
-    <w:lsdException w:name="Dark List Accent 4" w:semiHidden="0" w:uiPriority="70" w:unhideWhenUsed="0"/>
-    <w:lsdException w:name="Colorful Shading Accent 4" w:semiHidden="0" w:uiPriority="71" w:unhideWhenUsed="0"/>
-    <w:lsdException w:name="Colorful List Accent 4" w:semiHidden="0" w:uiPriority="72" w:unhideWhenUsed="0"/>
-    <w:lsdException w:name="Colorful Grid Accent 4" w:semiHidden="0" w:uiPriority="73" w:unhideWhenUsed="0"/>
-    <w:lsdException w:name="Light Shading Accent 5" w:semiHidden="0" w:uiPriority="60" w:unhideWhenUsed="0"/>
-    <w:lsdException w:name="Light List Accent 5" w:semiHidden="0" w:uiPriority="61" w:unhideWhenUsed="0"/>
-    <w:lsdException w:name="Light Grid Accent 5" w:semiHidden="0" w:uiPriority="62" w:unhideWhenUsed="0"/>
-    <w:lsdException w:name="Medium Shading 1 Accent 5" w:semiHidden="0" w:uiPriority="63" w:unhideWhenUsed="0"/>
-    <w:lsdException w:name="Medium Shading 2 Accent 5" w:semiHidden="0" w:uiPriority="64" w:unhideWhenUsed="0"/>
-    <w:lsdException w:name="Medium List 1 Accent 5" w:semiHidden="0" w:uiPriority="65" w:unhideWhenUsed="0"/>
-    <w:lsdException w:name="Medium List 2 Accent 5" w:semiHidden="0" w:uiPriority="66" w:unhideWhenUsed="0"/>
-    <w:lsdException w:name="Medium Grid 1 Accent 5" w:semiHidden="0" w:uiPriority="67" w:unhideWhenUsed="0"/>
-    <w:lsdException w:name="Medium Grid 2 Accent 5" w:semiHidden="0" w:uiPriority="68" w:unhideWhenUsed="0"/>
-    <w:lsdException w:name="Medium Grid 3 Accent 5" w:semiHidden="0" w:uiPriority="69" w:unhideWhenUsed="0"/>
-    <w:lsdException w:name="Dark List Accent 5" w:semiHidden="0" w:uiPriority="70" w:unhideWhenUsed="0"/>
-    <w:lsdException w:name="Colorful Shading Accent 5" w:semiHidden="0" w:uiPriority="71" w:unhideWhenUsed="0"/>
-    <w:lsdException w:name="Colorful List Accent 5" w:semiHidden="0" w:uiPriority="72" w:unhideWhenUsed="0"/>
-    <w:lsdException w:name="Colorful Grid Accent 5" w:semiHidden="0" w:uiPriority="73" w:unhideWhenUsed="0"/>
-    <w:lsdException w:name="Light Shading Accent 6" w:semiHidden="0" w:uiPriority="60" w:unhideWhenUsed="0"/>
-    <w:lsdException w:name="Light List Accent 6" w:semiHidden="0" w:uiPriority="61" w:unhideWhenUsed="0"/>
-    <w:lsdException w:name="Light Grid Accent 6" w:semiHidden="0" w:uiPriority="62" w:unhideWhenUsed="0"/>
-    <w:lsdException w:name="Medium Shading 1 Accent 6" w:semiHidden="0" w:uiPriority="63" w:unhideWhenUsed="0"/>
-    <w:lsdException w:name="Medium Shading 2 Accent 6" w:semiHidden="0" w:uiPriority="64" w:unhideWhenUsed="0"/>
-    <w:lsdException w:name="Medium List 1 Accent 6" w:semiHidden="0" w:uiPriority="65" w:unhideWhenUsed="0"/>
-    <w:lsdException w:name="Medium List 2 Accent 6" w:semiHidden="0" w:uiPriority="66" w:unhideWhenUsed="0"/>
-    <w:lsdException w:name="Medium Grid 1 Accent 6" w:semiHidden="0" w:uiPriority="67" w:unhideWhenUsed="0"/>
-    <w:lsdException w:name="Medium Grid 2 Accent 6" w:semiHidden="0" w:uiPriority="68" w:unhideWhenUsed="0"/>
-    <w:lsdException w:name="Medium Grid 3 Accent 6" w:semiHidden="0" w:uiPriority="69" w:unhideWhenUsed="0"/>
-    <w:lsdException w:name="Dark List Accent 6" w:semiHidden="0" w:uiPriority="70" w:unhideWhenUsed="0"/>
-    <w:lsdException w:name="Colorful Shading Accent 6" w:semiHidden="0" w:uiPriority="71" w:unhideWhenUsed="0"/>
-    <w:lsdException w:name="Colorful List Accent 6" w:semiHidden="0" w:uiPriority="72" w:unhideWhenUsed="0"/>
-    <w:lsdException w:name="Colorful Grid Accent 6" w:semiHidden="0" w:uiPriority="73" w:unhideWhenUsed="0"/>
-    <w:lsdException w:name="Subtle Emphasis" w:semiHidden="0" w:uiPriority="19" w:unhideWhenUsed="0" w:qFormat="1"/>
-    <w:lsdException w:name="Intense Emphasis" w:semiHidden="0" w:uiPriority="21" w:unhideWhenUsed="0" w:qFormat="1"/>
-    <w:lsdException w:name="Subtle Reference" w:semiHidden="0" w:uiPriority="31" w:unhideWhenUsed="0" w:qFormat="1"/>
-    <w:lsdException w:name="Intense Reference" w:semiHidden="0" w:uiPriority="32" w:unhideWhenUsed="0" w:qFormat="1"/>
-    <w:lsdException w:name="Book Title" w:semiHidden="0" w:uiPriority="33" w:unhideWhenUsed="0" w:qFormat="1"/>
-    <w:lsdException w:name="Bibliography" w:uiPriority="37"/>
-    <w:lsdException w:name="TOC Heading" w:uiPriority="39" w:qFormat="1"/>
+  <w:latentStyles w:defLockedState="0" w:defUIPriority="99" w:defSemiHidden="0" w:defUnhideWhenUsed="0" w:defQFormat="0" w:count="380">
+    <w:lsdException w:name="Normal" w:uiPriority="0" w:qFormat="1"/>
+    <w:lsdException w:name="heading 1" w:uiPriority="9" w:qFormat="1"/>
+    <w:lsdException w:name="heading 2" w:uiPriority="9" w:qFormat="1"/>
+    <w:lsdException w:name="heading 3" w:semiHidden="1" w:uiPriority="9" w:unhideWhenUsed="1" w:qFormat="1"/>
+    <w:lsdException w:name="heading 4" w:semiHidden="1" w:uiPriority="9" w:unhideWhenUsed="1" w:qFormat="1"/>
+    <w:lsdException w:name="heading 5" w:semiHidden="1" w:uiPriority="9" w:unhideWhenUsed="1" w:qFormat="1"/>
+    <w:lsdException w:name="heading 6" w:semiHidden="1" w:uiPriority="9" w:unhideWhenUsed="1" w:qFormat="1"/>
+    <w:lsdException w:name="heading 7" w:semiHidden="1" w:uiPriority="9" w:unhideWhenUsed="1" w:qFormat="1"/>
+    <w:lsdException w:name="heading 8" w:semiHidden="1" w:uiPriority="9" w:unhideWhenUsed="1" w:qFormat="1"/>
+    <w:lsdException w:name="heading 9" w:semiHidden="1" w:uiPriority="9" w:unhideWhenUsed="1" w:qFormat="1"/>
+    <w:lsdException w:name="index 1" w:semiHidden="1" w:unhideWhenUsed="1"/>
+    <w:lsdException w:name="index 2" w:semiHidden="1" w:unhideWhenUsed="1"/>
+    <w:lsdException w:name="index 3" w:semiHidden="1" w:unhideWhenUsed="1"/>
+    <w:lsdException w:name="index 4" w:semiHidden="1" w:unhideWhenUsed="1"/>
+    <w:lsdException w:name="index 5" w:semiHidden="1" w:unhideWhenUsed="1"/>
+    <w:lsdException w:name="index 6" w:semiHidden="1" w:unhideWhenUsed="1"/>
+    <w:lsdException w:name="index 7" w:semiHidden="1" w:unhideWhenUsed="1"/>
+    <w:lsdException w:name="index 8" w:semiHidden="1" w:unhideWhenUsed="1"/>
+    <w:lsdException w:name="index 9" w:semiHidden="1" w:unhideWhenUsed="1"/>
+    <w:lsdException w:name="toc 1" w:semiHidden="1" w:uiPriority="39" w:unhideWhenUsed="1"/>
+    <w:lsdException w:name="toc 2" w:semiHidden="1" w:uiPriority="39" w:unhideWhenUsed="1"/>
+    <w:lsdException w:name="toc 3" w:semiHidden="1" w:uiPriority="39" w:unhideWhenUsed="1"/>
+    <w:lsdException w:name="toc 4" w:semiHidden="1" w:uiPriority="39" w:unhideWhenUsed="1"/>
+    <w:lsdException w:name="toc 5" w:semiHidden="1" w:uiPriority="39" w:unhideWhenUsed="1"/>
+    <w:lsdException w:name="toc 6" w:semiHidden="1" w:uiPriority="39" w:unhideWhenUsed="1"/>
+    <w:lsdException w:name="toc 7" w:semiHidden="1" w:uiPriority="39" w:unhideWhenUsed="1"/>
+    <w:lsdException w:name="toc 8" w:semiHidden="1" w:uiPriority="39" w:unhideWhenUsed="1"/>
+    <w:lsdException w:name="toc 9" w:semiHidden="1" w:uiPriority="39" w:unhideWhenUsed="1"/>
+    <w:lsdException w:name="Normal Indent" w:semiHidden="1" w:unhideWhenUsed="1"/>
+    <w:lsdException w:name="footnote text" w:semiHidden="1" w:unhideWhenUsed="1"/>
+    <w:lsdException w:name="annotation text" w:semiHidden="1" w:unhideWhenUsed="1"/>
+    <w:lsdException w:name="header" w:semiHidden="1" w:unhideWhenUsed="1"/>
+    <w:lsdException w:name="footer" w:semiHidden="1" w:unhideWhenUsed="1"/>
+    <w:lsdException w:name="index heading" w:semiHidden="1" w:unhideWhenUsed="1"/>
+    <w:lsdException w:name="caption" w:semiHidden="1" w:uiPriority="35" w:unhideWhenUsed="1" w:qFormat="1"/>
+    <w:lsdException w:name="table of figures" w:semiHidden="1" w:unhideWhenUsed="1"/>
+    <w:lsdException w:name="envelope address" w:semiHidden="1" w:unhideWhenUsed="1"/>
+    <w:lsdException w:name="envelope return" w:semiHidden="1" w:unhideWhenUsed="1"/>
+    <w:lsdException w:name="footnote reference" w:semiHidden="1" w:unhideWhenUsed="1"/>
+    <w:lsdException w:name="annotation reference" w:semiHidden="1" w:unhideWhenUsed="1"/>
+    <w:lsdException w:name="line number" w:semiHidden="1" w:unhideWhenUsed="1"/>
+    <w:lsdException w:name="page number" w:semiHidden="1" w:unhideWhenUsed="1"/>
+    <w:lsdException w:name="endnote reference" w:semiHidden="1" w:unhideWhenUsed="1"/>
+    <w:lsdException w:name="endnote text" w:semiHidden="1" w:unhideWhenUsed="1"/>
+    <w:lsdException w:name="table of authorities" w:semiHidden="1" w:unhideWhenUsed="1"/>
+    <w:lsdException w:name="macro" w:semiHidden="1" w:unhideWhenUsed="1"/>
+    <w:lsdException w:name="toa heading" w:semiHidden="1" w:unhideWhenUsed="1"/>
+    <w:lsdException w:name="List" w:semiHidden="1" w:unhideWhenUsed="1"/>
+    <w:lsdException w:name="List Bullet" w:semiHidden="1" w:unhideWhenUsed="1"/>
+    <w:lsdException w:name="List Number" w:semiHidden="1" w:unhideWhenUsed="1"/>
+    <w:lsdException w:name="List 2" w:semiHidden="1" w:unhideWhenUsed="1"/>
+    <w:lsdException w:name="List 3" w:semiHidden="1" w:unhideWhenUsed="1"/>
+    <w:lsdException w:name="List 4" w:semiHidden="1" w:unhideWhenUsed="1"/>
+    <w:lsdException w:name="List 5" w:semiHidden="1" w:unhideWhenUsed="1"/>
+    <w:lsdException w:name="List Bullet 2" w:semiHidden="1" w:unhideWhenUsed="1"/>
+    <w:lsdException w:name="List Bullet 3" w:semiHidden="1" w:unhideWhenUsed="1"/>
+    <w:lsdException w:name="List Bullet 4" w:semiHidden="1" w:unhideWhenUsed="1"/>
+    <w:lsdException w:name="List Bullet 5" w:semiHidden="1" w:unhideWhenUsed="1"/>
+    <w:lsdException w:name="List Number 2" w:semiHidden="1" w:unhideWhenUsed="1"/>
+    <w:lsdException w:name="List Number 3" w:semiHidden="1" w:unhideWhenUsed="1"/>
+    <w:lsdException w:name="List Number 4" w:semiHidden="1" w:unhideWhenUsed="1"/>
+    <w:lsdException w:name="List Number 5" w:semiHidden="1" w:unhideWhenUsed="1"/>
+    <w:lsdException w:name="Title" w:uiPriority="10" w:qFormat="1"/>
+    <w:lsdException w:name="Closing" w:semiHidden="1" w:unhideWhenUsed="1"/>
+    <w:lsdException w:name="Signature" w:semiHidden="1" w:unhideWhenUsed="1"/>
+    <w:lsdException w:name="Default Paragraph Font" w:semiHidden="1" w:uiPriority="1" w:unhideWhenUsed="1"/>
+    <w:lsdException w:name="Body Text" w:semiHidden="1" w:unhideWhenUsed="1"/>
+    <w:lsdException w:name="Body Text Indent" w:semiHidden="1" w:unhideWhenUsed="1"/>
+    <w:lsdException w:name="List Continue" w:semiHidden="1" w:unhideWhenUsed="1"/>
+    <w:lsdException w:name="List Continue 2" w:semiHidden="1" w:unhideWhenUsed="1"/>
+    <w:lsdException w:name="List Continue 3" w:semiHidden="1" w:unhideWhenUsed="1"/>
+    <w:lsdException w:name="List Continue 4" w:semiHidden="1" w:unhideWhenUsed="1"/>
+    <w:lsdException w:name="List Continue 5" w:semiHidden="1" w:unhideWhenUsed="1"/>
+    <w:lsdException w:name="Message Header" w:semiHidden="1" w:unhideWhenUsed="1"/>
+    <w:lsdException w:name="Subtitle" w:uiPriority="11" w:qFormat="1"/>
+    <w:lsdException w:name="Salutation" w:semiHidden="1" w:unhideWhenUsed="1"/>
+    <w:lsdException w:name="Date" w:semiHidden="1" w:unhideWhenUsed="1"/>
+    <w:lsdException w:name="Body Text First Indent" w:semiHidden="1" w:unhideWhenUsed="1"/>
+    <w:lsdException w:name="Body Text First Indent 2" w:semiHidden="1" w:unhideWhenUsed="1"/>
+    <w:lsdException w:name="Note Heading" w:semiHidden="1" w:unhideWhenUsed="1"/>
+    <w:lsdException w:name="Body Text 2" w:semiHidden="1" w:unhideWhenUsed="1"/>
+    <w:lsdException w:name="Body Text 3" w:semiHidden="1" w:unhideWhenUsed="1"/>
+    <w:lsdException w:name="Body Text Indent 2" w:semiHidden="1" w:unhideWhenUsed="1"/>
+    <w:lsdException w:name="Body Text Indent 3" w:semiHidden="1" w:unhideWhenUsed="1"/>
+    <w:lsdException w:name="Block Text" w:semiHidden="1" w:unhideWhenUsed="1"/>
+    <w:lsdException w:name="Hyperlink" w:semiHidden="1" w:unhideWhenUsed="1"/>
+    <w:lsdException w:name="FollowedHyperlink" w:semiHidden="1" w:unhideWhenUsed="1"/>
+    <w:lsdException w:name="Strong" w:uiPriority="22" w:qFormat="1"/>
+    <w:lsdException w:name="Emphasis" w:uiPriority="20" w:qFormat="1"/>
+    <w:lsdException w:name="Document Map" w:semiHidden="1" w:unhideWhenUsed="1"/>
+    <w:lsdException w:name="Plain Text" w:semiHidden="1" w:unhideWhenUsed="1"/>
+    <w:lsdException w:name="E-mail Signature" w:semiHidden="1" w:unhideWhenUsed="1"/>
+    <w:lsdException w:name="HTML Top of Form" w:semiHidden="1" w:unhideWhenUsed="1"/>
+    <w:lsdException w:name="HTML Bottom of Form" w:semiHidden="1" w:unhideWhenUsed="1"/>
+    <w:lsdException w:name="Normal (Web)" w:semiHidden="1" w:unhideWhenUsed="1"/>
+    <w:lsdException w:name="HTML Acronym" w:semiHidden="1" w:unhideWhenUsed="1"/>
+    <w:lsdException w:name="HTML Address" w:semiHidden="1" w:unhideWhenUsed="1"/>
+    <w:lsdException w:name="HTML Cite" w:semiHidden="1" w:unhideWhenUsed="1"/>
+    <w:lsdException w:name="HTML Code" w:semiHidden="1" w:unhideWhenUsed="1"/>
+    <w:lsdException w:name="HTML Definition" w:semiHidden="1" w:unhideWhenUsed="1"/>
+    <w:lsdException w:name="HTML Keyboard" w:semiHidden="1" w:unhideWhenUsed="1"/>
+    <w:lsdException w:name="HTML Preformatted" w:semiHidden="1" w:unhideWhenUsed="1"/>
+    <w:lsdException w:name="HTML Sample" w:semiHidden="1" w:unhideWhenUsed="1"/>
+    <w:lsdException w:name="HTML Typewriter" w:semiHidden="1" w:unhideWhenUsed="1"/>
+    <w:lsdException w:name="HTML Variable" w:semiHidden="1" w:unhideWhenUsed="1"/>
+    <w:lsdException w:name="Normal Table" w:semiHidden="1" w:unhideWhenUsed="1"/>
+    <w:lsdException w:name="annotation subject" w:semiHidden="1" w:unhideWhenUsed="1"/>
+    <w:lsdException w:name="No List" w:semiHidden="1" w:unhideWhenUsed="1"/>
+    <w:lsdException w:name="Outline List 1" w:semiHidden="1" w:unhideWhenUsed="1"/>
+    <w:lsdException w:name="Outline List 2" w:semiHidden="1" w:unhideWhenUsed="1"/>
+    <w:lsdException w:name="Outline List 3" w:semiHidden="1" w:unhideWhenUsed="1"/>
+    <w:lsdException w:name="Table Simple 1" w:semiHidden="1" w:unhideWhenUsed="1"/>
+    <w:lsdException w:name="Table Simple 2" w:semiHidden="1" w:unhideWhenUsed="1"/>
+    <w:lsdException w:name="Table Simple 3" w:semiHidden="1" w:unhideWhenUsed="1"/>
+    <w:lsdException w:name="Table Classic 1" w:semiHidden="1" w:unhideWhenUsed="1"/>
+    <w:lsdException w:name="Table Classic 2" w:semiHidden="1" w:unhideWhenUsed="1"/>
+    <w:lsdException w:name="Table Classic 3" w:semiHidden="1" w:unhideWhenUsed="1"/>
+    <w:lsdException w:name="Table Classic 4" w:semiHidden="1" w:unhideWhenUsed="1"/>
+    <w:lsdException w:name="Table Colorful 1" w:semiHidden="1" w:unhideWhenUsed="1"/>
+    <w:lsdException w:name="Table Colorful 2" w:semiHidden="1" w:unhideWhenUsed="1"/>
+    <w:lsdException w:name="Table Colorful 3" w:semiHidden="1" w:unhideWhenUsed="1"/>
+    <w:lsdException w:name="Table Columns 1" w:semiHidden="1" w:unhideWhenUsed="1"/>
+    <w:lsdException w:name="Table Columns 2" w:semiHidden="1" w:unhideWhenUsed="1"/>
+    <w:lsdException w:name="Table Columns 3" w:semiHidden="1" w:unhideWhenUsed="1"/>
+    <w:lsdException w:name="Table Columns 4" w:semiHidden="1" w:unhideWhenUsed="1"/>
+    <w:lsdException w:name="Table Columns 5" w:semiHidden="1" w:unhideWhenUsed="1"/>
+    <w:lsdException w:name="Table Grid 1" w:semiHidden="1" w:unhideWhenUsed="1"/>
+    <w:lsdException w:name="Table Grid 2" w:semiHidden="1" w:unhideWhenUsed="1"/>
+    <w:lsdException w:name="Table Grid 3" w:semiHidden="1" w:unhideWhenUsed="1"/>
+    <w:lsdException w:name="Table Grid 4" w:semiHidden="1" w:unhideWhenUsed="1"/>
+    <w:lsdException w:name="Table Grid 5" w:semiHidden="1" w:unhideWhenUsed="1"/>
+    <w:lsdException w:name="Table Grid 6" w:semiHidden="1" w:unhideWhenUsed="1"/>
+    <w:lsdException w:name="Table Grid 7" w:semiHidden="1" w:unhideWhenUsed="1"/>
+    <w:lsdException w:name="Table Grid 8" w:semiHidden="1" w:unhideWhenUsed="1"/>
+    <w:lsdException w:name="Table List 1" w:semiHidden="1" w:unhideWhenUsed="1"/>
+    <w:lsdException w:name="Table List 2" w:semiHidden="1" w:unhideWhenUsed="1"/>
+    <w:lsdException w:name="Table List 3" w:semiHidden="1" w:unhideWhenUsed="1"/>
+    <w:lsdException w:name="Table List 4" w:semiHidden="1" w:unhideWhenUsed="1"/>
+    <w:lsdException w:name="Table List 5" w:semiHidden="1" w:unhideWhenUsed="1"/>
+    <w:lsdException w:name="Table List 6" w:semiHidden="1" w:unhideWhenUsed="1"/>
+    <w:lsdException w:name="Table List 7" w:semiHidden="1" w:unhideWhenUsed="1"/>
+    <w:lsdException w:name="Table List 8" w:semiHidden="1" w:unhideWhenUsed="1"/>
+    <w:lsdException w:name="Table 3D effects 1" w:semiHidden="1" w:unhideWhenUsed="1"/>
+    <w:lsdException w:name="Table 3D effects 2" w:semiHidden="1" w:unhideWhenUsed="1"/>
+    <w:lsdException w:name="Table 3D effects 3" w:semiHidden="1" w:unhideWhenUsed="1"/>
+    <w:lsdException w:name="Table Contemporary" w:semiHidden="1" w:unhideWhenUsed="1"/>
+    <w:lsdException w:name="Table Elegant" w:semiHidden="1" w:unhideWhenUsed="1"/>
+    <w:lsdException w:name="Table Professional" w:semiHidden="1" w:unhideWhenUsed="1"/>
+    <w:lsdException w:name="Table Subtle 1" w:semiHidden="1" w:unhideWhenUsed="1"/>
+    <w:lsdException w:name="Table Subtle 2" w:semiHidden="1" w:unhideWhenUsed="1"/>
+    <w:lsdException w:name="Table Web 1" w:semiHidden="1" w:unhideWhenUsed="1"/>
+    <w:lsdException w:name="Table Web 2" w:semiHidden="1" w:unhideWhenUsed="1"/>
+    <w:lsdException w:name="Table Web 3" w:semiHidden="1" w:unhideWhenUsed="1"/>
+    <w:lsdException w:name="Balloon Text" w:semiHidden="1" w:unhideWhenUsed="1"/>
+    <w:lsdException w:name="Table Grid" w:uiPriority="59"/>
+    <w:lsdException w:name="Table Theme" w:semiHidden="1" w:unhideWhenUsed="1"/>
+    <w:lsdException w:name="Note Level 1" w:semiHidden="1" w:unhideWhenUsed="1"/>
+    <w:lsdException w:name="Note Level 2" w:semiHidden="1" w:unhideWhenUsed="1"/>
+    <w:lsdException w:name="Note Level 3" w:semiHidden="1" w:unhideWhenUsed="1"/>
+    <w:lsdException w:name="Note Level 4" w:semiHidden="1" w:unhideWhenUsed="1"/>
+    <w:lsdException w:name="Note Level 5" w:semiHidden="1" w:unhideWhenUsed="1"/>
+    <w:lsdException w:name="Note Level 6" w:semiHidden="1" w:unhideWhenUsed="1"/>
+    <w:lsdException w:name="Note Level 7" w:semiHidden="1" w:unhideWhenUsed="1"/>
+    <w:lsdException w:name="Note Level 8" w:semiHidden="1" w:unhideWhenUsed="1"/>
+    <w:lsdException w:name="Note Level 9" w:semiHidden="1" w:unhideWhenUsed="1"/>
+    <w:lsdException w:name="Placeholder Text" w:semiHidden="1"/>
+    <w:lsdException w:name="No Spacing" w:uiPriority="1" w:qFormat="1"/>
+    <w:lsdException w:name="Light Shading" w:uiPriority="60"/>
+    <w:lsdException w:name="Light List" w:uiPriority="61"/>
+    <w:lsdException w:name="Light Grid" w:uiPriority="62"/>
+    <w:lsdException w:name="Medium Shading 1" w:uiPriority="63"/>
+    <w:lsdException w:name="Medium Shading 2" w:uiPriority="64"/>
+    <w:lsdException w:name="Medium List 1" w:uiPriority="65"/>
+    <w:lsdException w:name="Medium List 2" w:uiPriority="66"/>
+    <w:lsdException w:name="Medium Grid 1" w:uiPriority="67"/>
+    <w:lsdException w:name="Medium Grid 2" w:uiPriority="68"/>
+    <w:lsdException w:name="Medium Grid 3" w:uiPriority="69"/>
+    <w:lsdException w:name="Dark List" w:uiPriority="70"/>
+    <w:lsdException w:name="Colorful Shading" w:uiPriority="71"/>
+    <w:lsdException w:name="Colorful List" w:uiPriority="72"/>
+    <w:lsdException w:name="Colorful Grid" w:uiPriority="73"/>
+    <w:lsdException w:name="Light Shading Accent 1" w:uiPriority="60"/>
+    <w:lsdException w:name="Light List Accent 1" w:uiPriority="61"/>
+    <w:lsdException w:name="Light Grid Accent 1" w:uiPriority="62"/>
+    <w:lsdException w:name="Medium Shading 1 Accent 1" w:uiPriority="63"/>
+    <w:lsdException w:name="Medium Shading 2 Accent 1" w:uiPriority="64"/>
+    <w:lsdException w:name="Medium List 1 Accent 1" w:uiPriority="65"/>
+    <w:lsdException w:name="Revision" w:semiHidden="1"/>
+    <w:lsdException w:name="List Paragraph" w:uiPriority="34" w:qFormat="1"/>
+    <w:lsdException w:name="Quote" w:uiPriority="29" w:qFormat="1"/>
+    <w:lsdException w:name="Intense Quote" w:uiPriority="30" w:qFormat="1"/>
+    <w:lsdException w:name="Medium List 2 Accent 1" w:uiPriority="66"/>
+    <w:lsdException w:name="Medium Grid 1 Accent 1" w:uiPriority="67"/>
+    <w:lsdException w:name="Medium Grid 2 Accent 1" w:uiPriority="68"/>
+    <w:lsdException w:name="Medium Grid 3 Accent 1" w:uiPriority="69"/>
+    <w:lsdException w:name="Dark List Accent 1" w:uiPriority="70"/>
+    <w:lsdException w:name="Colorful Shading Accent 1" w:uiPriority="71"/>
+    <w:lsdException w:name="Colorful List Accent 1" w:uiPriority="72"/>
+    <w:lsdException w:name="Colorful Grid Accent 1" w:uiPriority="73"/>
+    <w:lsdException w:name="Light Shading Accent 2" w:uiPriority="60"/>
+    <w:lsdException w:name="Light List Accent 2" w:uiPriority="61"/>
+    <w:lsdException w:name="Light Grid Accent 2" w:uiPriority="62"/>
+    <w:lsdException w:name="Medium Shading 1 Accent 2" w:uiPriority="63"/>
+    <w:lsdException w:name="Medium Shading 2 Accent 2" w:uiPriority="64"/>
+    <w:lsdException w:name="Medium List 1 Accent 2" w:uiPriority="65"/>
+    <w:lsdException w:name="Medium List 2 Accent 2" w:uiPriority="66"/>
+    <w:lsdException w:name="Medium Grid 1 Accent 2" w:uiPriority="67"/>
+    <w:lsdException w:name="Medium Grid 2 Accent 2" w:uiPriority="68"/>
+    <w:lsdException w:name="Medium Grid 3 Accent 2" w:uiPriority="69"/>
+    <w:lsdException w:name="Dark List Accent 2" w:uiPriority="70"/>
+    <w:lsdException w:name="Colorful Shading Accent 2" w:uiPriority="71"/>
+    <w:lsdException w:name="Colorful List Accent 2" w:uiPriority="72"/>
+    <w:lsdException w:name="Colorful Grid Accent 2" w:uiPriority="73"/>
+    <w:lsdException w:name="Light Shading Accent 3" w:uiPriority="60"/>
+    <w:lsdException w:name="Light List Accent 3" w:uiPriority="61"/>
+    <w:lsdException w:name="Light Grid Accent 3" w:uiPriority="62"/>
+    <w:lsdException w:name="Medium Shading 1 Accent 3" w:uiPriority="63"/>
+    <w:lsdException w:name="Medium Shading 2 Accent 3" w:uiPriority="64"/>
+    <w:lsdException w:name="Medium List 1 Accent 3" w:uiPriority="65"/>
+    <w:lsdException w:name="Medium List 2 Accent 3" w:uiPriority="66"/>
+    <w:lsdException w:name="Medium Grid 1 Accent 3" w:uiPriority="67"/>
+    <w:lsdException w:name="Medium Grid 2 Accent 3" w:uiPriority="68"/>
+    <w:lsdException w:name="Medium Grid 3 Accent 3" w:uiPriority="69"/>
+    <w:lsdException w:name="Dark List Accent 3" w:uiPriority="70"/>
+    <w:lsdException w:name="Colorful Shading Accent 3" w:uiPriority="71"/>
+    <w:lsdException w:name="Colorful List Accent 3" w:uiPriority="72"/>
+    <w:lsdException w:name="Colorful Grid Accent 3" w:uiPriority="73"/>
+    <w:lsdException w:name="Light Shading Accent 4" w:uiPriority="60"/>
+    <w:lsdException w:name="Light List Accent 4" w:uiPriority="61"/>
+    <w:lsdException w:name="Light Grid Accent 4" w:uiPriority="62"/>
+    <w:lsdException w:name="Medium Shading 1 Accent 4" w:uiPriority="63"/>
+    <w:lsdException w:name="Medium Shading 2 Accent 4" w:uiPriority="64"/>
+    <w:lsdException w:name="Medium List 1 Accent 4" w:uiPriority="65"/>
+    <w:lsdException w:name="Medium List 2 Accent 4" w:uiPriority="66"/>
+    <w:lsdException w:name="Medium Grid 1 Accent 4" w:uiPriority="67"/>
+    <w:lsdException w:name="Medium Grid 2 Accent 4" w:uiPriority="68"/>
+    <w:lsdException w:name="Medium Grid 3 Accent 4" w:uiPriority="69"/>
+    <w:lsdException w:name="Dark List Accent 4" w:uiPriority="70"/>
+    <w:lsdException w:name="Colorful Shading Accent 4" w:uiPriority="71"/>
+    <w:lsdException w:name="Colorful List Accent 4" w:uiPriority="72"/>
+    <w:lsdException w:name="Colorful Grid Accent 4" w:uiPriority="73"/>
+    <w:lsdException w:name="Light Shading Accent 5" w:uiPriority="60"/>
+    <w:lsdException w:name="Light List Accent 5" w:uiPriority="61"/>
+    <w:lsdException w:name="Light Grid Accent 5" w:uiPriority="62"/>
+    <w:lsdException w:name="Medium Shading 1 Accent 5" w:uiPriority="63"/>
+    <w:lsdException w:name="Medium Shading 2 Accent 5" w:uiPriority="64"/>
+    <w:lsdException w:name="Medium List 1 Accent 5" w:uiPriority="65"/>
+    <w:lsdException w:name="Medium List 2 Accent 5" w:uiPriority="66"/>
+    <w:lsdException w:name="Medium Grid 1 Accent 5" w:uiPriority="67"/>
+    <w:lsdException w:name="Medium Grid 2 Accent 5" w:uiPriority="68"/>
+    <w:lsdException w:name="Medium Grid 3 Accent 5" w:uiPriority="69"/>
+    <w:lsdException w:name="Dark List Accent 5" w:uiPriority="70"/>
+    <w:lsdException w:name="Colorful Shading Accent 5" w:uiPriority="71"/>
+    <w:lsdException w:name="Colorful List Accent 5" w:uiPriority="72"/>
+    <w:lsdException w:name="Colorful Grid Accent 5" w:uiPriority="73"/>
+    <w:lsdException w:name="Light Shading Accent 6" w:uiPriority="60"/>
+    <w:lsdException w:name="Light List Accent 6" w:uiPriority="61"/>
+    <w:lsdException w:name="Light Grid Accent 6" w:uiPriority="62"/>
+    <w:lsdException w:name="Medium Shading 1 Accent 6" w:uiPriority="63"/>
+    <w:lsdException w:name="Medium Shading 2 Accent 6" w:uiPriority="64"/>
+    <w:lsdException w:name="Medium List 1 Accent 6" w:uiPriority="65"/>
+    <w:lsdException w:name="Medium List 2 Accent 6" w:uiPriority="66"/>
+    <w:lsdException w:name="Medium Grid 1 Accent 6" w:uiPriority="67"/>
+    <w:lsdException w:name="Medium Grid 2 Accent 6" w:uiPriority="68"/>
+    <w:lsdException w:name="Medium Grid 3 Accent 6" w:uiPriority="69"/>
+    <w:lsdException w:name="Dark List Accent 6" w:uiPriority="70"/>
+    <w:lsdException w:name="Colorful Shading Accent 6" w:uiPriority="71"/>
+    <w:lsdException w:name="Colorful List Accent 6" w:uiPriority="72"/>
+    <w:lsdException w:name="Colorful Grid Accent 6" w:uiPriority="73"/>
+    <w:lsdException w:name="Subtle Emphasis" w:uiPriority="19" w:qFormat="1"/>
+    <w:lsdException w:name="Intense Emphasis" w:uiPriority="21" w:qFormat="1"/>
+    <w:lsdException w:name="Subtle Reference" w:uiPriority="31" w:qFormat="1"/>
+    <w:lsdException w:name="Intense Reference" w:uiPriority="32" w:qFormat="1"/>
+    <w:lsdException w:name="Book Title" w:uiPriority="33" w:qFormat="1"/>
+    <w:lsdException w:name="Bibliography" w:semiHidden="1" w:uiPriority="37" w:unhideWhenUsed="1"/>
+    <w:lsdException w:name="TOC Heading" w:semiHidden="1" w:uiPriority="39" w:unhideWhenUsed="1" w:qFormat="1"/>
+    <w:lsdException w:name="Plain Table 1" w:uiPriority="41"/>
+    <w:lsdException w:name="Plain Table 2" w:uiPriority="42"/>
+    <w:lsdException w:name="Plain Table 3" w:uiPriority="43"/>
+    <w:lsdException w:name="Plain Table 4" w:uiPriority="44"/>
+    <w:lsdException w:name="Plain Table 5" w:uiPriority="45"/>
+    <w:lsdException w:name="Grid Table Light" w:uiPriority="40"/>
+    <w:lsdException w:name="Grid Table 1 Light" w:uiPriority="46"/>
+    <w:lsdException w:name="Grid Table 2" w:uiPriority="47"/>
+    <w:lsdException w:name="Grid Table 3" w:uiPriority="48"/>
+    <w:lsdException w:name="Grid Table 4" w:uiPriority="49"/>
+    <w:lsdException w:name="Grid Table 5 Dark" w:uiPriority="50"/>
+    <w:lsdException w:name="Grid Table 6 Colorful" w:uiPriority="51"/>
+    <w:lsdException w:name="Grid Table 7 Colorful" w:uiPriority="52"/>
+    <w:lsdException w:name="Grid Table 1 Light Accent 1" w:uiPriority="46"/>
+    <w:lsdException w:name="Grid Table 2 Accent 1" w:uiPriority="47"/>
+    <w:lsdException w:name="Grid Table 3 Accent 1" w:uiPriority="48"/>
+    <w:lsdException w:name="Grid Table 4 Accent 1" w:uiPriority="49"/>
+    <w:lsdException w:name="Grid Table 5 Dark Accent 1" w:uiPriority="50"/>
+    <w:lsdException w:name="Grid Table 6 Colorful Accent 1" w:uiPriority="51"/>
+    <w:lsdException w:name="Grid Table 7 Colorful Accent 1" w:uiPriority="52"/>
+    <w:lsdException w:name="Grid Table 1 Light Accent 2" w:uiPriority="46"/>
+    <w:lsdException w:name="Grid Table 2 Accent 2" w:uiPriority="47"/>
+    <w:lsdException w:name="Grid Table 3 Accent 2" w:uiPriority="48"/>
+    <w:lsdException w:name="Grid Table 4 Accent 2" w:uiPriority="49"/>
+    <w:lsdException w:name="Grid Table 5 Dark Accent 2" w:uiPriority="50"/>
+    <w:lsdException w:name="Grid Table 6 Colorful Accent 2" w:uiPriority="51"/>
+    <w:lsdException w:name="Grid Table 7 Colorful Accent 2" w:uiPriority="52"/>
+    <w:lsdException w:name="Grid Table 1 Light Accent 3" w:uiPriority="46"/>
+    <w:lsdException w:name="Grid Table 2 Accent 3" w:uiPriority="47"/>
+    <w:lsdException w:name="Grid Table 3 Accent 3" w:uiPriority="48"/>
+    <w:lsdException w:name="Grid Table 4 Accent 3" w:uiPriority="49"/>
+    <w:lsdException w:name="Grid Table 5 Dark Accent 3" w:uiPriority="50"/>
+    <w:lsdException w:name="Grid Table 6 Colorful Accent 3" w:uiPriority="51"/>
+    <w:lsdException w:name="Grid Table 7 Colorful Accent 3" w:uiPriority="52"/>
+    <w:lsdException w:name="Grid Table 1 Light Accent 4" w:uiPriority="46"/>
+    <w:lsdException w:name="Grid Table 2 Accent 4" w:uiPriority="47"/>
+    <w:lsdException w:name="Grid Table 3 Accent 4" w:uiPriority="48"/>
+    <w:lsdException w:name="Grid Table 4 Accent 4" w:uiPriority="49"/>
+    <w:lsdException w:name="Grid Table 5 Dark Accent 4" w:uiPriority="50"/>
+    <w:lsdException w:name="Grid Table 6 Colorful Accent 4" w:uiPriority="51"/>
+    <w:lsdException w:name="Grid Table 7 Colorful Accent 4" w:uiPriority="52"/>
+    <w:lsdException w:name="Grid Table 1 Light Accent 5" w:uiPriority="46"/>
+    <w:lsdException w:name="Grid Table 2 Accent 5" w:uiPriority="47"/>
+    <w:lsdException w:name="Grid Table 3 Accent 5" w:uiPriority="48"/>
+    <w:lsdException w:name="Grid Table 4 Accent 5" w:uiPriority="49"/>
+    <w:lsdException w:name="Grid Table 5 Dark Accent 5" w:uiPriority="50"/>
+    <w:lsdException w:name="Grid Table 6 Colorful Accent 5" w:uiPriority="51"/>
+    <w:lsdException w:name="Grid Table 7 Colorful Accent 5" w:uiPriority="52"/>
+    <w:lsdException w:name="Grid Table 1 Light Accent 6" w:uiPriority="46"/>
+    <w:lsdException w:name="Grid Table 2 Accent 6" w:uiPriority="47"/>
+    <w:lsdException w:name="Grid Table 3 Accent 6" w:uiPriority="48"/>
+    <w:lsdException w:name="Grid Table 4 Accent 6" w:uiPriority="49"/>
+    <w:lsdException w:name="Grid Table 5 Dark Accent 6" w:uiPriority="50"/>
+    <w:lsdException w:name="Grid Table 6 Colorful Accent 6" w:uiPriority="51"/>
+    <w:lsdException w:name="Grid Table 7 Colorful Accent 6" w:uiPriority="52"/>
+    <w:lsdException w:name="List Table 1 Light" w:uiPriority="46"/>
+    <w:lsdException w:name="List Table 2" w:uiPriority="47"/>
+    <w:lsdException w:name="List Table 3" w:uiPriority="48"/>
+    <w:lsdException w:name="List Table 4" w:uiPriority="49"/>
+    <w:lsdException w:name="List Table 5 Dark" w:uiPriority="50"/>
+    <w:lsdException w:name="List Table 6 Colorful" w:uiPriority="51"/>
+    <w:lsdException w:name="List Table 7 Colorful" w:uiPriority="52"/>
+    <w:lsdException w:name="List Table 1 Light Accent 1" w:uiPriority="46"/>
+    <w:lsdException w:name="List Table 2 Accent 1" w:uiPriority="47"/>
+    <w:lsdException w:name="List Table 3 Accent 1" w:uiPriority="48"/>
+    <w:lsdException w:name="List Table 4 Accent 1" w:uiPriority="49"/>
+    <w:lsdException w:name="List Table 5 Dark Accent 1" w:uiPriority="50"/>
+    <w:lsdException w:name="List Table 6 Colorful Accent 1" w:uiPriority="51"/>
+    <w:lsdException w:name="List Table 7 Colorful Accent 1" w:uiPriority="52"/>
+    <w:lsdException w:name="List Table 1 Light Accent 2" w:uiPriority="46"/>
+    <w:lsdException w:name="List Table 2 Accent 2" w:uiPriority="47"/>
+    <w:lsdException w:name="List Table 3 Accent 2" w:uiPriority="48"/>
+    <w:lsdException w:name="List Table 4 Accent 2" w:uiPriority="49"/>
+    <w:lsdException w:name="List Table 5 Dark Accent 2" w:uiPriority="50"/>
+    <w:lsdException w:name="List Table 6 Colorful Accent 2" w:uiPriority="51"/>
+    <w:lsdException w:name="List Table 7 Colorful Accent 2" w:uiPriority="52"/>
+    <w:lsdException w:name="List Table 1 Light Accent 3" w:uiPriority="46"/>
+    <w:lsdException w:name="List Table 2 Accent 3" w:uiPriority="47"/>
+    <w:lsdException w:name="List Table 3 Accent 3" w:uiPriority="48"/>
+    <w:lsdException w:name="List Table 4 Accent 3" w:uiPriority="49"/>
+    <w:lsdException w:name="List Table 5 Dark Accent 3" w:uiPriority="50"/>
+    <w:lsdException w:name="List Table 6 Colorful Accent 3" w:uiPriority="51"/>
+    <w:lsdException w:name="List Table 7 Colorful Accent 3" w:uiPriority="52"/>
+    <w:lsdException w:name="List Table 1 Light Accent 4" w:uiPriority="46"/>
+    <w:lsdException w:name="List Table 2 Accent 4" w:uiPriority="47"/>
+    <w:lsdException w:name="List Table 3 Accent 4" w:uiPriority="48"/>
+    <w:lsdException w:name="List Table 4 Accent 4" w:uiPriority="49"/>
+    <w:lsdException w:name="List Table 5 Dark Accent 4" w:uiPriority="50"/>
+    <w:lsdException w:name="List Table 6 Colorful Accent 4" w:uiPriority="51"/>
+    <w:lsdException w:name="List Table 7 Colorful Accent 4" w:uiPriority="52"/>
+    <w:lsdException w:name="List Table 1 Light Accent 5" w:uiPriority="46"/>
+    <w:lsdException w:name="List Table 2 Accent 5" w:uiPriority="47"/>
+    <w:lsdException w:name="List Table 3 Accent 5" w:uiPriority="48"/>
+    <w:lsdException w:name="List Table 4 Accent 5" w:uiPriority="49"/>
+    <w:lsdException w:name="List Table 5 Dark Accent 5" w:uiPriority="50"/>
+    <w:lsdException w:name="List Table 6 Colorful Accent 5" w:uiPriority="51"/>
+    <w:lsdException w:name="List Table 7 Colorful Accent 5" w:uiPriority="52"/>
+    <w:lsdException w:name="List Table 1 Light Accent 6" w:uiPriority="46"/>
+    <w:lsdException w:name="List Table 2 Accent 6" w:uiPriority="47"/>
+    <w:lsdException w:name="List Table 3 Accent 6" w:uiPriority="48"/>
+    <w:lsdException w:name="List Table 4 Accent 6" w:uiPriority="49"/>
+    <w:lsdException w:name="List Table 5 Dark Accent 6" w:uiPriority="50"/>
+    <w:lsdException w:name="List Table 6 Colorful Accent 6" w:uiPriority="51"/>
+    <w:lsdException w:name="List Table 7 Colorful Accent 6" w:uiPriority="52"/>
   </w:latentStyles>
-  <w:style w:type="paragraph" w:default="1" w:styleId="Standard">
+  <w:style w:type="paragraph" w:default="1" w:styleId="Normal">
     <w:name w:val="Normal"/>
     <w:qFormat/>
     <w:pPr>
@@ -3693,10 +3847,10 @@
       <w:suppressAutoHyphens/>
     </w:pPr>
   </w:style>
-  <w:style w:type="paragraph" w:styleId="berschrift2">
+  <w:style w:type="paragraph" w:styleId="Heading2">
     <w:name w:val="heading 2"/>
     <w:basedOn w:val="Heading"/>
-    <w:next w:val="Textkrper"/>
+    <w:next w:val="BodyText"/>
     <w:qFormat/>
     <w:pPr>
       <w:numPr>
@@ -3706,13 +3860,13 @@
       <w:outlineLvl w:val="1"/>
     </w:pPr>
   </w:style>
-  <w:style w:type="character" w:default="1" w:styleId="Absatzstandardschriftart">
+  <w:style w:type="character" w:default="1" w:styleId="DefaultParagraphFont">
     <w:name w:val="Default Paragraph Font"/>
     <w:uiPriority w:val="1"/>
     <w:semiHidden/>
     <w:unhideWhenUsed/>
   </w:style>
-  <w:style w:type="table" w:default="1" w:styleId="NormaleTabelle">
+  <w:style w:type="table" w:default="1" w:styleId="TableNormal">
     <w:name w:val="Normal Table"/>
     <w:uiPriority w:val="99"/>
     <w:semiHidden/>
@@ -3727,13 +3881,13 @@
       </w:tblCellMar>
     </w:tblPr>
   </w:style>
-  <w:style w:type="numbering" w:default="1" w:styleId="KeineListe">
+  <w:style w:type="numbering" w:default="1" w:styleId="NoList">
     <w:name w:val="No List"/>
     <w:uiPriority w:val="99"/>
     <w:semiHidden/>
     <w:unhideWhenUsed/>
   </w:style>
-  <w:style w:type="character" w:styleId="Link">
+  <w:style w:type="character" w:styleId="Hyperlink">
     <w:name w:val="Hyperlink"/>
   </w:style>
   <w:style w:type="character" w:customStyle="1" w:styleId="Bullets">
@@ -3744,30 +3898,30 @@
   </w:style>
   <w:style w:type="paragraph" w:customStyle="1" w:styleId="Heading">
     <w:name w:val="Heading"/>
-    <w:basedOn w:val="Standard"/>
-    <w:next w:val="Textkrper"/>
+    <w:basedOn w:val="Normal"/>
+    <w:next w:val="BodyText"/>
     <w:pPr>
       <w:keepNext/>
       <w:spacing w:before="240" w:after="120"/>
     </w:pPr>
   </w:style>
-  <w:style w:type="paragraph" w:styleId="Textkrper">
+  <w:style w:type="paragraph" w:styleId="BodyText">
     <w:name w:val="Body Text"/>
-    <w:basedOn w:val="Standard"/>
+    <w:basedOn w:val="Normal"/>
     <w:pPr>
       <w:spacing w:after="120"/>
     </w:pPr>
   </w:style>
-  <w:style w:type="paragraph" w:styleId="Liste">
+  <w:style w:type="paragraph" w:styleId="List">
     <w:name w:val="List"/>
-    <w:basedOn w:val="Textkrper"/>
+    <w:basedOn w:val="BodyText"/>
     <w:rPr>
       <w:rFonts w:cs="Lohit Hindi"/>
     </w:rPr>
   </w:style>
-  <w:style w:type="paragraph" w:customStyle="1" w:styleId="Caption">
-    <w:name w:val="Caption"/>
-    <w:basedOn w:val="Standard"/>
+  <w:style w:type="paragraph" w:customStyle="1" w:styleId="Caption1">
+    <w:name w:val="Caption1"/>
+    <w:basedOn w:val="Normal"/>
     <w:pPr>
       <w:suppressLineNumbers/>
       <w:spacing w:before="120" w:after="120"/>
@@ -3775,7 +3929,7 @@
   </w:style>
   <w:style w:type="paragraph" w:customStyle="1" w:styleId="Index">
     <w:name w:val="Index"/>
-    <w:basedOn w:val="Standard"/>
+    <w:basedOn w:val="Normal"/>
     <w:pPr>
       <w:suppressLineNumbers/>
     </w:pPr>
@@ -3785,7 +3939,7 @@
   </w:style>
   <w:style w:type="paragraph" w:customStyle="1" w:styleId="TableContents">
     <w:name w:val="Table Contents"/>
-    <w:basedOn w:val="Standard"/>
+    <w:basedOn w:val="Normal"/>
     <w:pPr>
       <w:suppressLineNumbers/>
     </w:pPr>
@@ -3803,11 +3957,11 @@
   </w:style>
   <w:style w:type="paragraph" w:customStyle="1" w:styleId="PreformattedText">
     <w:name w:val="Preformatted Text"/>
-    <w:basedOn w:val="Standard"/>
+    <w:basedOn w:val="Normal"/>
   </w:style>
-  <w:style w:type="table" w:styleId="Tabellenraster">
+  <w:style w:type="table" w:styleId="TableGrid">
     <w:name w:val="Table Grid"/>
-    <w:basedOn w:val="NormaleTabelle"/>
+    <w:basedOn w:val="TableNormal"/>
     <w:uiPriority w:val="59"/>
     <w:rsid w:val="009622D1"/>
     <w:tblPr>
@@ -3828,9 +3982,9 @@
       </w:tblCellMar>
     </w:tblPr>
   </w:style>
-  <w:style w:type="table" w:styleId="HelleListe">
+  <w:style w:type="table" w:styleId="LightList">
     <w:name w:val="Light List"/>
-    <w:basedOn w:val="NormaleTabelle"/>
+    <w:basedOn w:val="TableNormal"/>
     <w:uiPriority w:val="61"/>
     <w:rsid w:val="009622D1"/>
     <w:tblPr>
@@ -3917,9 +4071,9 @@
       </w:tcPr>
     </w:tblStylePr>
   </w:style>
-  <w:style w:type="table" w:styleId="HelleListe-Akzent1">
+  <w:style w:type="table" w:styleId="LightList-Accent1">
     <w:name w:val="Light List Accent 1"/>
-    <w:basedOn w:val="NormaleTabelle"/>
+    <w:basedOn w:val="TableNormal"/>
     <w:uiPriority w:val="61"/>
     <w:rsid w:val="009622D1"/>
     <w:tblPr>
@@ -4006,9 +4160,9 @@
       </w:tcPr>
     </w:tblStylePr>
   </w:style>
-  <w:style w:type="table" w:styleId="HelleListe-Akzent5">
+  <w:style w:type="table" w:styleId="LightList-Accent5">
     <w:name w:val="Light List Accent 5"/>
-    <w:basedOn w:val="NormaleTabelle"/>
+    <w:basedOn w:val="TableNormal"/>
     <w:uiPriority w:val="61"/>
     <w:rsid w:val="009622D1"/>
     <w:tblPr>
@@ -4095,9 +4249,9 @@
       </w:tcPr>
     </w:tblStylePr>
   </w:style>
-  <w:style w:type="table" w:styleId="HelleListe-Akzent6">
+  <w:style w:type="table" w:styleId="LightList-Accent6">
     <w:name w:val="Light List Accent 6"/>
-    <w:basedOn w:val="NormaleTabelle"/>
+    <w:basedOn w:val="TableNormal"/>
     <w:uiPriority w:val="61"/>
     <w:rsid w:val="009622D1"/>
     <w:tblPr>
@@ -4184,9 +4338,9 @@
       </w:tcPr>
     </w:tblStylePr>
   </w:style>
-  <w:style w:type="table" w:styleId="HellesRaster">
+  <w:style w:type="table" w:styleId="LightGrid">
     <w:name w:val="Light Grid"/>
-    <w:basedOn w:val="NormaleTabelle"/>
+    <w:basedOn w:val="TableNormal"/>
     <w:uiPriority w:val="62"/>
     <w:rsid w:val="009622D1"/>
     <w:tblPr>
@@ -4311,9 +4465,9 @@
       </w:tcPr>
     </w:tblStylePr>
   </w:style>
-  <w:style w:type="table" w:styleId="HellesRaster-Akzent1">
+  <w:style w:type="table" w:styleId="LightGrid-Accent1">
     <w:name w:val="Light Grid Accent 1"/>
-    <w:basedOn w:val="NormaleTabelle"/>
+    <w:basedOn w:val="TableNormal"/>
     <w:uiPriority w:val="62"/>
     <w:rsid w:val="009622D1"/>
     <w:tblPr>
@@ -4438,9 +4592,9 @@
       </w:tcPr>
     </w:tblStylePr>
   </w:style>
-  <w:style w:type="table" w:styleId="HellesRaster-Akzent2">
+  <w:style w:type="table" w:styleId="LightGrid-Accent2">
     <w:name w:val="Light Grid Accent 2"/>
-    <w:basedOn w:val="NormaleTabelle"/>
+    <w:basedOn w:val="TableNormal"/>
     <w:uiPriority w:val="62"/>
     <w:rsid w:val="009622D1"/>
     <w:tblPr>
@@ -4565,9 +4719,9 @@
       </w:tcPr>
     </w:tblStylePr>
   </w:style>
-  <w:style w:type="table" w:styleId="HellesRaster-Akzent3">
+  <w:style w:type="table" w:styleId="LightGrid-Accent3">
     <w:name w:val="Light Grid Accent 3"/>
-    <w:basedOn w:val="NormaleTabelle"/>
+    <w:basedOn w:val="TableNormal"/>
     <w:uiPriority w:val="62"/>
     <w:rsid w:val="009622D1"/>
     <w:tblPr>
@@ -4692,9 +4846,9 @@
       </w:tcPr>
     </w:tblStylePr>
   </w:style>
-  <w:style w:type="table" w:styleId="HellesRaster-Akzent4">
+  <w:style w:type="table" w:styleId="LightGrid-Accent4">
     <w:name w:val="Light Grid Accent 4"/>
-    <w:basedOn w:val="NormaleTabelle"/>
+    <w:basedOn w:val="TableNormal"/>
     <w:uiPriority w:val="62"/>
     <w:rsid w:val="009622D1"/>
     <w:tblPr>
@@ -4819,9 +4973,9 @@
       </w:tcPr>
     </w:tblStylePr>
   </w:style>
-  <w:style w:type="table" w:styleId="MittlereListe1-Akzent1">
+  <w:style w:type="table" w:styleId="MediumList1-Accent1">
     <w:name w:val="Medium List 1 Accent 1"/>
-    <w:basedOn w:val="NormaleTabelle"/>
+    <w:basedOn w:val="TableNormal"/>
     <w:uiPriority w:val="65"/>
     <w:rsid w:val="009622D1"/>
     <w:rPr>
@@ -4900,9 +5054,9 @@
       </w:tcPr>
     </w:tblStylePr>
   </w:style>
-  <w:style w:type="table" w:styleId="MittlereListe2-Akzent5">
+  <w:style w:type="table" w:styleId="MediumList2-Accent5">
     <w:name w:val="Medium List 2 Accent 5"/>
-    <w:basedOn w:val="NormaleTabelle"/>
+    <w:basedOn w:val="TableNormal"/>
     <w:uiPriority w:val="66"/>
     <w:rsid w:val="009622D1"/>
     <w:rPr>
@@ -5025,9 +5179,9 @@
       </w:tcPr>
     </w:tblStylePr>
   </w:style>
-  <w:style w:type="table" w:styleId="MittlereListe2-Akzent6">
+  <w:style w:type="table" w:styleId="MediumList2-Accent6">
     <w:name w:val="Medium List 2 Accent 6"/>
-    <w:basedOn w:val="NormaleTabelle"/>
+    <w:basedOn w:val="TableNormal"/>
     <w:uiPriority w:val="66"/>
     <w:rsid w:val="009622D1"/>
     <w:rPr>
@@ -5150,9 +5304,9 @@
       </w:tcPr>
     </w:tblStylePr>
   </w:style>
-  <w:style w:type="table" w:styleId="HelleSchattierung">
+  <w:style w:type="table" w:styleId="LightShading">
     <w:name w:val="Light Shading"/>
-    <w:basedOn w:val="NormaleTabelle"/>
+    <w:basedOn w:val="TableNormal"/>
     <w:uiPriority w:val="60"/>
     <w:rsid w:val="009622D1"/>
     <w:rPr>
@@ -5250,9 +5404,9 @@
       </w:tcPr>
     </w:tblStylePr>
   </w:style>
-  <w:style w:type="table" w:styleId="HelleSchattierung-Akzent1">
+  <w:style w:type="table" w:styleId="LightShading-Accent1">
     <w:name w:val="Light Shading Accent 1"/>
-    <w:basedOn w:val="NormaleTabelle"/>
+    <w:basedOn w:val="TableNormal"/>
     <w:uiPriority w:val="60"/>
     <w:rsid w:val="009622D1"/>
     <w:rPr>
@@ -5350,10 +5504,10 @@
       </w:tcPr>
     </w:tblStylePr>
   </w:style>
-  <w:style w:type="paragraph" w:styleId="Sprechblasentext">
+  <w:style w:type="paragraph" w:styleId="BalloonText">
     <w:name w:val="Balloon Text"/>
-    <w:basedOn w:val="Standard"/>
-    <w:link w:val="SprechblasentextZeichen"/>
+    <w:basedOn w:val="Normal"/>
+    <w:link w:val="BalloonTextChar"/>
     <w:uiPriority w:val="99"/>
     <w:semiHidden/>
     <w:unhideWhenUsed/>
@@ -5364,10 +5518,10 @@
       <w:szCs w:val="18"/>
     </w:rPr>
   </w:style>
-  <w:style w:type="character" w:customStyle="1" w:styleId="SprechblasentextZeichen">
-    <w:name w:val="Sprechblasentext Zeichen"/>
-    <w:basedOn w:val="Absatzstandardschriftart"/>
-    <w:link w:val="Sprechblasentext"/>
+  <w:style w:type="character" w:customStyle="1" w:styleId="BalloonTextChar">
+    <w:name w:val="Balloon Text Char"/>
+    <w:basedOn w:val="DefaultParagraphFont"/>
+    <w:link w:val="BalloonText"/>
     <w:uiPriority w:val="99"/>
     <w:semiHidden/>
     <w:rsid w:val="006014BA"/>
@@ -5377,9 +5531,9 @@
       <w:szCs w:val="18"/>
     </w:rPr>
   </w:style>
-  <w:style w:type="paragraph" w:styleId="Listenabsatz">
+  <w:style w:type="paragraph" w:styleId="ListParagraph">
     <w:name w:val="List Paragraph"/>
-    <w:basedOn w:val="Standard"/>
+    <w:basedOn w:val="Normal"/>
     <w:uiPriority w:val="34"/>
     <w:qFormat/>
     <w:rsid w:val="004B5385"/>
@@ -5388,10 +5542,10 @@
       <w:contextualSpacing/>
     </w:pPr>
   </w:style>
-  <w:style w:type="paragraph" w:styleId="Kopfzeile">
+  <w:style w:type="paragraph" w:styleId="Header">
     <w:name w:val="header"/>
-    <w:basedOn w:val="Standard"/>
-    <w:link w:val="KopfzeileZeichen"/>
+    <w:basedOn w:val="Normal"/>
+    <w:link w:val="HeaderChar"/>
     <w:uiPriority w:val="99"/>
     <w:unhideWhenUsed/>
     <w:rsid w:val="00DE3F99"/>
@@ -5402,17 +5556,17 @@
       </w:tabs>
     </w:pPr>
   </w:style>
-  <w:style w:type="character" w:customStyle="1" w:styleId="KopfzeileZeichen">
-    <w:name w:val="Kopfzeile Zeichen"/>
-    <w:basedOn w:val="Absatzstandardschriftart"/>
-    <w:link w:val="Kopfzeile"/>
+  <w:style w:type="character" w:customStyle="1" w:styleId="HeaderChar">
+    <w:name w:val="Header Char"/>
+    <w:basedOn w:val="DefaultParagraphFont"/>
+    <w:link w:val="Header"/>
     <w:uiPriority w:val="99"/>
     <w:rsid w:val="00DE3F99"/>
   </w:style>
-  <w:style w:type="paragraph" w:styleId="Fuzeile">
+  <w:style w:type="paragraph" w:styleId="Footer">
     <w:name w:val="footer"/>
-    <w:basedOn w:val="Standard"/>
-    <w:link w:val="FuzeileZeichen"/>
+    <w:basedOn w:val="Normal"/>
+    <w:link w:val="FooterChar"/>
     <w:uiPriority w:val="99"/>
     <w:unhideWhenUsed/>
     <w:rsid w:val="00DE3F99"/>
@@ -5423,1908 +5577,10 @@
       </w:tabs>
     </w:pPr>
   </w:style>
-  <w:style w:type="character" w:customStyle="1" w:styleId="FuzeileZeichen">
-    <w:name w:val="Fußzeile Zeichen"/>
-    <w:basedOn w:val="Absatzstandardschriftart"/>
-    <w:link w:val="Fuzeile"/>
-    <w:uiPriority w:val="99"/>
-    <w:rsid w:val="00DE3F99"/>
-  </w:style>
-</w:styles>
-</file>
-
-<file path=word/stylesWithEffects.xml><?xml version="1.0" encoding="utf-8"?>
-<w:styles xmlns:wpc="http://schemas.microsoft.com/office/word/2010/wordprocessingCanvas" xmlns:mo="http://schemas.microsoft.com/office/mac/office/2008/main" xmlns:mc="http://schemas.openxmlformats.org/markup-compatibility/2006" xmlns:mv="urn:schemas-microsoft-com:mac:vml" xmlns:o="urn:schemas-microsoft-com:office:office" xmlns:r="http://schemas.openxmlformats.org/officeDocument/2006/relationships" xmlns:m="http://schemas.openxmlformats.org/officeDocument/2006/math" xmlns:v="urn:schemas-microsoft-com:vml" xmlns:wp14="http://schemas.microsoft.com/office/word/2010/wordprocessingDrawing" xmlns:wp="http://schemas.openxmlformats.org/drawingml/2006/wordprocessingDrawing" xmlns:w10="urn:schemas-microsoft-com:office:word" xmlns:w="http://schemas.openxmlformats.org/wordprocessingml/2006/main" xmlns:w14="http://schemas.microsoft.com/office/word/2010/wordml" xmlns:wpg="http://schemas.microsoft.com/office/word/2010/wordprocessingGroup" xmlns:wpi="http://schemas.microsoft.com/office/word/2010/wordprocessingInk" xmlns:wne="http://schemas.microsoft.com/office/word/2006/wordml" xmlns:wps="http://schemas.microsoft.com/office/word/2010/wordprocessingShape" mc:Ignorable="w14 wp14">
-  <w:docDefaults>
-    <w:rPrDefault>
-      <w:rPr>
-        <w:rFonts w:ascii="Times New Roman" w:eastAsia="Times New Roman" w:hAnsi="Times New Roman" w:cs="Times New Roman"/>
-        <w:lang w:val="en-US" w:eastAsia="de-DE" w:bidi="ar-SA"/>
-      </w:rPr>
-    </w:rPrDefault>
-    <w:pPrDefault/>
-  </w:docDefaults>
-  <w:latentStyles w:defLockedState="0" w:defUIPriority="99" w:defSemiHidden="1" w:defUnhideWhenUsed="1" w:defQFormat="0" w:count="276">
-    <w:lsdException w:name="Normal" w:semiHidden="0" w:uiPriority="0" w:unhideWhenUsed="0" w:qFormat="1"/>
-    <w:lsdException w:name="heading 1" w:semiHidden="0" w:uiPriority="9" w:unhideWhenUsed="0" w:qFormat="1"/>
-    <w:lsdException w:name="heading 2" w:semiHidden="0" w:uiPriority="9" w:unhideWhenUsed="0" w:qFormat="1"/>
-    <w:lsdException w:name="heading 3" w:uiPriority="9" w:qFormat="1"/>
-    <w:lsdException w:name="heading 4" w:uiPriority="9" w:qFormat="1"/>
-    <w:lsdException w:name="heading 5" w:uiPriority="9" w:qFormat="1"/>
-    <w:lsdException w:name="heading 6" w:uiPriority="9" w:qFormat="1"/>
-    <w:lsdException w:name="heading 7" w:uiPriority="9" w:qFormat="1"/>
-    <w:lsdException w:name="heading 8" w:uiPriority="9" w:qFormat="1"/>
-    <w:lsdException w:name="heading 9" w:uiPriority="9" w:qFormat="1"/>
-    <w:lsdException w:name="toc 1" w:uiPriority="39"/>
-    <w:lsdException w:name="toc 2" w:uiPriority="39"/>
-    <w:lsdException w:name="toc 3" w:uiPriority="39"/>
-    <w:lsdException w:name="toc 4" w:uiPriority="39"/>
-    <w:lsdException w:name="toc 5" w:uiPriority="39"/>
-    <w:lsdException w:name="toc 6" w:uiPriority="39"/>
-    <w:lsdException w:name="toc 7" w:uiPriority="39"/>
-    <w:lsdException w:name="toc 8" w:uiPriority="39"/>
-    <w:lsdException w:name="toc 9" w:uiPriority="39"/>
-    <w:lsdException w:name="caption" w:uiPriority="35" w:qFormat="1"/>
-    <w:lsdException w:name="Title" w:semiHidden="0" w:uiPriority="10" w:unhideWhenUsed="0" w:qFormat="1"/>
-    <w:lsdException w:name="Default Paragraph Font" w:uiPriority="1"/>
-    <w:lsdException w:name="Subtitle" w:semiHidden="0" w:uiPriority="11" w:unhideWhenUsed="0" w:qFormat="1"/>
-    <w:lsdException w:name="Strong" w:semiHidden="0" w:uiPriority="22" w:unhideWhenUsed="0" w:qFormat="1"/>
-    <w:lsdException w:name="Emphasis" w:semiHidden="0" w:uiPriority="20" w:unhideWhenUsed="0" w:qFormat="1"/>
-    <w:lsdException w:name="Table Grid" w:semiHidden="0" w:uiPriority="59" w:unhideWhenUsed="0"/>
-    <w:lsdException w:name="Placeholder Text" w:unhideWhenUsed="0"/>
-    <w:lsdException w:name="No Spacing" w:semiHidden="0" w:uiPriority="1" w:unhideWhenUsed="0" w:qFormat="1"/>
-    <w:lsdException w:name="Light Shading" w:semiHidden="0" w:uiPriority="60" w:unhideWhenUsed="0"/>
-    <w:lsdException w:name="Light List" w:semiHidden="0" w:uiPriority="61" w:unhideWhenUsed="0"/>
-    <w:lsdException w:name="Light Grid" w:semiHidden="0" w:uiPriority="62" w:unhideWhenUsed="0"/>
-    <w:lsdException w:name="Medium Shading 1" w:semiHidden="0" w:uiPriority="63" w:unhideWhenUsed="0"/>
-    <w:lsdException w:name="Medium Shading 2" w:semiHidden="0" w:uiPriority="64" w:unhideWhenUsed="0"/>
-    <w:lsdException w:name="Medium List 1" w:semiHidden="0" w:uiPriority="65" w:unhideWhenUsed="0"/>
-    <w:lsdException w:name="Medium List 2" w:semiHidden="0" w:uiPriority="66" w:unhideWhenUsed="0"/>
-    <w:lsdException w:name="Medium Grid 1" w:semiHidden="0" w:uiPriority="67" w:unhideWhenUsed="0"/>
-    <w:lsdException w:name="Medium Grid 2" w:semiHidden="0" w:uiPriority="68" w:unhideWhenUsed="0"/>
-    <w:lsdException w:name="Medium Grid 3" w:semiHidden="0" w:uiPriority="69" w:unhideWhenUsed="0"/>
-    <w:lsdException w:name="Dark List" w:semiHidden="0" w:uiPriority="70" w:unhideWhenUsed="0"/>
-    <w:lsdException w:name="Colorful Shading" w:semiHidden="0" w:uiPriority="71" w:unhideWhenUsed="0"/>
-    <w:lsdException w:name="Colorful List" w:semiHidden="0" w:uiPriority="72" w:unhideWhenUsed="0"/>
-    <w:lsdException w:name="Colorful Grid" w:semiHidden="0" w:uiPriority="73" w:unhideWhenUsed="0"/>
-    <w:lsdException w:name="Light Shading Accent 1" w:semiHidden="0" w:uiPriority="60" w:unhideWhenUsed="0"/>
-    <w:lsdException w:name="Light List Accent 1" w:semiHidden="0" w:uiPriority="61" w:unhideWhenUsed="0"/>
-    <w:lsdException w:name="Light Grid Accent 1" w:semiHidden="0" w:uiPriority="62" w:unhideWhenUsed="0"/>
-    <w:lsdException w:name="Medium Shading 1 Accent 1" w:semiHidden="0" w:uiPriority="63" w:unhideWhenUsed="0"/>
-    <w:lsdException w:name="Medium Shading 2 Accent 1" w:semiHidden="0" w:uiPriority="64" w:unhideWhenUsed="0"/>
-    <w:lsdException w:name="Medium List 1 Accent 1" w:semiHidden="0" w:uiPriority="65" w:unhideWhenUsed="0"/>
-    <w:lsdException w:name="Revision" w:unhideWhenUsed="0"/>
-    <w:lsdException w:name="List Paragraph" w:semiHidden="0" w:uiPriority="34" w:unhideWhenUsed="0" w:qFormat="1"/>
-    <w:lsdException w:name="Quote" w:semiHidden="0" w:uiPriority="29" w:unhideWhenUsed="0" w:qFormat="1"/>
-    <w:lsdException w:name="Intense Quote" w:semiHidden="0" w:uiPriority="30" w:unhideWhenUsed="0" w:qFormat="1"/>
-    <w:lsdException w:name="Medium List 2 Accent 1" w:semiHidden="0" w:uiPriority="66" w:unhideWhenUsed="0"/>
-    <w:lsdException w:name="Medium Grid 1 Accent 1" w:semiHidden="0" w:uiPriority="67" w:unhideWhenUsed="0"/>
-    <w:lsdException w:name="Medium Grid 2 Accent 1" w:semiHidden="0" w:uiPriority="68" w:unhideWhenUsed="0"/>
-    <w:lsdException w:name="Medium Grid 3 Accent 1" w:semiHidden="0" w:uiPriority="69" w:unhideWhenUsed="0"/>
-    <w:lsdException w:name="Dark List Accent 1" w:semiHidden="0" w:uiPriority="70" w:unhideWhenUsed="0"/>
-    <w:lsdException w:name="Colorful Shading Accent 1" w:semiHidden="0" w:uiPriority="71" w:unhideWhenUsed="0"/>
-    <w:lsdException w:name="Colorful List Accent 1" w:semiHidden="0" w:uiPriority="72" w:unhideWhenUsed="0"/>
-    <w:lsdException w:name="Colorful Grid Accent 1" w:semiHidden="0" w:uiPriority="73" w:unhideWhenUsed="0"/>
-    <w:lsdException w:name="Light Shading Accent 2" w:semiHidden="0" w:uiPriority="60" w:unhideWhenUsed="0"/>
-    <w:lsdException w:name="Light List Accent 2" w:semiHidden="0" w:uiPriority="61" w:unhideWhenUsed="0"/>
-    <w:lsdException w:name="Light Grid Accent 2" w:semiHidden="0" w:uiPriority="62" w:unhideWhenUsed="0"/>
-    <w:lsdException w:name="Medium Shading 1 Accent 2" w:semiHidden="0" w:uiPriority="63" w:unhideWhenUsed="0"/>
-    <w:lsdException w:name="Medium Shading 2 Accent 2" w:semiHidden="0" w:uiPriority="64" w:unhideWhenUsed="0"/>
-    <w:lsdException w:name="Medium List 1 Accent 2" w:semiHidden="0" w:uiPriority="65" w:unhideWhenUsed="0"/>
-    <w:lsdException w:name="Medium List 2 Accent 2" w:semiHidden="0" w:uiPriority="66" w:unhideWhenUsed="0"/>
-    <w:lsdException w:name="Medium Grid 1 Accent 2" w:semiHidden="0" w:uiPriority="67" w:unhideWhenUsed="0"/>
-    <w:lsdException w:name="Medium Grid 2 Accent 2" w:semiHidden="0" w:uiPriority="68" w:unhideWhenUsed="0"/>
-    <w:lsdException w:name="Medium Grid 3 Accent 2" w:semiHidden="0" w:uiPriority="69" w:unhideWhenUsed="0"/>
-    <w:lsdException w:name="Dark List Accent 2" w:semiHidden="0" w:uiPriority="70" w:unhideWhenUsed="0"/>
-    <w:lsdException w:name="Colorful Shading Accent 2" w:semiHidden="0" w:uiPriority="71" w:unhideWhenUsed="0"/>
-    <w:lsdException w:name="Colorful List Accent 2" w:semiHidden="0" w:uiPriority="72" w:unhideWhenUsed="0"/>
-    <w:lsdException w:name="Colorful Grid Accent 2" w:semiHidden="0" w:uiPriority="73" w:unhideWhenUsed="0"/>
-    <w:lsdException w:name="Light Shading Accent 3" w:semiHidden="0" w:uiPriority="60" w:unhideWhenUsed="0"/>
-    <w:lsdException w:name="Light List Accent 3" w:semiHidden="0" w:uiPriority="61" w:unhideWhenUsed="0"/>
-    <w:lsdException w:name="Light Grid Accent 3" w:semiHidden="0" w:uiPriority="62" w:unhideWhenUsed="0"/>
-    <w:lsdException w:name="Medium Shading 1 Accent 3" w:semiHidden="0" w:uiPriority="63" w:unhideWhenUsed="0"/>
-    <w:lsdException w:name="Medium Shading 2 Accent 3" w:semiHidden="0" w:uiPriority="64" w:unhideWhenUsed="0"/>
-    <w:lsdException w:name="Medium List 1 Accent 3" w:semiHidden="0" w:uiPriority="65" w:unhideWhenUsed="0"/>
-    <w:lsdException w:name="Medium List 2 Accent 3" w:semiHidden="0" w:uiPriority="66" w:unhideWhenUsed="0"/>
-    <w:lsdException w:name="Medium Grid 1 Accent 3" w:semiHidden="0" w:uiPriority="67" w:unhideWhenUsed="0"/>
-    <w:lsdException w:name="Medium Grid 2 Accent 3" w:semiHidden="0" w:uiPriority="68" w:unhideWhenUsed="0"/>
-    <w:lsdException w:name="Medium Grid 3 Accent 3" w:semiHidden="0" w:uiPriority="69" w:unhideWhenUsed="0"/>
-    <w:lsdException w:name="Dark List Accent 3" w:semiHidden="0" w:uiPriority="70" w:unhideWhenUsed="0"/>
-    <w:lsdException w:name="Colorful Shading Accent 3" w:semiHidden="0" w:uiPriority="71" w:unhideWhenUsed="0"/>
-    <w:lsdException w:name="Colorful List Accent 3" w:semiHidden="0" w:uiPriority="72" w:unhideWhenUsed="0"/>
-    <w:lsdException w:name="Colorful Grid Accent 3" w:semiHidden="0" w:uiPriority="73" w:unhideWhenUsed="0"/>
-    <w:lsdException w:name="Light Shading Accent 4" w:semiHidden="0" w:uiPriority="60" w:unhideWhenUsed="0"/>
-    <w:lsdException w:name="Light List Accent 4" w:semiHidden="0" w:uiPriority="61" w:unhideWhenUsed="0"/>
-    <w:lsdException w:name="Light Grid Accent 4" w:semiHidden="0" w:uiPriority="62" w:unhideWhenUsed="0"/>
-    <w:lsdException w:name="Medium Shading 1 Accent 4" w:semiHidden="0" w:uiPriority="63" w:unhideWhenUsed="0"/>
-    <w:lsdException w:name="Medium Shading 2 Accent 4" w:semiHidden="0" w:uiPriority="64" w:unhideWhenUsed="0"/>
-    <w:lsdException w:name="Medium List 1 Accent 4" w:semiHidden="0" w:uiPriority="65" w:unhideWhenUsed="0"/>
-    <w:lsdException w:name="Medium List 2 Accent 4" w:semiHidden="0" w:uiPriority="66" w:unhideWhenUsed="0"/>
-    <w:lsdException w:name="Medium Grid 1 Accent 4" w:semiHidden="0" w:uiPriority="67" w:unhideWhenUsed="0"/>
-    <w:lsdException w:name="Medium Grid 2 Accent 4" w:semiHidden="0" w:uiPriority="68" w:unhideWhenUsed="0"/>
-    <w:lsdException w:name="Medium Grid 3 Accent 4" w:semiHidden="0" w:uiPriority="69" w:unhideWhenUsed="0"/>
-    <w:lsdException w:name="Dark List Accent 4" w:semiHidden="0" w:uiPriority="70" w:unhideWhenUsed="0"/>
-    <w:lsdException w:name="Colorful Shading Accent 4" w:semiHidden="0" w:uiPriority="71" w:unhideWhenUsed="0"/>
-    <w:lsdException w:name="Colorful List Accent 4" w:semiHidden="0" w:uiPriority="72" w:unhideWhenUsed="0"/>
-    <w:lsdException w:name="Colorful Grid Accent 4" w:semiHidden="0" w:uiPriority="73" w:unhideWhenUsed="0"/>
-    <w:lsdException w:name="Light Shading Accent 5" w:semiHidden="0" w:uiPriority="60" w:unhideWhenUsed="0"/>
-    <w:lsdException w:name="Light List Accent 5" w:semiHidden="0" w:uiPriority="61" w:unhideWhenUsed="0"/>
-    <w:lsdException w:name="Light Grid Accent 5" w:semiHidden="0" w:uiPriority="62" w:unhideWhenUsed="0"/>
-    <w:lsdException w:name="Medium Shading 1 Accent 5" w:semiHidden="0" w:uiPriority="63" w:unhideWhenUsed="0"/>
-    <w:lsdException w:name="Medium Shading 2 Accent 5" w:semiHidden="0" w:uiPriority="64" w:unhideWhenUsed="0"/>
-    <w:lsdException w:name="Medium List 1 Accent 5" w:semiHidden="0" w:uiPriority="65" w:unhideWhenUsed="0"/>
-    <w:lsdException w:name="Medium List 2 Accent 5" w:semiHidden="0" w:uiPriority="66" w:unhideWhenUsed="0"/>
-    <w:lsdException w:name="Medium Grid 1 Accent 5" w:semiHidden="0" w:uiPriority="67" w:unhideWhenUsed="0"/>
-    <w:lsdException w:name="Medium Grid 2 Accent 5" w:semiHidden="0" w:uiPriority="68" w:unhideWhenUsed="0"/>
-    <w:lsdException w:name="Medium Grid 3 Accent 5" w:semiHidden="0" w:uiPriority="69" w:unhideWhenUsed="0"/>
-    <w:lsdException w:name="Dark List Accent 5" w:semiHidden="0" w:uiPriority="70" w:unhideWhenUsed="0"/>
-    <w:lsdException w:name="Colorful Shading Accent 5" w:semiHidden="0" w:uiPriority="71" w:unhideWhenUsed="0"/>
-    <w:lsdException w:name="Colorful List Accent 5" w:semiHidden="0" w:uiPriority="72" w:unhideWhenUsed="0"/>
-    <w:lsdException w:name="Colorful Grid Accent 5" w:semiHidden="0" w:uiPriority="73" w:unhideWhenUsed="0"/>
-    <w:lsdException w:name="Light Shading Accent 6" w:semiHidden="0" w:uiPriority="60" w:unhideWhenUsed="0"/>
-    <w:lsdException w:name="Light List Accent 6" w:semiHidden="0" w:uiPriority="61" w:unhideWhenUsed="0"/>
-    <w:lsdException w:name="Light Grid Accent 6" w:semiHidden="0" w:uiPriority="62" w:unhideWhenUsed="0"/>
-    <w:lsdException w:name="Medium Shading 1 Accent 6" w:semiHidden="0" w:uiPriority="63" w:unhideWhenUsed="0"/>
-    <w:lsdException w:name="Medium Shading 2 Accent 6" w:semiHidden="0" w:uiPriority="64" w:unhideWhenUsed="0"/>
-    <w:lsdException w:name="Medium List 1 Accent 6" w:semiHidden="0" w:uiPriority="65" w:unhideWhenUsed="0"/>
-    <w:lsdException w:name="Medium List 2 Accent 6" w:semiHidden="0" w:uiPriority="66" w:unhideWhenUsed="0"/>
-    <w:lsdException w:name="Medium Grid 1 Accent 6" w:semiHidden="0" w:uiPriority="67" w:unhideWhenUsed="0"/>
-    <w:lsdException w:name="Medium Grid 2 Accent 6" w:semiHidden="0" w:uiPriority="68" w:unhideWhenUsed="0"/>
-    <w:lsdException w:name="Medium Grid 3 Accent 6" w:semiHidden="0" w:uiPriority="69" w:unhideWhenUsed="0"/>
-    <w:lsdException w:name="Dark List Accent 6" w:semiHidden="0" w:uiPriority="70" w:unhideWhenUsed="0"/>
-    <w:lsdException w:name="Colorful Shading Accent 6" w:semiHidden="0" w:uiPriority="71" w:unhideWhenUsed="0"/>
-    <w:lsdException w:name="Colorful List Accent 6" w:semiHidden="0" w:uiPriority="72" w:unhideWhenUsed="0"/>
-    <w:lsdException w:name="Colorful Grid Accent 6" w:semiHidden="0" w:uiPriority="73" w:unhideWhenUsed="0"/>
-    <w:lsdException w:name="Subtle Emphasis" w:semiHidden="0" w:uiPriority="19" w:unhideWhenUsed="0" w:qFormat="1"/>
-    <w:lsdException w:name="Intense Emphasis" w:semiHidden="0" w:uiPriority="21" w:unhideWhenUsed="0" w:qFormat="1"/>
-    <w:lsdException w:name="Subtle Reference" w:semiHidden="0" w:uiPriority="31" w:unhideWhenUsed="0" w:qFormat="1"/>
-    <w:lsdException w:name="Intense Reference" w:semiHidden="0" w:uiPriority="32" w:unhideWhenUsed="0" w:qFormat="1"/>
-    <w:lsdException w:name="Book Title" w:semiHidden="0" w:uiPriority="33" w:unhideWhenUsed="0" w:qFormat="1"/>
-    <w:lsdException w:name="Bibliography" w:uiPriority="37"/>
-    <w:lsdException w:name="TOC Heading" w:uiPriority="39" w:qFormat="1"/>
-  </w:latentStyles>
-  <w:style w:type="paragraph" w:default="1" w:styleId="Standard">
-    <w:name w:val="Normal"/>
-    <w:qFormat/>
-    <w:pPr>
-      <w:widowControl w:val="0"/>
-      <w:suppressAutoHyphens/>
-    </w:pPr>
-  </w:style>
-  <w:style w:type="paragraph" w:styleId="berschrift2">
-    <w:name w:val="heading 2"/>
-    <w:basedOn w:val="Heading"/>
-    <w:next w:val="Textkrper"/>
-    <w:qFormat/>
-    <w:pPr>
-      <w:numPr>
-        <w:ilvl w:val="1"/>
-        <w:numId w:val="1"/>
-      </w:numPr>
-      <w:outlineLvl w:val="1"/>
-    </w:pPr>
-  </w:style>
-  <w:style w:type="character" w:default="1" w:styleId="Absatzstandardschriftart">
-    <w:name w:val="Default Paragraph Font"/>
-    <w:uiPriority w:val="1"/>
-    <w:semiHidden/>
-    <w:unhideWhenUsed/>
-  </w:style>
-  <w:style w:type="table" w:default="1" w:styleId="NormaleTabelle">
-    <w:name w:val="Normal Table"/>
-    <w:uiPriority w:val="99"/>
-    <w:semiHidden/>
-    <w:unhideWhenUsed/>
-    <w:tblPr>
-      <w:tblInd w:w="0" w:type="dxa"/>
-      <w:tblCellMar>
-        <w:top w:w="0" w:type="dxa"/>
-        <w:left w:w="108" w:type="dxa"/>
-        <w:bottom w:w="0" w:type="dxa"/>
-        <w:right w:w="108" w:type="dxa"/>
-      </w:tblCellMar>
-    </w:tblPr>
-  </w:style>
-  <w:style w:type="numbering" w:default="1" w:styleId="KeineListe">
-    <w:name w:val="No List"/>
-    <w:uiPriority w:val="99"/>
-    <w:semiHidden/>
-    <w:unhideWhenUsed/>
-  </w:style>
-  <w:style w:type="character" w:styleId="Link">
-    <w:name w:val="Hyperlink"/>
-  </w:style>
-  <w:style w:type="character" w:customStyle="1" w:styleId="Bullets">
-    <w:name w:val="Bullets"/>
-  </w:style>
-  <w:style w:type="character" w:customStyle="1" w:styleId="NumberingSymbols">
-    <w:name w:val="Numbering Symbols"/>
-  </w:style>
-  <w:style w:type="paragraph" w:customStyle="1" w:styleId="Heading">
-    <w:name w:val="Heading"/>
-    <w:basedOn w:val="Standard"/>
-    <w:next w:val="Textkrper"/>
-    <w:pPr>
-      <w:keepNext/>
-      <w:spacing w:before="240" w:after="120"/>
-    </w:pPr>
-  </w:style>
-  <w:style w:type="paragraph" w:styleId="Textkrper">
-    <w:name w:val="Body Text"/>
-    <w:basedOn w:val="Standard"/>
-    <w:pPr>
-      <w:spacing w:after="120"/>
-    </w:pPr>
-  </w:style>
-  <w:style w:type="paragraph" w:styleId="Liste">
-    <w:name w:val="List"/>
-    <w:basedOn w:val="Textkrper"/>
-    <w:rPr>
-      <w:rFonts w:cs="Lohit Hindi"/>
-    </w:rPr>
-  </w:style>
-  <w:style w:type="paragraph" w:customStyle="1" w:styleId="Caption">
-    <w:name w:val="Caption"/>
-    <w:basedOn w:val="Standard"/>
-    <w:pPr>
-      <w:suppressLineNumbers/>
-      <w:spacing w:before="120" w:after="120"/>
-    </w:pPr>
-  </w:style>
-  <w:style w:type="paragraph" w:customStyle="1" w:styleId="Index">
-    <w:name w:val="Index"/>
-    <w:basedOn w:val="Standard"/>
-    <w:pPr>
-      <w:suppressLineNumbers/>
-    </w:pPr>
-    <w:rPr>
-      <w:rFonts w:cs="Lohit Hindi"/>
-    </w:rPr>
-  </w:style>
-  <w:style w:type="paragraph" w:customStyle="1" w:styleId="TableContents">
-    <w:name w:val="Table Contents"/>
-    <w:basedOn w:val="Standard"/>
-    <w:pPr>
-      <w:suppressLineNumbers/>
-    </w:pPr>
-  </w:style>
-  <w:style w:type="paragraph" w:customStyle="1" w:styleId="TableHeading">
-    <w:name w:val="Table Heading"/>
-    <w:basedOn w:val="TableContents"/>
-    <w:pPr>
-      <w:jc w:val="center"/>
-    </w:pPr>
-    <w:rPr>
-      <w:b/>
-      <w:bCs/>
-    </w:rPr>
-  </w:style>
-  <w:style w:type="paragraph" w:customStyle="1" w:styleId="PreformattedText">
-    <w:name w:val="Preformatted Text"/>
-    <w:basedOn w:val="Standard"/>
-  </w:style>
-  <w:style w:type="table" w:styleId="Tabellenraster">
-    <w:name w:val="Table Grid"/>
-    <w:basedOn w:val="NormaleTabelle"/>
-    <w:uiPriority w:val="59"/>
-    <w:rsid w:val="009622D1"/>
-    <w:tblPr>
-      <w:tblInd w:w="0" w:type="dxa"/>
-      <w:tblBorders>
-        <w:top w:val="single" w:sz="4" w:space="0" w:color="auto"/>
-        <w:left w:val="single" w:sz="4" w:space="0" w:color="auto"/>
-        <w:bottom w:val="single" w:sz="4" w:space="0" w:color="auto"/>
-        <w:right w:val="single" w:sz="4" w:space="0" w:color="auto"/>
-        <w:insideH w:val="single" w:sz="4" w:space="0" w:color="auto"/>
-        <w:insideV w:val="single" w:sz="4" w:space="0" w:color="auto"/>
-      </w:tblBorders>
-      <w:tblCellMar>
-        <w:top w:w="0" w:type="dxa"/>
-        <w:left w:w="108" w:type="dxa"/>
-        <w:bottom w:w="0" w:type="dxa"/>
-        <w:right w:w="108" w:type="dxa"/>
-      </w:tblCellMar>
-    </w:tblPr>
-  </w:style>
-  <w:style w:type="table" w:styleId="HelleListe">
-    <w:name w:val="Light List"/>
-    <w:basedOn w:val="NormaleTabelle"/>
-    <w:uiPriority w:val="61"/>
-    <w:rsid w:val="009622D1"/>
-    <w:tblPr>
-      <w:tblStyleRowBandSize w:val="1"/>
-      <w:tblStyleColBandSize w:val="1"/>
-      <w:tblInd w:w="0" w:type="dxa"/>
-      <w:tblBorders>
-        <w:top w:val="single" w:sz="8" w:space="0" w:color="000000" w:themeColor="text1"/>
-        <w:left w:val="single" w:sz="8" w:space="0" w:color="000000" w:themeColor="text1"/>
-        <w:bottom w:val="single" w:sz="8" w:space="0" w:color="000000" w:themeColor="text1"/>
-        <w:right w:val="single" w:sz="8" w:space="0" w:color="000000" w:themeColor="text1"/>
-      </w:tblBorders>
-      <w:tblCellMar>
-        <w:top w:w="0" w:type="dxa"/>
-        <w:left w:w="108" w:type="dxa"/>
-        <w:bottom w:w="0" w:type="dxa"/>
-        <w:right w:w="108" w:type="dxa"/>
-      </w:tblCellMar>
-    </w:tblPr>
-    <w:tblStylePr w:type="firstRow">
-      <w:pPr>
-        <w:spacing w:before="0" w:after="0" w:line="240" w:lineRule="auto"/>
-      </w:pPr>
-      <w:rPr>
-        <w:b/>
-        <w:bCs/>
-        <w:color w:val="FFFFFF" w:themeColor="background1"/>
-      </w:rPr>
-      <w:tblPr/>
-      <w:tcPr>
-        <w:shd w:val="clear" w:color="auto" w:fill="000000" w:themeFill="text1"/>
-      </w:tcPr>
-    </w:tblStylePr>
-    <w:tblStylePr w:type="lastRow">
-      <w:pPr>
-        <w:spacing w:before="0" w:after="0" w:line="240" w:lineRule="auto"/>
-      </w:pPr>
-      <w:rPr>
-        <w:b/>
-        <w:bCs/>
-      </w:rPr>
-      <w:tblPr/>
-      <w:tcPr>
-        <w:tcBorders>
-          <w:top w:val="double" w:sz="6" w:space="0" w:color="000000" w:themeColor="text1"/>
-          <w:left w:val="single" w:sz="8" w:space="0" w:color="000000" w:themeColor="text1"/>
-          <w:bottom w:val="single" w:sz="8" w:space="0" w:color="000000" w:themeColor="text1"/>
-          <w:right w:val="single" w:sz="8" w:space="0" w:color="000000" w:themeColor="text1"/>
-        </w:tcBorders>
-      </w:tcPr>
-    </w:tblStylePr>
-    <w:tblStylePr w:type="firstCol">
-      <w:rPr>
-        <w:b/>
-        <w:bCs/>
-      </w:rPr>
-    </w:tblStylePr>
-    <w:tblStylePr w:type="lastCol">
-      <w:rPr>
-        <w:b/>
-        <w:bCs/>
-      </w:rPr>
-    </w:tblStylePr>
-    <w:tblStylePr w:type="band1Vert">
-      <w:tblPr/>
-      <w:tcPr>
-        <w:tcBorders>
-          <w:top w:val="single" w:sz="8" w:space="0" w:color="000000" w:themeColor="text1"/>
-          <w:left w:val="single" w:sz="8" w:space="0" w:color="000000" w:themeColor="text1"/>
-          <w:bottom w:val="single" w:sz="8" w:space="0" w:color="000000" w:themeColor="text1"/>
-          <w:right w:val="single" w:sz="8" w:space="0" w:color="000000" w:themeColor="text1"/>
-        </w:tcBorders>
-      </w:tcPr>
-    </w:tblStylePr>
-    <w:tblStylePr w:type="band1Horz">
-      <w:tblPr/>
-      <w:tcPr>
-        <w:tcBorders>
-          <w:top w:val="single" w:sz="8" w:space="0" w:color="000000" w:themeColor="text1"/>
-          <w:left w:val="single" w:sz="8" w:space="0" w:color="000000" w:themeColor="text1"/>
-          <w:bottom w:val="single" w:sz="8" w:space="0" w:color="000000" w:themeColor="text1"/>
-          <w:right w:val="single" w:sz="8" w:space="0" w:color="000000" w:themeColor="text1"/>
-        </w:tcBorders>
-      </w:tcPr>
-    </w:tblStylePr>
-  </w:style>
-  <w:style w:type="table" w:styleId="HelleListe-Akzent1">
-    <w:name w:val="Light List Accent 1"/>
-    <w:basedOn w:val="NormaleTabelle"/>
-    <w:uiPriority w:val="61"/>
-    <w:rsid w:val="009622D1"/>
-    <w:tblPr>
-      <w:tblStyleRowBandSize w:val="1"/>
-      <w:tblStyleColBandSize w:val="1"/>
-      <w:tblInd w:w="0" w:type="dxa"/>
-      <w:tblBorders>
-        <w:top w:val="single" w:sz="8" w:space="0" w:color="4F81BD" w:themeColor="accent1"/>
-        <w:left w:val="single" w:sz="8" w:space="0" w:color="4F81BD" w:themeColor="accent1"/>
-        <w:bottom w:val="single" w:sz="8" w:space="0" w:color="4F81BD" w:themeColor="accent1"/>
-        <w:right w:val="single" w:sz="8" w:space="0" w:color="4F81BD" w:themeColor="accent1"/>
-      </w:tblBorders>
-      <w:tblCellMar>
-        <w:top w:w="0" w:type="dxa"/>
-        <w:left w:w="108" w:type="dxa"/>
-        <w:bottom w:w="0" w:type="dxa"/>
-        <w:right w:w="108" w:type="dxa"/>
-      </w:tblCellMar>
-    </w:tblPr>
-    <w:tblStylePr w:type="firstRow">
-      <w:pPr>
-        <w:spacing w:before="0" w:after="0" w:line="240" w:lineRule="auto"/>
-      </w:pPr>
-      <w:rPr>
-        <w:b/>
-        <w:bCs/>
-        <w:color w:val="FFFFFF" w:themeColor="background1"/>
-      </w:rPr>
-      <w:tblPr/>
-      <w:tcPr>
-        <w:shd w:val="clear" w:color="auto" w:fill="4F81BD" w:themeFill="accent1"/>
-      </w:tcPr>
-    </w:tblStylePr>
-    <w:tblStylePr w:type="lastRow">
-      <w:pPr>
-        <w:spacing w:before="0" w:after="0" w:line="240" w:lineRule="auto"/>
-      </w:pPr>
-      <w:rPr>
-        <w:b/>
-        <w:bCs/>
-      </w:rPr>
-      <w:tblPr/>
-      <w:tcPr>
-        <w:tcBorders>
-          <w:top w:val="double" w:sz="6" w:space="0" w:color="4F81BD" w:themeColor="accent1"/>
-          <w:left w:val="single" w:sz="8" w:space="0" w:color="4F81BD" w:themeColor="accent1"/>
-          <w:bottom w:val="single" w:sz="8" w:space="0" w:color="4F81BD" w:themeColor="accent1"/>
-          <w:right w:val="single" w:sz="8" w:space="0" w:color="4F81BD" w:themeColor="accent1"/>
-        </w:tcBorders>
-      </w:tcPr>
-    </w:tblStylePr>
-    <w:tblStylePr w:type="firstCol">
-      <w:rPr>
-        <w:b/>
-        <w:bCs/>
-      </w:rPr>
-    </w:tblStylePr>
-    <w:tblStylePr w:type="lastCol">
-      <w:rPr>
-        <w:b/>
-        <w:bCs/>
-      </w:rPr>
-    </w:tblStylePr>
-    <w:tblStylePr w:type="band1Vert">
-      <w:tblPr/>
-      <w:tcPr>
-        <w:tcBorders>
-          <w:top w:val="single" w:sz="8" w:space="0" w:color="4F81BD" w:themeColor="accent1"/>
-          <w:left w:val="single" w:sz="8" w:space="0" w:color="4F81BD" w:themeColor="accent1"/>
-          <w:bottom w:val="single" w:sz="8" w:space="0" w:color="4F81BD" w:themeColor="accent1"/>
-          <w:right w:val="single" w:sz="8" w:space="0" w:color="4F81BD" w:themeColor="accent1"/>
-        </w:tcBorders>
-      </w:tcPr>
-    </w:tblStylePr>
-    <w:tblStylePr w:type="band1Horz">
-      <w:tblPr/>
-      <w:tcPr>
-        <w:tcBorders>
-          <w:top w:val="single" w:sz="8" w:space="0" w:color="4F81BD" w:themeColor="accent1"/>
-          <w:left w:val="single" w:sz="8" w:space="0" w:color="4F81BD" w:themeColor="accent1"/>
-          <w:bottom w:val="single" w:sz="8" w:space="0" w:color="4F81BD" w:themeColor="accent1"/>
-          <w:right w:val="single" w:sz="8" w:space="0" w:color="4F81BD" w:themeColor="accent1"/>
-        </w:tcBorders>
-      </w:tcPr>
-    </w:tblStylePr>
-  </w:style>
-  <w:style w:type="table" w:styleId="HelleListe-Akzent5">
-    <w:name w:val="Light List Accent 5"/>
-    <w:basedOn w:val="NormaleTabelle"/>
-    <w:uiPriority w:val="61"/>
-    <w:rsid w:val="009622D1"/>
-    <w:tblPr>
-      <w:tblStyleRowBandSize w:val="1"/>
-      <w:tblStyleColBandSize w:val="1"/>
-      <w:tblInd w:w="0" w:type="dxa"/>
-      <w:tblBorders>
-        <w:top w:val="single" w:sz="8" w:space="0" w:color="4BACC6" w:themeColor="accent5"/>
-        <w:left w:val="single" w:sz="8" w:space="0" w:color="4BACC6" w:themeColor="accent5"/>
-        <w:bottom w:val="single" w:sz="8" w:space="0" w:color="4BACC6" w:themeColor="accent5"/>
-        <w:right w:val="single" w:sz="8" w:space="0" w:color="4BACC6" w:themeColor="accent5"/>
-      </w:tblBorders>
-      <w:tblCellMar>
-        <w:top w:w="0" w:type="dxa"/>
-        <w:left w:w="108" w:type="dxa"/>
-        <w:bottom w:w="0" w:type="dxa"/>
-        <w:right w:w="108" w:type="dxa"/>
-      </w:tblCellMar>
-    </w:tblPr>
-    <w:tblStylePr w:type="firstRow">
-      <w:pPr>
-        <w:spacing w:before="0" w:after="0" w:line="240" w:lineRule="auto"/>
-      </w:pPr>
-      <w:rPr>
-        <w:b/>
-        <w:bCs/>
-        <w:color w:val="FFFFFF" w:themeColor="background1"/>
-      </w:rPr>
-      <w:tblPr/>
-      <w:tcPr>
-        <w:shd w:val="clear" w:color="auto" w:fill="4BACC6" w:themeFill="accent5"/>
-      </w:tcPr>
-    </w:tblStylePr>
-    <w:tblStylePr w:type="lastRow">
-      <w:pPr>
-        <w:spacing w:before="0" w:after="0" w:line="240" w:lineRule="auto"/>
-      </w:pPr>
-      <w:rPr>
-        <w:b/>
-        <w:bCs/>
-      </w:rPr>
-      <w:tblPr/>
-      <w:tcPr>
-        <w:tcBorders>
-          <w:top w:val="double" w:sz="6" w:space="0" w:color="4BACC6" w:themeColor="accent5"/>
-          <w:left w:val="single" w:sz="8" w:space="0" w:color="4BACC6" w:themeColor="accent5"/>
-          <w:bottom w:val="single" w:sz="8" w:space="0" w:color="4BACC6" w:themeColor="accent5"/>
-          <w:right w:val="single" w:sz="8" w:space="0" w:color="4BACC6" w:themeColor="accent5"/>
-        </w:tcBorders>
-      </w:tcPr>
-    </w:tblStylePr>
-    <w:tblStylePr w:type="firstCol">
-      <w:rPr>
-        <w:b/>
-        <w:bCs/>
-      </w:rPr>
-    </w:tblStylePr>
-    <w:tblStylePr w:type="lastCol">
-      <w:rPr>
-        <w:b/>
-        <w:bCs/>
-      </w:rPr>
-    </w:tblStylePr>
-    <w:tblStylePr w:type="band1Vert">
-      <w:tblPr/>
-      <w:tcPr>
-        <w:tcBorders>
-          <w:top w:val="single" w:sz="8" w:space="0" w:color="4BACC6" w:themeColor="accent5"/>
-          <w:left w:val="single" w:sz="8" w:space="0" w:color="4BACC6" w:themeColor="accent5"/>
-          <w:bottom w:val="single" w:sz="8" w:space="0" w:color="4BACC6" w:themeColor="accent5"/>
-          <w:right w:val="single" w:sz="8" w:space="0" w:color="4BACC6" w:themeColor="accent5"/>
-        </w:tcBorders>
-      </w:tcPr>
-    </w:tblStylePr>
-    <w:tblStylePr w:type="band1Horz">
-      <w:tblPr/>
-      <w:tcPr>
-        <w:tcBorders>
-          <w:top w:val="single" w:sz="8" w:space="0" w:color="4BACC6" w:themeColor="accent5"/>
-          <w:left w:val="single" w:sz="8" w:space="0" w:color="4BACC6" w:themeColor="accent5"/>
-          <w:bottom w:val="single" w:sz="8" w:space="0" w:color="4BACC6" w:themeColor="accent5"/>
-          <w:right w:val="single" w:sz="8" w:space="0" w:color="4BACC6" w:themeColor="accent5"/>
-        </w:tcBorders>
-      </w:tcPr>
-    </w:tblStylePr>
-  </w:style>
-  <w:style w:type="table" w:styleId="HelleListe-Akzent6">
-    <w:name w:val="Light List Accent 6"/>
-    <w:basedOn w:val="NormaleTabelle"/>
-    <w:uiPriority w:val="61"/>
-    <w:rsid w:val="009622D1"/>
-    <w:tblPr>
-      <w:tblStyleRowBandSize w:val="1"/>
-      <w:tblStyleColBandSize w:val="1"/>
-      <w:tblInd w:w="0" w:type="dxa"/>
-      <w:tblBorders>
-        <w:top w:val="single" w:sz="8" w:space="0" w:color="F79646" w:themeColor="accent6"/>
-        <w:left w:val="single" w:sz="8" w:space="0" w:color="F79646" w:themeColor="accent6"/>
-        <w:bottom w:val="single" w:sz="8" w:space="0" w:color="F79646" w:themeColor="accent6"/>
-        <w:right w:val="single" w:sz="8" w:space="0" w:color="F79646" w:themeColor="accent6"/>
-      </w:tblBorders>
-      <w:tblCellMar>
-        <w:top w:w="0" w:type="dxa"/>
-        <w:left w:w="108" w:type="dxa"/>
-        <w:bottom w:w="0" w:type="dxa"/>
-        <w:right w:w="108" w:type="dxa"/>
-      </w:tblCellMar>
-    </w:tblPr>
-    <w:tblStylePr w:type="firstRow">
-      <w:pPr>
-        <w:spacing w:before="0" w:after="0" w:line="240" w:lineRule="auto"/>
-      </w:pPr>
-      <w:rPr>
-        <w:b/>
-        <w:bCs/>
-        <w:color w:val="FFFFFF" w:themeColor="background1"/>
-      </w:rPr>
-      <w:tblPr/>
-      <w:tcPr>
-        <w:shd w:val="clear" w:color="auto" w:fill="F79646" w:themeFill="accent6"/>
-      </w:tcPr>
-    </w:tblStylePr>
-    <w:tblStylePr w:type="lastRow">
-      <w:pPr>
-        <w:spacing w:before="0" w:after="0" w:line="240" w:lineRule="auto"/>
-      </w:pPr>
-      <w:rPr>
-        <w:b/>
-        <w:bCs/>
-      </w:rPr>
-      <w:tblPr/>
-      <w:tcPr>
-        <w:tcBorders>
-          <w:top w:val="double" w:sz="6" w:space="0" w:color="F79646" w:themeColor="accent6"/>
-          <w:left w:val="single" w:sz="8" w:space="0" w:color="F79646" w:themeColor="accent6"/>
-          <w:bottom w:val="single" w:sz="8" w:space="0" w:color="F79646" w:themeColor="accent6"/>
-          <w:right w:val="single" w:sz="8" w:space="0" w:color="F79646" w:themeColor="accent6"/>
-        </w:tcBorders>
-      </w:tcPr>
-    </w:tblStylePr>
-    <w:tblStylePr w:type="firstCol">
-      <w:rPr>
-        <w:b/>
-        <w:bCs/>
-      </w:rPr>
-    </w:tblStylePr>
-    <w:tblStylePr w:type="lastCol">
-      <w:rPr>
-        <w:b/>
-        <w:bCs/>
-      </w:rPr>
-    </w:tblStylePr>
-    <w:tblStylePr w:type="band1Vert">
-      <w:tblPr/>
-      <w:tcPr>
-        <w:tcBorders>
-          <w:top w:val="single" w:sz="8" w:space="0" w:color="F79646" w:themeColor="accent6"/>
-          <w:left w:val="single" w:sz="8" w:space="0" w:color="F79646" w:themeColor="accent6"/>
-          <w:bottom w:val="single" w:sz="8" w:space="0" w:color="F79646" w:themeColor="accent6"/>
-          <w:right w:val="single" w:sz="8" w:space="0" w:color="F79646" w:themeColor="accent6"/>
-        </w:tcBorders>
-      </w:tcPr>
-    </w:tblStylePr>
-    <w:tblStylePr w:type="band1Horz">
-      <w:tblPr/>
-      <w:tcPr>
-        <w:tcBorders>
-          <w:top w:val="single" w:sz="8" w:space="0" w:color="F79646" w:themeColor="accent6"/>
-          <w:left w:val="single" w:sz="8" w:space="0" w:color="F79646" w:themeColor="accent6"/>
-          <w:bottom w:val="single" w:sz="8" w:space="0" w:color="F79646" w:themeColor="accent6"/>
-          <w:right w:val="single" w:sz="8" w:space="0" w:color="F79646" w:themeColor="accent6"/>
-        </w:tcBorders>
-      </w:tcPr>
-    </w:tblStylePr>
-  </w:style>
-  <w:style w:type="table" w:styleId="HellesRaster">
-    <w:name w:val="Light Grid"/>
-    <w:basedOn w:val="NormaleTabelle"/>
-    <w:uiPriority w:val="62"/>
-    <w:rsid w:val="009622D1"/>
-    <w:tblPr>
-      <w:tblStyleRowBandSize w:val="1"/>
-      <w:tblStyleColBandSize w:val="1"/>
-      <w:tblInd w:w="0" w:type="dxa"/>
-      <w:tblBorders>
-        <w:top w:val="single" w:sz="8" w:space="0" w:color="000000" w:themeColor="text1"/>
-        <w:left w:val="single" w:sz="8" w:space="0" w:color="000000" w:themeColor="text1"/>
-        <w:bottom w:val="single" w:sz="8" w:space="0" w:color="000000" w:themeColor="text1"/>
-        <w:right w:val="single" w:sz="8" w:space="0" w:color="000000" w:themeColor="text1"/>
-        <w:insideH w:val="single" w:sz="8" w:space="0" w:color="000000" w:themeColor="text1"/>
-        <w:insideV w:val="single" w:sz="8" w:space="0" w:color="000000" w:themeColor="text1"/>
-      </w:tblBorders>
-      <w:tblCellMar>
-        <w:top w:w="0" w:type="dxa"/>
-        <w:left w:w="108" w:type="dxa"/>
-        <w:bottom w:w="0" w:type="dxa"/>
-        <w:right w:w="108" w:type="dxa"/>
-      </w:tblCellMar>
-    </w:tblPr>
-    <w:tblStylePr w:type="firstRow">
-      <w:pPr>
-        <w:spacing w:before="0" w:after="0" w:line="240" w:lineRule="auto"/>
-      </w:pPr>
-      <w:rPr>
-        <w:rFonts w:asciiTheme="majorHAnsi" w:eastAsiaTheme="majorEastAsia" w:hAnsiTheme="majorHAnsi" w:cstheme="majorBidi"/>
-        <w:b/>
-        <w:bCs/>
-      </w:rPr>
-      <w:tblPr/>
-      <w:tcPr>
-        <w:tcBorders>
-          <w:top w:val="single" w:sz="8" w:space="0" w:color="000000" w:themeColor="text1"/>
-          <w:left w:val="single" w:sz="8" w:space="0" w:color="000000" w:themeColor="text1"/>
-          <w:bottom w:val="single" w:sz="18" w:space="0" w:color="000000" w:themeColor="text1"/>
-          <w:right w:val="single" w:sz="8" w:space="0" w:color="000000" w:themeColor="text1"/>
-          <w:insideH w:val="nil"/>
-          <w:insideV w:val="single" w:sz="8" w:space="0" w:color="000000" w:themeColor="text1"/>
-        </w:tcBorders>
-      </w:tcPr>
-    </w:tblStylePr>
-    <w:tblStylePr w:type="lastRow">
-      <w:pPr>
-        <w:spacing w:before="0" w:after="0" w:line="240" w:lineRule="auto"/>
-      </w:pPr>
-      <w:rPr>
-        <w:rFonts w:asciiTheme="majorHAnsi" w:eastAsiaTheme="majorEastAsia" w:hAnsiTheme="majorHAnsi" w:cstheme="majorBidi"/>
-        <w:b/>
-        <w:bCs/>
-      </w:rPr>
-      <w:tblPr/>
-      <w:tcPr>
-        <w:tcBorders>
-          <w:top w:val="double" w:sz="6" w:space="0" w:color="000000" w:themeColor="text1"/>
-          <w:left w:val="single" w:sz="8" w:space="0" w:color="000000" w:themeColor="text1"/>
-          <w:bottom w:val="single" w:sz="8" w:space="0" w:color="000000" w:themeColor="text1"/>
-          <w:right w:val="single" w:sz="8" w:space="0" w:color="000000" w:themeColor="text1"/>
-          <w:insideH w:val="nil"/>
-          <w:insideV w:val="single" w:sz="8" w:space="0" w:color="000000" w:themeColor="text1"/>
-        </w:tcBorders>
-      </w:tcPr>
-    </w:tblStylePr>
-    <w:tblStylePr w:type="firstCol">
-      <w:rPr>
-        <w:rFonts w:asciiTheme="majorHAnsi" w:eastAsiaTheme="majorEastAsia" w:hAnsiTheme="majorHAnsi" w:cstheme="majorBidi"/>
-        <w:b/>
-        <w:bCs/>
-      </w:rPr>
-    </w:tblStylePr>
-    <w:tblStylePr w:type="lastCol">
-      <w:rPr>
-        <w:rFonts w:asciiTheme="majorHAnsi" w:eastAsiaTheme="majorEastAsia" w:hAnsiTheme="majorHAnsi" w:cstheme="majorBidi"/>
-        <w:b/>
-        <w:bCs/>
-      </w:rPr>
-      <w:tblPr/>
-      <w:tcPr>
-        <w:tcBorders>
-          <w:top w:val="single" w:sz="8" w:space="0" w:color="000000" w:themeColor="text1"/>
-          <w:left w:val="single" w:sz="8" w:space="0" w:color="000000" w:themeColor="text1"/>
-          <w:bottom w:val="single" w:sz="8" w:space="0" w:color="000000" w:themeColor="text1"/>
-          <w:right w:val="single" w:sz="8" w:space="0" w:color="000000" w:themeColor="text1"/>
-        </w:tcBorders>
-      </w:tcPr>
-    </w:tblStylePr>
-    <w:tblStylePr w:type="band1Vert">
-      <w:tblPr/>
-      <w:tcPr>
-        <w:tcBorders>
-          <w:top w:val="single" w:sz="8" w:space="0" w:color="000000" w:themeColor="text1"/>
-          <w:left w:val="single" w:sz="8" w:space="0" w:color="000000" w:themeColor="text1"/>
-          <w:bottom w:val="single" w:sz="8" w:space="0" w:color="000000" w:themeColor="text1"/>
-          <w:right w:val="single" w:sz="8" w:space="0" w:color="000000" w:themeColor="text1"/>
-        </w:tcBorders>
-        <w:shd w:val="clear" w:color="auto" w:fill="C0C0C0" w:themeFill="text1" w:themeFillTint="3F"/>
-      </w:tcPr>
-    </w:tblStylePr>
-    <w:tblStylePr w:type="band1Horz">
-      <w:tblPr/>
-      <w:tcPr>
-        <w:tcBorders>
-          <w:top w:val="single" w:sz="8" w:space="0" w:color="000000" w:themeColor="text1"/>
-          <w:left w:val="single" w:sz="8" w:space="0" w:color="000000" w:themeColor="text1"/>
-          <w:bottom w:val="single" w:sz="8" w:space="0" w:color="000000" w:themeColor="text1"/>
-          <w:right w:val="single" w:sz="8" w:space="0" w:color="000000" w:themeColor="text1"/>
-          <w:insideV w:val="single" w:sz="8" w:space="0" w:color="000000" w:themeColor="text1"/>
-        </w:tcBorders>
-        <w:shd w:val="clear" w:color="auto" w:fill="C0C0C0" w:themeFill="text1" w:themeFillTint="3F"/>
-      </w:tcPr>
-    </w:tblStylePr>
-    <w:tblStylePr w:type="band2Horz">
-      <w:tblPr/>
-      <w:tcPr>
-        <w:tcBorders>
-          <w:top w:val="single" w:sz="8" w:space="0" w:color="000000" w:themeColor="text1"/>
-          <w:left w:val="single" w:sz="8" w:space="0" w:color="000000" w:themeColor="text1"/>
-          <w:bottom w:val="single" w:sz="8" w:space="0" w:color="000000" w:themeColor="text1"/>
-          <w:right w:val="single" w:sz="8" w:space="0" w:color="000000" w:themeColor="text1"/>
-          <w:insideV w:val="single" w:sz="8" w:space="0" w:color="000000" w:themeColor="text1"/>
-        </w:tcBorders>
-      </w:tcPr>
-    </w:tblStylePr>
-  </w:style>
-  <w:style w:type="table" w:styleId="HellesRaster-Akzent1">
-    <w:name w:val="Light Grid Accent 1"/>
-    <w:basedOn w:val="NormaleTabelle"/>
-    <w:uiPriority w:val="62"/>
-    <w:rsid w:val="009622D1"/>
-    <w:tblPr>
-      <w:tblStyleRowBandSize w:val="1"/>
-      <w:tblStyleColBandSize w:val="1"/>
-      <w:tblInd w:w="0" w:type="dxa"/>
-      <w:tblBorders>
-        <w:top w:val="single" w:sz="8" w:space="0" w:color="4F81BD" w:themeColor="accent1"/>
-        <w:left w:val="single" w:sz="8" w:space="0" w:color="4F81BD" w:themeColor="accent1"/>
-        <w:bottom w:val="single" w:sz="8" w:space="0" w:color="4F81BD" w:themeColor="accent1"/>
-        <w:right w:val="single" w:sz="8" w:space="0" w:color="4F81BD" w:themeColor="accent1"/>
-        <w:insideH w:val="single" w:sz="8" w:space="0" w:color="4F81BD" w:themeColor="accent1"/>
-        <w:insideV w:val="single" w:sz="8" w:space="0" w:color="4F81BD" w:themeColor="accent1"/>
-      </w:tblBorders>
-      <w:tblCellMar>
-        <w:top w:w="0" w:type="dxa"/>
-        <w:left w:w="108" w:type="dxa"/>
-        <w:bottom w:w="0" w:type="dxa"/>
-        <w:right w:w="108" w:type="dxa"/>
-      </w:tblCellMar>
-    </w:tblPr>
-    <w:tblStylePr w:type="firstRow">
-      <w:pPr>
-        <w:spacing w:before="0" w:after="0" w:line="240" w:lineRule="auto"/>
-      </w:pPr>
-      <w:rPr>
-        <w:rFonts w:asciiTheme="majorHAnsi" w:eastAsiaTheme="majorEastAsia" w:hAnsiTheme="majorHAnsi" w:cstheme="majorBidi"/>
-        <w:b/>
-        <w:bCs/>
-      </w:rPr>
-      <w:tblPr/>
-      <w:tcPr>
-        <w:tcBorders>
-          <w:top w:val="single" w:sz="8" w:space="0" w:color="4F81BD" w:themeColor="accent1"/>
-          <w:left w:val="single" w:sz="8" w:space="0" w:color="4F81BD" w:themeColor="accent1"/>
-          <w:bottom w:val="single" w:sz="18" w:space="0" w:color="4F81BD" w:themeColor="accent1"/>
-          <w:right w:val="single" w:sz="8" w:space="0" w:color="4F81BD" w:themeColor="accent1"/>
-          <w:insideH w:val="nil"/>
-          <w:insideV w:val="single" w:sz="8" w:space="0" w:color="4F81BD" w:themeColor="accent1"/>
-        </w:tcBorders>
-      </w:tcPr>
-    </w:tblStylePr>
-    <w:tblStylePr w:type="lastRow">
-      <w:pPr>
-        <w:spacing w:before="0" w:after="0" w:line="240" w:lineRule="auto"/>
-      </w:pPr>
-      <w:rPr>
-        <w:rFonts w:asciiTheme="majorHAnsi" w:eastAsiaTheme="majorEastAsia" w:hAnsiTheme="majorHAnsi" w:cstheme="majorBidi"/>
-        <w:b/>
-        <w:bCs/>
-      </w:rPr>
-      <w:tblPr/>
-      <w:tcPr>
-        <w:tcBorders>
-          <w:top w:val="double" w:sz="6" w:space="0" w:color="4F81BD" w:themeColor="accent1"/>
-          <w:left w:val="single" w:sz="8" w:space="0" w:color="4F81BD" w:themeColor="accent1"/>
-          <w:bottom w:val="single" w:sz="8" w:space="0" w:color="4F81BD" w:themeColor="accent1"/>
-          <w:right w:val="single" w:sz="8" w:space="0" w:color="4F81BD" w:themeColor="accent1"/>
-          <w:insideH w:val="nil"/>
-          <w:insideV w:val="single" w:sz="8" w:space="0" w:color="4F81BD" w:themeColor="accent1"/>
-        </w:tcBorders>
-      </w:tcPr>
-    </w:tblStylePr>
-    <w:tblStylePr w:type="firstCol">
-      <w:rPr>
-        <w:rFonts w:asciiTheme="majorHAnsi" w:eastAsiaTheme="majorEastAsia" w:hAnsiTheme="majorHAnsi" w:cstheme="majorBidi"/>
-        <w:b/>
-        <w:bCs/>
-      </w:rPr>
-    </w:tblStylePr>
-    <w:tblStylePr w:type="lastCol">
-      <w:rPr>
-        <w:rFonts w:asciiTheme="majorHAnsi" w:eastAsiaTheme="majorEastAsia" w:hAnsiTheme="majorHAnsi" w:cstheme="majorBidi"/>
-        <w:b/>
-        <w:bCs/>
-      </w:rPr>
-      <w:tblPr/>
-      <w:tcPr>
-        <w:tcBorders>
-          <w:top w:val="single" w:sz="8" w:space="0" w:color="4F81BD" w:themeColor="accent1"/>
-          <w:left w:val="single" w:sz="8" w:space="0" w:color="4F81BD" w:themeColor="accent1"/>
-          <w:bottom w:val="single" w:sz="8" w:space="0" w:color="4F81BD" w:themeColor="accent1"/>
-          <w:right w:val="single" w:sz="8" w:space="0" w:color="4F81BD" w:themeColor="accent1"/>
-        </w:tcBorders>
-      </w:tcPr>
-    </w:tblStylePr>
-    <w:tblStylePr w:type="band1Vert">
-      <w:tblPr/>
-      <w:tcPr>
-        <w:tcBorders>
-          <w:top w:val="single" w:sz="8" w:space="0" w:color="4F81BD" w:themeColor="accent1"/>
-          <w:left w:val="single" w:sz="8" w:space="0" w:color="4F81BD" w:themeColor="accent1"/>
-          <w:bottom w:val="single" w:sz="8" w:space="0" w:color="4F81BD" w:themeColor="accent1"/>
-          <w:right w:val="single" w:sz="8" w:space="0" w:color="4F81BD" w:themeColor="accent1"/>
-        </w:tcBorders>
-        <w:shd w:val="clear" w:color="auto" w:fill="D3DFEE" w:themeFill="accent1" w:themeFillTint="3F"/>
-      </w:tcPr>
-    </w:tblStylePr>
-    <w:tblStylePr w:type="band1Horz">
-      <w:tblPr/>
-      <w:tcPr>
-        <w:tcBorders>
-          <w:top w:val="single" w:sz="8" w:space="0" w:color="4F81BD" w:themeColor="accent1"/>
-          <w:left w:val="single" w:sz="8" w:space="0" w:color="4F81BD" w:themeColor="accent1"/>
-          <w:bottom w:val="single" w:sz="8" w:space="0" w:color="4F81BD" w:themeColor="accent1"/>
-          <w:right w:val="single" w:sz="8" w:space="0" w:color="4F81BD" w:themeColor="accent1"/>
-          <w:insideV w:val="single" w:sz="8" w:space="0" w:color="4F81BD" w:themeColor="accent1"/>
-        </w:tcBorders>
-        <w:shd w:val="clear" w:color="auto" w:fill="D3DFEE" w:themeFill="accent1" w:themeFillTint="3F"/>
-      </w:tcPr>
-    </w:tblStylePr>
-    <w:tblStylePr w:type="band2Horz">
-      <w:tblPr/>
-      <w:tcPr>
-        <w:tcBorders>
-          <w:top w:val="single" w:sz="8" w:space="0" w:color="4F81BD" w:themeColor="accent1"/>
-          <w:left w:val="single" w:sz="8" w:space="0" w:color="4F81BD" w:themeColor="accent1"/>
-          <w:bottom w:val="single" w:sz="8" w:space="0" w:color="4F81BD" w:themeColor="accent1"/>
-          <w:right w:val="single" w:sz="8" w:space="0" w:color="4F81BD" w:themeColor="accent1"/>
-          <w:insideV w:val="single" w:sz="8" w:space="0" w:color="4F81BD" w:themeColor="accent1"/>
-        </w:tcBorders>
-      </w:tcPr>
-    </w:tblStylePr>
-  </w:style>
-  <w:style w:type="table" w:styleId="HellesRaster-Akzent2">
-    <w:name w:val="Light Grid Accent 2"/>
-    <w:basedOn w:val="NormaleTabelle"/>
-    <w:uiPriority w:val="62"/>
-    <w:rsid w:val="009622D1"/>
-    <w:tblPr>
-      <w:tblStyleRowBandSize w:val="1"/>
-      <w:tblStyleColBandSize w:val="1"/>
-      <w:tblInd w:w="0" w:type="dxa"/>
-      <w:tblBorders>
-        <w:top w:val="single" w:sz="8" w:space="0" w:color="C0504D" w:themeColor="accent2"/>
-        <w:left w:val="single" w:sz="8" w:space="0" w:color="C0504D" w:themeColor="accent2"/>
-        <w:bottom w:val="single" w:sz="8" w:space="0" w:color="C0504D" w:themeColor="accent2"/>
-        <w:right w:val="single" w:sz="8" w:space="0" w:color="C0504D" w:themeColor="accent2"/>
-        <w:insideH w:val="single" w:sz="8" w:space="0" w:color="C0504D" w:themeColor="accent2"/>
-        <w:insideV w:val="single" w:sz="8" w:space="0" w:color="C0504D" w:themeColor="accent2"/>
-      </w:tblBorders>
-      <w:tblCellMar>
-        <w:top w:w="0" w:type="dxa"/>
-        <w:left w:w="108" w:type="dxa"/>
-        <w:bottom w:w="0" w:type="dxa"/>
-        <w:right w:w="108" w:type="dxa"/>
-      </w:tblCellMar>
-    </w:tblPr>
-    <w:tblStylePr w:type="firstRow">
-      <w:pPr>
-        <w:spacing w:before="0" w:after="0" w:line="240" w:lineRule="auto"/>
-      </w:pPr>
-      <w:rPr>
-        <w:rFonts w:asciiTheme="majorHAnsi" w:eastAsiaTheme="majorEastAsia" w:hAnsiTheme="majorHAnsi" w:cstheme="majorBidi"/>
-        <w:b/>
-        <w:bCs/>
-      </w:rPr>
-      <w:tblPr/>
-      <w:tcPr>
-        <w:tcBorders>
-          <w:top w:val="single" w:sz="8" w:space="0" w:color="C0504D" w:themeColor="accent2"/>
-          <w:left w:val="single" w:sz="8" w:space="0" w:color="C0504D" w:themeColor="accent2"/>
-          <w:bottom w:val="single" w:sz="18" w:space="0" w:color="C0504D" w:themeColor="accent2"/>
-          <w:right w:val="single" w:sz="8" w:space="0" w:color="C0504D" w:themeColor="accent2"/>
-          <w:insideH w:val="nil"/>
-          <w:insideV w:val="single" w:sz="8" w:space="0" w:color="C0504D" w:themeColor="accent2"/>
-        </w:tcBorders>
-      </w:tcPr>
-    </w:tblStylePr>
-    <w:tblStylePr w:type="lastRow">
-      <w:pPr>
-        <w:spacing w:before="0" w:after="0" w:line="240" w:lineRule="auto"/>
-      </w:pPr>
-      <w:rPr>
-        <w:rFonts w:asciiTheme="majorHAnsi" w:eastAsiaTheme="majorEastAsia" w:hAnsiTheme="majorHAnsi" w:cstheme="majorBidi"/>
-        <w:b/>
-        <w:bCs/>
-      </w:rPr>
-      <w:tblPr/>
-      <w:tcPr>
-        <w:tcBorders>
-          <w:top w:val="double" w:sz="6" w:space="0" w:color="C0504D" w:themeColor="accent2"/>
-          <w:left w:val="single" w:sz="8" w:space="0" w:color="C0504D" w:themeColor="accent2"/>
-          <w:bottom w:val="single" w:sz="8" w:space="0" w:color="C0504D" w:themeColor="accent2"/>
-          <w:right w:val="single" w:sz="8" w:space="0" w:color="C0504D" w:themeColor="accent2"/>
-          <w:insideH w:val="nil"/>
-          <w:insideV w:val="single" w:sz="8" w:space="0" w:color="C0504D" w:themeColor="accent2"/>
-        </w:tcBorders>
-      </w:tcPr>
-    </w:tblStylePr>
-    <w:tblStylePr w:type="firstCol">
-      <w:rPr>
-        <w:rFonts w:asciiTheme="majorHAnsi" w:eastAsiaTheme="majorEastAsia" w:hAnsiTheme="majorHAnsi" w:cstheme="majorBidi"/>
-        <w:b/>
-        <w:bCs/>
-      </w:rPr>
-    </w:tblStylePr>
-    <w:tblStylePr w:type="lastCol">
-      <w:rPr>
-        <w:rFonts w:asciiTheme="majorHAnsi" w:eastAsiaTheme="majorEastAsia" w:hAnsiTheme="majorHAnsi" w:cstheme="majorBidi"/>
-        <w:b/>
-        <w:bCs/>
-      </w:rPr>
-      <w:tblPr/>
-      <w:tcPr>
-        <w:tcBorders>
-          <w:top w:val="single" w:sz="8" w:space="0" w:color="C0504D" w:themeColor="accent2"/>
-          <w:left w:val="single" w:sz="8" w:space="0" w:color="C0504D" w:themeColor="accent2"/>
-          <w:bottom w:val="single" w:sz="8" w:space="0" w:color="C0504D" w:themeColor="accent2"/>
-          <w:right w:val="single" w:sz="8" w:space="0" w:color="C0504D" w:themeColor="accent2"/>
-        </w:tcBorders>
-      </w:tcPr>
-    </w:tblStylePr>
-    <w:tblStylePr w:type="band1Vert">
-      <w:tblPr/>
-      <w:tcPr>
-        <w:tcBorders>
-          <w:top w:val="single" w:sz="8" w:space="0" w:color="C0504D" w:themeColor="accent2"/>
-          <w:left w:val="single" w:sz="8" w:space="0" w:color="C0504D" w:themeColor="accent2"/>
-          <w:bottom w:val="single" w:sz="8" w:space="0" w:color="C0504D" w:themeColor="accent2"/>
-          <w:right w:val="single" w:sz="8" w:space="0" w:color="C0504D" w:themeColor="accent2"/>
-        </w:tcBorders>
-        <w:shd w:val="clear" w:color="auto" w:fill="EFD3D2" w:themeFill="accent2" w:themeFillTint="3F"/>
-      </w:tcPr>
-    </w:tblStylePr>
-    <w:tblStylePr w:type="band1Horz">
-      <w:tblPr/>
-      <w:tcPr>
-        <w:tcBorders>
-          <w:top w:val="single" w:sz="8" w:space="0" w:color="C0504D" w:themeColor="accent2"/>
-          <w:left w:val="single" w:sz="8" w:space="0" w:color="C0504D" w:themeColor="accent2"/>
-          <w:bottom w:val="single" w:sz="8" w:space="0" w:color="C0504D" w:themeColor="accent2"/>
-          <w:right w:val="single" w:sz="8" w:space="0" w:color="C0504D" w:themeColor="accent2"/>
-          <w:insideV w:val="single" w:sz="8" w:space="0" w:color="C0504D" w:themeColor="accent2"/>
-        </w:tcBorders>
-        <w:shd w:val="clear" w:color="auto" w:fill="EFD3D2" w:themeFill="accent2" w:themeFillTint="3F"/>
-      </w:tcPr>
-    </w:tblStylePr>
-    <w:tblStylePr w:type="band2Horz">
-      <w:tblPr/>
-      <w:tcPr>
-        <w:tcBorders>
-          <w:top w:val="single" w:sz="8" w:space="0" w:color="C0504D" w:themeColor="accent2"/>
-          <w:left w:val="single" w:sz="8" w:space="0" w:color="C0504D" w:themeColor="accent2"/>
-          <w:bottom w:val="single" w:sz="8" w:space="0" w:color="C0504D" w:themeColor="accent2"/>
-          <w:right w:val="single" w:sz="8" w:space="0" w:color="C0504D" w:themeColor="accent2"/>
-          <w:insideV w:val="single" w:sz="8" w:space="0" w:color="C0504D" w:themeColor="accent2"/>
-        </w:tcBorders>
-      </w:tcPr>
-    </w:tblStylePr>
-  </w:style>
-  <w:style w:type="table" w:styleId="HellesRaster-Akzent3">
-    <w:name w:val="Light Grid Accent 3"/>
-    <w:basedOn w:val="NormaleTabelle"/>
-    <w:uiPriority w:val="62"/>
-    <w:rsid w:val="009622D1"/>
-    <w:tblPr>
-      <w:tblStyleRowBandSize w:val="1"/>
-      <w:tblStyleColBandSize w:val="1"/>
-      <w:tblInd w:w="0" w:type="dxa"/>
-      <w:tblBorders>
-        <w:top w:val="single" w:sz="8" w:space="0" w:color="9BBB59" w:themeColor="accent3"/>
-        <w:left w:val="single" w:sz="8" w:space="0" w:color="9BBB59" w:themeColor="accent3"/>
-        <w:bottom w:val="single" w:sz="8" w:space="0" w:color="9BBB59" w:themeColor="accent3"/>
-        <w:right w:val="single" w:sz="8" w:space="0" w:color="9BBB59" w:themeColor="accent3"/>
-        <w:insideH w:val="single" w:sz="8" w:space="0" w:color="9BBB59" w:themeColor="accent3"/>
-        <w:insideV w:val="single" w:sz="8" w:space="0" w:color="9BBB59" w:themeColor="accent3"/>
-      </w:tblBorders>
-      <w:tblCellMar>
-        <w:top w:w="0" w:type="dxa"/>
-        <w:left w:w="108" w:type="dxa"/>
-        <w:bottom w:w="0" w:type="dxa"/>
-        <w:right w:w="108" w:type="dxa"/>
-      </w:tblCellMar>
-    </w:tblPr>
-    <w:tblStylePr w:type="firstRow">
-      <w:pPr>
-        <w:spacing w:before="0" w:after="0" w:line="240" w:lineRule="auto"/>
-      </w:pPr>
-      <w:rPr>
-        <w:rFonts w:asciiTheme="majorHAnsi" w:eastAsiaTheme="majorEastAsia" w:hAnsiTheme="majorHAnsi" w:cstheme="majorBidi"/>
-        <w:b/>
-        <w:bCs/>
-      </w:rPr>
-      <w:tblPr/>
-      <w:tcPr>
-        <w:tcBorders>
-          <w:top w:val="single" w:sz="8" w:space="0" w:color="9BBB59" w:themeColor="accent3"/>
-          <w:left w:val="single" w:sz="8" w:space="0" w:color="9BBB59" w:themeColor="accent3"/>
-          <w:bottom w:val="single" w:sz="18" w:space="0" w:color="9BBB59" w:themeColor="accent3"/>
-          <w:right w:val="single" w:sz="8" w:space="0" w:color="9BBB59" w:themeColor="accent3"/>
-          <w:insideH w:val="nil"/>
-          <w:insideV w:val="single" w:sz="8" w:space="0" w:color="9BBB59" w:themeColor="accent3"/>
-        </w:tcBorders>
-      </w:tcPr>
-    </w:tblStylePr>
-    <w:tblStylePr w:type="lastRow">
-      <w:pPr>
-        <w:spacing w:before="0" w:after="0" w:line="240" w:lineRule="auto"/>
-      </w:pPr>
-      <w:rPr>
-        <w:rFonts w:asciiTheme="majorHAnsi" w:eastAsiaTheme="majorEastAsia" w:hAnsiTheme="majorHAnsi" w:cstheme="majorBidi"/>
-        <w:b/>
-        <w:bCs/>
-      </w:rPr>
-      <w:tblPr/>
-      <w:tcPr>
-        <w:tcBorders>
-          <w:top w:val="double" w:sz="6" w:space="0" w:color="9BBB59" w:themeColor="accent3"/>
-          <w:left w:val="single" w:sz="8" w:space="0" w:color="9BBB59" w:themeColor="accent3"/>
-          <w:bottom w:val="single" w:sz="8" w:space="0" w:color="9BBB59" w:themeColor="accent3"/>
-          <w:right w:val="single" w:sz="8" w:space="0" w:color="9BBB59" w:themeColor="accent3"/>
-          <w:insideH w:val="nil"/>
-          <w:insideV w:val="single" w:sz="8" w:space="0" w:color="9BBB59" w:themeColor="accent3"/>
-        </w:tcBorders>
-      </w:tcPr>
-    </w:tblStylePr>
-    <w:tblStylePr w:type="firstCol">
-      <w:rPr>
-        <w:rFonts w:asciiTheme="majorHAnsi" w:eastAsiaTheme="majorEastAsia" w:hAnsiTheme="majorHAnsi" w:cstheme="majorBidi"/>
-        <w:b/>
-        <w:bCs/>
-      </w:rPr>
-    </w:tblStylePr>
-    <w:tblStylePr w:type="lastCol">
-      <w:rPr>
-        <w:rFonts w:asciiTheme="majorHAnsi" w:eastAsiaTheme="majorEastAsia" w:hAnsiTheme="majorHAnsi" w:cstheme="majorBidi"/>
-        <w:b/>
-        <w:bCs/>
-      </w:rPr>
-      <w:tblPr/>
-      <w:tcPr>
-        <w:tcBorders>
-          <w:top w:val="single" w:sz="8" w:space="0" w:color="9BBB59" w:themeColor="accent3"/>
-          <w:left w:val="single" w:sz="8" w:space="0" w:color="9BBB59" w:themeColor="accent3"/>
-          <w:bottom w:val="single" w:sz="8" w:space="0" w:color="9BBB59" w:themeColor="accent3"/>
-          <w:right w:val="single" w:sz="8" w:space="0" w:color="9BBB59" w:themeColor="accent3"/>
-        </w:tcBorders>
-      </w:tcPr>
-    </w:tblStylePr>
-    <w:tblStylePr w:type="band1Vert">
-      <w:tblPr/>
-      <w:tcPr>
-        <w:tcBorders>
-          <w:top w:val="single" w:sz="8" w:space="0" w:color="9BBB59" w:themeColor="accent3"/>
-          <w:left w:val="single" w:sz="8" w:space="0" w:color="9BBB59" w:themeColor="accent3"/>
-          <w:bottom w:val="single" w:sz="8" w:space="0" w:color="9BBB59" w:themeColor="accent3"/>
-          <w:right w:val="single" w:sz="8" w:space="0" w:color="9BBB59" w:themeColor="accent3"/>
-        </w:tcBorders>
-        <w:shd w:val="clear" w:color="auto" w:fill="E6EED5" w:themeFill="accent3" w:themeFillTint="3F"/>
-      </w:tcPr>
-    </w:tblStylePr>
-    <w:tblStylePr w:type="band1Horz">
-      <w:tblPr/>
-      <w:tcPr>
-        <w:tcBorders>
-          <w:top w:val="single" w:sz="8" w:space="0" w:color="9BBB59" w:themeColor="accent3"/>
-          <w:left w:val="single" w:sz="8" w:space="0" w:color="9BBB59" w:themeColor="accent3"/>
-          <w:bottom w:val="single" w:sz="8" w:space="0" w:color="9BBB59" w:themeColor="accent3"/>
-          <w:right w:val="single" w:sz="8" w:space="0" w:color="9BBB59" w:themeColor="accent3"/>
-          <w:insideV w:val="single" w:sz="8" w:space="0" w:color="9BBB59" w:themeColor="accent3"/>
-        </w:tcBorders>
-        <w:shd w:val="clear" w:color="auto" w:fill="E6EED5" w:themeFill="accent3" w:themeFillTint="3F"/>
-      </w:tcPr>
-    </w:tblStylePr>
-    <w:tblStylePr w:type="band2Horz">
-      <w:tblPr/>
-      <w:tcPr>
-        <w:tcBorders>
-          <w:top w:val="single" w:sz="8" w:space="0" w:color="9BBB59" w:themeColor="accent3"/>
-          <w:left w:val="single" w:sz="8" w:space="0" w:color="9BBB59" w:themeColor="accent3"/>
-          <w:bottom w:val="single" w:sz="8" w:space="0" w:color="9BBB59" w:themeColor="accent3"/>
-          <w:right w:val="single" w:sz="8" w:space="0" w:color="9BBB59" w:themeColor="accent3"/>
-          <w:insideV w:val="single" w:sz="8" w:space="0" w:color="9BBB59" w:themeColor="accent3"/>
-        </w:tcBorders>
-      </w:tcPr>
-    </w:tblStylePr>
-  </w:style>
-  <w:style w:type="table" w:styleId="HellesRaster-Akzent4">
-    <w:name w:val="Light Grid Accent 4"/>
-    <w:basedOn w:val="NormaleTabelle"/>
-    <w:uiPriority w:val="62"/>
-    <w:rsid w:val="009622D1"/>
-    <w:tblPr>
-      <w:tblStyleRowBandSize w:val="1"/>
-      <w:tblStyleColBandSize w:val="1"/>
-      <w:tblInd w:w="0" w:type="dxa"/>
-      <w:tblBorders>
-        <w:top w:val="single" w:sz="8" w:space="0" w:color="8064A2" w:themeColor="accent4"/>
-        <w:left w:val="single" w:sz="8" w:space="0" w:color="8064A2" w:themeColor="accent4"/>
-        <w:bottom w:val="single" w:sz="8" w:space="0" w:color="8064A2" w:themeColor="accent4"/>
-        <w:right w:val="single" w:sz="8" w:space="0" w:color="8064A2" w:themeColor="accent4"/>
-        <w:insideH w:val="single" w:sz="8" w:space="0" w:color="8064A2" w:themeColor="accent4"/>
-        <w:insideV w:val="single" w:sz="8" w:space="0" w:color="8064A2" w:themeColor="accent4"/>
-      </w:tblBorders>
-      <w:tblCellMar>
-        <w:top w:w="0" w:type="dxa"/>
-        <w:left w:w="108" w:type="dxa"/>
-        <w:bottom w:w="0" w:type="dxa"/>
-        <w:right w:w="108" w:type="dxa"/>
-      </w:tblCellMar>
-    </w:tblPr>
-    <w:tblStylePr w:type="firstRow">
-      <w:pPr>
-        <w:spacing w:before="0" w:after="0" w:line="240" w:lineRule="auto"/>
-      </w:pPr>
-      <w:rPr>
-        <w:rFonts w:asciiTheme="majorHAnsi" w:eastAsiaTheme="majorEastAsia" w:hAnsiTheme="majorHAnsi" w:cstheme="majorBidi"/>
-        <w:b/>
-        <w:bCs/>
-      </w:rPr>
-      <w:tblPr/>
-      <w:tcPr>
-        <w:tcBorders>
-          <w:top w:val="single" w:sz="8" w:space="0" w:color="8064A2" w:themeColor="accent4"/>
-          <w:left w:val="single" w:sz="8" w:space="0" w:color="8064A2" w:themeColor="accent4"/>
-          <w:bottom w:val="single" w:sz="18" w:space="0" w:color="8064A2" w:themeColor="accent4"/>
-          <w:right w:val="single" w:sz="8" w:space="0" w:color="8064A2" w:themeColor="accent4"/>
-          <w:insideH w:val="nil"/>
-          <w:insideV w:val="single" w:sz="8" w:space="0" w:color="8064A2" w:themeColor="accent4"/>
-        </w:tcBorders>
-      </w:tcPr>
-    </w:tblStylePr>
-    <w:tblStylePr w:type="lastRow">
-      <w:pPr>
-        <w:spacing w:before="0" w:after="0" w:line="240" w:lineRule="auto"/>
-      </w:pPr>
-      <w:rPr>
-        <w:rFonts w:asciiTheme="majorHAnsi" w:eastAsiaTheme="majorEastAsia" w:hAnsiTheme="majorHAnsi" w:cstheme="majorBidi"/>
-        <w:b/>
-        <w:bCs/>
-      </w:rPr>
-      <w:tblPr/>
-      <w:tcPr>
-        <w:tcBorders>
-          <w:top w:val="double" w:sz="6" w:space="0" w:color="8064A2" w:themeColor="accent4"/>
-          <w:left w:val="single" w:sz="8" w:space="0" w:color="8064A2" w:themeColor="accent4"/>
-          <w:bottom w:val="single" w:sz="8" w:space="0" w:color="8064A2" w:themeColor="accent4"/>
-          <w:right w:val="single" w:sz="8" w:space="0" w:color="8064A2" w:themeColor="accent4"/>
-          <w:insideH w:val="nil"/>
-          <w:insideV w:val="single" w:sz="8" w:space="0" w:color="8064A2" w:themeColor="accent4"/>
-        </w:tcBorders>
-      </w:tcPr>
-    </w:tblStylePr>
-    <w:tblStylePr w:type="firstCol">
-      <w:rPr>
-        <w:rFonts w:asciiTheme="majorHAnsi" w:eastAsiaTheme="majorEastAsia" w:hAnsiTheme="majorHAnsi" w:cstheme="majorBidi"/>
-        <w:b/>
-        <w:bCs/>
-      </w:rPr>
-    </w:tblStylePr>
-    <w:tblStylePr w:type="lastCol">
-      <w:rPr>
-        <w:rFonts w:asciiTheme="majorHAnsi" w:eastAsiaTheme="majorEastAsia" w:hAnsiTheme="majorHAnsi" w:cstheme="majorBidi"/>
-        <w:b/>
-        <w:bCs/>
-      </w:rPr>
-      <w:tblPr/>
-      <w:tcPr>
-        <w:tcBorders>
-          <w:top w:val="single" w:sz="8" w:space="0" w:color="8064A2" w:themeColor="accent4"/>
-          <w:left w:val="single" w:sz="8" w:space="0" w:color="8064A2" w:themeColor="accent4"/>
-          <w:bottom w:val="single" w:sz="8" w:space="0" w:color="8064A2" w:themeColor="accent4"/>
-          <w:right w:val="single" w:sz="8" w:space="0" w:color="8064A2" w:themeColor="accent4"/>
-        </w:tcBorders>
-      </w:tcPr>
-    </w:tblStylePr>
-    <w:tblStylePr w:type="band1Vert">
-      <w:tblPr/>
-      <w:tcPr>
-        <w:tcBorders>
-          <w:top w:val="single" w:sz="8" w:space="0" w:color="8064A2" w:themeColor="accent4"/>
-          <w:left w:val="single" w:sz="8" w:space="0" w:color="8064A2" w:themeColor="accent4"/>
-          <w:bottom w:val="single" w:sz="8" w:space="0" w:color="8064A2" w:themeColor="accent4"/>
-          <w:right w:val="single" w:sz="8" w:space="0" w:color="8064A2" w:themeColor="accent4"/>
-        </w:tcBorders>
-        <w:shd w:val="clear" w:color="auto" w:fill="DFD8E8" w:themeFill="accent4" w:themeFillTint="3F"/>
-      </w:tcPr>
-    </w:tblStylePr>
-    <w:tblStylePr w:type="band1Horz">
-      <w:tblPr/>
-      <w:tcPr>
-        <w:tcBorders>
-          <w:top w:val="single" w:sz="8" w:space="0" w:color="8064A2" w:themeColor="accent4"/>
-          <w:left w:val="single" w:sz="8" w:space="0" w:color="8064A2" w:themeColor="accent4"/>
-          <w:bottom w:val="single" w:sz="8" w:space="0" w:color="8064A2" w:themeColor="accent4"/>
-          <w:right w:val="single" w:sz="8" w:space="0" w:color="8064A2" w:themeColor="accent4"/>
-          <w:insideV w:val="single" w:sz="8" w:space="0" w:color="8064A2" w:themeColor="accent4"/>
-        </w:tcBorders>
-        <w:shd w:val="clear" w:color="auto" w:fill="DFD8E8" w:themeFill="accent4" w:themeFillTint="3F"/>
-      </w:tcPr>
-    </w:tblStylePr>
-    <w:tblStylePr w:type="band2Horz">
-      <w:tblPr/>
-      <w:tcPr>
-        <w:tcBorders>
-          <w:top w:val="single" w:sz="8" w:space="0" w:color="8064A2" w:themeColor="accent4"/>
-          <w:left w:val="single" w:sz="8" w:space="0" w:color="8064A2" w:themeColor="accent4"/>
-          <w:bottom w:val="single" w:sz="8" w:space="0" w:color="8064A2" w:themeColor="accent4"/>
-          <w:right w:val="single" w:sz="8" w:space="0" w:color="8064A2" w:themeColor="accent4"/>
-          <w:insideV w:val="single" w:sz="8" w:space="0" w:color="8064A2" w:themeColor="accent4"/>
-        </w:tcBorders>
-      </w:tcPr>
-    </w:tblStylePr>
-  </w:style>
-  <w:style w:type="table" w:styleId="MittlereListe1-Akzent1">
-    <w:name w:val="Medium List 1 Accent 1"/>
-    <w:basedOn w:val="NormaleTabelle"/>
-    <w:uiPriority w:val="65"/>
-    <w:rsid w:val="009622D1"/>
-    <w:rPr>
-      <w:color w:val="000000" w:themeColor="text1"/>
-    </w:rPr>
-    <w:tblPr>
-      <w:tblStyleRowBandSize w:val="1"/>
-      <w:tblStyleColBandSize w:val="1"/>
-      <w:tblInd w:w="0" w:type="dxa"/>
-      <w:tblBorders>
-        <w:top w:val="single" w:sz="8" w:space="0" w:color="4F81BD" w:themeColor="accent1"/>
-        <w:bottom w:val="single" w:sz="8" w:space="0" w:color="4F81BD" w:themeColor="accent1"/>
-      </w:tblBorders>
-      <w:tblCellMar>
-        <w:top w:w="0" w:type="dxa"/>
-        <w:left w:w="108" w:type="dxa"/>
-        <w:bottom w:w="0" w:type="dxa"/>
-        <w:right w:w="108" w:type="dxa"/>
-      </w:tblCellMar>
-    </w:tblPr>
-    <w:tblStylePr w:type="firstRow">
-      <w:rPr>
-        <w:rFonts w:asciiTheme="majorHAnsi" w:eastAsiaTheme="majorEastAsia" w:hAnsiTheme="majorHAnsi" w:cstheme="majorBidi"/>
-      </w:rPr>
-      <w:tblPr/>
-      <w:tcPr>
-        <w:tcBorders>
-          <w:top w:val="nil"/>
-          <w:bottom w:val="single" w:sz="8" w:space="0" w:color="4F81BD" w:themeColor="accent1"/>
-        </w:tcBorders>
-      </w:tcPr>
-    </w:tblStylePr>
-    <w:tblStylePr w:type="lastRow">
-      <w:rPr>
-        <w:b/>
-        <w:bCs/>
-        <w:color w:val="1F497D" w:themeColor="text2"/>
-      </w:rPr>
-      <w:tblPr/>
-      <w:tcPr>
-        <w:tcBorders>
-          <w:top w:val="single" w:sz="8" w:space="0" w:color="4F81BD" w:themeColor="accent1"/>
-          <w:bottom w:val="single" w:sz="8" w:space="0" w:color="4F81BD" w:themeColor="accent1"/>
-        </w:tcBorders>
-      </w:tcPr>
-    </w:tblStylePr>
-    <w:tblStylePr w:type="firstCol">
-      <w:rPr>
-        <w:b/>
-        <w:bCs/>
-      </w:rPr>
-    </w:tblStylePr>
-    <w:tblStylePr w:type="lastCol">
-      <w:rPr>
-        <w:b/>
-        <w:bCs/>
-      </w:rPr>
-      <w:tblPr/>
-      <w:tcPr>
-        <w:tcBorders>
-          <w:top w:val="single" w:sz="8" w:space="0" w:color="4F81BD" w:themeColor="accent1"/>
-          <w:bottom w:val="single" w:sz="8" w:space="0" w:color="4F81BD" w:themeColor="accent1"/>
-        </w:tcBorders>
-      </w:tcPr>
-    </w:tblStylePr>
-    <w:tblStylePr w:type="band1Vert">
-      <w:tblPr/>
-      <w:tcPr>
-        <w:shd w:val="clear" w:color="auto" w:fill="D3DFEE" w:themeFill="accent1" w:themeFillTint="3F"/>
-      </w:tcPr>
-    </w:tblStylePr>
-    <w:tblStylePr w:type="band1Horz">
-      <w:tblPr/>
-      <w:tcPr>
-        <w:shd w:val="clear" w:color="auto" w:fill="D3DFEE" w:themeFill="accent1" w:themeFillTint="3F"/>
-      </w:tcPr>
-    </w:tblStylePr>
-  </w:style>
-  <w:style w:type="table" w:styleId="MittlereListe2-Akzent5">
-    <w:name w:val="Medium List 2 Accent 5"/>
-    <w:basedOn w:val="NormaleTabelle"/>
-    <w:uiPriority w:val="66"/>
-    <w:rsid w:val="009622D1"/>
-    <w:rPr>
-      <w:rFonts w:asciiTheme="majorHAnsi" w:eastAsiaTheme="majorEastAsia" w:hAnsiTheme="majorHAnsi" w:cstheme="majorBidi"/>
-      <w:color w:val="000000" w:themeColor="text1"/>
-    </w:rPr>
-    <w:tblPr>
-      <w:tblStyleRowBandSize w:val="1"/>
-      <w:tblStyleColBandSize w:val="1"/>
-      <w:tblInd w:w="0" w:type="dxa"/>
-      <w:tblBorders>
-        <w:top w:val="single" w:sz="8" w:space="0" w:color="4BACC6" w:themeColor="accent5"/>
-        <w:left w:val="single" w:sz="8" w:space="0" w:color="4BACC6" w:themeColor="accent5"/>
-        <w:bottom w:val="single" w:sz="8" w:space="0" w:color="4BACC6" w:themeColor="accent5"/>
-        <w:right w:val="single" w:sz="8" w:space="0" w:color="4BACC6" w:themeColor="accent5"/>
-      </w:tblBorders>
-      <w:tblCellMar>
-        <w:top w:w="0" w:type="dxa"/>
-        <w:left w:w="108" w:type="dxa"/>
-        <w:bottom w:w="0" w:type="dxa"/>
-        <w:right w:w="108" w:type="dxa"/>
-      </w:tblCellMar>
-    </w:tblPr>
-    <w:tblStylePr w:type="firstRow">
-      <w:rPr>
-        <w:sz w:val="24"/>
-        <w:szCs w:val="24"/>
-      </w:rPr>
-      <w:tblPr/>
-      <w:tcPr>
-        <w:tcBorders>
-          <w:top w:val="nil"/>
-          <w:left w:val="nil"/>
-          <w:bottom w:val="single" w:sz="24" w:space="0" w:color="4BACC6" w:themeColor="accent5"/>
-          <w:right w:val="nil"/>
-          <w:insideH w:val="nil"/>
-          <w:insideV w:val="nil"/>
-        </w:tcBorders>
-        <w:shd w:val="clear" w:color="auto" w:fill="FFFFFF" w:themeFill="background1"/>
-      </w:tcPr>
-    </w:tblStylePr>
-    <w:tblStylePr w:type="lastRow">
-      <w:tblPr/>
-      <w:tcPr>
-        <w:tcBorders>
-          <w:top w:val="single" w:sz="8" w:space="0" w:color="4BACC6" w:themeColor="accent5"/>
-          <w:left w:val="nil"/>
-          <w:bottom w:val="nil"/>
-          <w:right w:val="nil"/>
-          <w:insideH w:val="nil"/>
-          <w:insideV w:val="nil"/>
-        </w:tcBorders>
-        <w:shd w:val="clear" w:color="auto" w:fill="FFFFFF" w:themeFill="background1"/>
-      </w:tcPr>
-    </w:tblStylePr>
-    <w:tblStylePr w:type="firstCol">
-      <w:tblPr/>
-      <w:tcPr>
-        <w:tcBorders>
-          <w:top w:val="nil"/>
-          <w:left w:val="nil"/>
-          <w:bottom w:val="nil"/>
-          <w:right w:val="single" w:sz="8" w:space="0" w:color="4BACC6" w:themeColor="accent5"/>
-          <w:insideH w:val="nil"/>
-          <w:insideV w:val="nil"/>
-        </w:tcBorders>
-        <w:shd w:val="clear" w:color="auto" w:fill="FFFFFF" w:themeFill="background1"/>
-      </w:tcPr>
-    </w:tblStylePr>
-    <w:tblStylePr w:type="lastCol">
-      <w:tblPr/>
-      <w:tcPr>
-        <w:tcBorders>
-          <w:top w:val="nil"/>
-          <w:left w:val="single" w:sz="8" w:space="0" w:color="4BACC6" w:themeColor="accent5"/>
-          <w:bottom w:val="nil"/>
-          <w:right w:val="nil"/>
-          <w:insideH w:val="nil"/>
-          <w:insideV w:val="nil"/>
-        </w:tcBorders>
-        <w:shd w:val="clear" w:color="auto" w:fill="FFFFFF" w:themeFill="background1"/>
-      </w:tcPr>
-    </w:tblStylePr>
-    <w:tblStylePr w:type="band1Vert">
-      <w:tblPr/>
-      <w:tcPr>
-        <w:tcBorders>
-          <w:left w:val="nil"/>
-          <w:right w:val="nil"/>
-          <w:insideH w:val="nil"/>
-          <w:insideV w:val="nil"/>
-        </w:tcBorders>
-        <w:shd w:val="clear" w:color="auto" w:fill="D2EAF1" w:themeFill="accent5" w:themeFillTint="3F"/>
-      </w:tcPr>
-    </w:tblStylePr>
-    <w:tblStylePr w:type="band1Horz">
-      <w:tblPr/>
-      <w:tcPr>
-        <w:tcBorders>
-          <w:top w:val="nil"/>
-          <w:bottom w:val="nil"/>
-          <w:insideH w:val="nil"/>
-          <w:insideV w:val="nil"/>
-        </w:tcBorders>
-        <w:shd w:val="clear" w:color="auto" w:fill="D2EAF1" w:themeFill="accent5" w:themeFillTint="3F"/>
-      </w:tcPr>
-    </w:tblStylePr>
-    <w:tblStylePr w:type="nwCell">
-      <w:tblPr/>
-      <w:tcPr>
-        <w:shd w:val="clear" w:color="auto" w:fill="FFFFFF" w:themeFill="background1"/>
-      </w:tcPr>
-    </w:tblStylePr>
-    <w:tblStylePr w:type="swCell">
-      <w:tblPr/>
-      <w:tcPr>
-        <w:tcBorders>
-          <w:top w:val="nil"/>
-        </w:tcBorders>
-      </w:tcPr>
-    </w:tblStylePr>
-  </w:style>
-  <w:style w:type="table" w:styleId="MittlereListe2-Akzent6">
-    <w:name w:val="Medium List 2 Accent 6"/>
-    <w:basedOn w:val="NormaleTabelle"/>
-    <w:uiPriority w:val="66"/>
-    <w:rsid w:val="009622D1"/>
-    <w:rPr>
-      <w:rFonts w:asciiTheme="majorHAnsi" w:eastAsiaTheme="majorEastAsia" w:hAnsiTheme="majorHAnsi" w:cstheme="majorBidi"/>
-      <w:color w:val="000000" w:themeColor="text1"/>
-    </w:rPr>
-    <w:tblPr>
-      <w:tblStyleRowBandSize w:val="1"/>
-      <w:tblStyleColBandSize w:val="1"/>
-      <w:tblInd w:w="0" w:type="dxa"/>
-      <w:tblBorders>
-        <w:top w:val="single" w:sz="8" w:space="0" w:color="F79646" w:themeColor="accent6"/>
-        <w:left w:val="single" w:sz="8" w:space="0" w:color="F79646" w:themeColor="accent6"/>
-        <w:bottom w:val="single" w:sz="8" w:space="0" w:color="F79646" w:themeColor="accent6"/>
-        <w:right w:val="single" w:sz="8" w:space="0" w:color="F79646" w:themeColor="accent6"/>
-      </w:tblBorders>
-      <w:tblCellMar>
-        <w:top w:w="0" w:type="dxa"/>
-        <w:left w:w="108" w:type="dxa"/>
-        <w:bottom w:w="0" w:type="dxa"/>
-        <w:right w:w="108" w:type="dxa"/>
-      </w:tblCellMar>
-    </w:tblPr>
-    <w:tblStylePr w:type="firstRow">
-      <w:rPr>
-        <w:sz w:val="24"/>
-        <w:szCs w:val="24"/>
-      </w:rPr>
-      <w:tblPr/>
-      <w:tcPr>
-        <w:tcBorders>
-          <w:top w:val="nil"/>
-          <w:left w:val="nil"/>
-          <w:bottom w:val="single" w:sz="24" w:space="0" w:color="F79646" w:themeColor="accent6"/>
-          <w:right w:val="nil"/>
-          <w:insideH w:val="nil"/>
-          <w:insideV w:val="nil"/>
-        </w:tcBorders>
-        <w:shd w:val="clear" w:color="auto" w:fill="FFFFFF" w:themeFill="background1"/>
-      </w:tcPr>
-    </w:tblStylePr>
-    <w:tblStylePr w:type="lastRow">
-      <w:tblPr/>
-      <w:tcPr>
-        <w:tcBorders>
-          <w:top w:val="single" w:sz="8" w:space="0" w:color="F79646" w:themeColor="accent6"/>
-          <w:left w:val="nil"/>
-          <w:bottom w:val="nil"/>
-          <w:right w:val="nil"/>
-          <w:insideH w:val="nil"/>
-          <w:insideV w:val="nil"/>
-        </w:tcBorders>
-        <w:shd w:val="clear" w:color="auto" w:fill="FFFFFF" w:themeFill="background1"/>
-      </w:tcPr>
-    </w:tblStylePr>
-    <w:tblStylePr w:type="firstCol">
-      <w:tblPr/>
-      <w:tcPr>
-        <w:tcBorders>
-          <w:top w:val="nil"/>
-          <w:left w:val="nil"/>
-          <w:bottom w:val="nil"/>
-          <w:right w:val="single" w:sz="8" w:space="0" w:color="F79646" w:themeColor="accent6"/>
-          <w:insideH w:val="nil"/>
-          <w:insideV w:val="nil"/>
-        </w:tcBorders>
-        <w:shd w:val="clear" w:color="auto" w:fill="FFFFFF" w:themeFill="background1"/>
-      </w:tcPr>
-    </w:tblStylePr>
-    <w:tblStylePr w:type="lastCol">
-      <w:tblPr/>
-      <w:tcPr>
-        <w:tcBorders>
-          <w:top w:val="nil"/>
-          <w:left w:val="single" w:sz="8" w:space="0" w:color="F79646" w:themeColor="accent6"/>
-          <w:bottom w:val="nil"/>
-          <w:right w:val="nil"/>
-          <w:insideH w:val="nil"/>
-          <w:insideV w:val="nil"/>
-        </w:tcBorders>
-        <w:shd w:val="clear" w:color="auto" w:fill="FFFFFF" w:themeFill="background1"/>
-      </w:tcPr>
-    </w:tblStylePr>
-    <w:tblStylePr w:type="band1Vert">
-      <w:tblPr/>
-      <w:tcPr>
-        <w:tcBorders>
-          <w:left w:val="nil"/>
-          <w:right w:val="nil"/>
-          <w:insideH w:val="nil"/>
-          <w:insideV w:val="nil"/>
-        </w:tcBorders>
-        <w:shd w:val="clear" w:color="auto" w:fill="FDE4D0" w:themeFill="accent6" w:themeFillTint="3F"/>
-      </w:tcPr>
-    </w:tblStylePr>
-    <w:tblStylePr w:type="band1Horz">
-      <w:tblPr/>
-      <w:tcPr>
-        <w:tcBorders>
-          <w:top w:val="nil"/>
-          <w:bottom w:val="nil"/>
-          <w:insideH w:val="nil"/>
-          <w:insideV w:val="nil"/>
-        </w:tcBorders>
-        <w:shd w:val="clear" w:color="auto" w:fill="FDE4D0" w:themeFill="accent6" w:themeFillTint="3F"/>
-      </w:tcPr>
-    </w:tblStylePr>
-    <w:tblStylePr w:type="nwCell">
-      <w:tblPr/>
-      <w:tcPr>
-        <w:shd w:val="clear" w:color="auto" w:fill="FFFFFF" w:themeFill="background1"/>
-      </w:tcPr>
-    </w:tblStylePr>
-    <w:tblStylePr w:type="swCell">
-      <w:tblPr/>
-      <w:tcPr>
-        <w:tcBorders>
-          <w:top w:val="nil"/>
-        </w:tcBorders>
-      </w:tcPr>
-    </w:tblStylePr>
-  </w:style>
-  <w:style w:type="table" w:styleId="HelleSchattierung">
-    <w:name w:val="Light Shading"/>
-    <w:basedOn w:val="NormaleTabelle"/>
-    <w:uiPriority w:val="60"/>
-    <w:rsid w:val="009622D1"/>
-    <w:rPr>
-      <w:color w:val="000000" w:themeColor="text1" w:themeShade="BF"/>
-    </w:rPr>
-    <w:tblPr>
-      <w:tblStyleRowBandSize w:val="1"/>
-      <w:tblStyleColBandSize w:val="1"/>
-      <w:tblInd w:w="0" w:type="dxa"/>
-      <w:tblBorders>
-        <w:top w:val="single" w:sz="8" w:space="0" w:color="000000" w:themeColor="text1"/>
-        <w:bottom w:val="single" w:sz="8" w:space="0" w:color="000000" w:themeColor="text1"/>
-      </w:tblBorders>
-      <w:tblCellMar>
-        <w:top w:w="0" w:type="dxa"/>
-        <w:left w:w="108" w:type="dxa"/>
-        <w:bottom w:w="0" w:type="dxa"/>
-        <w:right w:w="108" w:type="dxa"/>
-      </w:tblCellMar>
-    </w:tblPr>
-    <w:tblStylePr w:type="firstRow">
-      <w:pPr>
-        <w:spacing w:before="0" w:after="0" w:line="240" w:lineRule="auto"/>
-      </w:pPr>
-      <w:rPr>
-        <w:b/>
-        <w:bCs/>
-      </w:rPr>
-      <w:tblPr/>
-      <w:tcPr>
-        <w:tcBorders>
-          <w:top w:val="single" w:sz="8" w:space="0" w:color="000000" w:themeColor="text1"/>
-          <w:left w:val="nil"/>
-          <w:bottom w:val="single" w:sz="8" w:space="0" w:color="000000" w:themeColor="text1"/>
-          <w:right w:val="nil"/>
-          <w:insideH w:val="nil"/>
-          <w:insideV w:val="nil"/>
-        </w:tcBorders>
-      </w:tcPr>
-    </w:tblStylePr>
-    <w:tblStylePr w:type="lastRow">
-      <w:pPr>
-        <w:spacing w:before="0" w:after="0" w:line="240" w:lineRule="auto"/>
-      </w:pPr>
-      <w:rPr>
-        <w:b/>
-        <w:bCs/>
-      </w:rPr>
-      <w:tblPr/>
-      <w:tcPr>
-        <w:tcBorders>
-          <w:top w:val="single" w:sz="8" w:space="0" w:color="000000" w:themeColor="text1"/>
-          <w:left w:val="nil"/>
-          <w:bottom w:val="single" w:sz="8" w:space="0" w:color="000000" w:themeColor="text1"/>
-          <w:right w:val="nil"/>
-          <w:insideH w:val="nil"/>
-          <w:insideV w:val="nil"/>
-        </w:tcBorders>
-      </w:tcPr>
-    </w:tblStylePr>
-    <w:tblStylePr w:type="firstCol">
-      <w:rPr>
-        <w:b/>
-        <w:bCs/>
-      </w:rPr>
-    </w:tblStylePr>
-    <w:tblStylePr w:type="lastCol">
-      <w:rPr>
-        <w:b/>
-        <w:bCs/>
-      </w:rPr>
-    </w:tblStylePr>
-    <w:tblStylePr w:type="band1Vert">
-      <w:tblPr/>
-      <w:tcPr>
-        <w:tcBorders>
-          <w:left w:val="nil"/>
-          <w:right w:val="nil"/>
-          <w:insideH w:val="nil"/>
-          <w:insideV w:val="nil"/>
-        </w:tcBorders>
-        <w:shd w:val="clear" w:color="auto" w:fill="C0C0C0" w:themeFill="text1" w:themeFillTint="3F"/>
-      </w:tcPr>
-    </w:tblStylePr>
-    <w:tblStylePr w:type="band1Horz">
-      <w:tblPr/>
-      <w:tcPr>
-        <w:tcBorders>
-          <w:left w:val="nil"/>
-          <w:right w:val="nil"/>
-          <w:insideH w:val="nil"/>
-          <w:insideV w:val="nil"/>
-        </w:tcBorders>
-        <w:shd w:val="clear" w:color="auto" w:fill="C0C0C0" w:themeFill="text1" w:themeFillTint="3F"/>
-      </w:tcPr>
-    </w:tblStylePr>
-  </w:style>
-  <w:style w:type="table" w:styleId="HelleSchattierung-Akzent1">
-    <w:name w:val="Light Shading Accent 1"/>
-    <w:basedOn w:val="NormaleTabelle"/>
-    <w:uiPriority w:val="60"/>
-    <w:rsid w:val="009622D1"/>
-    <w:rPr>
-      <w:color w:val="365F91" w:themeColor="accent1" w:themeShade="BF"/>
-    </w:rPr>
-    <w:tblPr>
-      <w:tblStyleRowBandSize w:val="1"/>
-      <w:tblStyleColBandSize w:val="1"/>
-      <w:tblInd w:w="0" w:type="dxa"/>
-      <w:tblBorders>
-        <w:top w:val="single" w:sz="8" w:space="0" w:color="4F81BD" w:themeColor="accent1"/>
-        <w:bottom w:val="single" w:sz="8" w:space="0" w:color="4F81BD" w:themeColor="accent1"/>
-      </w:tblBorders>
-      <w:tblCellMar>
-        <w:top w:w="0" w:type="dxa"/>
-        <w:left w:w="108" w:type="dxa"/>
-        <w:bottom w:w="0" w:type="dxa"/>
-        <w:right w:w="108" w:type="dxa"/>
-      </w:tblCellMar>
-    </w:tblPr>
-    <w:tblStylePr w:type="firstRow">
-      <w:pPr>
-        <w:spacing w:before="0" w:after="0" w:line="240" w:lineRule="auto"/>
-      </w:pPr>
-      <w:rPr>
-        <w:b/>
-        <w:bCs/>
-      </w:rPr>
-      <w:tblPr/>
-      <w:tcPr>
-        <w:tcBorders>
-          <w:top w:val="single" w:sz="8" w:space="0" w:color="4F81BD" w:themeColor="accent1"/>
-          <w:left w:val="nil"/>
-          <w:bottom w:val="single" w:sz="8" w:space="0" w:color="4F81BD" w:themeColor="accent1"/>
-          <w:right w:val="nil"/>
-          <w:insideH w:val="nil"/>
-          <w:insideV w:val="nil"/>
-        </w:tcBorders>
-      </w:tcPr>
-    </w:tblStylePr>
-    <w:tblStylePr w:type="lastRow">
-      <w:pPr>
-        <w:spacing w:before="0" w:after="0" w:line="240" w:lineRule="auto"/>
-      </w:pPr>
-      <w:rPr>
-        <w:b/>
-        <w:bCs/>
-      </w:rPr>
-      <w:tblPr/>
-      <w:tcPr>
-        <w:tcBorders>
-          <w:top w:val="single" w:sz="8" w:space="0" w:color="4F81BD" w:themeColor="accent1"/>
-          <w:left w:val="nil"/>
-          <w:bottom w:val="single" w:sz="8" w:space="0" w:color="4F81BD" w:themeColor="accent1"/>
-          <w:right w:val="nil"/>
-          <w:insideH w:val="nil"/>
-          <w:insideV w:val="nil"/>
-        </w:tcBorders>
-      </w:tcPr>
-    </w:tblStylePr>
-    <w:tblStylePr w:type="firstCol">
-      <w:rPr>
-        <w:b/>
-        <w:bCs/>
-      </w:rPr>
-    </w:tblStylePr>
-    <w:tblStylePr w:type="lastCol">
-      <w:rPr>
-        <w:b/>
-        <w:bCs/>
-      </w:rPr>
-    </w:tblStylePr>
-    <w:tblStylePr w:type="band1Vert">
-      <w:tblPr/>
-      <w:tcPr>
-        <w:tcBorders>
-          <w:left w:val="nil"/>
-          <w:right w:val="nil"/>
-          <w:insideH w:val="nil"/>
-          <w:insideV w:val="nil"/>
-        </w:tcBorders>
-        <w:shd w:val="clear" w:color="auto" w:fill="D3DFEE" w:themeFill="accent1" w:themeFillTint="3F"/>
-      </w:tcPr>
-    </w:tblStylePr>
-    <w:tblStylePr w:type="band1Horz">
-      <w:tblPr/>
-      <w:tcPr>
-        <w:tcBorders>
-          <w:left w:val="nil"/>
-          <w:right w:val="nil"/>
-          <w:insideH w:val="nil"/>
-          <w:insideV w:val="nil"/>
-        </w:tcBorders>
-        <w:shd w:val="clear" w:color="auto" w:fill="D3DFEE" w:themeFill="accent1" w:themeFillTint="3F"/>
-      </w:tcPr>
-    </w:tblStylePr>
-  </w:style>
-  <w:style w:type="paragraph" w:styleId="Sprechblasentext">
-    <w:name w:val="Balloon Text"/>
-    <w:basedOn w:val="Standard"/>
-    <w:link w:val="SprechblasentextZeichen"/>
-    <w:uiPriority w:val="99"/>
-    <w:semiHidden/>
-    <w:unhideWhenUsed/>
-    <w:rsid w:val="006014BA"/>
-    <w:rPr>
-      <w:rFonts w:ascii="Lucida Grande" w:hAnsi="Lucida Grande" w:cs="Lucida Grande"/>
-      <w:sz w:val="18"/>
-      <w:szCs w:val="18"/>
-    </w:rPr>
-  </w:style>
-  <w:style w:type="character" w:customStyle="1" w:styleId="SprechblasentextZeichen">
-    <w:name w:val="Sprechblasentext Zeichen"/>
-    <w:basedOn w:val="Absatzstandardschriftart"/>
-    <w:link w:val="Sprechblasentext"/>
-    <w:uiPriority w:val="99"/>
-    <w:semiHidden/>
-    <w:rsid w:val="006014BA"/>
-    <w:rPr>
-      <w:rFonts w:ascii="Lucida Grande" w:hAnsi="Lucida Grande" w:cs="Lucida Grande"/>
-      <w:sz w:val="18"/>
-      <w:szCs w:val="18"/>
-    </w:rPr>
-  </w:style>
-  <w:style w:type="paragraph" w:styleId="Listenabsatz">
-    <w:name w:val="List Paragraph"/>
-    <w:basedOn w:val="Standard"/>
-    <w:uiPriority w:val="34"/>
-    <w:qFormat/>
-    <w:rsid w:val="004B5385"/>
-    <w:pPr>
-      <w:ind w:left="720"/>
-      <w:contextualSpacing/>
-    </w:pPr>
-  </w:style>
-  <w:style w:type="paragraph" w:styleId="Kopfzeile">
-    <w:name w:val="header"/>
-    <w:basedOn w:val="Standard"/>
-    <w:link w:val="KopfzeileZeichen"/>
-    <w:uiPriority w:val="99"/>
-    <w:unhideWhenUsed/>
-    <w:rsid w:val="00DE3F99"/>
-    <w:pPr>
-      <w:tabs>
-        <w:tab w:val="center" w:pos="4703"/>
-        <w:tab w:val="right" w:pos="9406"/>
-      </w:tabs>
-    </w:pPr>
-  </w:style>
-  <w:style w:type="character" w:customStyle="1" w:styleId="KopfzeileZeichen">
-    <w:name w:val="Kopfzeile Zeichen"/>
-    <w:basedOn w:val="Absatzstandardschriftart"/>
-    <w:link w:val="Kopfzeile"/>
-    <w:uiPriority w:val="99"/>
-    <w:rsid w:val="00DE3F99"/>
-  </w:style>
-  <w:style w:type="paragraph" w:styleId="Fuzeile">
-    <w:name w:val="footer"/>
-    <w:basedOn w:val="Standard"/>
-    <w:link w:val="FuzeileZeichen"/>
-    <w:uiPriority w:val="99"/>
-    <w:unhideWhenUsed/>
-    <w:rsid w:val="00DE3F99"/>
-    <w:pPr>
-      <w:tabs>
-        <w:tab w:val="center" w:pos="4703"/>
-        <w:tab w:val="right" w:pos="9406"/>
-      </w:tabs>
-    </w:pPr>
-  </w:style>
-  <w:style w:type="character" w:customStyle="1" w:styleId="FuzeileZeichen">
-    <w:name w:val="Fußzeile Zeichen"/>
-    <w:basedOn w:val="Absatzstandardschriftart"/>
-    <w:link w:val="Fuzeile"/>
+  <w:style w:type="character" w:customStyle="1" w:styleId="FooterChar">
+    <w:name w:val="Footer Char"/>
+    <w:basedOn w:val="DefaultParagraphFont"/>
+    <w:link w:val="Footer"/>
     <w:uiPriority w:val="99"/>
     <w:rsid w:val="00DE3F99"/>
   </w:style>

</xml_diff>

<commit_message>
Unifies the way the sheet will be found
</commit_message>
<xml_diff>
--- a/doc/tFileExcelSheetInput.docx
+++ b/doc/tFileExcelSheetInput.docx
@@ -1,6 +1,6 @@
 
 <file path=word/document.xml><?xml version="1.0" encoding="utf-8"?>
-<w:document xmlns:wpc="http://schemas.microsoft.com/office/word/2010/wordprocessingCanvas" xmlns:mo="http://schemas.microsoft.com/office/mac/office/2008/main" xmlns:mc="http://schemas.openxmlformats.org/markup-compatibility/2006" xmlns:mv="urn:schemas-microsoft-com:mac:vml" xmlns:o="urn:schemas-microsoft-com:office:office" xmlns:r="http://schemas.openxmlformats.org/officeDocument/2006/relationships" xmlns:m="http://schemas.openxmlformats.org/officeDocument/2006/math" xmlns:v="urn:schemas-microsoft-com:vml" xmlns:wp14="http://schemas.microsoft.com/office/word/2010/wordprocessingDrawing" xmlns:wp="http://schemas.openxmlformats.org/drawingml/2006/wordprocessingDrawing" xmlns:w10="urn:schemas-microsoft-com:office:word" xmlns:w="http://schemas.openxmlformats.org/wordprocessingml/2006/main" xmlns:w14="http://schemas.microsoft.com/office/word/2010/wordml" xmlns:w15="http://schemas.microsoft.com/office/word/2012/wordml" xmlns:wpg="http://schemas.microsoft.com/office/word/2010/wordprocessingGroup" xmlns:wpi="http://schemas.microsoft.com/office/word/2010/wordprocessingInk" xmlns:wne="http://schemas.microsoft.com/office/word/2006/wordml" xmlns:wps="http://schemas.microsoft.com/office/word/2010/wordprocessingShape" mc:Ignorable="w14 w15 wp14">
+<w:document xmlns:wpc="http://schemas.microsoft.com/office/word/2010/wordprocessingCanvas" xmlns:cx="http://schemas.microsoft.com/office/drawing/2014/chartex" xmlns:cx1="http://schemas.microsoft.com/office/drawing/2015/9/8/chartex" xmlns:cx2="http://schemas.microsoft.com/office/drawing/2015/10/21/chartex" xmlns:cx3="http://schemas.microsoft.com/office/drawing/2016/5/9/chartex" xmlns:cx4="http://schemas.microsoft.com/office/drawing/2016/5/10/chartex" xmlns:cx5="http://schemas.microsoft.com/office/drawing/2016/5/11/chartex" xmlns:cx6="http://schemas.microsoft.com/office/drawing/2016/5/12/chartex" xmlns:cx7="http://schemas.microsoft.com/office/drawing/2016/5/13/chartex" xmlns:cx8="http://schemas.microsoft.com/office/drawing/2016/5/14/chartex" xmlns:mc="http://schemas.openxmlformats.org/markup-compatibility/2006" xmlns:aink="http://schemas.microsoft.com/office/drawing/2016/ink" xmlns:am3d="http://schemas.microsoft.com/office/drawing/2017/model3d" xmlns:o="urn:schemas-microsoft-com:office:office" xmlns:r="http://schemas.openxmlformats.org/officeDocument/2006/relationships" xmlns:m="http://schemas.openxmlformats.org/officeDocument/2006/math" xmlns:v="urn:schemas-microsoft-com:vml" xmlns:wp14="http://schemas.microsoft.com/office/word/2010/wordprocessingDrawing" xmlns:wp="http://schemas.openxmlformats.org/drawingml/2006/wordprocessingDrawing" xmlns:w10="urn:schemas-microsoft-com:office:word" xmlns:w="http://schemas.openxmlformats.org/wordprocessingml/2006/main" xmlns:w14="http://schemas.microsoft.com/office/word/2010/wordml" xmlns:w15="http://schemas.microsoft.com/office/word/2012/wordml" xmlns:w16cex="http://schemas.microsoft.com/office/word/2018/wordml/cex" xmlns:w16cid="http://schemas.microsoft.com/office/word/2016/wordml/cid" xmlns:w16="http://schemas.microsoft.com/office/word/2018/wordml" xmlns:w16se="http://schemas.microsoft.com/office/word/2015/wordml/symex" xmlns:wpg="http://schemas.microsoft.com/office/word/2010/wordprocessingGroup" xmlns:wpi="http://schemas.microsoft.com/office/word/2010/wordprocessingInk" xmlns:wne="http://schemas.microsoft.com/office/word/2006/wordml" xmlns:wps="http://schemas.microsoft.com/office/word/2010/wordprocessingShape" mc:Ignorable="w14 w15 w16se w16cid w16 w16cex wp14">
   <w:background w:color="FFFFFF"/>
   <w:body>
     <w:p>
@@ -89,6 +89,7 @@
         </w:rPr>
         <w:t xml:space="preserve">   </w:t>
       </w:r>
+      <w:proofErr w:type="spellStart"/>
       <w:r>
         <w:rPr>
           <w:b/>
@@ -111,6 +112,7 @@
         </w:rPr>
         <w:t>put</w:t>
       </w:r>
+      <w:proofErr w:type="spellEnd"/>
       <w:r>
         <w:rPr>
           <w:b/>
@@ -169,14 +171,13 @@
     </w:p>
     <w:p>
       <w:pPr>
-        <w:rPr>
-          <w:lang w:val="en-GB"/>
-        </w:rPr>
-      </w:pPr>
-      <w:r>
-        <w:rPr>
-          <w:b/>
-          <w:bCs/>
+        <w:pStyle w:val="Heading1"/>
+        <w:rPr>
+          <w:lang w:val="en-GB"/>
+        </w:rPr>
+      </w:pPr>
+      <w:r>
+        <w:rPr>
           <w:lang w:val="en-GB"/>
         </w:rPr>
         <w:t xml:space="preserve">Purpose                                                                                                           </w:t>
@@ -224,7 +225,21 @@
         <w:rPr>
           <w:lang w:val="en-GB"/>
         </w:rPr>
-        <w:t>This component needs the components tFileExcelWorkbookOpen (open a file or creates a workbook)</w:t>
+        <w:t xml:space="preserve">This component needs the components </w:t>
+      </w:r>
+      <w:proofErr w:type="spellStart"/>
+      <w:r>
+        <w:rPr>
+          <w:lang w:val="en-GB"/>
+        </w:rPr>
+        <w:t>tFileExcelWorkbookOpen</w:t>
+      </w:r>
+      <w:proofErr w:type="spellEnd"/>
+      <w:r>
+        <w:rPr>
+          <w:lang w:val="en-GB"/>
+        </w:rPr>
+        <w:t xml:space="preserve"> (open a file or creates a workbook)</w:t>
       </w:r>
     </w:p>
     <w:p>
@@ -393,6 +408,72 @@
     </w:p>
     <w:p>
       <w:pPr>
+        <w:pStyle w:val="Heading1"/>
+        <w:rPr>
+          <w:lang w:val="en-GB"/>
+        </w:rPr>
+      </w:pPr>
+      <w:r>
+        <w:rPr>
+          <w:lang w:val="en-GB"/>
+        </w:rPr>
+        <w:t>Talend-Integration</w:t>
+      </w:r>
+    </w:p>
+    <w:p>
+      <w:pPr>
+        <w:rPr>
+          <w:lang w:val="en-GB"/>
+        </w:rPr>
+      </w:pPr>
+    </w:p>
+    <w:p>
+      <w:pPr>
+        <w:rPr>
+          <w:lang w:val="en-GB"/>
+        </w:rPr>
+      </w:pPr>
+      <w:r>
+        <w:rPr>
+          <w:lang w:val="en-GB"/>
+        </w:rPr>
+        <w:t>This component can be found in the palette under File/</w:t>
+      </w:r>
+      <w:r>
+        <w:rPr>
+          <w:lang w:val="en-GB"/>
+        </w:rPr>
+        <w:t>Spread</w:t>
+      </w:r>
+      <w:r>
+        <w:rPr>
+          <w:lang w:val="en-GB"/>
+        </w:rPr>
+        <w:t>sheet</w:t>
+      </w:r>
+    </w:p>
+    <w:p>
+      <w:pPr>
+        <w:rPr>
+          <w:lang w:val="en-GB"/>
+        </w:rPr>
+      </w:pPr>
+      <w:r>
+        <w:rPr>
+          <w:lang w:val="en-GB"/>
+        </w:rPr>
+        <w:t>This component provides several return values.</w:t>
+      </w:r>
+    </w:p>
+    <w:p>
+      <w:pPr>
+        <w:rPr>
+          <w:lang w:val="en-GB"/>
+        </w:rPr>
+      </w:pPr>
+    </w:p>
+    <w:p>
+      <w:pPr>
         <w:rPr>
           <w:lang w:val="en-GB"/>
         </w:rPr>
@@ -403,82 +484,24 @@
           <w:bCs/>
           <w:lang w:val="en-GB"/>
         </w:rPr>
-        <w:t>Talend-Integration</w:t>
-      </w:r>
-    </w:p>
-    <w:p>
-      <w:pPr>
-        <w:rPr>
-          <w:lang w:val="en-GB"/>
-        </w:rPr>
-      </w:pPr>
-    </w:p>
-    <w:p>
-      <w:pPr>
-        <w:rPr>
-          <w:lang w:val="en-GB"/>
-        </w:rPr>
-      </w:pPr>
-      <w:r>
-        <w:rPr>
-          <w:lang w:val="en-GB"/>
-        </w:rPr>
-        <w:t>This component can be found in the palette under File/</w:t>
-      </w:r>
-      <w:r>
-        <w:rPr>
-          <w:lang w:val="en-GB"/>
-        </w:rPr>
-        <w:t>Spread</w:t>
-      </w:r>
-      <w:r>
-        <w:rPr>
-          <w:lang w:val="en-GB"/>
-        </w:rPr>
-        <w:t>sheet</w:t>
-      </w:r>
-    </w:p>
-    <w:p>
-      <w:pPr>
-        <w:rPr>
-          <w:lang w:val="en-GB"/>
-        </w:rPr>
-      </w:pPr>
-      <w:r>
-        <w:rPr>
-          <w:lang w:val="en-GB"/>
-        </w:rPr>
-        <w:t>This component provides several return values.</w:t>
-      </w:r>
-    </w:p>
-    <w:p>
-      <w:pPr>
-        <w:rPr>
-          <w:lang w:val="en-GB"/>
-        </w:rPr>
-      </w:pPr>
-    </w:p>
-    <w:p>
-      <w:pPr>
-        <w:rPr>
-          <w:lang w:val="en-GB"/>
-        </w:rPr>
-      </w:pPr>
+        <w:t>P</w:t>
+      </w:r>
       <w:r>
         <w:rPr>
           <w:b/>
           <w:bCs/>
           <w:lang w:val="en-GB"/>
         </w:rPr>
-        <w:t>P</w:t>
-      </w:r>
+        <w:t xml:space="preserve">arameters for </w:t>
+      </w:r>
+      <w:proofErr w:type="spellStart"/>
       <w:r>
         <w:rPr>
           <w:b/>
           <w:bCs/>
           <w:lang w:val="en-GB"/>
         </w:rPr>
-        <w:t>arameters for tFileExcelSheetIn</w:t>
+        <w:t>tFileExcelSheetIn</w:t>
       </w:r>
       <w:r>
         <w:rPr>
@@ -488,6 +511,7 @@
         </w:rPr>
         <w:t>put</w:t>
       </w:r>
+      <w:proofErr w:type="spellEnd"/>
     </w:p>
     <w:p>
       <w:pPr>
@@ -620,7 +644,14 @@
               <w:rPr>
                 <w:lang w:val="en-GB"/>
               </w:rPr>
-              <w:t>Choose the tFileExcelWorkbook</w:t>
+              <w:t xml:space="preserve">Choose the </w:t>
+            </w:r>
+            <w:proofErr w:type="spellStart"/>
+            <w:r>
+              <w:rPr>
+                <w:lang w:val="en-GB"/>
+              </w:rPr>
+              <w:t>tFileExcelWorkbook</w:t>
             </w:r>
             <w:r>
               <w:rPr>
@@ -628,6 +659,7 @@
               </w:rPr>
               <w:t>Open</w:t>
             </w:r>
+            <w:proofErr w:type="spellEnd"/>
             <w:r>
               <w:rPr>
                 <w:lang w:val="en-GB"/>
@@ -734,7 +766,21 @@
               <w:rPr>
                 <w:lang w:val="en-GB"/>
               </w:rPr>
-              <w:t>The name or the index of the sheet. Please take care of a valid sheet name or simply type the index of the sheet your want to write.</w:t>
+              <w:t xml:space="preserve">The name or the index of the sheet. Please take care of a valid sheet name or simply type the index of the sheet </w:t>
+            </w:r>
+            <w:proofErr w:type="spellStart"/>
+            <w:r>
+              <w:rPr>
+                <w:lang w:val="en-GB"/>
+              </w:rPr>
+              <w:t>your</w:t>
+            </w:r>
+            <w:proofErr w:type="spellEnd"/>
+            <w:r>
+              <w:rPr>
+                <w:lang w:val="en-GB"/>
+              </w:rPr>
+              <w:t xml:space="preserve"> want to write.</w:t>
             </w:r>
           </w:p>
           <w:p>
@@ -748,27 +794,21 @@
               <w:rPr>
                 <w:lang w:val="en-GB"/>
               </w:rPr>
-              <w:t>If the sheet does not exist</w:t>
-            </w:r>
-            <w:r>
-              <w:rPr>
-                <w:lang w:val="en-GB"/>
-              </w:rPr>
-              <w:t>, it will be created automatically.</w:t>
-            </w:r>
-          </w:p>
-          <w:p>
-            <w:pPr>
-              <w:pStyle w:val="TableContents"/>
-              <w:rPr>
-                <w:lang w:val="en-GB"/>
-              </w:rPr>
-            </w:pPr>
-            <w:r>
-              <w:rPr>
-                <w:lang w:val="en-GB"/>
-              </w:rPr>
-              <w:t>You can take the sheet name from the return value of the tFileExcelSheetList.</w:t>
+              <w:t xml:space="preserve">You can take the sheet name from the return value of the </w:t>
+            </w:r>
+            <w:proofErr w:type="spellStart"/>
+            <w:r>
+              <w:rPr>
+                <w:lang w:val="en-GB"/>
+              </w:rPr>
+              <w:t>tFileExcelSheetList</w:t>
+            </w:r>
+            <w:proofErr w:type="spellEnd"/>
+            <w:r>
+              <w:rPr>
+                <w:lang w:val="en-GB"/>
+              </w:rPr>
+              <w:t>.</w:t>
             </w:r>
           </w:p>
         </w:tc>
@@ -794,25 +834,7 @@
               <w:rPr>
                 <w:lang w:val="en-GB"/>
               </w:rPr>
-              <w:t>R</w:t>
-            </w:r>
-            <w:r>
-              <w:rPr>
-                <w:lang w:val="en-GB"/>
-              </w:rPr>
-              <w:t xml:space="preserve">ow </w:t>
-            </w:r>
-            <w:r>
-              <w:rPr>
-                <w:lang w:val="en-GB"/>
-              </w:rPr>
-              <w:t xml:space="preserve">start </w:t>
-            </w:r>
-            <w:r>
-              <w:rPr>
-                <w:lang w:val="en-GB"/>
-              </w:rPr>
-              <w:t>index</w:t>
+              <w:t>Find Sheet Tolerant</w:t>
             </w:r>
           </w:p>
         </w:tc>
@@ -837,13 +859,7 @@
               <w:rPr>
                 <w:lang w:val="en-GB"/>
               </w:rPr>
-              <w:t>The co</w:t>
-            </w:r>
-            <w:r>
-              <w:rPr>
-                <w:lang w:val="en-GB"/>
-              </w:rPr>
-              <w:t xml:space="preserve">mponent starts reading data with this row (1-based) </w:t>
+              <w:t xml:space="preserve">Find the sheet by ignoring case, spaces and underscores, otherwise the name must fit exactly to an existing sheet. </w:t>
             </w:r>
           </w:p>
         </w:tc>
@@ -869,7 +885,25 @@
               <w:rPr>
                 <w:lang w:val="en-GB"/>
               </w:rPr>
-              <w:t>Stop at empty row</w:t>
+              <w:t>R</w:t>
+            </w:r>
+            <w:r>
+              <w:rPr>
+                <w:lang w:val="en-GB"/>
+              </w:rPr>
+              <w:t xml:space="preserve">ow </w:t>
+            </w:r>
+            <w:r>
+              <w:rPr>
+                <w:lang w:val="en-GB"/>
+              </w:rPr>
+              <w:t xml:space="preserve">start </w:t>
+            </w:r>
+            <w:r>
+              <w:rPr>
+                <w:lang w:val="en-GB"/>
+              </w:rPr>
+              <w:t>index</w:t>
             </w:r>
           </w:p>
         </w:tc>
@@ -894,7 +928,13 @@
               <w:rPr>
                 <w:lang w:val="en-GB"/>
               </w:rPr>
-              <w:t>If no values from the row was received (only all configured columns) the component stops reading.</w:t>
+              <w:t>The co</w:t>
+            </w:r>
+            <w:r>
+              <w:rPr>
+                <w:lang w:val="en-GB"/>
+              </w:rPr>
+              <w:t xml:space="preserve">mponent starts reading data with this row (1-based) </w:t>
             </w:r>
           </w:p>
         </w:tc>
@@ -920,7 +960,7 @@
               <w:rPr>
                 <w:lang w:val="en-GB"/>
               </w:rPr>
-              <w:t>Skip empty rows</w:t>
+              <w:t>Stop at empty row</w:t>
             </w:r>
           </w:p>
         </w:tc>
@@ -945,7 +985,7 @@
               <w:rPr>
                 <w:lang w:val="en-GB"/>
               </w:rPr>
-              <w:t>If the all needed values are empty, the row will be skipped.</w:t>
+              <w:t>If no values from the row was received (only all configured columns) the component stops reading.</w:t>
             </w:r>
           </w:p>
         </w:tc>
@@ -971,7 +1011,7 @@
               <w:rPr>
                 <w:lang w:val="en-GB"/>
               </w:rPr>
-              <w:t>Column start</w:t>
+              <w:t>Skip empty rows</w:t>
             </w:r>
           </w:p>
         </w:tc>
@@ -996,24 +1036,8 @@
               <w:rPr>
                 <w:lang w:val="en-GB"/>
               </w:rPr>
-              <w:t>Is visible only if no individual column configuration takes place</w:t>
-            </w:r>
-          </w:p>
-          <w:p>
-            <w:pPr>
-              <w:pStyle w:val="TableContents"/>
-              <w:rPr>
-                <w:lang w:val="en-GB"/>
-              </w:rPr>
-            </w:pPr>
-            <w:r>
-              <w:rPr>
-                <w:lang w:val="en-GB"/>
-              </w:rPr>
-              <w:t>The first column A in an excel sheet can be referenced with "A" or 0.</w:t>
-            </w:r>
-            <w:bookmarkStart w:id="1" w:name="_GoBack"/>
-            <w:bookmarkEnd w:id="1"/>
+              <w:t>If the all needed values are empty, the row will be skipped.</w:t>
+            </w:r>
           </w:p>
         </w:tc>
       </w:tr>
@@ -1038,7 +1062,7 @@
               <w:rPr>
                 <w:lang w:val="en-GB"/>
               </w:rPr>
-              <w:t>Use individual column configuration</w:t>
+              <w:t>Column start</w:t>
             </w:r>
           </w:p>
         </w:tc>
@@ -1063,7 +1087,21 @@
               <w:rPr>
                 <w:lang w:val="en-GB"/>
               </w:rPr>
-              <w:t>If chosen it shows the configuration of columns and its position can be configured individual</w:t>
+              <w:t>Is visible only if no individual column configuration takes place</w:t>
+            </w:r>
+          </w:p>
+          <w:p>
+            <w:pPr>
+              <w:pStyle w:val="TableContents"/>
+              <w:rPr>
+                <w:lang w:val="en-GB"/>
+              </w:rPr>
+            </w:pPr>
+            <w:r>
+              <w:rPr>
+                <w:lang w:val="en-GB"/>
+              </w:rPr>
+              <w:t>The first column A in an excel sheet can be referenced with "A" or 0.</w:t>
             </w:r>
           </w:p>
         </w:tc>
@@ -1089,7 +1127,7 @@
               <w:rPr>
                 <w:lang w:val="en-GB"/>
               </w:rPr>
-              <w:t>User header to configure position of columns</w:t>
+              <w:t>Use individual column configuration</w:t>
             </w:r>
           </w:p>
         </w:tc>
@@ -1114,7 +1152,7 @@
               <w:rPr>
                 <w:lang w:val="en-GB"/>
               </w:rPr>
-              <w:t xml:space="preserve">If true the column position will be configured according to its position in the header line. The name will be found not case sensitive. </w:t>
+              <w:t>If chosen it shows the configuration of columns and its position can be configured individual</w:t>
             </w:r>
           </w:p>
         </w:tc>
@@ -1140,7 +1178,7 @@
               <w:rPr>
                 <w:lang w:val="en-GB"/>
               </w:rPr>
-              <w:t>Header line</w:t>
+              <w:t>User header to configure position of columns</w:t>
             </w:r>
           </w:p>
         </w:tc>
@@ -1165,7 +1203,7 @@
               <w:rPr>
                 <w:lang w:val="en-GB"/>
               </w:rPr>
-              <w:t>In the column configuration it is possible to configure the column position by the header line. Here set the index of the header line (1-based)</w:t>
+              <w:t xml:space="preserve">If true the column position will be configured according to its position in the header line. The name will be found not case sensitive. </w:t>
             </w:r>
           </w:p>
         </w:tc>
@@ -1191,7 +1229,7 @@
               <w:rPr>
                 <w:lang w:val="en-GB"/>
               </w:rPr>
-              <w:t>Column configuration</w:t>
+              <w:t>Header line</w:t>
             </w:r>
           </w:p>
         </w:tc>
@@ -1216,6 +1254,57 @@
               <w:rPr>
                 <w:lang w:val="en-GB"/>
               </w:rPr>
+              <w:t>In the column configuration it is possible to configure the column position by the header line. Here set the index of the header line (1-based)</w:t>
+            </w:r>
+          </w:p>
+        </w:tc>
+      </w:tr>
+      <w:tr>
+        <w:tc>
+          <w:tcPr>
+            <w:tcW w:w="2154" w:type="dxa"/>
+            <w:tcBorders>
+              <w:left w:val="single" w:sz="1" w:space="0" w:color="000000"/>
+              <w:bottom w:val="single" w:sz="1" w:space="0" w:color="000000"/>
+            </w:tcBorders>
+            <w:shd w:val="clear" w:color="auto" w:fill="auto"/>
+          </w:tcPr>
+          <w:p>
+            <w:pPr>
+              <w:pStyle w:val="TableContents"/>
+              <w:rPr>
+                <w:lang w:val="en-GB"/>
+              </w:rPr>
+            </w:pPr>
+            <w:r>
+              <w:rPr>
+                <w:lang w:val="en-GB"/>
+              </w:rPr>
+              <w:t>Column configuration</w:t>
+            </w:r>
+          </w:p>
+        </w:tc>
+        <w:tc>
+          <w:tcPr>
+            <w:tcW w:w="7491" w:type="dxa"/>
+            <w:tcBorders>
+              <w:left w:val="single" w:sz="1" w:space="0" w:color="000000"/>
+              <w:bottom w:val="single" w:sz="1" w:space="0" w:color="000000"/>
+              <w:right w:val="single" w:sz="1" w:space="0" w:color="000000"/>
+            </w:tcBorders>
+            <w:shd w:val="clear" w:color="auto" w:fill="auto"/>
+          </w:tcPr>
+          <w:p>
+            <w:pPr>
+              <w:pStyle w:val="TableContents"/>
+              <w:rPr>
+                <w:lang w:val="en-GB"/>
+              </w:rPr>
+            </w:pPr>
+            <w:r>
+              <w:rPr>
+                <w:lang w:val="en-GB"/>
+              </w:rPr>
               <w:t>You can specify the columns in the Column Configuration in the column Sheet Column Name. Here you can use the Excel letter reference (“A” for the first column) or an index (0 for the first column). It is possible to have gaps between the different column</w:t>
             </w:r>
             <w:r>
@@ -1311,6 +1400,7 @@
                 <w:b/>
                 <w:lang w:val="en-GB"/>
               </w:rPr>
+              <w:lastRenderedPageBreak/>
               <w:t xml:space="preserve">Name in Header: </w:t>
             </w:r>
             <w:r>
@@ -1350,7 +1440,21 @@
               <w:rPr>
                 <w:lang w:val="en-GB"/>
               </w:rPr>
-              <w:t xml:space="preserve">  If checked the comment will taken as value</w:t>
+              <w:t xml:space="preserve">  If checked the comment will </w:t>
+            </w:r>
+            <w:proofErr w:type="spellStart"/>
+            <w:r>
+              <w:rPr>
+                <w:lang w:val="en-GB"/>
+              </w:rPr>
+              <w:t>taken</w:t>
+            </w:r>
+            <w:proofErr w:type="spellEnd"/>
+            <w:r>
+              <w:rPr>
+                <w:lang w:val="en-GB"/>
+              </w:rPr>
+              <w:t xml:space="preserve"> as value</w:t>
             </w:r>
           </w:p>
           <w:p>
@@ -1420,15 +1524,16 @@
           <w:bCs/>
           <w:lang w:val="en-GB"/>
         </w:rPr>
-        <w:t>arameters for tFileExcelS</w:t>
-      </w:r>
+        <w:t xml:space="preserve">arameters for </w:t>
+      </w:r>
+      <w:proofErr w:type="spellStart"/>
       <w:r>
         <w:rPr>
           <w:b/>
           <w:bCs/>
           <w:lang w:val="en-GB"/>
         </w:rPr>
-        <w:t>heetIn</w:t>
+        <w:t>tFileExcelS</w:t>
       </w:r>
       <w:r>
         <w:rPr>
@@ -1436,8 +1541,17 @@
           <w:bCs/>
           <w:lang w:val="en-GB"/>
         </w:rPr>
+        <w:t>heetIn</w:t>
+      </w:r>
+      <w:r>
+        <w:rPr>
+          <w:b/>
+          <w:bCs/>
+          <w:lang w:val="en-GB"/>
+        </w:rPr>
         <w:t>put</w:t>
       </w:r>
+      <w:proofErr w:type="spellEnd"/>
     </w:p>
     <w:p>
       <w:pPr>
@@ -2161,65 +2275,43 @@
     </w:p>
     <w:p>
       <w:pPr>
-        <w:widowControl/>
-        <w:suppressAutoHyphens w:val="0"/>
-        <w:rPr>
-          <w:b/>
-          <w:sz w:val="24"/>
-          <w:szCs w:val="24"/>
-          <w:lang w:val="en-GB"/>
-        </w:rPr>
-      </w:pPr>
-      <w:r>
-        <w:rPr>
-          <w:b/>
-          <w:sz w:val="24"/>
-          <w:szCs w:val="24"/>
+        <w:pStyle w:val="Heading1"/>
+        <w:rPr>
+          <w:lang w:val="en-GB"/>
+        </w:rPr>
+      </w:pPr>
+      <w:r>
+        <w:rPr>
           <w:lang w:val="en-GB"/>
         </w:rPr>
         <w:t>S</w:t>
       </w:r>
       <w:r>
         <w:rPr>
-          <w:b/>
-          <w:sz w:val="24"/>
-          <w:szCs w:val="24"/>
           <w:lang w:val="en-GB"/>
         </w:rPr>
         <w:t>cenario</w:t>
       </w:r>
       <w:r>
         <w:rPr>
-          <w:b/>
-          <w:sz w:val="24"/>
-          <w:szCs w:val="24"/>
           <w:lang w:val="en-GB"/>
         </w:rPr>
         <w:t xml:space="preserve"> 1</w:t>
       </w:r>
       <w:r>
         <w:rPr>
-          <w:b/>
-          <w:sz w:val="24"/>
-          <w:szCs w:val="24"/>
           <w:lang w:val="en-GB"/>
         </w:rPr>
         <w:t>:</w:t>
       </w:r>
       <w:r>
         <w:rPr>
-          <w:b/>
-          <w:sz w:val="24"/>
-          <w:szCs w:val="24"/>
           <w:lang w:val="en-GB"/>
         </w:rPr>
         <w:t xml:space="preserve"> </w:t>
       </w:r>
       <w:r>
         <w:rPr>
-          <w:b/>
-          <w:sz w:val="24"/>
-          <w:szCs w:val="24"/>
           <w:lang w:val="en-GB"/>
         </w:rPr>
         <w:t>Read from cells referenced by the Excel column names</w:t>
@@ -2310,8 +2402,7 @@
     </w:p>
     <w:p>
       <w:pPr>
-        <w:widowControl/>
-        <w:suppressAutoHyphens w:val="0"/>
+        <w:pStyle w:val="Heading1"/>
         <w:rPr>
           <w:lang w:val="en-GB"/>
         </w:rPr>
@@ -2322,57 +2413,21 @@
         </w:rPr>
         <w:br w:type="page"/>
       </w:r>
-    </w:p>
-    <w:p>
-      <w:pPr>
-        <w:widowControl/>
-        <w:suppressAutoHyphens w:val="0"/>
-        <w:rPr>
-          <w:lang w:val="en-GB"/>
-        </w:rPr>
-      </w:pPr>
-    </w:p>
-    <w:p>
-      <w:pPr>
-        <w:widowControl/>
-        <w:suppressAutoHyphens w:val="0"/>
-        <w:rPr>
-          <w:lang w:val="en-GB"/>
-        </w:rPr>
-      </w:pPr>
-    </w:p>
-    <w:p>
-      <w:pPr>
-        <w:rPr>
-          <w:b/>
-          <w:sz w:val="24"/>
-          <w:szCs w:val="24"/>
-          <w:lang w:val="en-GB"/>
-        </w:rPr>
-      </w:pPr>
-      <w:r>
-        <w:rPr>
-          <w:b/>
-          <w:sz w:val="24"/>
-          <w:szCs w:val="24"/>
-          <w:lang w:val="en-GB"/>
-        </w:rPr>
+      <w:r>
+        <w:rPr>
+          <w:lang w:val="en-GB"/>
+        </w:rPr>
+        <w:lastRenderedPageBreak/>
         <w:t>Scenario 2</w:t>
       </w:r>
       <w:r>
         <w:rPr>
-          <w:b/>
-          <w:sz w:val="24"/>
-          <w:szCs w:val="24"/>
           <w:lang w:val="en-GB"/>
         </w:rPr>
         <w:t>:</w:t>
       </w:r>
       <w:r>
         <w:rPr>
-          <w:b/>
-          <w:sz w:val="24"/>
-          <w:szCs w:val="24"/>
           <w:lang w:val="en-GB"/>
         </w:rPr>
         <w:t xml:space="preserve"> Read from cells referenced by the header line</w:t>
@@ -2498,20 +2553,13 @@
     </w:p>
     <w:p>
       <w:pPr>
-        <w:widowControl/>
-        <w:suppressAutoHyphens w:val="0"/>
-        <w:rPr>
-          <w:b/>
-          <w:sz w:val="24"/>
-          <w:szCs w:val="24"/>
-          <w:lang w:val="en-GB"/>
-        </w:rPr>
-      </w:pPr>
-      <w:r>
-        <w:rPr>
-          <w:b/>
-          <w:sz w:val="24"/>
-          <w:szCs w:val="24"/>
+        <w:pStyle w:val="Heading1"/>
+        <w:rPr>
+          <w:lang w:val="en-GB"/>
+        </w:rPr>
+      </w:pPr>
+      <w:r>
+        <w:rPr>
           <w:lang w:val="en-GB"/>
         </w:rPr>
         <w:lastRenderedPageBreak/>
@@ -2640,7 +2688,21 @@
         <w:rPr>
           <w:lang w:val="en-GB"/>
         </w:rPr>
-        <w:t>In the component tFileExcelSheetInput activate in the advanced settings the options “Return Hyperlink URL” and “Concatenate Label</w:t>
+        <w:t xml:space="preserve">In the component </w:t>
+      </w:r>
+      <w:proofErr w:type="spellStart"/>
+      <w:r>
+        <w:rPr>
+          <w:lang w:val="en-GB"/>
+        </w:rPr>
+        <w:t>tFileExcelSheetInput</w:t>
+      </w:r>
+      <w:proofErr w:type="spellEnd"/>
+      <w:r>
+        <w:rPr>
+          <w:lang w:val="en-GB"/>
+        </w:rPr>
+        <w:t xml:space="preserve"> activate in the advanced settings the options “Return Hyperlink URL” and “Concatenate Label</w:t>
       </w:r>
       <w:r>
         <w:rPr>
@@ -2759,7 +2821,21 @@
         <w:rPr>
           <w:lang w:val="en-GB"/>
         </w:rPr>
-        <w:t xml:space="preserve">The tExtractRegexFields expects after the parsed field (link) additional fields as much as you want to extract content by regex groups. It is highly recommended to check the regex expression with external tools and take care you get only one regex sequence with (in this case) to groups. Please keep in mind every regex sequence causes an output record (e.g. an additional output record). </w:t>
+        <w:t xml:space="preserve">The </w:t>
+      </w:r>
+      <w:proofErr w:type="spellStart"/>
+      <w:r>
+        <w:rPr>
+          <w:lang w:val="en-GB"/>
+        </w:rPr>
+        <w:t>tExtractRegexFields</w:t>
+      </w:r>
+      <w:proofErr w:type="spellEnd"/>
+      <w:r>
+        <w:rPr>
+          <w:lang w:val="en-GB"/>
+        </w:rPr>
+        <w:t xml:space="preserve"> expects after the parsed field (link) additional fields as much as you want to extract content by regex groups. It is highly recommended to check the regex expression with external tools and take care you get only one regex sequence with (in this case) to groups. Please keep in mind every regex sequence causes an output record (e.g. an additional output record). </w:t>
       </w:r>
     </w:p>
     <w:p>
@@ -2840,7 +2916,7 @@
           <w:rFonts w:ascii="Courier" w:hAnsi="Courier" w:cs="Courier"/>
           <w:sz w:val="16"/>
           <w:szCs w:val="16"/>
-          <w:lang w:val="de-DE"/>
+          <w:lang w:val="en-GB"/>
         </w:rPr>
       </w:pPr>
       <w:r>
@@ -2848,7 +2924,7 @@
           <w:rFonts w:ascii="Courier" w:hAnsi="Courier" w:cs="Courier"/>
           <w:sz w:val="16"/>
           <w:szCs w:val="16"/>
-          <w:lang w:val="de-DE"/>
+          <w:lang w:val="en-GB"/>
         </w:rPr>
         <w:t>.-----------------------------+----------+--------------------+-----+-------+-------+----------.</w:t>
       </w:r>
@@ -2863,7 +2939,7 @@
           <w:rFonts w:ascii="Courier" w:hAnsi="Courier" w:cs="Courier"/>
           <w:sz w:val="16"/>
           <w:szCs w:val="16"/>
-          <w:lang w:val="de-DE"/>
+          <w:lang w:val="en-GB"/>
         </w:rPr>
       </w:pPr>
       <w:r>
@@ -2871,7 +2947,7 @@
           <w:rFonts w:ascii="Courier" w:hAnsi="Courier" w:cs="Courier"/>
           <w:sz w:val="16"/>
           <w:szCs w:val="16"/>
-          <w:lang w:val="de-DE"/>
+          <w:lang w:val="en-GB"/>
         </w:rPr>
         <w:t>|                                          tLogRow_1                                           |</w:t>
       </w:r>
@@ -2886,7 +2962,7 @@
           <w:rFonts w:ascii="Courier" w:hAnsi="Courier" w:cs="Courier"/>
           <w:sz w:val="16"/>
           <w:szCs w:val="16"/>
-          <w:lang w:val="de-DE"/>
+          <w:lang w:val="en-GB"/>
         </w:rPr>
       </w:pPr>
       <w:r>
@@ -2894,7 +2970,7 @@
           <w:rFonts w:ascii="Courier" w:hAnsi="Courier" w:cs="Courier"/>
           <w:sz w:val="16"/>
           <w:szCs w:val="16"/>
-          <w:lang w:val="de-DE"/>
+          <w:lang w:val="en-GB"/>
         </w:rPr>
         <w:t>|=----------------------------+----------+--------------------+-----+-------+-------+---------=|</w:t>
       </w:r>
@@ -2909,7 +2985,7 @@
           <w:rFonts w:ascii="Courier" w:hAnsi="Courier" w:cs="Courier"/>
           <w:sz w:val="16"/>
           <w:szCs w:val="16"/>
-          <w:lang w:val="de-DE"/>
+          <w:lang w:val="en-GB"/>
         </w:rPr>
       </w:pPr>
       <w:r>
@@ -2917,9 +2993,69 @@
           <w:rFonts w:ascii="Courier" w:hAnsi="Courier" w:cs="Courier"/>
           <w:sz w:val="16"/>
           <w:szCs w:val="16"/>
-          <w:lang w:val="de-DE"/>
-        </w:rPr>
-        <w:t>|link                         |link_label|link_url            |fname|lname  |number |date      |</w:t>
+          <w:lang w:val="en-GB"/>
+        </w:rPr>
+        <w:t>|link                         |</w:t>
+      </w:r>
+      <w:proofErr w:type="spellStart"/>
+      <w:r>
+        <w:rPr>
+          <w:rFonts w:ascii="Courier" w:hAnsi="Courier" w:cs="Courier"/>
+          <w:sz w:val="16"/>
+          <w:szCs w:val="16"/>
+          <w:lang w:val="en-GB"/>
+        </w:rPr>
+        <w:t>link_label|link_url</w:t>
+      </w:r>
+      <w:proofErr w:type="spellEnd"/>
+      <w:r>
+        <w:rPr>
+          <w:rFonts w:ascii="Courier" w:hAnsi="Courier" w:cs="Courier"/>
+          <w:sz w:val="16"/>
+          <w:szCs w:val="16"/>
+          <w:lang w:val="en-GB"/>
+        </w:rPr>
+        <w:t xml:space="preserve">            |</w:t>
+      </w:r>
+      <w:proofErr w:type="spellStart"/>
+      <w:r>
+        <w:rPr>
+          <w:rFonts w:ascii="Courier" w:hAnsi="Courier" w:cs="Courier"/>
+          <w:sz w:val="16"/>
+          <w:szCs w:val="16"/>
+          <w:lang w:val="en-GB"/>
+        </w:rPr>
+        <w:t>fname|</w:t>
+      </w:r>
+      <w:proofErr w:type="gramStart"/>
+      <w:r>
+        <w:rPr>
+          <w:rFonts w:ascii="Courier" w:hAnsi="Courier" w:cs="Courier"/>
+          <w:sz w:val="16"/>
+          <w:szCs w:val="16"/>
+          <w:lang w:val="en-GB"/>
+        </w:rPr>
+        <w:t>lname</w:t>
+      </w:r>
+      <w:proofErr w:type="spellEnd"/>
+      <w:r>
+        <w:rPr>
+          <w:rFonts w:ascii="Courier" w:hAnsi="Courier" w:cs="Courier"/>
+          <w:sz w:val="16"/>
+          <w:szCs w:val="16"/>
+          <w:lang w:val="en-GB"/>
+        </w:rPr>
+        <w:t xml:space="preserve">  |</w:t>
+      </w:r>
+      <w:proofErr w:type="gramEnd"/>
+      <w:r>
+        <w:rPr>
+          <w:rFonts w:ascii="Courier" w:hAnsi="Courier" w:cs="Courier"/>
+          <w:sz w:val="16"/>
+          <w:szCs w:val="16"/>
+          <w:lang w:val="en-GB"/>
+        </w:rPr>
+        <w:t>number |date      |</w:t>
       </w:r>
     </w:p>
     <w:p>
@@ -2932,7 +3068,6 @@
           <w:rFonts w:ascii="Courier" w:hAnsi="Courier" w:cs="Courier"/>
           <w:sz w:val="16"/>
           <w:szCs w:val="16"/>
-          <w:lang w:val="de-DE"/>
         </w:rPr>
       </w:pPr>
       <w:r>
@@ -2940,7 +3075,6 @@
           <w:rFonts w:ascii="Courier" w:hAnsi="Courier" w:cs="Courier"/>
           <w:sz w:val="16"/>
           <w:szCs w:val="16"/>
-          <w:lang w:val="de-DE"/>
         </w:rPr>
         <w:t>|=----------------------------+----------+--------------------+-----+-------+-------+---------=|</w:t>
       </w:r>
@@ -2955,7 +3089,6 @@
           <w:rFonts w:ascii="Courier" w:hAnsi="Courier" w:cs="Courier"/>
           <w:sz w:val="16"/>
           <w:szCs w:val="16"/>
-          <w:lang w:val="de-DE"/>
         </w:rPr>
       </w:pPr>
       <w:r>
@@ -2963,29 +3096,44 @@
           <w:rFonts w:ascii="Courier" w:hAnsi="Courier" w:cs="Courier"/>
           <w:sz w:val="16"/>
           <w:szCs w:val="16"/>
-          <w:lang w:val="de-DE"/>
-        </w:rPr>
-        <w:t>|Heise.de|http://www.heise.de/|Heise.de  |http://www.heise.de/|Jan  |Lolling|123.345|10-05-1965|</w:t>
-      </w:r>
-    </w:p>
-    <w:p>
-      <w:pPr>
-        <w:widowControl/>
-        <w:suppressAutoHyphens w:val="0"/>
-        <w:rPr>
-          <w:sz w:val="16"/>
-          <w:szCs w:val="16"/>
-          <w:lang w:val="en-GB"/>
-        </w:rPr>
-      </w:pPr>
+        </w:rPr>
+        <w:t>|</w:t>
+      </w:r>
+      <w:proofErr w:type="spellStart"/>
       <w:r>
         <w:rPr>
           <w:rFonts w:ascii="Courier" w:hAnsi="Courier" w:cs="Courier"/>
           <w:sz w:val="16"/>
           <w:szCs w:val="16"/>
-          <w:lang w:val="de-DE"/>
-        </w:rPr>
-        <w:t>'-----------------------------+----------+--------------------+-----+-------+-------+----------'</w:t>
+        </w:rPr>
+        <w:t>Heise.de|</w:t>
+      </w:r>
+      <w:proofErr w:type="gramStart"/>
+      <w:r>
+        <w:rPr>
+          <w:rFonts w:ascii="Courier" w:hAnsi="Courier" w:cs="Courier"/>
+          <w:sz w:val="16"/>
+          <w:szCs w:val="16"/>
+        </w:rPr>
+        <w:t>http</w:t>
+      </w:r>
+      <w:proofErr w:type="spellEnd"/>
+      <w:r>
+        <w:rPr>
+          <w:rFonts w:ascii="Courier" w:hAnsi="Courier" w:cs="Courier"/>
+          <w:sz w:val="16"/>
+          <w:szCs w:val="16"/>
+        </w:rPr>
+        <w:t>://www.heise.de/|Heise.de  |</w:t>
+      </w:r>
+      <w:proofErr w:type="gramEnd"/>
+      <w:r>
+        <w:rPr>
+          <w:rFonts w:ascii="Courier" w:hAnsi="Courier" w:cs="Courier"/>
+          <w:sz w:val="16"/>
+          <w:szCs w:val="16"/>
+        </w:rPr>
+        <w:t>http://www.heise.de/|Jan  |Lolling|123.345|10-05-1965|</w:t>
       </w:r>
     </w:p>
     <w:p>
@@ -2993,12 +3141,1700 @@
         <w:widowControl/>
         <w:suppressAutoHyphens w:val="0"/>
         <w:rPr>
-          <w:lang w:val="en-GB"/>
-        </w:rPr>
-      </w:pPr>
+          <w:sz w:val="16"/>
+          <w:szCs w:val="16"/>
+          <w:lang w:val="en-GB"/>
+        </w:rPr>
+      </w:pPr>
+      <w:r>
+        <w:rPr>
+          <w:rFonts w:ascii="Courier" w:hAnsi="Courier" w:cs="Courier"/>
+          <w:sz w:val="16"/>
+          <w:szCs w:val="16"/>
+        </w:rPr>
+        <w:t>'-----------------------------+----------+--------------------+-----+-------+-------+----------'</w:t>
+      </w:r>
+    </w:p>
+    <w:p>
+      <w:pPr>
+        <w:widowControl/>
+        <w:suppressAutoHyphens w:val="0"/>
+        <w:rPr>
+          <w:lang w:val="en-GB"/>
+        </w:rPr>
+      </w:pPr>
+    </w:p>
+    <w:p>
+      <w:pPr>
+        <w:widowControl/>
+        <w:suppressAutoHyphens w:val="0"/>
+        <w:rPr>
+          <w:lang w:val="en-GB"/>
+        </w:rPr>
+      </w:pPr>
+    </w:p>
+    <w:p>
+      <w:pPr>
+        <w:widowControl/>
+        <w:suppressAutoHyphens w:val="0"/>
+        <w:rPr>
+          <w:lang w:val="en-GB"/>
+        </w:rPr>
+      </w:pPr>
+    </w:p>
+    <w:p>
+      <w:pPr>
+        <w:widowControl/>
+        <w:suppressAutoHyphens w:val="0"/>
+        <w:rPr>
+          <w:lang w:val="en-GB"/>
+        </w:rPr>
+      </w:pPr>
+    </w:p>
+    <w:p>
+      <w:pPr>
+        <w:rPr>
+          <w:b/>
+          <w:bCs/>
+          <w:sz w:val="28"/>
+          <w:szCs w:val="28"/>
+          <w:lang w:val="en-GB"/>
+        </w:rPr>
+      </w:pPr>
+      <w:r>
+        <w:rPr>
+          <w:noProof/>
+          <w:lang w:eastAsia="en-US"/>
+        </w:rPr>
+        <w:lastRenderedPageBreak/>
+        <w:drawing>
+          <wp:anchor distT="0" distB="0" distL="0" distR="0" simplePos="0" relativeHeight="251660288" behindDoc="0" locked="0" layoutInCell="1" allowOverlap="1" wp14:anchorId="595D9838" wp14:editId="76A593A0">
+            <wp:simplePos x="0" y="0"/>
+            <wp:positionH relativeFrom="column">
+              <wp:posOffset>35560</wp:posOffset>
+            </wp:positionH>
+            <wp:positionV relativeFrom="paragraph">
+              <wp:posOffset>-42545</wp:posOffset>
+            </wp:positionV>
+            <wp:extent cx="405130" cy="405130"/>
+            <wp:effectExtent l="0" t="0" r="0" b="0"/>
+            <wp:wrapSquare wrapText="largest"/>
+            <wp:docPr id="7" name="Bild 3"/>
+            <wp:cNvGraphicFramePr>
+              <a:graphicFrameLocks xmlns:a="http://schemas.openxmlformats.org/drawingml/2006/main" noChangeAspect="1"/>
+            </wp:cNvGraphicFramePr>
+            <a:graphic xmlns:a="http://schemas.openxmlformats.org/drawingml/2006/main">
+              <a:graphicData uri="http://schemas.openxmlformats.org/drawingml/2006/picture">
+                <pic:pic xmlns:pic="http://schemas.openxmlformats.org/drawingml/2006/picture">
+                  <pic:nvPicPr>
+                    <pic:cNvPr id="0" name="Picture 3"/>
+                    <pic:cNvPicPr>
+                      <a:picLocks noChangeAspect="1" noChangeArrowheads="1"/>
+                    </pic:cNvPicPr>
+                  </pic:nvPicPr>
+                  <pic:blipFill>
+                    <a:blip r:embed="rId7">
+                      <a:extLst>
+                        <a:ext uri="{28A0092B-C50C-407E-A947-70E740481C1C}">
+                          <a14:useLocalDpi xmlns:a14="http://schemas.microsoft.com/office/drawing/2010/main" val="0"/>
+                        </a:ext>
+                      </a:extLst>
+                    </a:blip>
+                    <a:srcRect/>
+                    <a:stretch>
+                      <a:fillRect/>
+                    </a:stretch>
+                  </pic:blipFill>
+                  <pic:spPr bwMode="auto">
+                    <a:xfrm>
+                      <a:off x="0" y="0"/>
+                      <a:ext cx="405130" cy="405130"/>
+                    </a:xfrm>
+                    <a:prstGeom prst="rect">
+                      <a:avLst/>
+                    </a:prstGeom>
+                    <a:solidFill>
+                      <a:srgbClr val="FFFFFF"/>
+                    </a:solidFill>
+                    <a:ln>
+                      <a:noFill/>
+                    </a:ln>
+                  </pic:spPr>
+                </pic:pic>
+              </a:graphicData>
+            </a:graphic>
+            <wp14:sizeRelH relativeFrom="page">
+              <wp14:pctWidth>0</wp14:pctWidth>
+            </wp14:sizeRelH>
+            <wp14:sizeRelV relativeFrom="page">
+              <wp14:pctHeight>0</wp14:pctHeight>
+            </wp14:sizeRelV>
+          </wp:anchor>
+        </w:drawing>
+      </w:r>
+      <w:r>
+        <w:rPr>
+          <w:lang w:val="en-GB"/>
+        </w:rPr>
+        <w:t xml:space="preserve">   </w:t>
+      </w:r>
+      <w:proofErr w:type="spellStart"/>
+      <w:r>
+        <w:rPr>
+          <w:b/>
+          <w:bCs/>
+          <w:sz w:val="28"/>
+          <w:szCs w:val="28"/>
+          <w:u w:val="single"/>
+          <w:lang w:val="en-GB"/>
+        </w:rPr>
+        <w:t>tFileExcelSheetIn</w:t>
+      </w:r>
+      <w:r>
+        <w:rPr>
+          <w:b/>
+          <w:bCs/>
+          <w:sz w:val="28"/>
+          <w:szCs w:val="28"/>
+          <w:u w:val="single"/>
+          <w:lang w:val="en-GB"/>
+        </w:rPr>
+        <w:t>put</w:t>
+      </w:r>
+      <w:r>
+        <w:rPr>
+          <w:b/>
+          <w:bCs/>
+          <w:sz w:val="28"/>
+          <w:szCs w:val="28"/>
+          <w:u w:val="single"/>
+          <w:lang w:val="en-GB"/>
+        </w:rPr>
+        <w:t>Unpivot</w:t>
+      </w:r>
+      <w:proofErr w:type="spellEnd"/>
+    </w:p>
+    <w:p>
+      <w:pPr>
+        <w:rPr>
+          <w:b/>
+          <w:bCs/>
+          <w:sz w:val="28"/>
+          <w:szCs w:val="28"/>
+          <w:lang w:val="en-GB"/>
+        </w:rPr>
+      </w:pPr>
+    </w:p>
+    <w:p>
+      <w:pPr>
+        <w:rPr>
+          <w:lang w:val="en-GB"/>
+        </w:rPr>
+      </w:pPr>
+      <w:r>
+        <w:rPr>
+          <w:b/>
+          <w:bCs/>
+          <w:sz w:val="28"/>
+          <w:szCs w:val="28"/>
+          <w:lang w:val="en-GB"/>
+        </w:rPr>
+        <w:t xml:space="preserve">                                                                    </w:t>
+      </w:r>
+      <w:r>
+        <w:rPr>
+          <w:b/>
+          <w:bCs/>
+          <w:sz w:val="28"/>
+          <w:szCs w:val="28"/>
+          <w:lang w:val="en-GB"/>
+        </w:rPr>
+        <w:t xml:space="preserve">                               </w:t>
+      </w:r>
+    </w:p>
+    <w:p>
+      <w:pPr>
+        <w:rPr>
+          <w:lang w:val="en-GB"/>
+        </w:rPr>
+      </w:pPr>
+    </w:p>
+    <w:p>
+      <w:pPr>
+        <w:pStyle w:val="Heading1"/>
+        <w:rPr>
+          <w:lang w:val="en-GB"/>
+        </w:rPr>
+      </w:pPr>
+      <w:r>
+        <w:rPr>
+          <w:lang w:val="en-GB"/>
+        </w:rPr>
+        <w:t xml:space="preserve">Purpose                                                                                                           </w:t>
+      </w:r>
+    </w:p>
+    <w:p>
+      <w:pPr>
+        <w:rPr>
+          <w:lang w:val="en-GB"/>
+        </w:rPr>
+      </w:pPr>
+    </w:p>
+    <w:p>
+      <w:pPr>
+        <w:rPr>
+          <w:lang w:val="en-GB"/>
+        </w:rPr>
+      </w:pPr>
+      <w:r>
+        <w:rPr>
+          <w:lang w:val="en-GB"/>
+        </w:rPr>
+        <w:t>This component normalized pivotal structured data.</w:t>
+      </w:r>
+    </w:p>
+    <w:p>
+      <w:pPr>
+        <w:rPr>
+          <w:lang w:val="en-GB"/>
+        </w:rPr>
+      </w:pPr>
+      <w:r>
+        <w:rPr>
+          <w:lang w:val="en-GB"/>
+        </w:rPr>
+        <w:t xml:space="preserve">This component needs the components </w:t>
+      </w:r>
+      <w:proofErr w:type="spellStart"/>
+      <w:r>
+        <w:rPr>
+          <w:lang w:val="en-GB"/>
+        </w:rPr>
+        <w:t>tFileExce</w:t>
+      </w:r>
+      <w:r>
+        <w:rPr>
+          <w:lang w:val="en-GB"/>
+        </w:rPr>
+        <w:t>lSheetInput</w:t>
+      </w:r>
+      <w:proofErr w:type="spellEnd"/>
+      <w:r>
+        <w:rPr>
+          <w:lang w:val="en-GB"/>
+        </w:rPr>
+        <w:t xml:space="preserve"> which </w:t>
+      </w:r>
+      <w:r>
+        <w:rPr>
+          <w:lang w:val="en-GB"/>
+        </w:rPr>
+        <w:t>reads</w:t>
+      </w:r>
+      <w:r>
+        <w:rPr>
+          <w:lang w:val="en-GB"/>
+        </w:rPr>
+        <w:t xml:space="preserve"> </w:t>
+      </w:r>
+      <w:r>
+        <w:rPr>
+          <w:lang w:val="en-GB"/>
+        </w:rPr>
+        <w:t xml:space="preserve">the actual </w:t>
+      </w:r>
+      <w:r>
+        <w:rPr>
+          <w:lang w:val="en-GB"/>
+        </w:rPr>
+        <w:t xml:space="preserve">row by row and </w:t>
+      </w:r>
+      <w:proofErr w:type="spellStart"/>
+      <w:r>
+        <w:rPr>
+          <w:lang w:val="en-GB"/>
+        </w:rPr>
+        <w:t>tFileExcelSheetInputUnpivot</w:t>
+      </w:r>
+      <w:proofErr w:type="spellEnd"/>
+      <w:r>
+        <w:rPr>
+          <w:lang w:val="en-GB"/>
+        </w:rPr>
+        <w:t xml:space="preserve"> normalizes the</w:t>
+      </w:r>
+      <w:r>
+        <w:rPr>
+          <w:lang w:val="en-GB"/>
+        </w:rPr>
+        <w:t>se</w:t>
+      </w:r>
+      <w:r>
+        <w:rPr>
+          <w:lang w:val="en-GB"/>
+        </w:rPr>
+        <w:t xml:space="preserve"> row data.</w:t>
+      </w:r>
+    </w:p>
+    <w:p>
+      <w:pPr>
+        <w:ind w:left="720"/>
+        <w:rPr>
+          <w:lang w:val="en-GB"/>
+        </w:rPr>
+      </w:pPr>
+    </w:p>
+    <w:p>
+      <w:pPr>
+        <w:pStyle w:val="Heading1"/>
+        <w:rPr>
+          <w:lang w:val="en-GB"/>
+        </w:rPr>
+      </w:pPr>
+      <w:r>
+        <w:rPr>
+          <w:lang w:val="en-GB"/>
+        </w:rPr>
+        <w:t>Talend-Integration</w:t>
+      </w:r>
+    </w:p>
+    <w:p>
+      <w:pPr>
+        <w:rPr>
+          <w:lang w:val="en-GB"/>
+        </w:rPr>
+      </w:pPr>
+    </w:p>
+    <w:p>
+      <w:pPr>
+        <w:rPr>
+          <w:lang w:val="en-GB"/>
+        </w:rPr>
+      </w:pPr>
+      <w:r>
+        <w:rPr>
+          <w:lang w:val="en-GB"/>
+        </w:rPr>
+        <w:t>This component can be found in the palette under File/</w:t>
+      </w:r>
+      <w:r>
+        <w:rPr>
+          <w:lang w:val="en-GB"/>
+        </w:rPr>
+        <w:t>Spread</w:t>
+      </w:r>
+      <w:r>
+        <w:rPr>
+          <w:lang w:val="en-GB"/>
+        </w:rPr>
+        <w:t>sheet</w:t>
+      </w:r>
+    </w:p>
+    <w:p>
+      <w:pPr>
+        <w:rPr>
+          <w:lang w:val="en-GB"/>
+        </w:rPr>
+      </w:pPr>
+      <w:r>
+        <w:rPr>
+          <w:lang w:val="en-GB"/>
+        </w:rPr>
+        <w:t xml:space="preserve">This component </w:t>
+      </w:r>
+      <w:r>
+        <w:rPr>
+          <w:lang w:val="en-GB"/>
+        </w:rPr>
+        <w:t>multiplies potentially the incoming records</w:t>
+      </w:r>
+    </w:p>
+    <w:p>
+      <w:pPr>
+        <w:rPr>
+          <w:lang w:val="en-GB"/>
+        </w:rPr>
+      </w:pPr>
+    </w:p>
+    <w:p>
+      <w:pPr>
+        <w:rPr>
+          <w:lang w:val="en-GB"/>
+        </w:rPr>
+      </w:pPr>
+      <w:r>
+        <w:rPr>
+          <w:b/>
+          <w:bCs/>
+          <w:lang w:val="en-GB"/>
+        </w:rPr>
+        <w:t>P</w:t>
+      </w:r>
+      <w:r>
+        <w:rPr>
+          <w:b/>
+          <w:bCs/>
+          <w:lang w:val="en-GB"/>
+        </w:rPr>
+        <w:t xml:space="preserve">arameters for </w:t>
+      </w:r>
+      <w:proofErr w:type="spellStart"/>
+      <w:r>
+        <w:rPr>
+          <w:b/>
+          <w:bCs/>
+          <w:lang w:val="en-GB"/>
+        </w:rPr>
+        <w:t>tFileExcelSheetIn</w:t>
+      </w:r>
+      <w:r>
+        <w:rPr>
+          <w:b/>
+          <w:bCs/>
+          <w:lang w:val="en-GB"/>
+        </w:rPr>
+        <w:t>put</w:t>
+      </w:r>
+      <w:r>
+        <w:rPr>
+          <w:b/>
+          <w:bCs/>
+          <w:lang w:val="en-GB"/>
+        </w:rPr>
+        <w:t>Unpivot</w:t>
+      </w:r>
+      <w:proofErr w:type="spellEnd"/>
+    </w:p>
+    <w:p>
+      <w:pPr>
+        <w:rPr>
+          <w:lang w:val="en-GB"/>
+        </w:rPr>
+      </w:pPr>
+    </w:p>
+    <w:tbl>
+      <w:tblPr>
+        <w:tblW w:w="0" w:type="auto"/>
+        <w:tblInd w:w="55" w:type="dxa"/>
+        <w:tblLayout w:type="fixed"/>
+        <w:tblCellMar>
+          <w:top w:w="55" w:type="dxa"/>
+          <w:left w:w="55" w:type="dxa"/>
+          <w:bottom w:w="55" w:type="dxa"/>
+          <w:right w:w="55" w:type="dxa"/>
+        </w:tblCellMar>
+        <w:tblLook w:val="0000" w:firstRow="0" w:lastRow="0" w:firstColumn="0" w:lastColumn="0" w:noHBand="0" w:noVBand="0"/>
+      </w:tblPr>
+      <w:tblGrid>
+        <w:gridCol w:w="2154"/>
+        <w:gridCol w:w="7491"/>
+      </w:tblGrid>
+      <w:tr>
+        <w:tc>
+          <w:tcPr>
+            <w:tcW w:w="2154" w:type="dxa"/>
+            <w:tcBorders>
+              <w:top w:val="single" w:sz="2" w:space="0" w:color="000000"/>
+              <w:left w:val="single" w:sz="1" w:space="0" w:color="000000"/>
+              <w:bottom w:val="single" w:sz="1" w:space="0" w:color="000000"/>
+            </w:tcBorders>
+            <w:shd w:val="clear" w:color="auto" w:fill="E6E6FF"/>
+          </w:tcPr>
+          <w:p>
+            <w:pPr>
+              <w:pStyle w:val="TableContents"/>
+              <w:rPr>
+                <w:b/>
+                <w:bCs/>
+                <w:lang w:val="en-GB"/>
+              </w:rPr>
+            </w:pPr>
+            <w:r>
+              <w:rPr>
+                <w:b/>
+                <w:bCs/>
+                <w:lang w:val="en-GB"/>
+              </w:rPr>
+              <w:t>Property</w:t>
+            </w:r>
+          </w:p>
+        </w:tc>
+        <w:tc>
+          <w:tcPr>
+            <w:tcW w:w="7491" w:type="dxa"/>
+            <w:tcBorders>
+              <w:top w:val="single" w:sz="2" w:space="0" w:color="000000"/>
+              <w:left w:val="single" w:sz="1" w:space="0" w:color="000000"/>
+              <w:bottom w:val="single" w:sz="1" w:space="0" w:color="000000"/>
+              <w:right w:val="single" w:sz="1" w:space="0" w:color="000000"/>
+            </w:tcBorders>
+            <w:shd w:val="clear" w:color="auto" w:fill="E6E6FF"/>
+          </w:tcPr>
+          <w:p>
+            <w:pPr>
+              <w:pStyle w:val="TableContents"/>
+              <w:rPr>
+                <w:lang w:val="en-GB"/>
+              </w:rPr>
+            </w:pPr>
+            <w:r>
+              <w:rPr>
+                <w:b/>
+                <w:bCs/>
+                <w:lang w:val="en-GB"/>
+              </w:rPr>
+              <w:t>Content</w:t>
+            </w:r>
+          </w:p>
+        </w:tc>
+      </w:tr>
+      <w:tr>
+        <w:tc>
+          <w:tcPr>
+            <w:tcW w:w="2154" w:type="dxa"/>
+            <w:tcBorders>
+              <w:left w:val="single" w:sz="1" w:space="0" w:color="000000"/>
+              <w:bottom w:val="single" w:sz="1" w:space="0" w:color="000000"/>
+            </w:tcBorders>
+            <w:shd w:val="clear" w:color="auto" w:fill="auto"/>
+          </w:tcPr>
+          <w:p>
+            <w:pPr>
+              <w:pStyle w:val="TableContents"/>
+              <w:rPr>
+                <w:lang w:val="en-GB"/>
+              </w:rPr>
+            </w:pPr>
+            <w:proofErr w:type="spellStart"/>
+            <w:r>
+              <w:rPr>
+                <w:lang w:val="en-GB"/>
+              </w:rPr>
+              <w:t>tFileExcelSheetInput</w:t>
+            </w:r>
+            <w:proofErr w:type="spellEnd"/>
+            <w:r>
+              <w:rPr>
+                <w:lang w:val="en-GB"/>
+              </w:rPr>
+              <w:t xml:space="preserve"> component</w:t>
+            </w:r>
+          </w:p>
+        </w:tc>
+        <w:tc>
+          <w:tcPr>
+            <w:tcW w:w="7491" w:type="dxa"/>
+            <w:tcBorders>
+              <w:left w:val="single" w:sz="1" w:space="0" w:color="000000"/>
+              <w:bottom w:val="single" w:sz="1" w:space="0" w:color="000000"/>
+              <w:right w:val="single" w:sz="1" w:space="0" w:color="000000"/>
+            </w:tcBorders>
+            <w:shd w:val="clear" w:color="auto" w:fill="auto"/>
+          </w:tcPr>
+          <w:p>
+            <w:pPr>
+              <w:pStyle w:val="TableContents"/>
+              <w:rPr>
+                <w:lang w:val="en-GB"/>
+              </w:rPr>
+            </w:pPr>
+            <w:r>
+              <w:rPr>
+                <w:lang w:val="en-GB"/>
+              </w:rPr>
+              <w:t xml:space="preserve">Choose the </w:t>
+            </w:r>
+            <w:proofErr w:type="spellStart"/>
+            <w:r>
+              <w:rPr>
+                <w:lang w:val="en-GB"/>
+              </w:rPr>
+              <w:t>tFileExcelSheetInput</w:t>
+            </w:r>
+            <w:proofErr w:type="spellEnd"/>
+            <w:r>
+              <w:rPr>
+                <w:lang w:val="en-GB"/>
+              </w:rPr>
+              <w:t xml:space="preserve"> </w:t>
+            </w:r>
+            <w:r>
+              <w:rPr>
+                <w:lang w:val="en-GB"/>
+              </w:rPr>
+              <w:t>which is the actual input for this component</w:t>
+            </w:r>
+          </w:p>
+        </w:tc>
+      </w:tr>
+      <w:tr>
+        <w:tc>
+          <w:tcPr>
+            <w:tcW w:w="2154" w:type="dxa"/>
+            <w:tcBorders>
+              <w:left w:val="single" w:sz="1" w:space="0" w:color="000000"/>
+              <w:bottom w:val="single" w:sz="1" w:space="0" w:color="000000"/>
+            </w:tcBorders>
+            <w:shd w:val="clear" w:color="auto" w:fill="auto"/>
+          </w:tcPr>
+          <w:p>
+            <w:pPr>
+              <w:pStyle w:val="TableContents"/>
+              <w:rPr>
+                <w:lang w:val="en-GB"/>
+              </w:rPr>
+            </w:pPr>
+            <w:r>
+              <w:rPr>
+                <w:lang w:val="en-GB"/>
+              </w:rPr>
+              <w:t>Schema</w:t>
+            </w:r>
+          </w:p>
+        </w:tc>
+        <w:tc>
+          <w:tcPr>
+            <w:tcW w:w="7491" w:type="dxa"/>
+            <w:tcBorders>
+              <w:left w:val="single" w:sz="1" w:space="0" w:color="000000"/>
+              <w:bottom w:val="single" w:sz="1" w:space="0" w:color="000000"/>
+              <w:right w:val="single" w:sz="1" w:space="0" w:color="000000"/>
+            </w:tcBorders>
+            <w:shd w:val="clear" w:color="auto" w:fill="auto"/>
+          </w:tcPr>
+          <w:p>
+            <w:pPr>
+              <w:pStyle w:val="TableContents"/>
+              <w:rPr>
+                <w:lang w:val="en-GB"/>
+              </w:rPr>
+            </w:pPr>
+            <w:r>
+              <w:rPr>
+                <w:lang w:val="en-GB"/>
+              </w:rPr>
+              <w:t>The schema of the output</w:t>
+            </w:r>
+          </w:p>
+        </w:tc>
+      </w:tr>
+      <w:tr>
+        <w:tc>
+          <w:tcPr>
+            <w:tcW w:w="2154" w:type="dxa"/>
+            <w:tcBorders>
+              <w:left w:val="single" w:sz="1" w:space="0" w:color="000000"/>
+              <w:bottom w:val="single" w:sz="2" w:space="0" w:color="000000"/>
+            </w:tcBorders>
+            <w:shd w:val="clear" w:color="auto" w:fill="auto"/>
+          </w:tcPr>
+          <w:p>
+            <w:pPr>
+              <w:pStyle w:val="TableContents"/>
+              <w:rPr>
+                <w:lang w:val="en-GB"/>
+              </w:rPr>
+            </w:pPr>
+            <w:r>
+              <w:rPr>
+                <w:lang w:val="en-GB"/>
+              </w:rPr>
+              <w:t>Row index for the header</w:t>
+            </w:r>
+          </w:p>
+        </w:tc>
+        <w:tc>
+          <w:tcPr>
+            <w:tcW w:w="7491" w:type="dxa"/>
+            <w:tcBorders>
+              <w:left w:val="single" w:sz="1" w:space="0" w:color="000000"/>
+              <w:bottom w:val="single" w:sz="2" w:space="0" w:color="000000"/>
+              <w:right w:val="single" w:sz="1" w:space="0" w:color="000000"/>
+            </w:tcBorders>
+            <w:shd w:val="clear" w:color="auto" w:fill="auto"/>
+          </w:tcPr>
+          <w:p>
+            <w:pPr>
+              <w:pStyle w:val="TableContents"/>
+              <w:rPr>
+                <w:lang w:val="en-GB"/>
+              </w:rPr>
+            </w:pPr>
+            <w:r>
+              <w:rPr>
+                <w:lang w:val="en-GB"/>
+              </w:rPr>
+              <w:t>Config here to the header row</w:t>
+            </w:r>
+          </w:p>
+        </w:tc>
+      </w:tr>
+      <w:tr>
+        <w:tc>
+          <w:tcPr>
+            <w:tcW w:w="2154" w:type="dxa"/>
+            <w:tcBorders>
+              <w:top w:val="single" w:sz="2" w:space="0" w:color="000000"/>
+              <w:left w:val="single" w:sz="2" w:space="0" w:color="000000"/>
+              <w:bottom w:val="single" w:sz="2" w:space="0" w:color="000000"/>
+              <w:right w:val="single" w:sz="2" w:space="0" w:color="000000"/>
+            </w:tcBorders>
+            <w:shd w:val="clear" w:color="auto" w:fill="auto"/>
+          </w:tcPr>
+          <w:p>
+            <w:pPr>
+              <w:pStyle w:val="TableContents"/>
+              <w:rPr>
+                <w:lang w:val="en-GB"/>
+              </w:rPr>
+            </w:pPr>
+            <w:r>
+              <w:rPr>
+                <w:lang w:val="en-GB"/>
+              </w:rPr>
+              <w:t>Start column index of the pivot data</w:t>
+            </w:r>
+          </w:p>
+        </w:tc>
+        <w:tc>
+          <w:tcPr>
+            <w:tcW w:w="7491" w:type="dxa"/>
+            <w:tcBorders>
+              <w:top w:val="single" w:sz="2" w:space="0" w:color="000000"/>
+              <w:left w:val="single" w:sz="2" w:space="0" w:color="000000"/>
+              <w:bottom w:val="single" w:sz="2" w:space="0" w:color="000000"/>
+              <w:right w:val="single" w:sz="2" w:space="0" w:color="000000"/>
+            </w:tcBorders>
+            <w:shd w:val="clear" w:color="auto" w:fill="auto"/>
+          </w:tcPr>
+          <w:p>
+            <w:pPr>
+              <w:pStyle w:val="TableContents"/>
+              <w:rPr>
+                <w:lang w:val="en-GB"/>
+              </w:rPr>
+            </w:pPr>
+            <w:r>
+              <w:rPr>
+                <w:lang w:val="en-GB"/>
+              </w:rPr>
+              <w:t>Config here the start column at which the pivot data starts</w:t>
+            </w:r>
+          </w:p>
+          <w:p>
+            <w:pPr>
+              <w:pStyle w:val="TableContents"/>
+              <w:rPr>
+                <w:lang w:val="en-GB"/>
+              </w:rPr>
+            </w:pPr>
+            <w:r>
+              <w:rPr>
+                <w:lang w:val="en-GB"/>
+              </w:rPr>
+              <w:t>(</w:t>
+            </w:r>
+            <w:proofErr w:type="gramStart"/>
+            <w:r>
+              <w:rPr>
+                <w:lang w:val="en-GB"/>
+              </w:rPr>
+              <w:t>it</w:t>
+            </w:r>
+            <w:proofErr w:type="gramEnd"/>
+            <w:r>
+              <w:rPr>
+                <w:lang w:val="en-GB"/>
+              </w:rPr>
+              <w:t xml:space="preserve"> is 0-based or starts with “A”)</w:t>
+            </w:r>
+          </w:p>
+        </w:tc>
+      </w:tr>
+      <w:tr>
+        <w:tc>
+          <w:tcPr>
+            <w:tcW w:w="2154" w:type="dxa"/>
+            <w:tcBorders>
+              <w:top w:val="single" w:sz="2" w:space="0" w:color="000000"/>
+              <w:left w:val="single" w:sz="2" w:space="0" w:color="000000"/>
+              <w:bottom w:val="single" w:sz="2" w:space="0" w:color="000000"/>
+              <w:right w:val="single" w:sz="2" w:space="0" w:color="000000"/>
+            </w:tcBorders>
+            <w:shd w:val="clear" w:color="auto" w:fill="auto"/>
+          </w:tcPr>
+          <w:p>
+            <w:pPr>
+              <w:pStyle w:val="TableContents"/>
+              <w:rPr>
+                <w:lang w:val="en-GB"/>
+              </w:rPr>
+            </w:pPr>
+            <w:r>
+              <w:rPr>
+                <w:lang w:val="en-GB"/>
+              </w:rPr>
+              <w:t>End column index of the pivot data</w:t>
+            </w:r>
+          </w:p>
+        </w:tc>
+        <w:tc>
+          <w:tcPr>
+            <w:tcW w:w="7491" w:type="dxa"/>
+            <w:tcBorders>
+              <w:top w:val="single" w:sz="2" w:space="0" w:color="000000"/>
+              <w:left w:val="single" w:sz="2" w:space="0" w:color="000000"/>
+              <w:bottom w:val="single" w:sz="2" w:space="0" w:color="000000"/>
+              <w:right w:val="single" w:sz="2" w:space="0" w:color="000000"/>
+            </w:tcBorders>
+            <w:shd w:val="clear" w:color="auto" w:fill="auto"/>
+          </w:tcPr>
+          <w:p>
+            <w:pPr>
+              <w:pStyle w:val="TableContents"/>
+              <w:rPr>
+                <w:lang w:val="en-GB"/>
+              </w:rPr>
+            </w:pPr>
+            <w:r>
+              <w:rPr>
+                <w:lang w:val="en-GB"/>
+              </w:rPr>
+              <w:t>Config here the last column for the pivot data. If you leave it free the column range is defined by the existing filled cells of the header row</w:t>
+            </w:r>
+          </w:p>
+        </w:tc>
+      </w:tr>
+      <w:tr>
+        <w:tc>
+          <w:tcPr>
+            <w:tcW w:w="2154" w:type="dxa"/>
+            <w:tcBorders>
+              <w:top w:val="single" w:sz="2" w:space="0" w:color="000000"/>
+              <w:left w:val="single" w:sz="2" w:space="0" w:color="000000"/>
+              <w:bottom w:val="single" w:sz="2" w:space="0" w:color="000000"/>
+              <w:right w:val="single" w:sz="2" w:space="0" w:color="000000"/>
+            </w:tcBorders>
+            <w:shd w:val="clear" w:color="auto" w:fill="auto"/>
+          </w:tcPr>
+          <w:p>
+            <w:pPr>
+              <w:pStyle w:val="TableContents"/>
+              <w:rPr>
+                <w:lang w:val="en-GB"/>
+              </w:rPr>
+            </w:pPr>
+            <w:r>
+              <w:rPr>
+                <w:lang w:val="en-GB"/>
+              </w:rPr>
+              <w:t>Column for the normalized header</w:t>
+            </w:r>
+          </w:p>
+        </w:tc>
+        <w:tc>
+          <w:tcPr>
+            <w:tcW w:w="7491" w:type="dxa"/>
+            <w:tcBorders>
+              <w:top w:val="single" w:sz="2" w:space="0" w:color="000000"/>
+              <w:left w:val="single" w:sz="2" w:space="0" w:color="000000"/>
+              <w:bottom w:val="single" w:sz="2" w:space="0" w:color="000000"/>
+              <w:right w:val="single" w:sz="2" w:space="0" w:color="000000"/>
+            </w:tcBorders>
+            <w:shd w:val="clear" w:color="auto" w:fill="auto"/>
+          </w:tcPr>
+          <w:p>
+            <w:pPr>
+              <w:pStyle w:val="TableContents"/>
+              <w:rPr>
+                <w:lang w:val="en-GB"/>
+              </w:rPr>
+            </w:pPr>
+            <w:r>
+              <w:rPr>
+                <w:lang w:val="en-GB"/>
+              </w:rPr>
+              <w:t>Choose here the schema column in which you want to have the header values</w:t>
+            </w:r>
+          </w:p>
+        </w:tc>
+      </w:tr>
+      <w:tr>
+        <w:tc>
+          <w:tcPr>
+            <w:tcW w:w="2154" w:type="dxa"/>
+            <w:tcBorders>
+              <w:top w:val="single" w:sz="2" w:space="0" w:color="000000"/>
+              <w:left w:val="single" w:sz="2" w:space="0" w:color="000000"/>
+              <w:bottom w:val="single" w:sz="2" w:space="0" w:color="000000"/>
+              <w:right w:val="single" w:sz="2" w:space="0" w:color="000000"/>
+            </w:tcBorders>
+            <w:shd w:val="clear" w:color="auto" w:fill="auto"/>
+          </w:tcPr>
+          <w:p>
+            <w:pPr>
+              <w:pStyle w:val="TableContents"/>
+              <w:rPr>
+                <w:lang w:val="en-GB"/>
+              </w:rPr>
+            </w:pPr>
+            <w:r>
+              <w:rPr>
+                <w:lang w:val="en-GB"/>
+              </w:rPr>
+              <w:t xml:space="preserve">Column for the </w:t>
+            </w:r>
+            <w:r>
+              <w:rPr>
+                <w:lang w:val="en-GB"/>
+              </w:rPr>
+              <w:t>normalized value</w:t>
+            </w:r>
+          </w:p>
+        </w:tc>
+        <w:tc>
+          <w:tcPr>
+            <w:tcW w:w="7491" w:type="dxa"/>
+            <w:tcBorders>
+              <w:top w:val="single" w:sz="2" w:space="0" w:color="000000"/>
+              <w:left w:val="single" w:sz="2" w:space="0" w:color="000000"/>
+              <w:bottom w:val="single" w:sz="2" w:space="0" w:color="000000"/>
+              <w:right w:val="single" w:sz="2" w:space="0" w:color="000000"/>
+            </w:tcBorders>
+            <w:shd w:val="clear" w:color="auto" w:fill="auto"/>
+          </w:tcPr>
+          <w:p>
+            <w:pPr>
+              <w:pStyle w:val="TableContents"/>
+              <w:rPr>
+                <w:lang w:val="en-GB"/>
+              </w:rPr>
+            </w:pPr>
+            <w:r>
+              <w:rPr>
+                <w:lang w:val="en-GB"/>
+              </w:rPr>
+              <w:t>Choose here the schema column in which you want to have the actual value of the pivot data</w:t>
+            </w:r>
+          </w:p>
+        </w:tc>
+      </w:tr>
+      <w:tr>
+        <w:tc>
+          <w:tcPr>
+            <w:tcW w:w="2154" w:type="dxa"/>
+            <w:tcBorders>
+              <w:top w:val="single" w:sz="2" w:space="0" w:color="000000"/>
+              <w:left w:val="single" w:sz="2" w:space="0" w:color="000000"/>
+              <w:bottom w:val="single" w:sz="2" w:space="0" w:color="000000"/>
+              <w:right w:val="single" w:sz="2" w:space="0" w:color="000000"/>
+            </w:tcBorders>
+            <w:shd w:val="clear" w:color="auto" w:fill="auto"/>
+          </w:tcPr>
+          <w:p>
+            <w:pPr>
+              <w:pStyle w:val="TableContents"/>
+              <w:rPr>
+                <w:lang w:val="en-GB"/>
+              </w:rPr>
+            </w:pPr>
+            <w:r>
+              <w:rPr>
+                <w:lang w:val="en-GB"/>
+              </w:rPr>
+              <w:t>Ignore errors while getting values</w:t>
+            </w:r>
+          </w:p>
+        </w:tc>
+        <w:tc>
+          <w:tcPr>
+            <w:tcW w:w="7491" w:type="dxa"/>
+            <w:tcBorders>
+              <w:top w:val="single" w:sz="2" w:space="0" w:color="000000"/>
+              <w:left w:val="single" w:sz="2" w:space="0" w:color="000000"/>
+              <w:bottom w:val="single" w:sz="2" w:space="0" w:color="000000"/>
+              <w:right w:val="single" w:sz="2" w:space="0" w:color="000000"/>
+            </w:tcBorders>
+            <w:shd w:val="clear" w:color="auto" w:fill="auto"/>
+          </w:tcPr>
+          <w:p>
+            <w:pPr>
+              <w:pStyle w:val="TableContents"/>
+              <w:rPr>
+                <w:lang w:val="en-GB"/>
+              </w:rPr>
+            </w:pPr>
+            <w:r>
+              <w:rPr>
+                <w:lang w:val="en-GB"/>
+              </w:rPr>
+              <w:t xml:space="preserve">If </w:t>
+            </w:r>
+            <w:proofErr w:type="gramStart"/>
+            <w:r>
+              <w:rPr>
+                <w:lang w:val="en-GB"/>
+              </w:rPr>
+              <w:t>true</w:t>
+            </w:r>
+            <w:proofErr w:type="gramEnd"/>
+            <w:r>
+              <w:rPr>
+                <w:lang w:val="en-GB"/>
+              </w:rPr>
+              <w:t xml:space="preserve"> the component ignores errors while extracting the values and set the affected values to null</w:t>
+            </w:r>
+          </w:p>
+        </w:tc>
+      </w:tr>
+      <w:tr>
+        <w:tc>
+          <w:tcPr>
+            <w:tcW w:w="2154" w:type="dxa"/>
+            <w:tcBorders>
+              <w:top w:val="single" w:sz="2" w:space="0" w:color="000000"/>
+              <w:left w:val="single" w:sz="2" w:space="0" w:color="000000"/>
+              <w:bottom w:val="single" w:sz="2" w:space="0" w:color="000000"/>
+              <w:right w:val="single" w:sz="2" w:space="0" w:color="000000"/>
+            </w:tcBorders>
+            <w:shd w:val="clear" w:color="auto" w:fill="auto"/>
+          </w:tcPr>
+          <w:p>
+            <w:pPr>
+              <w:pStyle w:val="TableContents"/>
+              <w:rPr>
+                <w:lang w:val="en-GB"/>
+              </w:rPr>
+            </w:pPr>
+            <w:r>
+              <w:rPr>
+                <w:lang w:val="en-GB"/>
+              </w:rPr>
+              <w:t>Original row index of the value</w:t>
+            </w:r>
+          </w:p>
+        </w:tc>
+        <w:tc>
+          <w:tcPr>
+            <w:tcW w:w="7491" w:type="dxa"/>
+            <w:tcBorders>
+              <w:top w:val="single" w:sz="2" w:space="0" w:color="000000"/>
+              <w:left w:val="single" w:sz="2" w:space="0" w:color="000000"/>
+              <w:bottom w:val="single" w:sz="2" w:space="0" w:color="000000"/>
+              <w:right w:val="single" w:sz="2" w:space="0" w:color="000000"/>
+            </w:tcBorders>
+            <w:shd w:val="clear" w:color="auto" w:fill="auto"/>
+          </w:tcPr>
+          <w:p>
+            <w:pPr>
+              <w:pStyle w:val="TableContents"/>
+              <w:rPr>
+                <w:lang w:val="en-GB"/>
+              </w:rPr>
+            </w:pPr>
+            <w:r>
+              <w:rPr>
+                <w:lang w:val="en-GB"/>
+              </w:rPr>
+              <w:t>Choose here an integer typed schema column in which the component writes the original excel row index from which the current values if taken</w:t>
+            </w:r>
+          </w:p>
+        </w:tc>
+      </w:tr>
+      <w:tr>
+        <w:tc>
+          <w:tcPr>
+            <w:tcW w:w="2154" w:type="dxa"/>
+            <w:tcBorders>
+              <w:top w:val="single" w:sz="2" w:space="0" w:color="000000"/>
+              <w:left w:val="single" w:sz="2" w:space="0" w:color="000000"/>
+              <w:bottom w:val="single" w:sz="2" w:space="0" w:color="000000"/>
+              <w:right w:val="single" w:sz="2" w:space="0" w:color="000000"/>
+            </w:tcBorders>
+            <w:shd w:val="clear" w:color="auto" w:fill="auto"/>
+          </w:tcPr>
+          <w:p>
+            <w:pPr>
+              <w:pStyle w:val="TableContents"/>
+              <w:rPr>
+                <w:lang w:val="en-GB"/>
+              </w:rPr>
+            </w:pPr>
+            <w:r>
+              <w:rPr>
+                <w:lang w:val="en-GB"/>
+              </w:rPr>
+              <w:t xml:space="preserve">Original </w:t>
+            </w:r>
+            <w:r>
+              <w:rPr>
+                <w:lang w:val="en-GB"/>
+              </w:rPr>
+              <w:t>column</w:t>
+            </w:r>
+            <w:r>
+              <w:rPr>
+                <w:lang w:val="en-GB"/>
+              </w:rPr>
+              <w:t xml:space="preserve"> index of the value</w:t>
+            </w:r>
+          </w:p>
+        </w:tc>
+        <w:tc>
+          <w:tcPr>
+            <w:tcW w:w="7491" w:type="dxa"/>
+            <w:tcBorders>
+              <w:top w:val="single" w:sz="2" w:space="0" w:color="000000"/>
+              <w:left w:val="single" w:sz="2" w:space="0" w:color="000000"/>
+              <w:bottom w:val="single" w:sz="2" w:space="0" w:color="000000"/>
+              <w:right w:val="single" w:sz="2" w:space="0" w:color="000000"/>
+            </w:tcBorders>
+            <w:shd w:val="clear" w:color="auto" w:fill="auto"/>
+          </w:tcPr>
+          <w:p>
+            <w:pPr>
+              <w:pStyle w:val="TableContents"/>
+              <w:rPr>
+                <w:lang w:val="en-GB"/>
+              </w:rPr>
+            </w:pPr>
+            <w:r>
+              <w:rPr>
+                <w:lang w:val="en-GB"/>
+              </w:rPr>
+              <w:t xml:space="preserve">Choose here an integer typed schema column in which the component writes the original excel </w:t>
+            </w:r>
+            <w:r>
+              <w:rPr>
+                <w:lang w:val="en-GB"/>
+              </w:rPr>
+              <w:t>column (0-based)</w:t>
+            </w:r>
+            <w:r>
+              <w:rPr>
+                <w:lang w:val="en-GB"/>
+              </w:rPr>
+              <w:t xml:space="preserve"> index from which the current values if taken</w:t>
+            </w:r>
+          </w:p>
+        </w:tc>
+      </w:tr>
+    </w:tbl>
+    <w:p>
+      <w:pPr>
+        <w:widowControl/>
+        <w:suppressAutoHyphens w:val="0"/>
+        <w:rPr>
+          <w:lang w:val="en-GB"/>
+        </w:rPr>
+      </w:pPr>
+    </w:p>
+    <w:p>
+      <w:pPr>
+        <w:widowControl/>
+        <w:suppressAutoHyphens w:val="0"/>
+        <w:rPr>
+          <w:lang w:val="en-GB"/>
+        </w:rPr>
+      </w:pPr>
+      <w:r>
+        <w:rPr>
+          <w:lang w:val="en-GB"/>
+        </w:rPr>
+        <w:t>The component replicates the incoming row as much as it can provide normalized values.</w:t>
+      </w:r>
+    </w:p>
+    <w:p>
+      <w:pPr>
+        <w:widowControl/>
+        <w:suppressAutoHyphens w:val="0"/>
+        <w:rPr>
+          <w:lang w:val="en-GB"/>
+        </w:rPr>
+      </w:pPr>
+      <w:r>
+        <w:rPr>
+          <w:lang w:val="en-GB"/>
+        </w:rPr>
+        <w:t>If there is no normalized value, the component returns zero rows.</w:t>
+      </w:r>
+    </w:p>
+    <w:p>
+      <w:pPr>
+        <w:widowControl/>
+        <w:suppressAutoHyphens w:val="0"/>
+        <w:rPr>
+          <w:lang w:val="en-GB"/>
+        </w:rPr>
+      </w:pPr>
+    </w:p>
+    <w:p>
+      <w:pPr>
+        <w:widowControl/>
+        <w:suppressAutoHyphens w:val="0"/>
+        <w:rPr>
+          <w:lang w:val="en-GB"/>
+        </w:rPr>
+      </w:pPr>
+      <w:r>
+        <w:rPr>
+          <w:lang w:val="en-GB"/>
+        </w:rPr>
+        <w:t>The component transfers the incoming values to the outgoing values for all schema columns which exist in the incoming flow as well in the outgoing flow.</w:t>
+      </w:r>
+    </w:p>
+    <w:p>
+      <w:pPr>
+        <w:widowControl/>
+        <w:suppressAutoHyphens w:val="0"/>
+        <w:rPr>
+          <w:lang w:val="en-GB"/>
+        </w:rPr>
+      </w:pPr>
+    </w:p>
+    <w:p>
+      <w:pPr>
+        <w:widowControl/>
+        <w:suppressAutoHyphens w:val="0"/>
+        <w:rPr>
+          <w:lang w:val="en-GB"/>
+        </w:rPr>
+      </w:pPr>
+      <w:r>
+        <w:rPr>
+          <w:lang w:val="en-GB"/>
+        </w:rPr>
+        <w:t xml:space="preserve">This way the </w:t>
+      </w:r>
+      <w:proofErr w:type="spellStart"/>
+      <w:r>
+        <w:rPr>
+          <w:lang w:val="en-GB"/>
+        </w:rPr>
+        <w:t>tFileExcelSheetInput</w:t>
+      </w:r>
+      <w:proofErr w:type="spellEnd"/>
+      <w:r>
+        <w:rPr>
+          <w:lang w:val="en-GB"/>
+        </w:rPr>
+        <w:t xml:space="preserve"> component provides the values for the row header(s)</w:t>
+      </w:r>
+      <w:r>
+        <w:rPr>
+          <w:lang w:val="en-GB"/>
+        </w:rPr>
+        <w:br w:type="page"/>
+      </w:r>
+    </w:p>
+    <w:p>
+      <w:pPr>
+        <w:pStyle w:val="Heading1"/>
+        <w:rPr>
+          <w:lang w:val="en-GB"/>
+        </w:rPr>
+      </w:pPr>
+      <w:r>
+        <w:rPr>
+          <w:lang w:val="en-GB"/>
+        </w:rPr>
+        <w:lastRenderedPageBreak/>
+        <w:t>Scenario</w:t>
+      </w:r>
+      <w:r>
+        <w:rPr>
+          <w:lang w:val="en-GB"/>
+        </w:rPr>
+        <w:t>: Unpivot price data with product and price categories</w:t>
+      </w:r>
+    </w:p>
+    <w:p>
+      <w:pPr>
+        <w:widowControl/>
+        <w:suppressAutoHyphens w:val="0"/>
+        <w:rPr>
+          <w:lang w:val="en-GB"/>
+        </w:rPr>
+      </w:pPr>
+    </w:p>
+    <w:p>
+      <w:pPr>
+        <w:widowControl/>
+        <w:suppressAutoHyphens w:val="0"/>
+        <w:rPr>
+          <w:b/>
+          <w:bCs/>
+          <w:lang w:val="en-GB"/>
+        </w:rPr>
+      </w:pPr>
+      <w:r>
+        <w:rPr>
+          <w:b/>
+          <w:bCs/>
+          <w:lang w:val="en-GB"/>
+        </w:rPr>
+        <w:t>Input data:</w:t>
+      </w:r>
+    </w:p>
+    <w:p>
+      <w:pPr>
+        <w:widowControl/>
+        <w:suppressAutoHyphens w:val="0"/>
+        <w:rPr>
+          <w:lang w:val="en-GB"/>
+        </w:rPr>
+      </w:pPr>
+    </w:p>
+    <w:p>
+      <w:pPr>
+        <w:widowControl/>
+        <w:suppressAutoHyphens w:val="0"/>
+        <w:rPr>
+          <w:lang w:val="en-GB"/>
+        </w:rPr>
+      </w:pPr>
+      <w:r>
+        <w:rPr>
+          <w:noProof/>
+          <w:lang w:val="en-GB"/>
+        </w:rPr>
+        <w:drawing>
+          <wp:inline distT="0" distB="0" distL="0" distR="0" wp14:anchorId="170ACF1A" wp14:editId="168AA9EF">
+            <wp:extent cx="4122549" cy="2576593"/>
+            <wp:effectExtent l="0" t="0" r="5080" b="1905"/>
+            <wp:docPr id="8" name="Picture 8" descr="Graphical user interface, application, table, Excel&#10;&#10;Description automatically generated"/>
+            <wp:cNvGraphicFramePr>
+              <a:graphicFrameLocks xmlns:a="http://schemas.openxmlformats.org/drawingml/2006/main" noChangeAspect="1"/>
+            </wp:cNvGraphicFramePr>
+            <a:graphic xmlns:a="http://schemas.openxmlformats.org/drawingml/2006/main">
+              <a:graphicData uri="http://schemas.openxmlformats.org/drawingml/2006/picture">
+                <pic:pic xmlns:pic="http://schemas.openxmlformats.org/drawingml/2006/picture">
+                  <pic:nvPicPr>
+                    <pic:cNvPr id="8" name="Picture 8" descr="Graphical user interface, application, table, Excel&#10;&#10;Description automatically generated"/>
+                    <pic:cNvPicPr/>
+                  </pic:nvPicPr>
+                  <pic:blipFill>
+                    <a:blip r:embed="rId12"/>
+                    <a:stretch>
+                      <a:fillRect/>
+                    </a:stretch>
+                  </pic:blipFill>
+                  <pic:spPr>
+                    <a:xfrm>
+                      <a:off x="0" y="0"/>
+                      <a:ext cx="4152054" cy="2595034"/>
+                    </a:xfrm>
+                    <a:prstGeom prst="rect">
+                      <a:avLst/>
+                    </a:prstGeom>
+                  </pic:spPr>
+                </pic:pic>
+              </a:graphicData>
+            </a:graphic>
+          </wp:inline>
+        </w:drawing>
+      </w:r>
+    </w:p>
+    <w:p>
+      <w:pPr>
+        <w:widowControl/>
+        <w:suppressAutoHyphens w:val="0"/>
+        <w:rPr>
+          <w:lang w:val="en-GB"/>
+        </w:rPr>
+      </w:pPr>
+    </w:p>
+    <w:p>
+      <w:pPr>
+        <w:widowControl/>
+        <w:suppressAutoHyphens w:val="0"/>
+        <w:rPr>
+          <w:b/>
+          <w:bCs/>
+          <w:lang w:val="en-GB"/>
+        </w:rPr>
+      </w:pPr>
+      <w:r>
+        <w:rPr>
+          <w:b/>
+          <w:bCs/>
+          <w:lang w:val="en-GB"/>
+        </w:rPr>
+        <w:t>Expected normalized o</w:t>
+      </w:r>
+      <w:r>
+        <w:rPr>
+          <w:b/>
+          <w:bCs/>
+          <w:lang w:val="en-GB"/>
+        </w:rPr>
+        <w:t>utput data:</w:t>
+      </w:r>
+    </w:p>
+    <w:p>
+      <w:pPr>
+        <w:widowControl/>
+        <w:suppressAutoHyphens w:val="0"/>
+        <w:rPr>
+          <w:lang w:val="en-GB"/>
+        </w:rPr>
+      </w:pPr>
+    </w:p>
+    <w:p>
+      <w:pPr>
+        <w:widowControl/>
+        <w:suppressAutoHyphens w:val="0"/>
+        <w:rPr>
+          <w:lang w:val="en-GB"/>
+        </w:rPr>
+      </w:pPr>
+      <w:r>
+        <w:rPr>
+          <w:noProof/>
+          <w:lang w:val="en-GB"/>
+        </w:rPr>
+        <w:drawing>
+          <wp:inline distT="0" distB="0" distL="0" distR="0" wp14:anchorId="5FC2E364" wp14:editId="16AFF4F0">
+            <wp:extent cx="4874217" cy="3046386"/>
+            <wp:effectExtent l="0" t="0" r="3175" b="1905"/>
+            <wp:docPr id="9" name="Picture 9" descr="Table&#10;&#10;Description automatically generated"/>
+            <wp:cNvGraphicFramePr>
+              <a:graphicFrameLocks xmlns:a="http://schemas.openxmlformats.org/drawingml/2006/main" noChangeAspect="1"/>
+            </wp:cNvGraphicFramePr>
+            <a:graphic xmlns:a="http://schemas.openxmlformats.org/drawingml/2006/main">
+              <a:graphicData uri="http://schemas.openxmlformats.org/drawingml/2006/picture">
+                <pic:pic xmlns:pic="http://schemas.openxmlformats.org/drawingml/2006/picture">
+                  <pic:nvPicPr>
+                    <pic:cNvPr id="9" name="Picture 9" descr="Table&#10;&#10;Description automatically generated"/>
+                    <pic:cNvPicPr/>
+                  </pic:nvPicPr>
+                  <pic:blipFill>
+                    <a:blip r:embed="rId13"/>
+                    <a:stretch>
+                      <a:fillRect/>
+                    </a:stretch>
+                  </pic:blipFill>
+                  <pic:spPr>
+                    <a:xfrm>
+                      <a:off x="0" y="0"/>
+                      <a:ext cx="4911006" cy="3069379"/>
+                    </a:xfrm>
+                    <a:prstGeom prst="rect">
+                      <a:avLst/>
+                    </a:prstGeom>
+                  </pic:spPr>
+                </pic:pic>
+              </a:graphicData>
+            </a:graphic>
+          </wp:inline>
+        </w:drawing>
+      </w:r>
+    </w:p>
+    <w:p>
+      <w:pPr>
+        <w:widowControl/>
+        <w:suppressAutoHyphens w:val="0"/>
+        <w:rPr>
+          <w:lang w:val="en-GB"/>
+        </w:rPr>
+      </w:pPr>
+    </w:p>
+    <w:p>
+      <w:pPr>
+        <w:widowControl/>
+        <w:suppressAutoHyphens w:val="0"/>
+        <w:rPr>
+          <w:lang w:val="en-GB"/>
+        </w:rPr>
+      </w:pPr>
+      <w:r>
+        <w:rPr>
+          <w:lang w:val="en-GB"/>
+        </w:rPr>
+        <w:br w:type="page"/>
+      </w:r>
+    </w:p>
+    <w:p>
+      <w:pPr>
+        <w:widowControl/>
+        <w:suppressAutoHyphens w:val="0"/>
+        <w:rPr>
+          <w:lang w:val="en-GB"/>
+        </w:rPr>
+      </w:pPr>
+    </w:p>
+    <w:p>
+      <w:pPr>
+        <w:widowControl/>
+        <w:suppressAutoHyphens w:val="0"/>
+        <w:rPr>
+          <w:b/>
+          <w:bCs/>
+          <w:lang w:val="en-GB"/>
+        </w:rPr>
+      </w:pPr>
+      <w:r>
+        <w:rPr>
+          <w:b/>
+          <w:bCs/>
+          <w:lang w:val="en-GB"/>
+        </w:rPr>
+        <w:t>Job design:</w:t>
+      </w:r>
+    </w:p>
+    <w:p>
+      <w:pPr>
+        <w:widowControl/>
+        <w:suppressAutoHyphens w:val="0"/>
+        <w:rPr>
+          <w:lang w:val="en-GB"/>
+        </w:rPr>
+      </w:pPr>
+      <w:r>
+        <w:rPr>
+          <w:noProof/>
+          <w:lang w:val="en-GB"/>
+        </w:rPr>
+        <w:drawing>
+          <wp:inline distT="0" distB="0" distL="0" distR="0" wp14:anchorId="4DF2C564" wp14:editId="3C9CC2AD">
+            <wp:extent cx="5563892" cy="4674144"/>
+            <wp:effectExtent l="0" t="0" r="0" b="0"/>
+            <wp:docPr id="10" name="Picture 10" descr="Graphical user interface, text, application, Word&#10;&#10;Description automatically generated"/>
+            <wp:cNvGraphicFramePr>
+              <a:graphicFrameLocks xmlns:a="http://schemas.openxmlformats.org/drawingml/2006/main" noChangeAspect="1"/>
+            </wp:cNvGraphicFramePr>
+            <a:graphic xmlns:a="http://schemas.openxmlformats.org/drawingml/2006/main">
+              <a:graphicData uri="http://schemas.openxmlformats.org/drawingml/2006/picture">
+                <pic:pic xmlns:pic="http://schemas.openxmlformats.org/drawingml/2006/picture">
+                  <pic:nvPicPr>
+                    <pic:cNvPr id="10" name="Picture 10" descr="Graphical user interface, text, application, Word&#10;&#10;Description automatically generated"/>
+                    <pic:cNvPicPr/>
+                  </pic:nvPicPr>
+                  <pic:blipFill>
+                    <a:blip r:embed="rId14"/>
+                    <a:stretch>
+                      <a:fillRect/>
+                    </a:stretch>
+                  </pic:blipFill>
+                  <pic:spPr>
+                    <a:xfrm>
+                      <a:off x="0" y="0"/>
+                      <a:ext cx="5594882" cy="4700178"/>
+                    </a:xfrm>
+                    <a:prstGeom prst="rect">
+                      <a:avLst/>
+                    </a:prstGeom>
+                  </pic:spPr>
+                </pic:pic>
+              </a:graphicData>
+            </a:graphic>
+          </wp:inline>
+        </w:drawing>
+      </w:r>
+    </w:p>
+    <w:p>
+      <w:pPr>
+        <w:widowControl/>
+        <w:suppressAutoHyphens w:val="0"/>
+        <w:rPr>
+          <w:lang w:val="en-GB"/>
+        </w:rPr>
+      </w:pPr>
+    </w:p>
+    <w:p>
+      <w:pPr>
+        <w:widowControl/>
+        <w:suppressAutoHyphens w:val="0"/>
+        <w:rPr>
+          <w:b/>
+          <w:bCs/>
+          <w:lang w:val="en-GB"/>
+        </w:rPr>
+      </w:pPr>
+      <w:r>
+        <w:rPr>
+          <w:b/>
+          <w:bCs/>
+          <w:lang w:val="en-GB"/>
+        </w:rPr>
+        <w:t xml:space="preserve">Settings of the </w:t>
+      </w:r>
+      <w:proofErr w:type="spellStart"/>
+      <w:r>
+        <w:rPr>
+          <w:b/>
+          <w:bCs/>
+          <w:lang w:val="en-GB"/>
+        </w:rPr>
+        <w:t>tFileExcelSheetInputUnpivot</w:t>
+      </w:r>
+      <w:proofErr w:type="spellEnd"/>
+      <w:r>
+        <w:rPr>
+          <w:b/>
+          <w:bCs/>
+          <w:lang w:val="en-GB"/>
+        </w:rPr>
+        <w:t xml:space="preserve"> component:</w:t>
+      </w:r>
+    </w:p>
+    <w:p>
+      <w:pPr>
+        <w:widowControl/>
+        <w:suppressAutoHyphens w:val="0"/>
+        <w:rPr>
+          <w:lang w:val="en-GB"/>
+        </w:rPr>
+      </w:pPr>
+      <w:r>
+        <w:rPr>
+          <w:noProof/>
+          <w:lang w:val="en-GB"/>
+        </w:rPr>
+        <w:drawing>
+          <wp:inline distT="0" distB="0" distL="0" distR="0" wp14:anchorId="27B61EBC" wp14:editId="1B032AEC">
+            <wp:extent cx="5757621" cy="3934393"/>
+            <wp:effectExtent l="0" t="0" r="0" b="3175"/>
+            <wp:docPr id="11" name="Picture 11" descr="Graphical user interface, application&#10;&#10;Description automatically generated"/>
+            <wp:cNvGraphicFramePr>
+              <a:graphicFrameLocks xmlns:a="http://schemas.openxmlformats.org/drawingml/2006/main" noChangeAspect="1"/>
+            </wp:cNvGraphicFramePr>
+            <a:graphic xmlns:a="http://schemas.openxmlformats.org/drawingml/2006/main">
+              <a:graphicData uri="http://schemas.openxmlformats.org/drawingml/2006/picture">
+                <pic:pic xmlns:pic="http://schemas.openxmlformats.org/drawingml/2006/picture">
+                  <pic:nvPicPr>
+                    <pic:cNvPr id="11" name="Picture 11" descr="Graphical user interface, application&#10;&#10;Description automatically generated"/>
+                    <pic:cNvPicPr/>
+                  </pic:nvPicPr>
+                  <pic:blipFill>
+                    <a:blip r:embed="rId15"/>
+                    <a:stretch>
+                      <a:fillRect/>
+                    </a:stretch>
+                  </pic:blipFill>
+                  <pic:spPr>
+                    <a:xfrm>
+                      <a:off x="0" y="0"/>
+                      <a:ext cx="5823103" cy="3979139"/>
+                    </a:xfrm>
+                    <a:prstGeom prst="rect">
+                      <a:avLst/>
+                    </a:prstGeom>
+                  </pic:spPr>
+                </pic:pic>
+              </a:graphicData>
+            </a:graphic>
+          </wp:inline>
+        </w:drawing>
+      </w:r>
     </w:p>
     <w:sectPr>
-      <w:footerReference w:type="default" r:id="rId12"/>
+      <w:headerReference w:type="even" r:id="rId16"/>
+      <w:headerReference w:type="default" r:id="rId17"/>
+      <w:footerReference w:type="even" r:id="rId18"/>
+      <w:footerReference w:type="default" r:id="rId19"/>
+      <w:headerReference w:type="first" r:id="rId20"/>
+      <w:footerReference w:type="first" r:id="rId21"/>
       <w:pgSz w:w="11906" w:h="16838"/>
       <w:pgMar w:top="1134" w:right="1134" w:bottom="1134" w:left="1134" w:header="720" w:footer="720" w:gutter="0"/>
       <w:cols w:space="720"/>
@@ -3008,7 +4844,7 @@
 </file>
 
 <file path=word/endnotes.xml><?xml version="1.0" encoding="utf-8"?>
-<w:endnotes xmlns:wpc="http://schemas.microsoft.com/office/word/2010/wordprocessingCanvas" xmlns:mo="http://schemas.microsoft.com/office/mac/office/2008/main" xmlns:mc="http://schemas.openxmlformats.org/markup-compatibility/2006" xmlns:mv="urn:schemas-microsoft-com:mac:vml" xmlns:o="urn:schemas-microsoft-com:office:office" xmlns:r="http://schemas.openxmlformats.org/officeDocument/2006/relationships" xmlns:m="http://schemas.openxmlformats.org/officeDocument/2006/math" xmlns:v="urn:schemas-microsoft-com:vml" xmlns:wp14="http://schemas.microsoft.com/office/word/2010/wordprocessingDrawing" xmlns:wp="http://schemas.openxmlformats.org/drawingml/2006/wordprocessingDrawing" xmlns:w10="urn:schemas-microsoft-com:office:word" xmlns:w="http://schemas.openxmlformats.org/wordprocessingml/2006/main" xmlns:w14="http://schemas.microsoft.com/office/word/2010/wordml" xmlns:w15="http://schemas.microsoft.com/office/word/2012/wordml" xmlns:wpg="http://schemas.microsoft.com/office/word/2010/wordprocessingGroup" xmlns:wpi="http://schemas.microsoft.com/office/word/2010/wordprocessingInk" xmlns:wne="http://schemas.microsoft.com/office/word/2006/wordml" xmlns:wps="http://schemas.microsoft.com/office/word/2010/wordprocessingShape" mc:Ignorable="w14 w15 wp14">
+<w:endnotes xmlns:wpc="http://schemas.microsoft.com/office/word/2010/wordprocessingCanvas" xmlns:cx="http://schemas.microsoft.com/office/drawing/2014/chartex" xmlns:cx1="http://schemas.microsoft.com/office/drawing/2015/9/8/chartex" xmlns:cx2="http://schemas.microsoft.com/office/drawing/2015/10/21/chartex" xmlns:cx3="http://schemas.microsoft.com/office/drawing/2016/5/9/chartex" xmlns:cx4="http://schemas.microsoft.com/office/drawing/2016/5/10/chartex" xmlns:cx5="http://schemas.microsoft.com/office/drawing/2016/5/11/chartex" xmlns:cx6="http://schemas.microsoft.com/office/drawing/2016/5/12/chartex" xmlns:cx7="http://schemas.microsoft.com/office/drawing/2016/5/13/chartex" xmlns:cx8="http://schemas.microsoft.com/office/drawing/2016/5/14/chartex" xmlns:mc="http://schemas.openxmlformats.org/markup-compatibility/2006" xmlns:aink="http://schemas.microsoft.com/office/drawing/2016/ink" xmlns:am3d="http://schemas.microsoft.com/office/drawing/2017/model3d" xmlns:o="urn:schemas-microsoft-com:office:office" xmlns:r="http://schemas.openxmlformats.org/officeDocument/2006/relationships" xmlns:m="http://schemas.openxmlformats.org/officeDocument/2006/math" xmlns:v="urn:schemas-microsoft-com:vml" xmlns:wp14="http://schemas.microsoft.com/office/word/2010/wordprocessingDrawing" xmlns:wp="http://schemas.openxmlformats.org/drawingml/2006/wordprocessingDrawing" xmlns:w10="urn:schemas-microsoft-com:office:word" xmlns:w="http://schemas.openxmlformats.org/wordprocessingml/2006/main" xmlns:w14="http://schemas.microsoft.com/office/word/2010/wordml" xmlns:w15="http://schemas.microsoft.com/office/word/2012/wordml" xmlns:w16cex="http://schemas.microsoft.com/office/word/2018/wordml/cex" xmlns:w16cid="http://schemas.microsoft.com/office/word/2016/wordml/cid" xmlns:w16="http://schemas.microsoft.com/office/word/2018/wordml" xmlns:w16se="http://schemas.microsoft.com/office/word/2015/wordml/symex" xmlns:wpg="http://schemas.microsoft.com/office/word/2010/wordprocessingGroup" xmlns:wpi="http://schemas.microsoft.com/office/word/2010/wordprocessingInk" xmlns:wne="http://schemas.microsoft.com/office/word/2006/wordml" xmlns:wps="http://schemas.microsoft.com/office/word/2010/wordprocessingShape" mc:Ignorable="w14 w15 w16se w16cid w16 w16cex wp14">
   <w:endnote w:type="separator" w:id="-1">
     <w:p>
       <w:r>
@@ -3027,7 +4863,17 @@
 </file>
 
 <file path=word/footer1.xml><?xml version="1.0" encoding="utf-8"?>
-<w:ftr xmlns:wpc="http://schemas.microsoft.com/office/word/2010/wordprocessingCanvas" xmlns:mo="http://schemas.microsoft.com/office/mac/office/2008/main" xmlns:mc="http://schemas.openxmlformats.org/markup-compatibility/2006" xmlns:mv="urn:schemas-microsoft-com:mac:vml" xmlns:o="urn:schemas-microsoft-com:office:office" xmlns:r="http://schemas.openxmlformats.org/officeDocument/2006/relationships" xmlns:m="http://schemas.openxmlformats.org/officeDocument/2006/math" xmlns:v="urn:schemas-microsoft-com:vml" xmlns:wp14="http://schemas.microsoft.com/office/word/2010/wordprocessingDrawing" xmlns:wp="http://schemas.openxmlformats.org/drawingml/2006/wordprocessingDrawing" xmlns:w10="urn:schemas-microsoft-com:office:word" xmlns:w="http://schemas.openxmlformats.org/wordprocessingml/2006/main" xmlns:w14="http://schemas.microsoft.com/office/word/2010/wordml" xmlns:w15="http://schemas.microsoft.com/office/word/2012/wordml" xmlns:wpg="http://schemas.microsoft.com/office/word/2010/wordprocessingGroup" xmlns:wpi="http://schemas.microsoft.com/office/word/2010/wordprocessingInk" xmlns:wne="http://schemas.microsoft.com/office/word/2006/wordml" xmlns:wps="http://schemas.microsoft.com/office/word/2010/wordprocessingShape" mc:Ignorable="w14 w15 wp14">
+<w:ftr xmlns:wpc="http://schemas.microsoft.com/office/word/2010/wordprocessingCanvas" xmlns:cx="http://schemas.microsoft.com/office/drawing/2014/chartex" xmlns:cx1="http://schemas.microsoft.com/office/drawing/2015/9/8/chartex" xmlns:cx2="http://schemas.microsoft.com/office/drawing/2015/10/21/chartex" xmlns:cx3="http://schemas.microsoft.com/office/drawing/2016/5/9/chartex" xmlns:cx4="http://schemas.microsoft.com/office/drawing/2016/5/10/chartex" xmlns:cx5="http://schemas.microsoft.com/office/drawing/2016/5/11/chartex" xmlns:cx6="http://schemas.microsoft.com/office/drawing/2016/5/12/chartex" xmlns:cx7="http://schemas.microsoft.com/office/drawing/2016/5/13/chartex" xmlns:cx8="http://schemas.microsoft.com/office/drawing/2016/5/14/chartex" xmlns:mc="http://schemas.openxmlformats.org/markup-compatibility/2006" xmlns:aink="http://schemas.microsoft.com/office/drawing/2016/ink" xmlns:am3d="http://schemas.microsoft.com/office/drawing/2017/model3d" xmlns:o="urn:schemas-microsoft-com:office:office" xmlns:r="http://schemas.openxmlformats.org/officeDocument/2006/relationships" xmlns:m="http://schemas.openxmlformats.org/officeDocument/2006/math" xmlns:v="urn:schemas-microsoft-com:vml" xmlns:wp14="http://schemas.microsoft.com/office/word/2010/wordprocessingDrawing" xmlns:wp="http://schemas.openxmlformats.org/drawingml/2006/wordprocessingDrawing" xmlns:w10="urn:schemas-microsoft-com:office:word" xmlns:w="http://schemas.openxmlformats.org/wordprocessingml/2006/main" xmlns:w14="http://schemas.microsoft.com/office/word/2010/wordml" xmlns:w15="http://schemas.microsoft.com/office/word/2012/wordml" xmlns:w16cex="http://schemas.microsoft.com/office/word/2018/wordml/cex" xmlns:w16cid="http://schemas.microsoft.com/office/word/2016/wordml/cid" xmlns:w16="http://schemas.microsoft.com/office/word/2018/wordml" xmlns:w16se="http://schemas.microsoft.com/office/word/2015/wordml/symex" xmlns:wpg="http://schemas.microsoft.com/office/word/2010/wordprocessingGroup" xmlns:wpi="http://schemas.microsoft.com/office/word/2010/wordprocessingInk" xmlns:wne="http://schemas.microsoft.com/office/word/2006/wordml" xmlns:wps="http://schemas.microsoft.com/office/word/2010/wordprocessingShape" mc:Ignorable="w14 w15 w16se w16cid w16 w16cex wp14">
+  <w:p>
+    <w:pPr>
+      <w:pStyle w:val="Footer"/>
+    </w:pPr>
+  </w:p>
+</w:ftr>
+</file>
+
+<file path=word/footer2.xml><?xml version="1.0" encoding="utf-8"?>
+<w:ftr xmlns:wpc="http://schemas.microsoft.com/office/word/2010/wordprocessingCanvas" xmlns:cx="http://schemas.microsoft.com/office/drawing/2014/chartex" xmlns:cx1="http://schemas.microsoft.com/office/drawing/2015/9/8/chartex" xmlns:cx2="http://schemas.microsoft.com/office/drawing/2015/10/21/chartex" xmlns:cx3="http://schemas.microsoft.com/office/drawing/2016/5/9/chartex" xmlns:cx4="http://schemas.microsoft.com/office/drawing/2016/5/10/chartex" xmlns:cx5="http://schemas.microsoft.com/office/drawing/2016/5/11/chartex" xmlns:cx6="http://schemas.microsoft.com/office/drawing/2016/5/12/chartex" xmlns:cx7="http://schemas.microsoft.com/office/drawing/2016/5/13/chartex" xmlns:cx8="http://schemas.microsoft.com/office/drawing/2016/5/14/chartex" xmlns:mc="http://schemas.openxmlformats.org/markup-compatibility/2006" xmlns:aink="http://schemas.microsoft.com/office/drawing/2016/ink" xmlns:am3d="http://schemas.microsoft.com/office/drawing/2017/model3d" xmlns:o="urn:schemas-microsoft-com:office:office" xmlns:r="http://schemas.openxmlformats.org/officeDocument/2006/relationships" xmlns:m="http://schemas.openxmlformats.org/officeDocument/2006/math" xmlns:v="urn:schemas-microsoft-com:vml" xmlns:wp14="http://schemas.microsoft.com/office/word/2010/wordprocessingDrawing" xmlns:wp="http://schemas.openxmlformats.org/drawingml/2006/wordprocessingDrawing" xmlns:w10="urn:schemas-microsoft-com:office:word" xmlns:w="http://schemas.openxmlformats.org/wordprocessingml/2006/main" xmlns:w14="http://schemas.microsoft.com/office/word/2010/wordml" xmlns:w15="http://schemas.microsoft.com/office/word/2012/wordml" xmlns:w16cex="http://schemas.microsoft.com/office/word/2018/wordml/cex" xmlns:w16cid="http://schemas.microsoft.com/office/word/2016/wordml/cid" xmlns:w16="http://schemas.microsoft.com/office/word/2018/wordml" xmlns:w16se="http://schemas.microsoft.com/office/word/2015/wordml/symex" xmlns:wpg="http://schemas.microsoft.com/office/word/2010/wordprocessingGroup" xmlns:wpi="http://schemas.microsoft.com/office/word/2010/wordprocessingInk" xmlns:wne="http://schemas.microsoft.com/office/word/2006/wordml" xmlns:wps="http://schemas.microsoft.com/office/word/2010/wordprocessingShape" mc:Ignorable="w14 w15 w16se w16cid w16 w16cex wp14">
   <w:p>
     <w:pPr>
       <w:pStyle w:val="Footer"/>
@@ -3061,8 +4907,18 @@
 </w:ftr>
 </file>
 
+<file path=word/footer3.xml><?xml version="1.0" encoding="utf-8"?>
+<w:ftr xmlns:wpc="http://schemas.microsoft.com/office/word/2010/wordprocessingCanvas" xmlns:cx="http://schemas.microsoft.com/office/drawing/2014/chartex" xmlns:cx1="http://schemas.microsoft.com/office/drawing/2015/9/8/chartex" xmlns:cx2="http://schemas.microsoft.com/office/drawing/2015/10/21/chartex" xmlns:cx3="http://schemas.microsoft.com/office/drawing/2016/5/9/chartex" xmlns:cx4="http://schemas.microsoft.com/office/drawing/2016/5/10/chartex" xmlns:cx5="http://schemas.microsoft.com/office/drawing/2016/5/11/chartex" xmlns:cx6="http://schemas.microsoft.com/office/drawing/2016/5/12/chartex" xmlns:cx7="http://schemas.microsoft.com/office/drawing/2016/5/13/chartex" xmlns:cx8="http://schemas.microsoft.com/office/drawing/2016/5/14/chartex" xmlns:mc="http://schemas.openxmlformats.org/markup-compatibility/2006" xmlns:aink="http://schemas.microsoft.com/office/drawing/2016/ink" xmlns:am3d="http://schemas.microsoft.com/office/drawing/2017/model3d" xmlns:o="urn:schemas-microsoft-com:office:office" xmlns:r="http://schemas.openxmlformats.org/officeDocument/2006/relationships" xmlns:m="http://schemas.openxmlformats.org/officeDocument/2006/math" xmlns:v="urn:schemas-microsoft-com:vml" xmlns:wp14="http://schemas.microsoft.com/office/word/2010/wordprocessingDrawing" xmlns:wp="http://schemas.openxmlformats.org/drawingml/2006/wordprocessingDrawing" xmlns:w10="urn:schemas-microsoft-com:office:word" xmlns:w="http://schemas.openxmlformats.org/wordprocessingml/2006/main" xmlns:w14="http://schemas.microsoft.com/office/word/2010/wordml" xmlns:w15="http://schemas.microsoft.com/office/word/2012/wordml" xmlns:w16cex="http://schemas.microsoft.com/office/word/2018/wordml/cex" xmlns:w16cid="http://schemas.microsoft.com/office/word/2016/wordml/cid" xmlns:w16="http://schemas.microsoft.com/office/word/2018/wordml" xmlns:w16se="http://schemas.microsoft.com/office/word/2015/wordml/symex" xmlns:wpg="http://schemas.microsoft.com/office/word/2010/wordprocessingGroup" xmlns:wpi="http://schemas.microsoft.com/office/word/2010/wordprocessingInk" xmlns:wne="http://schemas.microsoft.com/office/word/2006/wordml" xmlns:wps="http://schemas.microsoft.com/office/word/2010/wordprocessingShape" mc:Ignorable="w14 w15 w16se w16cid w16 w16cex wp14">
+  <w:p>
+    <w:pPr>
+      <w:pStyle w:val="Footer"/>
+    </w:pPr>
+  </w:p>
+</w:ftr>
+</file>
+
 <file path=word/footnotes.xml><?xml version="1.0" encoding="utf-8"?>
-<w:footnotes xmlns:wpc="http://schemas.microsoft.com/office/word/2010/wordprocessingCanvas" xmlns:mo="http://schemas.microsoft.com/office/mac/office/2008/main" xmlns:mc="http://schemas.openxmlformats.org/markup-compatibility/2006" xmlns:mv="urn:schemas-microsoft-com:mac:vml" xmlns:o="urn:schemas-microsoft-com:office:office" xmlns:r="http://schemas.openxmlformats.org/officeDocument/2006/relationships" xmlns:m="http://schemas.openxmlformats.org/officeDocument/2006/math" xmlns:v="urn:schemas-microsoft-com:vml" xmlns:wp14="http://schemas.microsoft.com/office/word/2010/wordprocessingDrawing" xmlns:wp="http://schemas.openxmlformats.org/drawingml/2006/wordprocessingDrawing" xmlns:w10="urn:schemas-microsoft-com:office:word" xmlns:w="http://schemas.openxmlformats.org/wordprocessingml/2006/main" xmlns:w14="http://schemas.microsoft.com/office/word/2010/wordml" xmlns:w15="http://schemas.microsoft.com/office/word/2012/wordml" xmlns:wpg="http://schemas.microsoft.com/office/word/2010/wordprocessingGroup" xmlns:wpi="http://schemas.microsoft.com/office/word/2010/wordprocessingInk" xmlns:wne="http://schemas.microsoft.com/office/word/2006/wordml" xmlns:wps="http://schemas.microsoft.com/office/word/2010/wordprocessingShape" mc:Ignorable="w14 w15 wp14">
+<w:footnotes xmlns:wpc="http://schemas.microsoft.com/office/word/2010/wordprocessingCanvas" xmlns:cx="http://schemas.microsoft.com/office/drawing/2014/chartex" xmlns:cx1="http://schemas.microsoft.com/office/drawing/2015/9/8/chartex" xmlns:cx2="http://schemas.microsoft.com/office/drawing/2015/10/21/chartex" xmlns:cx3="http://schemas.microsoft.com/office/drawing/2016/5/9/chartex" xmlns:cx4="http://schemas.microsoft.com/office/drawing/2016/5/10/chartex" xmlns:cx5="http://schemas.microsoft.com/office/drawing/2016/5/11/chartex" xmlns:cx6="http://schemas.microsoft.com/office/drawing/2016/5/12/chartex" xmlns:cx7="http://schemas.microsoft.com/office/drawing/2016/5/13/chartex" xmlns:cx8="http://schemas.microsoft.com/office/drawing/2016/5/14/chartex" xmlns:mc="http://schemas.openxmlformats.org/markup-compatibility/2006" xmlns:aink="http://schemas.microsoft.com/office/drawing/2016/ink" xmlns:am3d="http://schemas.microsoft.com/office/drawing/2017/model3d" xmlns:o="urn:schemas-microsoft-com:office:office" xmlns:r="http://schemas.openxmlformats.org/officeDocument/2006/relationships" xmlns:m="http://schemas.openxmlformats.org/officeDocument/2006/math" xmlns:v="urn:schemas-microsoft-com:vml" xmlns:wp14="http://schemas.microsoft.com/office/word/2010/wordprocessingDrawing" xmlns:wp="http://schemas.openxmlformats.org/drawingml/2006/wordprocessingDrawing" xmlns:w10="urn:schemas-microsoft-com:office:word" xmlns:w="http://schemas.openxmlformats.org/wordprocessingml/2006/main" xmlns:w14="http://schemas.microsoft.com/office/word/2010/wordml" xmlns:w15="http://schemas.microsoft.com/office/word/2012/wordml" xmlns:w16cex="http://schemas.microsoft.com/office/word/2018/wordml/cex" xmlns:w16cid="http://schemas.microsoft.com/office/word/2016/wordml/cid" xmlns:w16="http://schemas.microsoft.com/office/word/2018/wordml" xmlns:w16se="http://schemas.microsoft.com/office/word/2015/wordml/symex" xmlns:wpg="http://schemas.microsoft.com/office/word/2010/wordprocessingGroup" xmlns:wpi="http://schemas.microsoft.com/office/word/2010/wordprocessingInk" xmlns:wne="http://schemas.microsoft.com/office/word/2006/wordml" xmlns:wps="http://schemas.microsoft.com/office/word/2010/wordprocessingShape" mc:Ignorable="w14 w15 w16se w16cid w16 w16cex wp14">
   <w:footnote w:type="separator" w:id="-1">
     <w:p>
       <w:r>
@@ -3080,9 +4936,39 @@
 </w:footnotes>
 </file>
 
+<file path=word/header1.xml><?xml version="1.0" encoding="utf-8"?>
+<w:hdr xmlns:wpc="http://schemas.microsoft.com/office/word/2010/wordprocessingCanvas" xmlns:cx="http://schemas.microsoft.com/office/drawing/2014/chartex" xmlns:cx1="http://schemas.microsoft.com/office/drawing/2015/9/8/chartex" xmlns:cx2="http://schemas.microsoft.com/office/drawing/2015/10/21/chartex" xmlns:cx3="http://schemas.microsoft.com/office/drawing/2016/5/9/chartex" xmlns:cx4="http://schemas.microsoft.com/office/drawing/2016/5/10/chartex" xmlns:cx5="http://schemas.microsoft.com/office/drawing/2016/5/11/chartex" xmlns:cx6="http://schemas.microsoft.com/office/drawing/2016/5/12/chartex" xmlns:cx7="http://schemas.microsoft.com/office/drawing/2016/5/13/chartex" xmlns:cx8="http://schemas.microsoft.com/office/drawing/2016/5/14/chartex" xmlns:mc="http://schemas.openxmlformats.org/markup-compatibility/2006" xmlns:aink="http://schemas.microsoft.com/office/drawing/2016/ink" xmlns:am3d="http://schemas.microsoft.com/office/drawing/2017/model3d" xmlns:o="urn:schemas-microsoft-com:office:office" xmlns:r="http://schemas.openxmlformats.org/officeDocument/2006/relationships" xmlns:m="http://schemas.openxmlformats.org/officeDocument/2006/math" xmlns:v="urn:schemas-microsoft-com:vml" xmlns:wp14="http://schemas.microsoft.com/office/word/2010/wordprocessingDrawing" xmlns:wp="http://schemas.openxmlformats.org/drawingml/2006/wordprocessingDrawing" xmlns:w10="urn:schemas-microsoft-com:office:word" xmlns:w="http://schemas.openxmlformats.org/wordprocessingml/2006/main" xmlns:w14="http://schemas.microsoft.com/office/word/2010/wordml" xmlns:w15="http://schemas.microsoft.com/office/word/2012/wordml" xmlns:w16cex="http://schemas.microsoft.com/office/word/2018/wordml/cex" xmlns:w16cid="http://schemas.microsoft.com/office/word/2016/wordml/cid" xmlns:w16="http://schemas.microsoft.com/office/word/2018/wordml" xmlns:w16se="http://schemas.microsoft.com/office/word/2015/wordml/symex" xmlns:wpg="http://schemas.microsoft.com/office/word/2010/wordprocessingGroup" xmlns:wpi="http://schemas.microsoft.com/office/word/2010/wordprocessingInk" xmlns:wne="http://schemas.microsoft.com/office/word/2006/wordml" xmlns:wps="http://schemas.microsoft.com/office/word/2010/wordprocessingShape" mc:Ignorable="w14 w15 w16se w16cid w16 w16cex wp14">
+  <w:p>
+    <w:pPr>
+      <w:pStyle w:val="Header"/>
+    </w:pPr>
+  </w:p>
+</w:hdr>
+</file>
+
+<file path=word/header2.xml><?xml version="1.0" encoding="utf-8"?>
+<w:hdr xmlns:wpc="http://schemas.microsoft.com/office/word/2010/wordprocessingCanvas" xmlns:cx="http://schemas.microsoft.com/office/drawing/2014/chartex" xmlns:cx1="http://schemas.microsoft.com/office/drawing/2015/9/8/chartex" xmlns:cx2="http://schemas.microsoft.com/office/drawing/2015/10/21/chartex" xmlns:cx3="http://schemas.microsoft.com/office/drawing/2016/5/9/chartex" xmlns:cx4="http://schemas.microsoft.com/office/drawing/2016/5/10/chartex" xmlns:cx5="http://schemas.microsoft.com/office/drawing/2016/5/11/chartex" xmlns:cx6="http://schemas.microsoft.com/office/drawing/2016/5/12/chartex" xmlns:cx7="http://schemas.microsoft.com/office/drawing/2016/5/13/chartex" xmlns:cx8="http://schemas.microsoft.com/office/drawing/2016/5/14/chartex" xmlns:mc="http://schemas.openxmlformats.org/markup-compatibility/2006" xmlns:aink="http://schemas.microsoft.com/office/drawing/2016/ink" xmlns:am3d="http://schemas.microsoft.com/office/drawing/2017/model3d" xmlns:o="urn:schemas-microsoft-com:office:office" xmlns:r="http://schemas.openxmlformats.org/officeDocument/2006/relationships" xmlns:m="http://schemas.openxmlformats.org/officeDocument/2006/math" xmlns:v="urn:schemas-microsoft-com:vml" xmlns:wp14="http://schemas.microsoft.com/office/word/2010/wordprocessingDrawing" xmlns:wp="http://schemas.openxmlformats.org/drawingml/2006/wordprocessingDrawing" xmlns:w10="urn:schemas-microsoft-com:office:word" xmlns:w="http://schemas.openxmlformats.org/wordprocessingml/2006/main" xmlns:w14="http://schemas.microsoft.com/office/word/2010/wordml" xmlns:w15="http://schemas.microsoft.com/office/word/2012/wordml" xmlns:w16cex="http://schemas.microsoft.com/office/word/2018/wordml/cex" xmlns:w16cid="http://schemas.microsoft.com/office/word/2016/wordml/cid" xmlns:w16="http://schemas.microsoft.com/office/word/2018/wordml" xmlns:w16se="http://schemas.microsoft.com/office/word/2015/wordml/symex" xmlns:wpg="http://schemas.microsoft.com/office/word/2010/wordprocessingGroup" xmlns:wpi="http://schemas.microsoft.com/office/word/2010/wordprocessingInk" xmlns:wne="http://schemas.microsoft.com/office/word/2006/wordml" xmlns:wps="http://schemas.microsoft.com/office/word/2010/wordprocessingShape" mc:Ignorable="w14 w15 w16se w16cid w16 w16cex wp14">
+  <w:p>
+    <w:pPr>
+      <w:pStyle w:val="Header"/>
+    </w:pPr>
+  </w:p>
+</w:hdr>
+</file>
+
+<file path=word/header3.xml><?xml version="1.0" encoding="utf-8"?>
+<w:hdr xmlns:wpc="http://schemas.microsoft.com/office/word/2010/wordprocessingCanvas" xmlns:cx="http://schemas.microsoft.com/office/drawing/2014/chartex" xmlns:cx1="http://schemas.microsoft.com/office/drawing/2015/9/8/chartex" xmlns:cx2="http://schemas.microsoft.com/office/drawing/2015/10/21/chartex" xmlns:cx3="http://schemas.microsoft.com/office/drawing/2016/5/9/chartex" xmlns:cx4="http://schemas.microsoft.com/office/drawing/2016/5/10/chartex" xmlns:cx5="http://schemas.microsoft.com/office/drawing/2016/5/11/chartex" xmlns:cx6="http://schemas.microsoft.com/office/drawing/2016/5/12/chartex" xmlns:cx7="http://schemas.microsoft.com/office/drawing/2016/5/13/chartex" xmlns:cx8="http://schemas.microsoft.com/office/drawing/2016/5/14/chartex" xmlns:mc="http://schemas.openxmlformats.org/markup-compatibility/2006" xmlns:aink="http://schemas.microsoft.com/office/drawing/2016/ink" xmlns:am3d="http://schemas.microsoft.com/office/drawing/2017/model3d" xmlns:o="urn:schemas-microsoft-com:office:office" xmlns:r="http://schemas.openxmlformats.org/officeDocument/2006/relationships" xmlns:m="http://schemas.openxmlformats.org/officeDocument/2006/math" xmlns:v="urn:schemas-microsoft-com:vml" xmlns:wp14="http://schemas.microsoft.com/office/word/2010/wordprocessingDrawing" xmlns:wp="http://schemas.openxmlformats.org/drawingml/2006/wordprocessingDrawing" xmlns:w10="urn:schemas-microsoft-com:office:word" xmlns:w="http://schemas.openxmlformats.org/wordprocessingml/2006/main" xmlns:w14="http://schemas.microsoft.com/office/word/2010/wordml" xmlns:w15="http://schemas.microsoft.com/office/word/2012/wordml" xmlns:w16cex="http://schemas.microsoft.com/office/word/2018/wordml/cex" xmlns:w16cid="http://schemas.microsoft.com/office/word/2016/wordml/cid" xmlns:w16="http://schemas.microsoft.com/office/word/2018/wordml" xmlns:w16se="http://schemas.microsoft.com/office/word/2015/wordml/symex" xmlns:wpg="http://schemas.microsoft.com/office/word/2010/wordprocessingGroup" xmlns:wpi="http://schemas.microsoft.com/office/word/2010/wordprocessingInk" xmlns:wne="http://schemas.microsoft.com/office/word/2006/wordml" xmlns:wps="http://schemas.microsoft.com/office/word/2010/wordprocessingShape" mc:Ignorable="w14 w15 w16se w16cid w16 w16cex wp14">
+  <w:p>
+    <w:pPr>
+      <w:pStyle w:val="Header"/>
+    </w:pPr>
+  </w:p>
+</w:hdr>
+</file>
+
 <file path=word/numbering.xml><?xml version="1.0" encoding="utf-8"?>
-<w:numbering xmlns:wpc="http://schemas.microsoft.com/office/word/2010/wordprocessingCanvas" xmlns:mo="http://schemas.microsoft.com/office/mac/office/2008/main" xmlns:mc="http://schemas.openxmlformats.org/markup-compatibility/2006" xmlns:mv="urn:schemas-microsoft-com:mac:vml" xmlns:o="urn:schemas-microsoft-com:office:office" xmlns:r="http://schemas.openxmlformats.org/officeDocument/2006/relationships" xmlns:m="http://schemas.openxmlformats.org/officeDocument/2006/math" xmlns:v="urn:schemas-microsoft-com:vml" xmlns:wp14="http://schemas.microsoft.com/office/word/2010/wordprocessingDrawing" xmlns:wp="http://schemas.openxmlformats.org/drawingml/2006/wordprocessingDrawing" xmlns:w10="urn:schemas-microsoft-com:office:word" xmlns:w="http://schemas.openxmlformats.org/wordprocessingml/2006/main" xmlns:w14="http://schemas.microsoft.com/office/word/2010/wordml" xmlns:w15="http://schemas.microsoft.com/office/word/2012/wordml" xmlns:wpg="http://schemas.microsoft.com/office/word/2010/wordprocessingGroup" xmlns:wpi="http://schemas.microsoft.com/office/word/2010/wordprocessingInk" xmlns:wne="http://schemas.microsoft.com/office/word/2006/wordml" xmlns:wps="http://schemas.microsoft.com/office/word/2010/wordprocessingShape" mc:Ignorable="w14 w15 wp14">
-  <w:abstractNum w:abstractNumId="0">
+<w:numbering xmlns:wpc="http://schemas.microsoft.com/office/word/2010/wordprocessingCanvas" xmlns:cx="http://schemas.microsoft.com/office/drawing/2014/chartex" xmlns:cx1="http://schemas.microsoft.com/office/drawing/2015/9/8/chartex" xmlns:cx2="http://schemas.microsoft.com/office/drawing/2015/10/21/chartex" xmlns:cx3="http://schemas.microsoft.com/office/drawing/2016/5/9/chartex" xmlns:cx4="http://schemas.microsoft.com/office/drawing/2016/5/10/chartex" xmlns:cx5="http://schemas.microsoft.com/office/drawing/2016/5/11/chartex" xmlns:cx6="http://schemas.microsoft.com/office/drawing/2016/5/12/chartex" xmlns:cx7="http://schemas.microsoft.com/office/drawing/2016/5/13/chartex" xmlns:cx8="http://schemas.microsoft.com/office/drawing/2016/5/14/chartex" xmlns:mc="http://schemas.openxmlformats.org/markup-compatibility/2006" xmlns:aink="http://schemas.microsoft.com/office/drawing/2016/ink" xmlns:am3d="http://schemas.microsoft.com/office/drawing/2017/model3d" xmlns:o="urn:schemas-microsoft-com:office:office" xmlns:r="http://schemas.openxmlformats.org/officeDocument/2006/relationships" xmlns:m="http://schemas.openxmlformats.org/officeDocument/2006/math" xmlns:v="urn:schemas-microsoft-com:vml" xmlns:wp14="http://schemas.microsoft.com/office/word/2010/wordprocessingDrawing" xmlns:wp="http://schemas.openxmlformats.org/drawingml/2006/wordprocessingDrawing" xmlns:w10="urn:schemas-microsoft-com:office:word" xmlns:w="http://schemas.openxmlformats.org/wordprocessingml/2006/main" xmlns:w14="http://schemas.microsoft.com/office/word/2010/wordml" xmlns:w15="http://schemas.microsoft.com/office/word/2012/wordml" xmlns:w16cex="http://schemas.microsoft.com/office/word/2018/wordml/cex" xmlns:w16cid="http://schemas.microsoft.com/office/word/2016/wordml/cid" xmlns:w16="http://schemas.microsoft.com/office/word/2018/wordml" xmlns:w16se="http://schemas.microsoft.com/office/word/2015/wordml/symex" xmlns:wpg="http://schemas.microsoft.com/office/word/2010/wordprocessingGroup" xmlns:wpi="http://schemas.microsoft.com/office/word/2010/wordprocessingInk" xmlns:wne="http://schemas.microsoft.com/office/word/2006/wordml" xmlns:wps="http://schemas.microsoft.com/office/word/2010/wordprocessingShape" mc:Ignorable="w14 w15 w16se w16cid w16 w16cex wp14">
+  <w:abstractNum w:abstractNumId="0" w15:restartNumberingAfterBreak="0">
     <w:nsid w:val="00000001"/>
     <w:multiLevelType w:val="multilevel"/>
     <w:tmpl w:val="00000001"/>
@@ -3205,7 +5091,7 @@
       </w:pPr>
     </w:lvl>
   </w:abstractNum>
-  <w:abstractNum w:abstractNumId="1">
+  <w:abstractNum w:abstractNumId="1" w15:restartNumberingAfterBreak="0">
     <w:nsid w:val="00000002"/>
     <w:multiLevelType w:val="multilevel"/>
     <w:tmpl w:val="00000002"/>
@@ -3345,7 +5231,7 @@
       </w:rPr>
     </w:lvl>
   </w:abstractNum>
-  <w:abstractNum w:abstractNumId="2">
+  <w:abstractNum w:abstractNumId="2" w15:restartNumberingAfterBreak="0">
     <w:nsid w:val="5C284037"/>
     <w:multiLevelType w:val="hybridMultilevel"/>
     <w:tmpl w:val="B42A4A34"/>
@@ -3447,7 +5333,7 @@
 </file>
 
 <file path=word/styles.xml><?xml version="1.0" encoding="utf-8"?>
-<w:styles xmlns:mc="http://schemas.openxmlformats.org/markup-compatibility/2006" xmlns:r="http://schemas.openxmlformats.org/officeDocument/2006/relationships" xmlns:w="http://schemas.openxmlformats.org/wordprocessingml/2006/main" xmlns:w14="http://schemas.microsoft.com/office/word/2010/wordml" xmlns:w15="http://schemas.microsoft.com/office/word/2012/wordml" mc:Ignorable="w14 w15">
+<w:styles xmlns:mc="http://schemas.openxmlformats.org/markup-compatibility/2006" xmlns:r="http://schemas.openxmlformats.org/officeDocument/2006/relationships" xmlns:w="http://schemas.openxmlformats.org/wordprocessingml/2006/main" xmlns:w14="http://schemas.microsoft.com/office/word/2010/wordml" xmlns:w15="http://schemas.microsoft.com/office/word/2012/wordml" xmlns:w16cex="http://schemas.microsoft.com/office/word/2018/wordml/cex" xmlns:w16cid="http://schemas.microsoft.com/office/word/2016/wordml/cid" xmlns:w16="http://schemas.microsoft.com/office/word/2018/wordml" xmlns:w16se="http://schemas.microsoft.com/office/word/2015/wordml/symex" mc:Ignorable="w14 w15 w16se w16cid w16 w16cex">
   <w:docDefaults>
     <w:rPrDefault>
       <w:rPr>
@@ -3457,7 +5343,7 @@
     </w:rPrDefault>
     <w:pPrDefault/>
   </w:docDefaults>
-  <w:latentStyles w:defLockedState="0" w:defUIPriority="99" w:defSemiHidden="0" w:defUnhideWhenUsed="0" w:defQFormat="0" w:count="380">
+  <w:latentStyles w:defLockedState="0" w:defUIPriority="99" w:defSemiHidden="0" w:defUnhideWhenUsed="0" w:defQFormat="0" w:count="376">
     <w:lsdException w:name="Normal" w:uiPriority="0" w:qFormat="1"/>
     <w:lsdException w:name="heading 1" w:uiPriority="9" w:qFormat="1"/>
     <w:lsdException w:name="heading 2" w:uiPriority="9" w:qFormat="1"/>
@@ -3614,15 +5500,6 @@
     <w:lsdException w:name="Balloon Text" w:semiHidden="1" w:unhideWhenUsed="1"/>
     <w:lsdException w:name="Table Grid" w:uiPriority="59"/>
     <w:lsdException w:name="Table Theme" w:semiHidden="1" w:unhideWhenUsed="1"/>
-    <w:lsdException w:name="Note Level 1" w:semiHidden="1" w:unhideWhenUsed="1"/>
-    <w:lsdException w:name="Note Level 2" w:semiHidden="1" w:unhideWhenUsed="1"/>
-    <w:lsdException w:name="Note Level 3" w:semiHidden="1" w:unhideWhenUsed="1"/>
-    <w:lsdException w:name="Note Level 4" w:semiHidden="1" w:unhideWhenUsed="1"/>
-    <w:lsdException w:name="Note Level 5" w:semiHidden="1" w:unhideWhenUsed="1"/>
-    <w:lsdException w:name="Note Level 6" w:semiHidden="1" w:unhideWhenUsed="1"/>
-    <w:lsdException w:name="Note Level 7" w:semiHidden="1" w:unhideWhenUsed="1"/>
-    <w:lsdException w:name="Note Level 8" w:semiHidden="1" w:unhideWhenUsed="1"/>
-    <w:lsdException w:name="Note Level 9" w:semiHidden="1" w:unhideWhenUsed="1"/>
     <w:lsdException w:name="Placeholder Text" w:semiHidden="1"/>
     <w:lsdException w:name="No Spacing" w:uiPriority="1" w:qFormat="1"/>
     <w:lsdException w:name="Light Shading" w:uiPriority="60"/>
@@ -3847,6 +5724,27 @@
       <w:suppressAutoHyphens/>
     </w:pPr>
   </w:style>
+  <w:style w:type="paragraph" w:styleId="Heading1">
+    <w:name w:val="heading 1"/>
+    <w:basedOn w:val="Normal"/>
+    <w:next w:val="Normal"/>
+    <w:link w:val="Heading1Char"/>
+    <w:uiPriority w:val="9"/>
+    <w:qFormat/>
+    <w:rsid w:val="002F6703"/>
+    <w:pPr>
+      <w:keepNext/>
+      <w:keepLines/>
+      <w:spacing w:before="240"/>
+      <w:outlineLvl w:val="0"/>
+    </w:pPr>
+    <w:rPr>
+      <w:rFonts w:asciiTheme="majorHAnsi" w:eastAsiaTheme="majorEastAsia" w:hAnsiTheme="majorHAnsi" w:cstheme="majorBidi"/>
+      <w:color w:val="365F91" w:themeColor="accent1" w:themeShade="BF"/>
+      <w:sz w:val="32"/>
+      <w:szCs w:val="32"/>
+    </w:rPr>
+  </w:style>
   <w:style w:type="paragraph" w:styleId="Heading2">
     <w:name w:val="heading 2"/>
     <w:basedOn w:val="Heading"/>
@@ -3965,7 +5863,6 @@
     <w:uiPriority w:val="59"/>
     <w:rsid w:val="009622D1"/>
     <w:tblPr>
-      <w:tblInd w:w="0" w:type="dxa"/>
       <w:tblBorders>
         <w:top w:val="single" w:sz="4" w:space="0" w:color="auto"/>
         <w:left w:val="single" w:sz="4" w:space="0" w:color="auto"/>
@@ -3974,12 +5871,6 @@
         <w:insideH w:val="single" w:sz="4" w:space="0" w:color="auto"/>
         <w:insideV w:val="single" w:sz="4" w:space="0" w:color="auto"/>
       </w:tblBorders>
-      <w:tblCellMar>
-        <w:top w:w="0" w:type="dxa"/>
-        <w:left w:w="108" w:type="dxa"/>
-        <w:bottom w:w="0" w:type="dxa"/>
-        <w:right w:w="108" w:type="dxa"/>
-      </w:tblCellMar>
     </w:tblPr>
   </w:style>
   <w:style w:type="table" w:styleId="LightList">
@@ -3990,19 +5881,12 @@
     <w:tblPr>
       <w:tblStyleRowBandSize w:val="1"/>
       <w:tblStyleColBandSize w:val="1"/>
-      <w:tblInd w:w="0" w:type="dxa"/>
       <w:tblBorders>
         <w:top w:val="single" w:sz="8" w:space="0" w:color="000000" w:themeColor="text1"/>
         <w:left w:val="single" w:sz="8" w:space="0" w:color="000000" w:themeColor="text1"/>
         <w:bottom w:val="single" w:sz="8" w:space="0" w:color="000000" w:themeColor="text1"/>
         <w:right w:val="single" w:sz="8" w:space="0" w:color="000000" w:themeColor="text1"/>
       </w:tblBorders>
-      <w:tblCellMar>
-        <w:top w:w="0" w:type="dxa"/>
-        <w:left w:w="108" w:type="dxa"/>
-        <w:bottom w:w="0" w:type="dxa"/>
-        <w:right w:w="108" w:type="dxa"/>
-      </w:tblCellMar>
     </w:tblPr>
     <w:tblStylePr w:type="firstRow">
       <w:pPr>
@@ -4079,19 +5963,12 @@
     <w:tblPr>
       <w:tblStyleRowBandSize w:val="1"/>
       <w:tblStyleColBandSize w:val="1"/>
-      <w:tblInd w:w="0" w:type="dxa"/>
       <w:tblBorders>
         <w:top w:val="single" w:sz="8" w:space="0" w:color="4F81BD" w:themeColor="accent1"/>
         <w:left w:val="single" w:sz="8" w:space="0" w:color="4F81BD" w:themeColor="accent1"/>
         <w:bottom w:val="single" w:sz="8" w:space="0" w:color="4F81BD" w:themeColor="accent1"/>
         <w:right w:val="single" w:sz="8" w:space="0" w:color="4F81BD" w:themeColor="accent1"/>
       </w:tblBorders>
-      <w:tblCellMar>
-        <w:top w:w="0" w:type="dxa"/>
-        <w:left w:w="108" w:type="dxa"/>
-        <w:bottom w:w="0" w:type="dxa"/>
-        <w:right w:w="108" w:type="dxa"/>
-      </w:tblCellMar>
     </w:tblPr>
     <w:tblStylePr w:type="firstRow">
       <w:pPr>
@@ -4168,19 +6045,12 @@
     <w:tblPr>
       <w:tblStyleRowBandSize w:val="1"/>
       <w:tblStyleColBandSize w:val="1"/>
-      <w:tblInd w:w="0" w:type="dxa"/>
       <w:tblBorders>
         <w:top w:val="single" w:sz="8" w:space="0" w:color="4BACC6" w:themeColor="accent5"/>
         <w:left w:val="single" w:sz="8" w:space="0" w:color="4BACC6" w:themeColor="accent5"/>
         <w:bottom w:val="single" w:sz="8" w:space="0" w:color="4BACC6" w:themeColor="accent5"/>
         <w:right w:val="single" w:sz="8" w:space="0" w:color="4BACC6" w:themeColor="accent5"/>
       </w:tblBorders>
-      <w:tblCellMar>
-        <w:top w:w="0" w:type="dxa"/>
-        <w:left w:w="108" w:type="dxa"/>
-        <w:bottom w:w="0" w:type="dxa"/>
-        <w:right w:w="108" w:type="dxa"/>
-      </w:tblCellMar>
     </w:tblPr>
     <w:tblStylePr w:type="firstRow">
       <w:pPr>
@@ -4257,19 +6127,12 @@
     <w:tblPr>
       <w:tblStyleRowBandSize w:val="1"/>
       <w:tblStyleColBandSize w:val="1"/>
-      <w:tblInd w:w="0" w:type="dxa"/>
       <w:tblBorders>
         <w:top w:val="single" w:sz="8" w:space="0" w:color="F79646" w:themeColor="accent6"/>
         <w:left w:val="single" w:sz="8" w:space="0" w:color="F79646" w:themeColor="accent6"/>
         <w:bottom w:val="single" w:sz="8" w:space="0" w:color="F79646" w:themeColor="accent6"/>
         <w:right w:val="single" w:sz="8" w:space="0" w:color="F79646" w:themeColor="accent6"/>
       </w:tblBorders>
-      <w:tblCellMar>
-        <w:top w:w="0" w:type="dxa"/>
-        <w:left w:w="108" w:type="dxa"/>
-        <w:bottom w:w="0" w:type="dxa"/>
-        <w:right w:w="108" w:type="dxa"/>
-      </w:tblCellMar>
     </w:tblPr>
     <w:tblStylePr w:type="firstRow">
       <w:pPr>
@@ -4346,7 +6209,6 @@
     <w:tblPr>
       <w:tblStyleRowBandSize w:val="1"/>
       <w:tblStyleColBandSize w:val="1"/>
-      <w:tblInd w:w="0" w:type="dxa"/>
       <w:tblBorders>
         <w:top w:val="single" w:sz="8" w:space="0" w:color="000000" w:themeColor="text1"/>
         <w:left w:val="single" w:sz="8" w:space="0" w:color="000000" w:themeColor="text1"/>
@@ -4355,12 +6217,6 @@
         <w:insideH w:val="single" w:sz="8" w:space="0" w:color="000000" w:themeColor="text1"/>
         <w:insideV w:val="single" w:sz="8" w:space="0" w:color="000000" w:themeColor="text1"/>
       </w:tblBorders>
-      <w:tblCellMar>
-        <w:top w:w="0" w:type="dxa"/>
-        <w:left w:w="108" w:type="dxa"/>
-        <w:bottom w:w="0" w:type="dxa"/>
-        <w:right w:w="108" w:type="dxa"/>
-      </w:tblCellMar>
     </w:tblPr>
     <w:tblStylePr w:type="firstRow">
       <w:pPr>
@@ -4473,7 +6329,6 @@
     <w:tblPr>
       <w:tblStyleRowBandSize w:val="1"/>
       <w:tblStyleColBandSize w:val="1"/>
-      <w:tblInd w:w="0" w:type="dxa"/>
       <w:tblBorders>
         <w:top w:val="single" w:sz="8" w:space="0" w:color="4F81BD" w:themeColor="accent1"/>
         <w:left w:val="single" w:sz="8" w:space="0" w:color="4F81BD" w:themeColor="accent1"/>
@@ -4482,12 +6337,6 @@
         <w:insideH w:val="single" w:sz="8" w:space="0" w:color="4F81BD" w:themeColor="accent1"/>
         <w:insideV w:val="single" w:sz="8" w:space="0" w:color="4F81BD" w:themeColor="accent1"/>
       </w:tblBorders>
-      <w:tblCellMar>
-        <w:top w:w="0" w:type="dxa"/>
-        <w:left w:w="108" w:type="dxa"/>
-        <w:bottom w:w="0" w:type="dxa"/>
-        <w:right w:w="108" w:type="dxa"/>
-      </w:tblCellMar>
     </w:tblPr>
     <w:tblStylePr w:type="firstRow">
       <w:pPr>
@@ -4600,7 +6449,6 @@
     <w:tblPr>
       <w:tblStyleRowBandSize w:val="1"/>
       <w:tblStyleColBandSize w:val="1"/>
-      <w:tblInd w:w="0" w:type="dxa"/>
       <w:tblBorders>
         <w:top w:val="single" w:sz="8" w:space="0" w:color="C0504D" w:themeColor="accent2"/>
         <w:left w:val="single" w:sz="8" w:space="0" w:color="C0504D" w:themeColor="accent2"/>
@@ -4609,12 +6457,6 @@
         <w:insideH w:val="single" w:sz="8" w:space="0" w:color="C0504D" w:themeColor="accent2"/>
         <w:insideV w:val="single" w:sz="8" w:space="0" w:color="C0504D" w:themeColor="accent2"/>
       </w:tblBorders>
-      <w:tblCellMar>
-        <w:top w:w="0" w:type="dxa"/>
-        <w:left w:w="108" w:type="dxa"/>
-        <w:bottom w:w="0" w:type="dxa"/>
-        <w:right w:w="108" w:type="dxa"/>
-      </w:tblCellMar>
     </w:tblPr>
     <w:tblStylePr w:type="firstRow">
       <w:pPr>
@@ -4727,7 +6569,6 @@
     <w:tblPr>
       <w:tblStyleRowBandSize w:val="1"/>
       <w:tblStyleColBandSize w:val="1"/>
-      <w:tblInd w:w="0" w:type="dxa"/>
       <w:tblBorders>
         <w:top w:val="single" w:sz="8" w:space="0" w:color="9BBB59" w:themeColor="accent3"/>
         <w:left w:val="single" w:sz="8" w:space="0" w:color="9BBB59" w:themeColor="accent3"/>
@@ -4736,12 +6577,6 @@
         <w:insideH w:val="single" w:sz="8" w:space="0" w:color="9BBB59" w:themeColor="accent3"/>
         <w:insideV w:val="single" w:sz="8" w:space="0" w:color="9BBB59" w:themeColor="accent3"/>
       </w:tblBorders>
-      <w:tblCellMar>
-        <w:top w:w="0" w:type="dxa"/>
-        <w:left w:w="108" w:type="dxa"/>
-        <w:bottom w:w="0" w:type="dxa"/>
-        <w:right w:w="108" w:type="dxa"/>
-      </w:tblCellMar>
     </w:tblPr>
     <w:tblStylePr w:type="firstRow">
       <w:pPr>
@@ -4854,7 +6689,6 @@
     <w:tblPr>
       <w:tblStyleRowBandSize w:val="1"/>
       <w:tblStyleColBandSize w:val="1"/>
-      <w:tblInd w:w="0" w:type="dxa"/>
       <w:tblBorders>
         <w:top w:val="single" w:sz="8" w:space="0" w:color="8064A2" w:themeColor="accent4"/>
         <w:left w:val="single" w:sz="8" w:space="0" w:color="8064A2" w:themeColor="accent4"/>
@@ -4863,12 +6697,6 @@
         <w:insideH w:val="single" w:sz="8" w:space="0" w:color="8064A2" w:themeColor="accent4"/>
         <w:insideV w:val="single" w:sz="8" w:space="0" w:color="8064A2" w:themeColor="accent4"/>
       </w:tblBorders>
-      <w:tblCellMar>
-        <w:top w:w="0" w:type="dxa"/>
-        <w:left w:w="108" w:type="dxa"/>
-        <w:bottom w:w="0" w:type="dxa"/>
-        <w:right w:w="108" w:type="dxa"/>
-      </w:tblCellMar>
     </w:tblPr>
     <w:tblStylePr w:type="firstRow">
       <w:pPr>
@@ -4984,17 +6812,10 @@
     <w:tblPr>
       <w:tblStyleRowBandSize w:val="1"/>
       <w:tblStyleColBandSize w:val="1"/>
-      <w:tblInd w:w="0" w:type="dxa"/>
       <w:tblBorders>
         <w:top w:val="single" w:sz="8" w:space="0" w:color="4F81BD" w:themeColor="accent1"/>
         <w:bottom w:val="single" w:sz="8" w:space="0" w:color="4F81BD" w:themeColor="accent1"/>
       </w:tblBorders>
-      <w:tblCellMar>
-        <w:top w:w="0" w:type="dxa"/>
-        <w:left w:w="108" w:type="dxa"/>
-        <w:bottom w:w="0" w:type="dxa"/>
-        <w:right w:w="108" w:type="dxa"/>
-      </w:tblCellMar>
     </w:tblPr>
     <w:tblStylePr w:type="firstRow">
       <w:rPr>
@@ -5066,19 +6887,12 @@
     <w:tblPr>
       <w:tblStyleRowBandSize w:val="1"/>
       <w:tblStyleColBandSize w:val="1"/>
-      <w:tblInd w:w="0" w:type="dxa"/>
       <w:tblBorders>
         <w:top w:val="single" w:sz="8" w:space="0" w:color="4BACC6" w:themeColor="accent5"/>
         <w:left w:val="single" w:sz="8" w:space="0" w:color="4BACC6" w:themeColor="accent5"/>
         <w:bottom w:val="single" w:sz="8" w:space="0" w:color="4BACC6" w:themeColor="accent5"/>
         <w:right w:val="single" w:sz="8" w:space="0" w:color="4BACC6" w:themeColor="accent5"/>
       </w:tblBorders>
-      <w:tblCellMar>
-        <w:top w:w="0" w:type="dxa"/>
-        <w:left w:w="108" w:type="dxa"/>
-        <w:bottom w:w="0" w:type="dxa"/>
-        <w:right w:w="108" w:type="dxa"/>
-      </w:tblCellMar>
     </w:tblPr>
     <w:tblStylePr w:type="firstRow">
       <w:rPr>
@@ -5191,19 +7005,12 @@
     <w:tblPr>
       <w:tblStyleRowBandSize w:val="1"/>
       <w:tblStyleColBandSize w:val="1"/>
-      <w:tblInd w:w="0" w:type="dxa"/>
       <w:tblBorders>
         <w:top w:val="single" w:sz="8" w:space="0" w:color="F79646" w:themeColor="accent6"/>
         <w:left w:val="single" w:sz="8" w:space="0" w:color="F79646" w:themeColor="accent6"/>
         <w:bottom w:val="single" w:sz="8" w:space="0" w:color="F79646" w:themeColor="accent6"/>
         <w:right w:val="single" w:sz="8" w:space="0" w:color="F79646" w:themeColor="accent6"/>
       </w:tblBorders>
-      <w:tblCellMar>
-        <w:top w:w="0" w:type="dxa"/>
-        <w:left w:w="108" w:type="dxa"/>
-        <w:bottom w:w="0" w:type="dxa"/>
-        <w:right w:w="108" w:type="dxa"/>
-      </w:tblCellMar>
     </w:tblPr>
     <w:tblStylePr w:type="firstRow">
       <w:rPr>
@@ -5315,17 +7122,10 @@
     <w:tblPr>
       <w:tblStyleRowBandSize w:val="1"/>
       <w:tblStyleColBandSize w:val="1"/>
-      <w:tblInd w:w="0" w:type="dxa"/>
       <w:tblBorders>
         <w:top w:val="single" w:sz="8" w:space="0" w:color="000000" w:themeColor="text1"/>
         <w:bottom w:val="single" w:sz="8" w:space="0" w:color="000000" w:themeColor="text1"/>
       </w:tblBorders>
-      <w:tblCellMar>
-        <w:top w:w="0" w:type="dxa"/>
-        <w:left w:w="108" w:type="dxa"/>
-        <w:bottom w:w="0" w:type="dxa"/>
-        <w:right w:w="108" w:type="dxa"/>
-      </w:tblCellMar>
     </w:tblPr>
     <w:tblStylePr w:type="firstRow">
       <w:pPr>
@@ -5415,17 +7215,10 @@
     <w:tblPr>
       <w:tblStyleRowBandSize w:val="1"/>
       <w:tblStyleColBandSize w:val="1"/>
-      <w:tblInd w:w="0" w:type="dxa"/>
       <w:tblBorders>
         <w:top w:val="single" w:sz="8" w:space="0" w:color="4F81BD" w:themeColor="accent1"/>
         <w:bottom w:val="single" w:sz="8" w:space="0" w:color="4F81BD" w:themeColor="accent1"/>
       </w:tblBorders>
-      <w:tblCellMar>
-        <w:top w:w="0" w:type="dxa"/>
-        <w:left w:w="108" w:type="dxa"/>
-        <w:bottom w:w="0" w:type="dxa"/>
-        <w:right w:w="108" w:type="dxa"/>
-      </w:tblCellMar>
     </w:tblPr>
     <w:tblStylePr w:type="firstRow">
       <w:pPr>
@@ -5583,6 +7376,19 @@
     <w:link w:val="Footer"/>
     <w:uiPriority w:val="99"/>
     <w:rsid w:val="00DE3F99"/>
+  </w:style>
+  <w:style w:type="character" w:customStyle="1" w:styleId="Heading1Char">
+    <w:name w:val="Heading 1 Char"/>
+    <w:basedOn w:val="DefaultParagraphFont"/>
+    <w:link w:val="Heading1"/>
+    <w:uiPriority w:val="9"/>
+    <w:rsid w:val="002F6703"/>
+    <w:rPr>
+      <w:rFonts w:asciiTheme="majorHAnsi" w:eastAsiaTheme="majorEastAsia" w:hAnsiTheme="majorHAnsi" w:cstheme="majorBidi"/>
+      <w:color w:val="365F91" w:themeColor="accent1" w:themeShade="BF"/>
+      <w:sz w:val="32"/>
+      <w:szCs w:val="32"/>
+    </w:rPr>
   </w:style>
 </w:styles>
 </file>

</xml_diff>